<commit_message>
update đặc tả UC6
Lead Thithi sẽ tiến hành tổng hợp với Use case đặt hàng, và tinh chỉnh lại tên các bảng cho phù hợp.
</commit_message>
<xml_diff>
--- a/BaoCao/FRA/FRA_ClassDiagram/Truoc_Review/1412579/1412579 Dac ta.docx
+++ b/BaoCao/FRA/FRA_ClassDiagram/Truoc_Review/1412579/1412579 Dac ta.docx
@@ -20,9 +20,9 @@
           <w:lang w:val="en-US"/>
         </w:rPr>
         <w:drawing>
-          <wp:inline distT="0" distB="0" distL="0" distR="0" wp14:anchorId="0F106AC5" wp14:editId="62A733A5">
-            <wp:extent cx="4723809" cy="3209524"/>
-            <wp:effectExtent l="0" t="0" r="635" b="0"/>
+          <wp:inline distT="0" distB="0" distL="0" distR="0" wp14:anchorId="728A12EC" wp14:editId="7A0A21B0">
+            <wp:extent cx="4752381" cy="3142857"/>
+            <wp:effectExtent l="0" t="0" r="0" b="635"/>
             <wp:docPr id="1" name="Picture 1"/>
             <wp:cNvGraphicFramePr>
               <a:graphicFrameLocks xmlns:a="http://schemas.openxmlformats.org/drawingml/2006/main" noChangeAspect="1"/>
@@ -43,7 +43,7 @@
                   <pic:spPr>
                     <a:xfrm>
                       <a:off x="0" y="0"/>
-                      <a:ext cx="4723809" cy="3209524"/>
+                      <a:ext cx="4752381" cy="3142857"/>
                     </a:xfrm>
                     <a:prstGeom prst="rect">
                       <a:avLst/>
@@ -1229,6 +1229,98 @@
           </w:p>
         </w:tc>
       </w:tr>
+      <w:tr>
+        <w:trPr>
+          <w:cnfStyle w:val="000000100000" w:firstRow="0" w:lastRow="0" w:firstColumn="0" w:lastColumn="0" w:oddVBand="0" w:evenVBand="0" w:oddHBand="1" w:evenHBand="0" w:firstRowFirstColumn="0" w:firstRowLastColumn="0" w:lastRowFirstColumn="0" w:lastRowLastColumn="0"/>
+        </w:trPr>
+        <w:tc>
+          <w:tcPr>
+            <w:cnfStyle w:val="001000000000" w:firstRow="0" w:lastRow="0" w:firstColumn="1" w:lastColumn="0" w:oddVBand="0" w:evenVBand="0" w:oddHBand="0" w:evenHBand="0" w:firstRowFirstColumn="0" w:firstRowLastColumn="0" w:lastRowFirstColumn="0" w:lastRowLastColumn="0"/>
+            <w:tcW w:w="1867" w:type="dxa"/>
+            <w:vMerge/>
+            <w:shd w:val="clear" w:color="auto" w:fill="7F7F7F" w:themeFill="text1" w:themeFillTint="80"/>
+            <w:vAlign w:val="center"/>
+          </w:tcPr>
+          <w:p>
+            <w:pPr>
+              <w:pStyle w:val="MyTable1"/>
+              <w:spacing w:after="0" w:line="360" w:lineRule="auto"/>
+              <w:rPr>
+                <w:noProof/>
+                <w:sz w:val="26"/>
+                <w:szCs w:val="26"/>
+              </w:rPr>
+            </w:pPr>
+          </w:p>
+        </w:tc>
+        <w:tc>
+          <w:tcPr>
+            <w:tcW w:w="3060" w:type="dxa"/>
+            <w:tcBorders>
+              <w:top w:val="single" w:sz="4" w:space="0" w:color="auto"/>
+              <w:bottom w:val="single" w:sz="4" w:space="0" w:color="auto"/>
+            </w:tcBorders>
+            <w:shd w:val="clear" w:color="auto" w:fill="FFFFFF" w:themeFill="background1"/>
+            <w:vAlign w:val="center"/>
+          </w:tcPr>
+          <w:p>
+            <w:pPr>
+              <w:pStyle w:val="MyTable1"/>
+              <w:spacing w:after="0" w:line="360" w:lineRule="auto"/>
+              <w:cnfStyle w:val="000000100000" w:firstRow="0" w:lastRow="0" w:firstColumn="0" w:lastColumn="0" w:oddVBand="0" w:evenVBand="0" w:oddHBand="1" w:evenHBand="0" w:firstRowFirstColumn="0" w:firstRowLastColumn="0" w:lastRowFirstColumn="0" w:lastRowLastColumn="0"/>
+              <w:rPr>
+                <w:noProof/>
+                <w:sz w:val="26"/>
+                <w:szCs w:val="26"/>
+                <w:lang w:val="en-US"/>
+              </w:rPr>
+            </w:pPr>
+            <w:r>
+              <w:rPr>
+                <w:noProof/>
+                <w:sz w:val="26"/>
+                <w:szCs w:val="26"/>
+                <w:lang w:val="en-US"/>
+              </w:rPr>
+              <w:t>CT_KM</w:t>
+            </w:r>
+          </w:p>
+        </w:tc>
+        <w:tc>
+          <w:tcPr>
+            <w:tcW w:w="4230" w:type="dxa"/>
+            <w:gridSpan w:val="2"/>
+            <w:tcBorders>
+              <w:top w:val="single" w:sz="4" w:space="0" w:color="auto"/>
+              <w:bottom w:val="single" w:sz="4" w:space="0" w:color="auto"/>
+            </w:tcBorders>
+            <w:shd w:val="clear" w:color="auto" w:fill="FFFFFF" w:themeFill="background1"/>
+            <w:vAlign w:val="center"/>
+          </w:tcPr>
+          <w:p>
+            <w:pPr>
+              <w:pStyle w:val="MyTable1"/>
+              <w:spacing w:after="0" w:line="360" w:lineRule="auto"/>
+              <w:cnfStyle w:val="000000100000" w:firstRow="0" w:lastRow="0" w:firstColumn="0" w:lastColumn="0" w:oddVBand="0" w:evenVBand="0" w:oddHBand="1" w:evenHBand="0" w:firstRowFirstColumn="0" w:firstRowLastColumn="0" w:lastRowFirstColumn="0" w:lastRowLastColumn="0"/>
+              <w:rPr>
+                <w:noProof/>
+                <w:sz w:val="26"/>
+                <w:szCs w:val="26"/>
+                <w:lang w:val="en-US"/>
+              </w:rPr>
+            </w:pPr>
+            <w:r>
+              <w:rPr>
+                <w:noProof/>
+                <w:sz w:val="26"/>
+                <w:szCs w:val="26"/>
+                <w:lang w:val="en-US"/>
+              </w:rPr>
+              <w:t>Một khuyến mãi có thể có nhiều chi tiết yêu cầu khuyến mãi.</w:t>
+            </w:r>
+          </w:p>
+        </w:tc>
+      </w:tr>
     </w:tbl>
     <w:p>
       <w:pPr>
@@ -1616,6 +1708,8 @@
                 <w:szCs w:val="26"/>
               </w:rPr>
             </w:pPr>
+            <w:bookmarkStart w:id="0" w:name="_GoBack"/>
+            <w:bookmarkEnd w:id="0"/>
             <w:r>
               <w:rPr>
                 <w:noProof/>
@@ -1730,15 +1824,17 @@
                 <w:noProof/>
                 <w:sz w:val="26"/>
                 <w:szCs w:val="26"/>
-              </w:rPr>
-            </w:pPr>
-            <w:r>
-              <w:rPr>
-                <w:noProof/>
-                <w:sz w:val="26"/>
-                <w:szCs w:val="26"/>
-              </w:rPr>
-              <w:t>ID_CTKM</w:t>
+                <w:lang w:val="en-US"/>
+              </w:rPr>
+            </w:pPr>
+            <w:r>
+              <w:rPr>
+                <w:noProof/>
+                <w:sz w:val="26"/>
+                <w:szCs w:val="26"/>
+                <w:lang w:val="en-US"/>
+              </w:rPr>
+              <w:t>SoLuongSP</w:t>
             </w:r>
           </w:p>
         </w:tc>
@@ -1772,7 +1868,16 @@
                 <w:szCs w:val="26"/>
                 <w:lang w:val="en-US"/>
               </w:rPr>
-              <w:t>Mã của chi tiết khuyến mãi</w:t>
+              <w:t>Số lượng sản phẩ</w:t>
+            </w:r>
+            <w:r>
+              <w:rPr>
+                <w:noProof/>
+                <w:sz w:val="26"/>
+                <w:szCs w:val="26"/>
+                <w:lang w:val="en-US"/>
+              </w:rPr>
+              <w:t>m yêu cầu để đạt KM</w:t>
             </w:r>
           </w:p>
         </w:tc>
@@ -1785,20 +1890,28 @@
           <w:tcPr>
             <w:cnfStyle w:val="001000000000" w:firstRow="0" w:lastRow="0" w:firstColumn="1" w:lastColumn="0" w:oddVBand="0" w:evenVBand="0" w:oddHBand="0" w:evenHBand="0" w:firstRowFirstColumn="0" w:firstRowLastColumn="0" w:lastRowFirstColumn="0" w:lastRowLastColumn="0"/>
             <w:tcW w:w="1867" w:type="dxa"/>
-            <w:vMerge/>
-            <w:shd w:val="clear" w:color="auto" w:fill="FFFFFF" w:themeFill="background1"/>
-            <w:vAlign w:val="center"/>
-          </w:tcPr>
-          <w:p>
-            <w:pPr>
-              <w:pStyle w:val="MyTable1"/>
-              <w:spacing w:after="0" w:line="360" w:lineRule="auto"/>
-              <w:rPr>
-                <w:noProof/>
-                <w:sz w:val="26"/>
-                <w:szCs w:val="26"/>
-              </w:rPr>
-            </w:pPr>
+            <w:vMerge w:val="restart"/>
+            <w:shd w:val="clear" w:color="auto" w:fill="7F7F7F" w:themeFill="text1" w:themeFillTint="80"/>
+            <w:vAlign w:val="center"/>
+          </w:tcPr>
+          <w:p>
+            <w:pPr>
+              <w:pStyle w:val="MyTable1"/>
+              <w:spacing w:after="0" w:line="360" w:lineRule="auto"/>
+              <w:rPr>
+                <w:noProof/>
+                <w:sz w:val="26"/>
+                <w:szCs w:val="26"/>
+              </w:rPr>
+            </w:pPr>
+            <w:r>
+              <w:rPr>
+                <w:noProof/>
+                <w:sz w:val="26"/>
+                <w:szCs w:val="26"/>
+              </w:rPr>
+              <w:t>Phương thức</w:t>
+            </w:r>
           </w:p>
         </w:tc>
         <w:tc>
@@ -1808,7 +1921,7 @@
               <w:top w:val="single" w:sz="4" w:space="0" w:color="auto"/>
               <w:bottom w:val="single" w:sz="4" w:space="0" w:color="auto"/>
             </w:tcBorders>
-            <w:shd w:val="clear" w:color="auto" w:fill="FFFFFF" w:themeFill="background1"/>
+            <w:shd w:val="clear" w:color="auto" w:fill="7F7F7F" w:themeFill="text1" w:themeFillTint="80"/>
             <w:vAlign w:val="center"/>
           </w:tcPr>
           <w:p>
@@ -1820,17 +1933,15 @@
                 <w:noProof/>
                 <w:sz w:val="26"/>
                 <w:szCs w:val="26"/>
-                <w:lang w:val="en-US"/>
-              </w:rPr>
-            </w:pPr>
-            <w:r>
-              <w:rPr>
-                <w:noProof/>
-                <w:sz w:val="26"/>
-                <w:szCs w:val="26"/>
-                <w:lang w:val="en-US"/>
-              </w:rPr>
-              <w:t>SoLuongSP</w:t>
+              </w:rPr>
+            </w:pPr>
+            <w:r>
+              <w:rPr>
+                <w:noProof/>
+                <w:sz w:val="26"/>
+                <w:szCs w:val="26"/>
+              </w:rPr>
+              <w:t>Tên phương thức</w:t>
             </w:r>
           </w:p>
         </w:tc>
@@ -1842,7 +1953,7 @@
               <w:top w:val="single" w:sz="4" w:space="0" w:color="auto"/>
               <w:bottom w:val="single" w:sz="4" w:space="0" w:color="auto"/>
             </w:tcBorders>
-            <w:shd w:val="clear" w:color="auto" w:fill="FFFFFF" w:themeFill="background1"/>
+            <w:shd w:val="clear" w:color="auto" w:fill="7F7F7F" w:themeFill="text1" w:themeFillTint="80"/>
             <w:vAlign w:val="center"/>
           </w:tcPr>
           <w:p>
@@ -1850,110 +1961,6 @@
               <w:pStyle w:val="MyTable1"/>
               <w:spacing w:after="0" w:line="360" w:lineRule="auto"/>
               <w:cnfStyle w:val="000000100000" w:firstRow="0" w:lastRow="0" w:firstColumn="0" w:lastColumn="0" w:oddVBand="0" w:evenVBand="0" w:oddHBand="1" w:evenHBand="0" w:firstRowFirstColumn="0" w:firstRowLastColumn="0" w:lastRowFirstColumn="0" w:lastRowLastColumn="0"/>
-              <w:rPr>
-                <w:noProof/>
-                <w:sz w:val="26"/>
-                <w:szCs w:val="26"/>
-                <w:lang w:val="en-US"/>
-              </w:rPr>
-            </w:pPr>
-            <w:r>
-              <w:rPr>
-                <w:noProof/>
-                <w:sz w:val="26"/>
-                <w:szCs w:val="26"/>
-                <w:lang w:val="en-US"/>
-              </w:rPr>
-              <w:t>Số lượng sản phẩ</w:t>
-            </w:r>
-            <w:r>
-              <w:rPr>
-                <w:noProof/>
-                <w:sz w:val="26"/>
-                <w:szCs w:val="26"/>
-                <w:lang w:val="en-US"/>
-              </w:rPr>
-              <w:t>m yêu cầu để đạt KM</w:t>
-            </w:r>
-          </w:p>
-        </w:tc>
-      </w:tr>
-      <w:tr>
-        <w:tc>
-          <w:tcPr>
-            <w:cnfStyle w:val="001000000000" w:firstRow="0" w:lastRow="0" w:firstColumn="1" w:lastColumn="0" w:oddVBand="0" w:evenVBand="0" w:oddHBand="0" w:evenHBand="0" w:firstRowFirstColumn="0" w:firstRowLastColumn="0" w:lastRowFirstColumn="0" w:lastRowLastColumn="0"/>
-            <w:tcW w:w="1867" w:type="dxa"/>
-            <w:vMerge w:val="restart"/>
-            <w:shd w:val="clear" w:color="auto" w:fill="7F7F7F" w:themeFill="text1" w:themeFillTint="80"/>
-            <w:vAlign w:val="center"/>
-          </w:tcPr>
-          <w:p>
-            <w:pPr>
-              <w:pStyle w:val="MyTable1"/>
-              <w:spacing w:after="0" w:line="360" w:lineRule="auto"/>
-              <w:rPr>
-                <w:noProof/>
-                <w:sz w:val="26"/>
-                <w:szCs w:val="26"/>
-              </w:rPr>
-            </w:pPr>
-            <w:r>
-              <w:rPr>
-                <w:noProof/>
-                <w:sz w:val="26"/>
-                <w:szCs w:val="26"/>
-              </w:rPr>
-              <w:t>Phương thức</w:t>
-            </w:r>
-          </w:p>
-        </w:tc>
-        <w:tc>
-          <w:tcPr>
-            <w:tcW w:w="3150" w:type="dxa"/>
-            <w:tcBorders>
-              <w:top w:val="single" w:sz="4" w:space="0" w:color="auto"/>
-              <w:bottom w:val="single" w:sz="4" w:space="0" w:color="auto"/>
-            </w:tcBorders>
-            <w:shd w:val="clear" w:color="auto" w:fill="7F7F7F" w:themeFill="text1" w:themeFillTint="80"/>
-            <w:vAlign w:val="center"/>
-          </w:tcPr>
-          <w:p>
-            <w:pPr>
-              <w:pStyle w:val="MyTable1"/>
-              <w:spacing w:after="0" w:line="360" w:lineRule="auto"/>
-              <w:cnfStyle w:val="000000000000" w:firstRow="0" w:lastRow="0" w:firstColumn="0" w:lastColumn="0" w:oddVBand="0" w:evenVBand="0" w:oddHBand="0" w:evenHBand="0" w:firstRowFirstColumn="0" w:firstRowLastColumn="0" w:lastRowFirstColumn="0" w:lastRowLastColumn="0"/>
-              <w:rPr>
-                <w:noProof/>
-                <w:sz w:val="26"/>
-                <w:szCs w:val="26"/>
-              </w:rPr>
-            </w:pPr>
-            <w:r>
-              <w:rPr>
-                <w:noProof/>
-                <w:sz w:val="26"/>
-                <w:szCs w:val="26"/>
-              </w:rPr>
-              <w:t>Tên phương thức</w:t>
-            </w:r>
-          </w:p>
-        </w:tc>
-        <w:tc>
-          <w:tcPr>
-            <w:tcW w:w="4140" w:type="dxa"/>
-            <w:gridSpan w:val="2"/>
-            <w:tcBorders>
-              <w:top w:val="single" w:sz="4" w:space="0" w:color="auto"/>
-              <w:bottom w:val="single" w:sz="4" w:space="0" w:color="auto"/>
-            </w:tcBorders>
-            <w:shd w:val="clear" w:color="auto" w:fill="7F7F7F" w:themeFill="text1" w:themeFillTint="80"/>
-            <w:vAlign w:val="center"/>
-          </w:tcPr>
-          <w:p>
-            <w:pPr>
-              <w:pStyle w:val="MyTable1"/>
-              <w:spacing w:after="0" w:line="360" w:lineRule="auto"/>
-              <w:cnfStyle w:val="000000000000" w:firstRow="0" w:lastRow="0" w:firstColumn="0" w:lastColumn="0" w:oddVBand="0" w:evenVBand="0" w:oddHBand="0" w:evenHBand="0" w:firstRowFirstColumn="0" w:firstRowLastColumn="0" w:lastRowFirstColumn="0" w:lastRowLastColumn="0"/>
               <w:rPr>
                 <w:noProof/>
                 <w:sz w:val="26"/>
@@ -1973,7 +1980,6 @@
       </w:tr>
       <w:tr>
         <w:trPr>
-          <w:cnfStyle w:val="000000100000" w:firstRow="0" w:lastRow="0" w:firstColumn="0" w:lastColumn="0" w:oddVBand="0" w:evenVBand="0" w:oddHBand="1" w:evenHBand="0" w:firstRowFirstColumn="0" w:firstRowLastColumn="0" w:lastRowFirstColumn="0" w:lastRowLastColumn="0"/>
           <w:trHeight w:val="435"/>
         </w:trPr>
         <w:tc>
@@ -2010,7 +2016,7 @@
             <w:pPr>
               <w:pStyle w:val="MyTable1"/>
               <w:spacing w:after="0" w:line="360" w:lineRule="auto"/>
-              <w:cnfStyle w:val="000000100000" w:firstRow="0" w:lastRow="0" w:firstColumn="0" w:lastColumn="0" w:oddVBand="0" w:evenVBand="0" w:oddHBand="1" w:evenHBand="0" w:firstRowFirstColumn="0" w:firstRowLastColumn="0" w:lastRowFirstColumn="0" w:lastRowLastColumn="0"/>
+              <w:cnfStyle w:val="000000000000" w:firstRow="0" w:lastRow="0" w:firstColumn="0" w:lastColumn="0" w:oddVBand="0" w:evenVBand="0" w:oddHBand="0" w:evenHBand="0" w:firstRowFirstColumn="0" w:firstRowLastColumn="0" w:lastRowFirstColumn="0" w:lastRowLastColumn="0"/>
               <w:rPr>
                 <w:noProof/>
                 <w:sz w:val="26"/>
@@ -2042,7 +2048,7 @@
             <w:pPr>
               <w:pStyle w:val="MyTable1"/>
               <w:spacing w:after="0" w:line="360" w:lineRule="auto"/>
-              <w:cnfStyle w:val="000000100000" w:firstRow="0" w:lastRow="0" w:firstColumn="0" w:lastColumn="0" w:oddVBand="0" w:evenVBand="0" w:oddHBand="1" w:evenHBand="0" w:firstRowFirstColumn="0" w:firstRowLastColumn="0" w:lastRowFirstColumn="0" w:lastRowLastColumn="0"/>
+              <w:cnfStyle w:val="000000000000" w:firstRow="0" w:lastRow="0" w:firstColumn="0" w:lastColumn="0" w:oddVBand="0" w:evenVBand="0" w:oddHBand="0" w:evenHBand="0" w:firstRowFirstColumn="0" w:firstRowLastColumn="0" w:lastRowFirstColumn="0" w:lastRowLastColumn="0"/>
               <w:rPr>
                 <w:noProof/>
                 <w:sz w:val="26"/>
@@ -2056,99 +2062,6 @@
                 <w:szCs w:val="26"/>
               </w:rPr>
               <w:t>Không có</w:t>
-            </w:r>
-          </w:p>
-        </w:tc>
-      </w:tr>
-      <w:tr>
-        <w:tc>
-          <w:tcPr>
-            <w:cnfStyle w:val="001000000000" w:firstRow="0" w:lastRow="0" w:firstColumn="1" w:lastColumn="0" w:oddVBand="0" w:evenVBand="0" w:oddHBand="0" w:evenHBand="0" w:firstRowFirstColumn="0" w:firstRowLastColumn="0" w:lastRowFirstColumn="0" w:lastRowLastColumn="0"/>
-            <w:tcW w:w="1867" w:type="dxa"/>
-            <w:vMerge w:val="restart"/>
-            <w:shd w:val="clear" w:color="auto" w:fill="7F7F7F" w:themeFill="text1" w:themeFillTint="80"/>
-            <w:vAlign w:val="center"/>
-          </w:tcPr>
-          <w:p>
-            <w:pPr>
-              <w:pStyle w:val="MyTable1"/>
-              <w:spacing w:after="0" w:line="360" w:lineRule="auto"/>
-              <w:rPr>
-                <w:noProof/>
-                <w:sz w:val="26"/>
-                <w:szCs w:val="26"/>
-              </w:rPr>
-            </w:pPr>
-            <w:r>
-              <w:rPr>
-                <w:noProof/>
-                <w:sz w:val="26"/>
-                <w:szCs w:val="26"/>
-              </w:rPr>
-              <w:t>Quan hệ</w:t>
-            </w:r>
-          </w:p>
-        </w:tc>
-        <w:tc>
-          <w:tcPr>
-            <w:tcW w:w="3150" w:type="dxa"/>
-            <w:tcBorders>
-              <w:top w:val="single" w:sz="4" w:space="0" w:color="auto"/>
-              <w:bottom w:val="single" w:sz="4" w:space="0" w:color="auto"/>
-            </w:tcBorders>
-            <w:shd w:val="clear" w:color="auto" w:fill="7F7F7F" w:themeFill="text1" w:themeFillTint="80"/>
-            <w:vAlign w:val="center"/>
-          </w:tcPr>
-          <w:p>
-            <w:pPr>
-              <w:pStyle w:val="MyTable1"/>
-              <w:spacing w:after="0" w:line="360" w:lineRule="auto"/>
-              <w:cnfStyle w:val="000000000000" w:firstRow="0" w:lastRow="0" w:firstColumn="0" w:lastColumn="0" w:oddVBand="0" w:evenVBand="0" w:oddHBand="0" w:evenHBand="0" w:firstRowFirstColumn="0" w:firstRowLastColumn="0" w:lastRowFirstColumn="0" w:lastRowLastColumn="0"/>
-              <w:rPr>
-                <w:noProof/>
-                <w:sz w:val="26"/>
-                <w:szCs w:val="26"/>
-              </w:rPr>
-            </w:pPr>
-            <w:r>
-              <w:rPr>
-                <w:noProof/>
-                <w:sz w:val="26"/>
-                <w:szCs w:val="26"/>
-              </w:rPr>
-              <w:t>Tên lớp</w:t>
-            </w:r>
-          </w:p>
-        </w:tc>
-        <w:tc>
-          <w:tcPr>
-            <w:tcW w:w="4140" w:type="dxa"/>
-            <w:gridSpan w:val="2"/>
-            <w:tcBorders>
-              <w:top w:val="single" w:sz="4" w:space="0" w:color="auto"/>
-              <w:bottom w:val="single" w:sz="4" w:space="0" w:color="auto"/>
-            </w:tcBorders>
-            <w:shd w:val="clear" w:color="auto" w:fill="7F7F7F" w:themeFill="text1" w:themeFillTint="80"/>
-            <w:vAlign w:val="center"/>
-          </w:tcPr>
-          <w:p>
-            <w:pPr>
-              <w:pStyle w:val="MyTable1"/>
-              <w:spacing w:after="0" w:line="360" w:lineRule="auto"/>
-              <w:cnfStyle w:val="000000000000" w:firstRow="0" w:lastRow="0" w:firstColumn="0" w:lastColumn="0" w:oddVBand="0" w:evenVBand="0" w:oddHBand="0" w:evenHBand="0" w:firstRowFirstColumn="0" w:firstRowLastColumn="0" w:lastRowFirstColumn="0" w:lastRowLastColumn="0"/>
-              <w:rPr>
-                <w:noProof/>
-                <w:sz w:val="26"/>
-                <w:szCs w:val="26"/>
-              </w:rPr>
-            </w:pPr>
-            <w:r>
-              <w:rPr>
-                <w:noProof/>
-                <w:sz w:val="26"/>
-                <w:szCs w:val="26"/>
-              </w:rPr>
-              <w:t>Mô tả</w:t>
             </w:r>
           </w:p>
         </w:tc>
@@ -2161,7 +2074,7 @@
           <w:tcPr>
             <w:cnfStyle w:val="001000000000" w:firstRow="0" w:lastRow="0" w:firstColumn="1" w:lastColumn="0" w:oddVBand="0" w:evenVBand="0" w:oddHBand="0" w:evenHBand="0" w:firstRowFirstColumn="0" w:firstRowLastColumn="0" w:lastRowFirstColumn="0" w:lastRowLastColumn="0"/>
             <w:tcW w:w="1867" w:type="dxa"/>
-            <w:vMerge/>
+            <w:vMerge w:val="restart"/>
             <w:shd w:val="clear" w:color="auto" w:fill="7F7F7F" w:themeFill="text1" w:themeFillTint="80"/>
             <w:vAlign w:val="center"/>
           </w:tcPr>
@@ -2175,6 +2088,14 @@
                 <w:szCs w:val="26"/>
               </w:rPr>
             </w:pPr>
+            <w:r>
+              <w:rPr>
+                <w:noProof/>
+                <w:sz w:val="26"/>
+                <w:szCs w:val="26"/>
+              </w:rPr>
+              <w:t>Quan hệ</w:t>
+            </w:r>
           </w:p>
         </w:tc>
         <w:tc>
@@ -2184,7 +2105,7 @@
               <w:top w:val="single" w:sz="4" w:space="0" w:color="auto"/>
               <w:bottom w:val="single" w:sz="4" w:space="0" w:color="auto"/>
             </w:tcBorders>
-            <w:shd w:val="clear" w:color="auto" w:fill="FFFFFF" w:themeFill="background1"/>
+            <w:shd w:val="clear" w:color="auto" w:fill="7F7F7F" w:themeFill="text1" w:themeFillTint="80"/>
             <w:vAlign w:val="center"/>
           </w:tcPr>
           <w:p>
@@ -2196,31 +2117,16 @@
                 <w:noProof/>
                 <w:sz w:val="26"/>
                 <w:szCs w:val="26"/>
-                <w:lang w:val="en-US"/>
-              </w:rPr>
-            </w:pPr>
-            <w:r>
-              <w:rPr>
-                <w:noProof/>
-                <w:sz w:val="26"/>
-                <w:szCs w:val="26"/>
-                <w:lang w:val="en-US"/>
-              </w:rPr>
-              <w:t>KhuyenMai</w:t>
-            </w:r>
-          </w:p>
-          <w:p>
-            <w:pPr>
-              <w:pStyle w:val="MyTable1"/>
-              <w:spacing w:after="0" w:line="360" w:lineRule="auto"/>
-              <w:cnfStyle w:val="000000100000" w:firstRow="0" w:lastRow="0" w:firstColumn="0" w:lastColumn="0" w:oddVBand="0" w:evenVBand="0" w:oddHBand="1" w:evenHBand="0" w:firstRowFirstColumn="0" w:firstRowLastColumn="0" w:lastRowFirstColumn="0" w:lastRowLastColumn="0"/>
-              <w:rPr>
-                <w:noProof/>
-                <w:sz w:val="26"/>
-                <w:szCs w:val="26"/>
-                <w:lang w:val="en-US"/>
-              </w:rPr>
-            </w:pPr>
+              </w:rPr>
+            </w:pPr>
+            <w:r>
+              <w:rPr>
+                <w:noProof/>
+                <w:sz w:val="26"/>
+                <w:szCs w:val="26"/>
+              </w:rPr>
+              <w:t>Tên lớp</w:t>
+            </w:r>
           </w:p>
         </w:tc>
         <w:tc>
@@ -2231,7 +2137,7 @@
               <w:top w:val="single" w:sz="4" w:space="0" w:color="auto"/>
               <w:bottom w:val="single" w:sz="4" w:space="0" w:color="auto"/>
             </w:tcBorders>
-            <w:shd w:val="clear" w:color="auto" w:fill="FFFFFF" w:themeFill="background1"/>
+            <w:shd w:val="clear" w:color="auto" w:fill="7F7F7F" w:themeFill="text1" w:themeFillTint="80"/>
             <w:vAlign w:val="center"/>
           </w:tcPr>
           <w:p>
@@ -2243,17 +2149,15 @@
                 <w:noProof/>
                 <w:sz w:val="26"/>
                 <w:szCs w:val="26"/>
-                <w:lang w:val="en-US"/>
-              </w:rPr>
-            </w:pPr>
-            <w:r>
-              <w:rPr>
-                <w:noProof/>
-                <w:sz w:val="26"/>
-                <w:szCs w:val="26"/>
-                <w:lang w:val="en-US"/>
-              </w:rPr>
-              <w:t>Một chi tiết khuyến mãi thuộc một khuyến mãi nào đó.</w:t>
+              </w:rPr>
+            </w:pPr>
+            <w:r>
+              <w:rPr>
+                <w:noProof/>
+                <w:sz w:val="26"/>
+                <w:szCs w:val="26"/>
+              </w:rPr>
+              <w:t>Mô tả</w:t>
             </w:r>
           </w:p>
         </w:tc>
@@ -2308,8 +2212,21 @@
                 <w:szCs w:val="26"/>
                 <w:lang w:val="en-US"/>
               </w:rPr>
-              <w:t>SanPham</w:t>
-            </w:r>
+              <w:t>KhuyenMai</w:t>
+            </w:r>
+          </w:p>
+          <w:p>
+            <w:pPr>
+              <w:pStyle w:val="MyTable1"/>
+              <w:spacing w:after="0" w:line="360" w:lineRule="auto"/>
+              <w:cnfStyle w:val="000000000000" w:firstRow="0" w:lastRow="0" w:firstColumn="0" w:lastColumn="0" w:oddVBand="0" w:evenVBand="0" w:oddHBand="0" w:evenHBand="0" w:firstRowFirstColumn="0" w:firstRowLastColumn="0" w:lastRowFirstColumn="0" w:lastRowLastColumn="0"/>
+              <w:rPr>
+                <w:noProof/>
+                <w:sz w:val="26"/>
+                <w:szCs w:val="26"/>
+                <w:lang w:val="en-US"/>
+              </w:rPr>
+            </w:pPr>
           </w:p>
         </w:tc>
         <w:tc>
@@ -2342,7 +2259,7 @@
                 <w:szCs w:val="26"/>
                 <w:lang w:val="en-US"/>
               </w:rPr>
-              <w:t>Một chi tiết khuyến mãi chỉ sơ hữu một yêu cầu sản phẩm.</w:t>
+              <w:t>Một chi tiết khuyến mãi thuộc một khuyến mãi nào đó.</w:t>
             </w:r>
           </w:p>
         </w:tc>
@@ -2400,7 +2317,7 @@
                 <w:szCs w:val="26"/>
                 <w:lang w:val="en-US"/>
               </w:rPr>
-              <w:t>QuaTang</w:t>
+              <w:t>SanPham</w:t>
             </w:r>
           </w:p>
         </w:tc>
@@ -2434,7 +2351,7 @@
                 <w:szCs w:val="26"/>
                 <w:lang w:val="en-US"/>
               </w:rPr>
-              <w:t>Một mã chi tiết khuyến mãi sẽ có nhiều quà tặng khác nhau</w:t>
+              <w:t>Một chi tiết khuyến mãi chỉ sơ hữu một yêu cầu sản phẩm.</w:t>
             </w:r>
           </w:p>
         </w:tc>
@@ -2451,6 +2368,27 @@
           <w:szCs w:val="26"/>
         </w:rPr>
       </w:pPr>
+    </w:p>
+    <w:p>
+      <w:pPr>
+        <w:spacing w:before="0" w:after="160" w:line="259" w:lineRule="auto"/>
+        <w:ind w:left="0" w:firstLine="0"/>
+        <w:rPr>
+          <w:rFonts w:ascii="Times New Roman" w:hAnsi="Times New Roman" w:cs="Times New Roman"/>
+          <w:noProof/>
+          <w:sz w:val="26"/>
+          <w:szCs w:val="26"/>
+        </w:rPr>
+      </w:pPr>
+      <w:r>
+        <w:rPr>
+          <w:rFonts w:ascii="Times New Roman" w:hAnsi="Times New Roman" w:cs="Times New Roman"/>
+          <w:noProof/>
+          <w:sz w:val="26"/>
+          <w:szCs w:val="26"/>
+        </w:rPr>
+        <w:br w:type="page"/>
+      </w:r>
     </w:p>
     <w:tbl>
       <w:tblPr>
@@ -2500,6 +2438,7 @@
                 <w:sz w:val="26"/>
                 <w:szCs w:val="26"/>
               </w:rPr>
+              <w:lastRenderedPageBreak/>
               <w:t>Tên class</w:t>
             </w:r>
           </w:p>
@@ -3504,8 +3443,6 @@
               </w:rPr>
               <w:t>Quà tặng chỉ có một sản phẩm.</w:t>
             </w:r>
-            <w:bookmarkStart w:id="0" w:name="_GoBack"/>
-            <w:bookmarkEnd w:id="0"/>
           </w:p>
         </w:tc>
       </w:tr>
@@ -4458,7 +4395,7 @@
 </file>
 
 <file path=customXml/itemProps1.xml><?xml version="1.0" encoding="utf-8"?>
-<ds:datastoreItem xmlns:ds="http://schemas.openxmlformats.org/officeDocument/2006/customXml" ds:itemID="{6F2EE5C1-6D83-4A3F-9434-97EB5C88CAFD}">
+<ds:datastoreItem xmlns:ds="http://schemas.openxmlformats.org/officeDocument/2006/customXml" ds:itemID="{91CBBA44-30E9-4ADB-B048-A26EC7EB9AAA}">
   <ds:schemaRefs>
     <ds:schemaRef ds:uri="http://schemas.openxmlformats.org/officeDocument/2006/bibliography"/>
   </ds:schemaRefs>

</xml_diff>

<commit_message>
update file tổng hợp class
</commit_message>
<xml_diff>
--- a/BaoCao/FRA/FRA_ClassDiagram/Truoc_Review/1412579/1412579 Dac ta.docx
+++ b/BaoCao/FRA/FRA_ClassDiagram/Truoc_Review/1412579/1412579 Dac ta.docx
@@ -35,7 +35,7 @@
                     <pic:cNvPicPr/>
                   </pic:nvPicPr>
                   <pic:blipFill>
-                    <a:blip r:embed="rId7"/>
+                    <a:blip r:embed="rId8"/>
                     <a:stretch>
                       <a:fillRect/>
                     </a:stretch>
@@ -55,8 +55,6 @@
           </wp:inline>
         </w:drawing>
       </w:r>
-      <w:bookmarkStart w:id="0" w:name="_GoBack"/>
-      <w:bookmarkEnd w:id="0"/>
     </w:p>
     <w:p>
       <w:pPr>
@@ -3449,6 +3447,3670 @@
     </w:tbl>
     <w:p>
       <w:pPr>
+        <w:spacing w:before="0" w:after="160" w:line="259" w:lineRule="auto"/>
+        <w:ind w:left="0" w:firstLine="0"/>
+        <w:rPr>
+          <w:rFonts w:ascii="Times New Roman" w:hAnsi="Times New Roman" w:cs="Times New Roman"/>
+          <w:noProof/>
+          <w:sz w:val="26"/>
+          <w:szCs w:val="26"/>
+          <w:lang w:val="en-US"/>
+        </w:rPr>
+      </w:pPr>
+      <w:r>
+        <w:rPr>
+          <w:rFonts w:ascii="Times New Roman" w:hAnsi="Times New Roman" w:cs="Times New Roman"/>
+          <w:noProof/>
+          <w:sz w:val="26"/>
+          <w:szCs w:val="26"/>
+          <w:lang w:val="en-US"/>
+        </w:rPr>
+        <w:t>SanPham</w:t>
+      </w:r>
+    </w:p>
+    <w:tbl>
+      <w:tblPr>
+        <w:tblStyle w:val="PlainTable11"/>
+        <w:tblW w:w="9157" w:type="dxa"/>
+        <w:tblInd w:w="198" w:type="dxa"/>
+        <w:tblLook w:val="04A0" w:firstRow="1" w:lastRow="0" w:firstColumn="1" w:lastColumn="0" w:noHBand="0" w:noVBand="1"/>
+      </w:tblPr>
+      <w:tblGrid>
+        <w:gridCol w:w="1867"/>
+        <w:gridCol w:w="3645"/>
+        <w:gridCol w:w="788"/>
+        <w:gridCol w:w="2857"/>
+      </w:tblGrid>
+      <w:tr>
+        <w:trPr>
+          <w:cnfStyle w:val="100000000000" w:firstRow="1" w:lastRow="0" w:firstColumn="0" w:lastColumn="0" w:oddVBand="0" w:evenVBand="0" w:oddHBand="0" w:evenHBand="0" w:firstRowFirstColumn="0" w:firstRowLastColumn="0" w:lastRowFirstColumn="0" w:lastRowLastColumn="0"/>
+          <w:trHeight w:val="539"/>
+        </w:trPr>
+        <w:tc>
+          <w:tcPr>
+            <w:cnfStyle w:val="001000000000" w:firstRow="0" w:lastRow="0" w:firstColumn="1" w:lastColumn="0" w:oddVBand="0" w:evenVBand="0" w:oddHBand="0" w:evenHBand="0" w:firstRowFirstColumn="0" w:firstRowLastColumn="0" w:lastRowFirstColumn="0" w:lastRowLastColumn="0"/>
+            <w:tcW w:w="1867" w:type="dxa"/>
+            <w:vMerge w:val="restart"/>
+            <w:tcBorders>
+              <w:top w:val="single" w:sz="4" w:space="0" w:color="auto"/>
+              <w:left w:val="single" w:sz="4" w:space="0" w:color="auto"/>
+              <w:bottom w:val="single" w:sz="4" w:space="0" w:color="auto"/>
+              <w:right w:val="single" w:sz="4" w:space="0" w:color="auto"/>
+            </w:tcBorders>
+            <w:shd w:val="clear" w:color="auto" w:fill="BFBFBF" w:themeFill="background1" w:themeFillShade="BF"/>
+          </w:tcPr>
+          <w:p>
+            <w:pPr>
+              <w:pStyle w:val="MyTable1"/>
+              <w:spacing w:line="360" w:lineRule="auto"/>
+              <w:rPr>
+                <w:sz w:val="26"/>
+                <w:szCs w:val="26"/>
+              </w:rPr>
+            </w:pPr>
+            <w:r>
+              <w:rPr>
+                <w:sz w:val="26"/>
+                <w:szCs w:val="26"/>
+              </w:rPr>
+              <w:t>Tên class</w:t>
+            </w:r>
+          </w:p>
+        </w:tc>
+        <w:tc>
+          <w:tcPr>
+            <w:tcW w:w="4433" w:type="dxa"/>
+            <w:gridSpan w:val="2"/>
+            <w:vMerge w:val="restart"/>
+            <w:tcBorders>
+              <w:top w:val="single" w:sz="4" w:space="0" w:color="auto"/>
+              <w:left w:val="single" w:sz="4" w:space="0" w:color="auto"/>
+              <w:bottom w:val="single" w:sz="4" w:space="0" w:color="auto"/>
+              <w:right w:val="single" w:sz="4" w:space="0" w:color="auto"/>
+            </w:tcBorders>
+            <w:shd w:val="clear" w:color="auto" w:fill="BFBFBF" w:themeFill="background1" w:themeFillShade="BF"/>
+          </w:tcPr>
+          <w:p>
+            <w:pPr>
+              <w:pStyle w:val="MyTable1"/>
+              <w:spacing w:line="360" w:lineRule="auto"/>
+              <w:cnfStyle w:val="100000000000" w:firstRow="1" w:lastRow="0" w:firstColumn="0" w:lastColumn="0" w:oddVBand="0" w:evenVBand="0" w:oddHBand="0" w:evenHBand="0" w:firstRowFirstColumn="0" w:firstRowLastColumn="0" w:lastRowFirstColumn="0" w:lastRowLastColumn="0"/>
+              <w:rPr>
+                <w:sz w:val="26"/>
+                <w:szCs w:val="26"/>
+              </w:rPr>
+            </w:pPr>
+            <w:r>
+              <w:rPr>
+                <w:sz w:val="26"/>
+                <w:szCs w:val="26"/>
+              </w:rPr>
+              <w:t>SanPham</w:t>
+            </w:r>
+          </w:p>
+        </w:tc>
+        <w:tc>
+          <w:tcPr>
+            <w:tcW w:w="2857" w:type="dxa"/>
+            <w:tcBorders>
+              <w:top w:val="single" w:sz="4" w:space="0" w:color="auto"/>
+              <w:left w:val="single" w:sz="4" w:space="0" w:color="auto"/>
+              <w:bottom w:val="single" w:sz="4" w:space="0" w:color="auto"/>
+              <w:right w:val="single" w:sz="4" w:space="0" w:color="auto"/>
+            </w:tcBorders>
+            <w:shd w:val="clear" w:color="auto" w:fill="BFBFBF" w:themeFill="background1" w:themeFillShade="BF"/>
+          </w:tcPr>
+          <w:p>
+            <w:pPr>
+              <w:pStyle w:val="MyTable1"/>
+              <w:spacing w:line="360" w:lineRule="auto"/>
+              <w:cnfStyle w:val="100000000000" w:firstRow="1" w:lastRow="0" w:firstColumn="0" w:lastColumn="0" w:oddVBand="0" w:evenVBand="0" w:oddHBand="0" w:evenHBand="0" w:firstRowFirstColumn="0" w:firstRowLastColumn="0" w:lastRowFirstColumn="0" w:lastRowLastColumn="0"/>
+              <w:rPr>
+                <w:sz w:val="26"/>
+                <w:szCs w:val="26"/>
+              </w:rPr>
+            </w:pPr>
+            <w:r>
+              <w:rPr>
+                <w:sz w:val="26"/>
+                <w:szCs w:val="26"/>
+              </w:rPr>
+              <w:t>Mã số: CLS_02</w:t>
+            </w:r>
+          </w:p>
+        </w:tc>
+      </w:tr>
+      <w:tr>
+        <w:trPr>
+          <w:cnfStyle w:val="000000100000" w:firstRow="0" w:lastRow="0" w:firstColumn="0" w:lastColumn="0" w:oddVBand="0" w:evenVBand="0" w:oddHBand="1" w:evenHBand="0" w:firstRowFirstColumn="0" w:firstRowLastColumn="0" w:lastRowFirstColumn="0" w:lastRowLastColumn="0"/>
+          <w:trHeight w:val="699"/>
+        </w:trPr>
+        <w:tc>
+          <w:tcPr>
+            <w:cnfStyle w:val="001000000000" w:firstRow="0" w:lastRow="0" w:firstColumn="1" w:lastColumn="0" w:oddVBand="0" w:evenVBand="0" w:oddHBand="0" w:evenHBand="0" w:firstRowFirstColumn="0" w:firstRowLastColumn="0" w:lastRowFirstColumn="0" w:lastRowLastColumn="0"/>
+            <w:tcW w:w="1867" w:type="dxa"/>
+            <w:vMerge/>
+            <w:tcBorders>
+              <w:top w:val="single" w:sz="4" w:space="0" w:color="auto"/>
+              <w:left w:val="single" w:sz="4" w:space="0" w:color="auto"/>
+              <w:bottom w:val="single" w:sz="4" w:space="0" w:color="auto"/>
+              <w:right w:val="single" w:sz="4" w:space="0" w:color="auto"/>
+            </w:tcBorders>
+            <w:shd w:val="clear" w:color="auto" w:fill="BFBFBF" w:themeFill="background1" w:themeFillShade="BF"/>
+          </w:tcPr>
+          <w:p>
+            <w:pPr>
+              <w:pStyle w:val="MyTable1"/>
+              <w:spacing w:line="360" w:lineRule="auto"/>
+              <w:rPr>
+                <w:sz w:val="26"/>
+                <w:szCs w:val="26"/>
+              </w:rPr>
+            </w:pPr>
+          </w:p>
+        </w:tc>
+        <w:tc>
+          <w:tcPr>
+            <w:tcW w:w="4433" w:type="dxa"/>
+            <w:gridSpan w:val="2"/>
+            <w:vMerge/>
+            <w:tcBorders>
+              <w:top w:val="single" w:sz="4" w:space="0" w:color="auto"/>
+              <w:left w:val="single" w:sz="4" w:space="0" w:color="auto"/>
+              <w:bottom w:val="single" w:sz="4" w:space="0" w:color="auto"/>
+              <w:right w:val="single" w:sz="4" w:space="0" w:color="auto"/>
+            </w:tcBorders>
+            <w:shd w:val="clear" w:color="auto" w:fill="BFBFBF" w:themeFill="background1" w:themeFillShade="BF"/>
+          </w:tcPr>
+          <w:p>
+            <w:pPr>
+              <w:pStyle w:val="MyTable1"/>
+              <w:spacing w:line="360" w:lineRule="auto"/>
+              <w:cnfStyle w:val="000000100000" w:firstRow="0" w:lastRow="0" w:firstColumn="0" w:lastColumn="0" w:oddVBand="0" w:evenVBand="0" w:oddHBand="1" w:evenHBand="0" w:firstRowFirstColumn="0" w:firstRowLastColumn="0" w:lastRowFirstColumn="0" w:lastRowLastColumn="0"/>
+              <w:rPr>
+                <w:sz w:val="26"/>
+                <w:szCs w:val="26"/>
+              </w:rPr>
+            </w:pPr>
+          </w:p>
+        </w:tc>
+        <w:tc>
+          <w:tcPr>
+            <w:tcW w:w="2857" w:type="dxa"/>
+            <w:tcBorders>
+              <w:top w:val="single" w:sz="4" w:space="0" w:color="auto"/>
+              <w:left w:val="single" w:sz="4" w:space="0" w:color="auto"/>
+              <w:bottom w:val="single" w:sz="4" w:space="0" w:color="auto"/>
+              <w:right w:val="single" w:sz="4" w:space="0" w:color="auto"/>
+            </w:tcBorders>
+            <w:shd w:val="clear" w:color="auto" w:fill="BFBFBF" w:themeFill="background1" w:themeFillShade="BF"/>
+          </w:tcPr>
+          <w:p>
+            <w:pPr>
+              <w:pStyle w:val="MyTable1"/>
+              <w:spacing w:line="360" w:lineRule="auto"/>
+              <w:cnfStyle w:val="000000100000" w:firstRow="0" w:lastRow="0" w:firstColumn="0" w:lastColumn="0" w:oddVBand="0" w:evenVBand="0" w:oddHBand="1" w:evenHBand="0" w:firstRowFirstColumn="0" w:firstRowLastColumn="0" w:lastRowFirstColumn="0" w:lastRowLastColumn="0"/>
+              <w:rPr>
+                <w:sz w:val="26"/>
+                <w:szCs w:val="26"/>
+              </w:rPr>
+            </w:pPr>
+            <w:r>
+              <w:rPr>
+                <w:sz w:val="26"/>
+                <w:szCs w:val="26"/>
+              </w:rPr>
+              <w:t>Tham chiế</w:t>
+            </w:r>
+            <w:r>
+              <w:rPr>
+                <w:sz w:val="26"/>
+                <w:szCs w:val="26"/>
+              </w:rPr>
+              <w:t>u: [UCCN-</w:t>
+            </w:r>
+            <w:r>
+              <w:rPr>
+                <w:sz w:val="26"/>
+                <w:szCs w:val="26"/>
+              </w:rPr>
+              <w:t>01] [UCCN-07] [UCCN-08] [UCCN-09] [UCCN-10] [R2]</w:t>
+            </w:r>
+          </w:p>
+        </w:tc>
+      </w:tr>
+      <w:tr>
+        <w:tc>
+          <w:tcPr>
+            <w:cnfStyle w:val="001000000000" w:firstRow="0" w:lastRow="0" w:firstColumn="1" w:lastColumn="0" w:oddVBand="0" w:evenVBand="0" w:oddHBand="0" w:evenHBand="0" w:firstRowFirstColumn="0" w:firstRowLastColumn="0" w:lastRowFirstColumn="0" w:lastRowLastColumn="0"/>
+            <w:tcW w:w="1867" w:type="dxa"/>
+            <w:tcBorders>
+              <w:top w:val="single" w:sz="4" w:space="0" w:color="auto"/>
+              <w:bottom w:val="single" w:sz="4" w:space="0" w:color="auto"/>
+            </w:tcBorders>
+          </w:tcPr>
+          <w:p>
+            <w:pPr>
+              <w:pStyle w:val="MyTable1"/>
+              <w:spacing w:line="360" w:lineRule="auto"/>
+              <w:rPr>
+                <w:sz w:val="26"/>
+                <w:szCs w:val="26"/>
+              </w:rPr>
+            </w:pPr>
+            <w:r>
+              <w:rPr>
+                <w:sz w:val="26"/>
+                <w:szCs w:val="26"/>
+              </w:rPr>
+              <w:t>Mô tả</w:t>
+            </w:r>
+          </w:p>
+        </w:tc>
+        <w:tc>
+          <w:tcPr>
+            <w:tcW w:w="7290" w:type="dxa"/>
+            <w:gridSpan w:val="3"/>
+            <w:tcBorders>
+              <w:top w:val="single" w:sz="4" w:space="0" w:color="auto"/>
+              <w:bottom w:val="single" w:sz="4" w:space="0" w:color="auto"/>
+            </w:tcBorders>
+          </w:tcPr>
+          <w:p>
+            <w:pPr>
+              <w:pStyle w:val="MyTable1"/>
+              <w:spacing w:line="360" w:lineRule="auto"/>
+              <w:cnfStyle w:val="000000000000" w:firstRow="0" w:lastRow="0" w:firstColumn="0" w:lastColumn="0" w:oddVBand="0" w:evenVBand="0" w:oddHBand="0" w:evenHBand="0" w:firstRowFirstColumn="0" w:firstRowLastColumn="0" w:lastRowFirstColumn="0" w:lastRowLastColumn="0"/>
+              <w:rPr>
+                <w:sz w:val="26"/>
+                <w:szCs w:val="26"/>
+              </w:rPr>
+            </w:pPr>
+            <w:r>
+              <w:rPr>
+                <w:sz w:val="26"/>
+                <w:szCs w:val="26"/>
+              </w:rPr>
+              <w:t>Lưu trữ thông tin các sản phẩm của công ty</w:t>
+            </w:r>
+          </w:p>
+        </w:tc>
+      </w:tr>
+      <w:tr>
+        <w:trPr>
+          <w:cnfStyle w:val="000000100000" w:firstRow="0" w:lastRow="0" w:firstColumn="0" w:lastColumn="0" w:oddVBand="0" w:evenVBand="0" w:oddHBand="1" w:evenHBand="0" w:firstRowFirstColumn="0" w:firstRowLastColumn="0" w:lastRowFirstColumn="0" w:lastRowLastColumn="0"/>
+        </w:trPr>
+        <w:tc>
+          <w:tcPr>
+            <w:cnfStyle w:val="001000000000" w:firstRow="0" w:lastRow="0" w:firstColumn="1" w:lastColumn="0" w:oddVBand="0" w:evenVBand="0" w:oddHBand="0" w:evenHBand="0" w:firstRowFirstColumn="0" w:firstRowLastColumn="0" w:lastRowFirstColumn="0" w:lastRowLastColumn="0"/>
+            <w:tcW w:w="1867" w:type="dxa"/>
+            <w:vMerge w:val="restart"/>
+            <w:tcBorders>
+              <w:top w:val="single" w:sz="4" w:space="0" w:color="auto"/>
+            </w:tcBorders>
+            <w:shd w:val="clear" w:color="auto" w:fill="7F7F7F" w:themeFill="text1" w:themeFillTint="80"/>
+          </w:tcPr>
+          <w:p>
+            <w:pPr>
+              <w:pStyle w:val="MyTable1"/>
+              <w:spacing w:line="360" w:lineRule="auto"/>
+              <w:rPr>
+                <w:sz w:val="26"/>
+                <w:szCs w:val="26"/>
+              </w:rPr>
+            </w:pPr>
+            <w:r>
+              <w:rPr>
+                <w:sz w:val="26"/>
+                <w:szCs w:val="26"/>
+              </w:rPr>
+              <w:t>Thuộc tính</w:t>
+            </w:r>
+          </w:p>
+        </w:tc>
+        <w:tc>
+          <w:tcPr>
+            <w:tcW w:w="3645" w:type="dxa"/>
+            <w:tcBorders>
+              <w:top w:val="single" w:sz="4" w:space="0" w:color="auto"/>
+              <w:bottom w:val="single" w:sz="4" w:space="0" w:color="auto"/>
+            </w:tcBorders>
+            <w:shd w:val="clear" w:color="auto" w:fill="7F7F7F" w:themeFill="text1" w:themeFillTint="80"/>
+          </w:tcPr>
+          <w:p>
+            <w:pPr>
+              <w:pStyle w:val="MyTable1"/>
+              <w:spacing w:line="360" w:lineRule="auto"/>
+              <w:cnfStyle w:val="000000100000" w:firstRow="0" w:lastRow="0" w:firstColumn="0" w:lastColumn="0" w:oddVBand="0" w:evenVBand="0" w:oddHBand="1" w:evenHBand="0" w:firstRowFirstColumn="0" w:firstRowLastColumn="0" w:lastRowFirstColumn="0" w:lastRowLastColumn="0"/>
+              <w:rPr>
+                <w:sz w:val="26"/>
+                <w:szCs w:val="26"/>
+              </w:rPr>
+            </w:pPr>
+            <w:r>
+              <w:rPr>
+                <w:sz w:val="26"/>
+                <w:szCs w:val="26"/>
+              </w:rPr>
+              <w:t>Tên thuộc tính</w:t>
+            </w:r>
+          </w:p>
+        </w:tc>
+        <w:tc>
+          <w:tcPr>
+            <w:tcW w:w="3645" w:type="dxa"/>
+            <w:gridSpan w:val="2"/>
+            <w:tcBorders>
+              <w:top w:val="single" w:sz="4" w:space="0" w:color="auto"/>
+              <w:bottom w:val="single" w:sz="4" w:space="0" w:color="auto"/>
+            </w:tcBorders>
+            <w:shd w:val="clear" w:color="auto" w:fill="7F7F7F" w:themeFill="text1" w:themeFillTint="80"/>
+          </w:tcPr>
+          <w:p>
+            <w:pPr>
+              <w:pStyle w:val="MyTable1"/>
+              <w:spacing w:line="360" w:lineRule="auto"/>
+              <w:cnfStyle w:val="000000100000" w:firstRow="0" w:lastRow="0" w:firstColumn="0" w:lastColumn="0" w:oddVBand="0" w:evenVBand="0" w:oddHBand="1" w:evenHBand="0" w:firstRowFirstColumn="0" w:firstRowLastColumn="0" w:lastRowFirstColumn="0" w:lastRowLastColumn="0"/>
+              <w:rPr>
+                <w:sz w:val="26"/>
+                <w:szCs w:val="26"/>
+              </w:rPr>
+            </w:pPr>
+            <w:r>
+              <w:rPr>
+                <w:sz w:val="26"/>
+                <w:szCs w:val="26"/>
+              </w:rPr>
+              <w:t>Mô tả</w:t>
+            </w:r>
+          </w:p>
+        </w:tc>
+      </w:tr>
+      <w:tr>
+        <w:tc>
+          <w:tcPr>
+            <w:cnfStyle w:val="001000000000" w:firstRow="0" w:lastRow="0" w:firstColumn="1" w:lastColumn="0" w:oddVBand="0" w:evenVBand="0" w:oddHBand="0" w:evenHBand="0" w:firstRowFirstColumn="0" w:firstRowLastColumn="0" w:lastRowFirstColumn="0" w:lastRowLastColumn="0"/>
+            <w:tcW w:w="1867" w:type="dxa"/>
+            <w:vMerge/>
+            <w:shd w:val="clear" w:color="auto" w:fill="FFFFFF" w:themeFill="background1"/>
+          </w:tcPr>
+          <w:p>
+            <w:pPr>
+              <w:pStyle w:val="MyTable1"/>
+              <w:spacing w:line="360" w:lineRule="auto"/>
+              <w:rPr>
+                <w:sz w:val="26"/>
+                <w:szCs w:val="26"/>
+              </w:rPr>
+            </w:pPr>
+          </w:p>
+        </w:tc>
+        <w:tc>
+          <w:tcPr>
+            <w:tcW w:w="3645" w:type="dxa"/>
+            <w:tcBorders>
+              <w:top w:val="single" w:sz="4" w:space="0" w:color="auto"/>
+              <w:bottom w:val="single" w:sz="4" w:space="0" w:color="auto"/>
+            </w:tcBorders>
+            <w:shd w:val="clear" w:color="auto" w:fill="FFFFFF" w:themeFill="background1"/>
+          </w:tcPr>
+          <w:p>
+            <w:pPr>
+              <w:pStyle w:val="MyTable1"/>
+              <w:spacing w:line="360" w:lineRule="auto"/>
+              <w:cnfStyle w:val="000000000000" w:firstRow="0" w:lastRow="0" w:firstColumn="0" w:lastColumn="0" w:oddVBand="0" w:evenVBand="0" w:oddHBand="0" w:evenHBand="0" w:firstRowFirstColumn="0" w:firstRowLastColumn="0" w:lastRowFirstColumn="0" w:lastRowLastColumn="0"/>
+              <w:rPr>
+                <w:sz w:val="26"/>
+                <w:szCs w:val="26"/>
+              </w:rPr>
+            </w:pPr>
+            <w:r>
+              <w:rPr>
+                <w:sz w:val="26"/>
+                <w:szCs w:val="26"/>
+              </w:rPr>
+              <w:t>ID_SanPham</w:t>
+            </w:r>
+          </w:p>
+        </w:tc>
+        <w:tc>
+          <w:tcPr>
+            <w:tcW w:w="3645" w:type="dxa"/>
+            <w:gridSpan w:val="2"/>
+            <w:tcBorders>
+              <w:top w:val="single" w:sz="4" w:space="0" w:color="auto"/>
+              <w:bottom w:val="single" w:sz="4" w:space="0" w:color="auto"/>
+            </w:tcBorders>
+            <w:shd w:val="clear" w:color="auto" w:fill="FFFFFF" w:themeFill="background1"/>
+          </w:tcPr>
+          <w:p>
+            <w:pPr>
+              <w:pStyle w:val="MyTable1"/>
+              <w:spacing w:line="360" w:lineRule="auto"/>
+              <w:cnfStyle w:val="000000000000" w:firstRow="0" w:lastRow="0" w:firstColumn="0" w:lastColumn="0" w:oddVBand="0" w:evenVBand="0" w:oddHBand="0" w:evenHBand="0" w:firstRowFirstColumn="0" w:firstRowLastColumn="0" w:lastRowFirstColumn="0" w:lastRowLastColumn="0"/>
+              <w:rPr>
+                <w:sz w:val="26"/>
+                <w:szCs w:val="26"/>
+              </w:rPr>
+            </w:pPr>
+            <w:r>
+              <w:rPr>
+                <w:sz w:val="26"/>
+                <w:szCs w:val="26"/>
+              </w:rPr>
+              <w:t>Mã sản phẩm là thông tin xác định duy nhất một sản phẩm</w:t>
+            </w:r>
+          </w:p>
+        </w:tc>
+      </w:tr>
+      <w:tr>
+        <w:trPr>
+          <w:cnfStyle w:val="000000100000" w:firstRow="0" w:lastRow="0" w:firstColumn="0" w:lastColumn="0" w:oddVBand="0" w:evenVBand="0" w:oddHBand="1" w:evenHBand="0" w:firstRowFirstColumn="0" w:firstRowLastColumn="0" w:lastRowFirstColumn="0" w:lastRowLastColumn="0"/>
+        </w:trPr>
+        <w:tc>
+          <w:tcPr>
+            <w:cnfStyle w:val="001000000000" w:firstRow="0" w:lastRow="0" w:firstColumn="1" w:lastColumn="0" w:oddVBand="0" w:evenVBand="0" w:oddHBand="0" w:evenHBand="0" w:firstRowFirstColumn="0" w:firstRowLastColumn="0" w:lastRowFirstColumn="0" w:lastRowLastColumn="0"/>
+            <w:tcW w:w="1867" w:type="dxa"/>
+            <w:vMerge/>
+            <w:shd w:val="clear" w:color="auto" w:fill="FFFFFF" w:themeFill="background1"/>
+          </w:tcPr>
+          <w:p>
+            <w:pPr>
+              <w:pStyle w:val="MyTable1"/>
+              <w:spacing w:line="360" w:lineRule="auto"/>
+              <w:rPr>
+                <w:sz w:val="26"/>
+                <w:szCs w:val="26"/>
+              </w:rPr>
+            </w:pPr>
+          </w:p>
+        </w:tc>
+        <w:tc>
+          <w:tcPr>
+            <w:tcW w:w="3645" w:type="dxa"/>
+            <w:tcBorders>
+              <w:top w:val="single" w:sz="4" w:space="0" w:color="auto"/>
+              <w:bottom w:val="single" w:sz="4" w:space="0" w:color="auto"/>
+            </w:tcBorders>
+            <w:shd w:val="clear" w:color="auto" w:fill="FFFFFF" w:themeFill="background1"/>
+          </w:tcPr>
+          <w:p>
+            <w:pPr>
+              <w:pStyle w:val="MyTable1"/>
+              <w:spacing w:line="360" w:lineRule="auto"/>
+              <w:cnfStyle w:val="000000100000" w:firstRow="0" w:lastRow="0" w:firstColumn="0" w:lastColumn="0" w:oddVBand="0" w:evenVBand="0" w:oddHBand="1" w:evenHBand="0" w:firstRowFirstColumn="0" w:firstRowLastColumn="0" w:lastRowFirstColumn="0" w:lastRowLastColumn="0"/>
+              <w:rPr>
+                <w:sz w:val="26"/>
+                <w:szCs w:val="26"/>
+              </w:rPr>
+            </w:pPr>
+            <w:r>
+              <w:rPr>
+                <w:sz w:val="26"/>
+                <w:szCs w:val="26"/>
+              </w:rPr>
+              <w:t>TenSP</w:t>
+            </w:r>
+          </w:p>
+        </w:tc>
+        <w:tc>
+          <w:tcPr>
+            <w:tcW w:w="3645" w:type="dxa"/>
+            <w:gridSpan w:val="2"/>
+            <w:tcBorders>
+              <w:top w:val="single" w:sz="4" w:space="0" w:color="auto"/>
+              <w:bottom w:val="single" w:sz="4" w:space="0" w:color="auto"/>
+            </w:tcBorders>
+            <w:shd w:val="clear" w:color="auto" w:fill="FFFFFF" w:themeFill="background1"/>
+          </w:tcPr>
+          <w:p>
+            <w:pPr>
+              <w:pStyle w:val="MyTable1"/>
+              <w:spacing w:line="360" w:lineRule="auto"/>
+              <w:cnfStyle w:val="000000100000" w:firstRow="0" w:lastRow="0" w:firstColumn="0" w:lastColumn="0" w:oddVBand="0" w:evenVBand="0" w:oddHBand="1" w:evenHBand="0" w:firstRowFirstColumn="0" w:firstRowLastColumn="0" w:lastRowFirstColumn="0" w:lastRowLastColumn="0"/>
+              <w:rPr>
+                <w:sz w:val="26"/>
+                <w:szCs w:val="26"/>
+              </w:rPr>
+            </w:pPr>
+            <w:r>
+              <w:rPr>
+                <w:sz w:val="26"/>
+                <w:szCs w:val="26"/>
+              </w:rPr>
+              <w:t>Tên sản phẩm (ví dụ thùng 30 hộp sữa không đường, …)</w:t>
+            </w:r>
+          </w:p>
+        </w:tc>
+      </w:tr>
+      <w:tr>
+        <w:tc>
+          <w:tcPr>
+            <w:cnfStyle w:val="001000000000" w:firstRow="0" w:lastRow="0" w:firstColumn="1" w:lastColumn="0" w:oddVBand="0" w:evenVBand="0" w:oddHBand="0" w:evenHBand="0" w:firstRowFirstColumn="0" w:firstRowLastColumn="0" w:lastRowFirstColumn="0" w:lastRowLastColumn="0"/>
+            <w:tcW w:w="1867" w:type="dxa"/>
+            <w:vMerge/>
+            <w:shd w:val="clear" w:color="auto" w:fill="FFFFFF" w:themeFill="background1"/>
+          </w:tcPr>
+          <w:p>
+            <w:pPr>
+              <w:pStyle w:val="MyTable1"/>
+              <w:spacing w:line="360" w:lineRule="auto"/>
+              <w:rPr>
+                <w:sz w:val="26"/>
+                <w:szCs w:val="26"/>
+              </w:rPr>
+            </w:pPr>
+          </w:p>
+        </w:tc>
+        <w:tc>
+          <w:tcPr>
+            <w:tcW w:w="3645" w:type="dxa"/>
+            <w:tcBorders>
+              <w:top w:val="single" w:sz="4" w:space="0" w:color="auto"/>
+              <w:bottom w:val="single" w:sz="4" w:space="0" w:color="auto"/>
+            </w:tcBorders>
+            <w:shd w:val="clear" w:color="auto" w:fill="FFFFFF" w:themeFill="background1"/>
+          </w:tcPr>
+          <w:p>
+            <w:pPr>
+              <w:pStyle w:val="MyTable1"/>
+              <w:spacing w:line="360" w:lineRule="auto"/>
+              <w:cnfStyle w:val="000000000000" w:firstRow="0" w:lastRow="0" w:firstColumn="0" w:lastColumn="0" w:oddVBand="0" w:evenVBand="0" w:oddHBand="0" w:evenHBand="0" w:firstRowFirstColumn="0" w:firstRowLastColumn="0" w:lastRowFirstColumn="0" w:lastRowLastColumn="0"/>
+              <w:rPr>
+                <w:sz w:val="26"/>
+                <w:szCs w:val="26"/>
+              </w:rPr>
+            </w:pPr>
+            <w:r>
+              <w:rPr>
+                <w:sz w:val="26"/>
+                <w:szCs w:val="26"/>
+              </w:rPr>
+              <w:t>DonGia</w:t>
+            </w:r>
+          </w:p>
+        </w:tc>
+        <w:tc>
+          <w:tcPr>
+            <w:tcW w:w="3645" w:type="dxa"/>
+            <w:gridSpan w:val="2"/>
+            <w:tcBorders>
+              <w:top w:val="single" w:sz="4" w:space="0" w:color="auto"/>
+              <w:bottom w:val="single" w:sz="4" w:space="0" w:color="auto"/>
+            </w:tcBorders>
+            <w:shd w:val="clear" w:color="auto" w:fill="FFFFFF" w:themeFill="background1"/>
+          </w:tcPr>
+          <w:p>
+            <w:pPr>
+              <w:pStyle w:val="MyTable1"/>
+              <w:spacing w:line="360" w:lineRule="auto"/>
+              <w:cnfStyle w:val="000000000000" w:firstRow="0" w:lastRow="0" w:firstColumn="0" w:lastColumn="0" w:oddVBand="0" w:evenVBand="0" w:oddHBand="0" w:evenHBand="0" w:firstRowFirstColumn="0" w:firstRowLastColumn="0" w:lastRowFirstColumn="0" w:lastRowLastColumn="0"/>
+              <w:rPr>
+                <w:sz w:val="26"/>
+                <w:szCs w:val="26"/>
+              </w:rPr>
+            </w:pPr>
+            <w:r>
+              <w:rPr>
+                <w:sz w:val="26"/>
+                <w:szCs w:val="26"/>
+              </w:rPr>
+              <w:t>Giá tiền của sản phẩm có thể thay đổi được</w:t>
+            </w:r>
+          </w:p>
+        </w:tc>
+      </w:tr>
+      <w:tr>
+        <w:trPr>
+          <w:cnfStyle w:val="000000100000" w:firstRow="0" w:lastRow="0" w:firstColumn="0" w:lastColumn="0" w:oddVBand="0" w:evenVBand="0" w:oddHBand="1" w:evenHBand="0" w:firstRowFirstColumn="0" w:firstRowLastColumn="0" w:lastRowFirstColumn="0" w:lastRowLastColumn="0"/>
+        </w:trPr>
+        <w:tc>
+          <w:tcPr>
+            <w:cnfStyle w:val="001000000000" w:firstRow="0" w:lastRow="0" w:firstColumn="1" w:lastColumn="0" w:oddVBand="0" w:evenVBand="0" w:oddHBand="0" w:evenHBand="0" w:firstRowFirstColumn="0" w:firstRowLastColumn="0" w:lastRowFirstColumn="0" w:lastRowLastColumn="0"/>
+            <w:tcW w:w="1867" w:type="dxa"/>
+            <w:vMerge w:val="restart"/>
+            <w:shd w:val="clear" w:color="auto" w:fill="7F7F7F" w:themeFill="text1" w:themeFillTint="80"/>
+          </w:tcPr>
+          <w:p>
+            <w:pPr>
+              <w:pStyle w:val="MyTable1"/>
+              <w:spacing w:line="360" w:lineRule="auto"/>
+              <w:rPr>
+                <w:sz w:val="26"/>
+                <w:szCs w:val="26"/>
+              </w:rPr>
+            </w:pPr>
+            <w:r>
+              <w:rPr>
+                <w:sz w:val="26"/>
+                <w:szCs w:val="26"/>
+              </w:rPr>
+              <w:t>Phương thức</w:t>
+            </w:r>
+          </w:p>
+        </w:tc>
+        <w:tc>
+          <w:tcPr>
+            <w:tcW w:w="3645" w:type="dxa"/>
+            <w:tcBorders>
+              <w:top w:val="single" w:sz="4" w:space="0" w:color="auto"/>
+              <w:bottom w:val="single" w:sz="4" w:space="0" w:color="auto"/>
+            </w:tcBorders>
+            <w:shd w:val="clear" w:color="auto" w:fill="7F7F7F" w:themeFill="text1" w:themeFillTint="80"/>
+          </w:tcPr>
+          <w:p>
+            <w:pPr>
+              <w:pStyle w:val="MyTable1"/>
+              <w:spacing w:line="360" w:lineRule="auto"/>
+              <w:cnfStyle w:val="000000100000" w:firstRow="0" w:lastRow="0" w:firstColumn="0" w:lastColumn="0" w:oddVBand="0" w:evenVBand="0" w:oddHBand="1" w:evenHBand="0" w:firstRowFirstColumn="0" w:firstRowLastColumn="0" w:lastRowFirstColumn="0" w:lastRowLastColumn="0"/>
+              <w:rPr>
+                <w:sz w:val="26"/>
+                <w:szCs w:val="26"/>
+              </w:rPr>
+            </w:pPr>
+            <w:r>
+              <w:rPr>
+                <w:sz w:val="26"/>
+                <w:szCs w:val="26"/>
+              </w:rPr>
+              <w:t>Tên phương thức</w:t>
+            </w:r>
+          </w:p>
+        </w:tc>
+        <w:tc>
+          <w:tcPr>
+            <w:tcW w:w="3645" w:type="dxa"/>
+            <w:gridSpan w:val="2"/>
+            <w:tcBorders>
+              <w:top w:val="single" w:sz="4" w:space="0" w:color="auto"/>
+              <w:bottom w:val="single" w:sz="4" w:space="0" w:color="auto"/>
+            </w:tcBorders>
+            <w:shd w:val="clear" w:color="auto" w:fill="7F7F7F" w:themeFill="text1" w:themeFillTint="80"/>
+          </w:tcPr>
+          <w:p>
+            <w:pPr>
+              <w:pStyle w:val="MyTable1"/>
+              <w:spacing w:line="360" w:lineRule="auto"/>
+              <w:cnfStyle w:val="000000100000" w:firstRow="0" w:lastRow="0" w:firstColumn="0" w:lastColumn="0" w:oddVBand="0" w:evenVBand="0" w:oddHBand="1" w:evenHBand="0" w:firstRowFirstColumn="0" w:firstRowLastColumn="0" w:lastRowFirstColumn="0" w:lastRowLastColumn="0"/>
+              <w:rPr>
+                <w:sz w:val="26"/>
+                <w:szCs w:val="26"/>
+              </w:rPr>
+            </w:pPr>
+            <w:r>
+              <w:rPr>
+                <w:sz w:val="26"/>
+                <w:szCs w:val="26"/>
+              </w:rPr>
+              <w:t>Mô tả</w:t>
+            </w:r>
+          </w:p>
+        </w:tc>
+      </w:tr>
+      <w:tr>
+        <w:tc>
+          <w:tcPr>
+            <w:cnfStyle w:val="001000000000" w:firstRow="0" w:lastRow="0" w:firstColumn="1" w:lastColumn="0" w:oddVBand="0" w:evenVBand="0" w:oddHBand="0" w:evenHBand="0" w:firstRowFirstColumn="0" w:firstRowLastColumn="0" w:lastRowFirstColumn="0" w:lastRowLastColumn="0"/>
+            <w:tcW w:w="1867" w:type="dxa"/>
+            <w:vMerge/>
+            <w:shd w:val="clear" w:color="auto" w:fill="FFFFFF" w:themeFill="background1"/>
+          </w:tcPr>
+          <w:p>
+            <w:pPr>
+              <w:pStyle w:val="MyTable1"/>
+              <w:spacing w:line="360" w:lineRule="auto"/>
+              <w:rPr>
+                <w:sz w:val="26"/>
+                <w:szCs w:val="26"/>
+              </w:rPr>
+            </w:pPr>
+          </w:p>
+        </w:tc>
+        <w:tc>
+          <w:tcPr>
+            <w:tcW w:w="3645" w:type="dxa"/>
+            <w:tcBorders>
+              <w:top w:val="single" w:sz="4" w:space="0" w:color="auto"/>
+              <w:bottom w:val="single" w:sz="4" w:space="0" w:color="auto"/>
+            </w:tcBorders>
+            <w:shd w:val="clear" w:color="auto" w:fill="FFFFFF" w:themeFill="background1"/>
+          </w:tcPr>
+          <w:p>
+            <w:pPr>
+              <w:pStyle w:val="MyTable1"/>
+              <w:spacing w:line="360" w:lineRule="auto"/>
+              <w:cnfStyle w:val="000000000000" w:firstRow="0" w:lastRow="0" w:firstColumn="0" w:lastColumn="0" w:oddVBand="0" w:evenVBand="0" w:oddHBand="0" w:evenHBand="0" w:firstRowFirstColumn="0" w:firstRowLastColumn="0" w:lastRowFirstColumn="0" w:lastRowLastColumn="0"/>
+              <w:rPr>
+                <w:sz w:val="26"/>
+                <w:szCs w:val="26"/>
+              </w:rPr>
+            </w:pPr>
+            <w:r>
+              <w:rPr>
+                <w:sz w:val="26"/>
+                <w:szCs w:val="26"/>
+              </w:rPr>
+              <w:t>Không có</w:t>
+            </w:r>
+          </w:p>
+        </w:tc>
+        <w:tc>
+          <w:tcPr>
+            <w:tcW w:w="3645" w:type="dxa"/>
+            <w:gridSpan w:val="2"/>
+            <w:tcBorders>
+              <w:top w:val="single" w:sz="4" w:space="0" w:color="auto"/>
+              <w:bottom w:val="single" w:sz="4" w:space="0" w:color="auto"/>
+            </w:tcBorders>
+            <w:shd w:val="clear" w:color="auto" w:fill="FFFFFF" w:themeFill="background1"/>
+          </w:tcPr>
+          <w:p>
+            <w:pPr>
+              <w:pStyle w:val="MyTable1"/>
+              <w:spacing w:line="360" w:lineRule="auto"/>
+              <w:cnfStyle w:val="000000000000" w:firstRow="0" w:lastRow="0" w:firstColumn="0" w:lastColumn="0" w:oddVBand="0" w:evenVBand="0" w:oddHBand="0" w:evenHBand="0" w:firstRowFirstColumn="0" w:firstRowLastColumn="0" w:lastRowFirstColumn="0" w:lastRowLastColumn="0"/>
+              <w:rPr>
+                <w:sz w:val="26"/>
+                <w:szCs w:val="26"/>
+              </w:rPr>
+            </w:pPr>
+          </w:p>
+        </w:tc>
+      </w:tr>
+      <w:tr>
+        <w:trPr>
+          <w:cnfStyle w:val="000000100000" w:firstRow="0" w:lastRow="0" w:firstColumn="0" w:lastColumn="0" w:oddVBand="0" w:evenVBand="0" w:oddHBand="1" w:evenHBand="0" w:firstRowFirstColumn="0" w:firstRowLastColumn="0" w:lastRowFirstColumn="0" w:lastRowLastColumn="0"/>
+        </w:trPr>
+        <w:tc>
+          <w:tcPr>
+            <w:cnfStyle w:val="001000000000" w:firstRow="0" w:lastRow="0" w:firstColumn="1" w:lastColumn="0" w:oddVBand="0" w:evenVBand="0" w:oddHBand="0" w:evenHBand="0" w:firstRowFirstColumn="0" w:firstRowLastColumn="0" w:lastRowFirstColumn="0" w:lastRowLastColumn="0"/>
+            <w:tcW w:w="1867" w:type="dxa"/>
+            <w:vMerge w:val="restart"/>
+            <w:shd w:val="clear" w:color="auto" w:fill="7F7F7F" w:themeFill="text1" w:themeFillTint="80"/>
+          </w:tcPr>
+          <w:p>
+            <w:pPr>
+              <w:pStyle w:val="MyTable1"/>
+              <w:spacing w:line="360" w:lineRule="auto"/>
+              <w:rPr>
+                <w:sz w:val="26"/>
+                <w:szCs w:val="26"/>
+              </w:rPr>
+            </w:pPr>
+            <w:r>
+              <w:rPr>
+                <w:sz w:val="26"/>
+                <w:szCs w:val="26"/>
+              </w:rPr>
+              <w:t>Quan hệ</w:t>
+            </w:r>
+          </w:p>
+        </w:tc>
+        <w:tc>
+          <w:tcPr>
+            <w:tcW w:w="3645" w:type="dxa"/>
+            <w:tcBorders>
+              <w:top w:val="single" w:sz="4" w:space="0" w:color="auto"/>
+              <w:bottom w:val="single" w:sz="4" w:space="0" w:color="auto"/>
+            </w:tcBorders>
+            <w:shd w:val="clear" w:color="auto" w:fill="7F7F7F" w:themeFill="text1" w:themeFillTint="80"/>
+          </w:tcPr>
+          <w:p>
+            <w:pPr>
+              <w:pStyle w:val="MyTable1"/>
+              <w:spacing w:line="360" w:lineRule="auto"/>
+              <w:cnfStyle w:val="000000100000" w:firstRow="0" w:lastRow="0" w:firstColumn="0" w:lastColumn="0" w:oddVBand="0" w:evenVBand="0" w:oddHBand="1" w:evenHBand="0" w:firstRowFirstColumn="0" w:firstRowLastColumn="0" w:lastRowFirstColumn="0" w:lastRowLastColumn="0"/>
+              <w:rPr>
+                <w:sz w:val="26"/>
+                <w:szCs w:val="26"/>
+              </w:rPr>
+            </w:pPr>
+            <w:r>
+              <w:rPr>
+                <w:sz w:val="26"/>
+                <w:szCs w:val="26"/>
+              </w:rPr>
+              <w:t>Tên lớp</w:t>
+            </w:r>
+          </w:p>
+        </w:tc>
+        <w:tc>
+          <w:tcPr>
+            <w:tcW w:w="3645" w:type="dxa"/>
+            <w:gridSpan w:val="2"/>
+            <w:tcBorders>
+              <w:top w:val="single" w:sz="4" w:space="0" w:color="auto"/>
+              <w:bottom w:val="single" w:sz="4" w:space="0" w:color="auto"/>
+            </w:tcBorders>
+            <w:shd w:val="clear" w:color="auto" w:fill="7F7F7F" w:themeFill="text1" w:themeFillTint="80"/>
+          </w:tcPr>
+          <w:p>
+            <w:pPr>
+              <w:pStyle w:val="MyTable1"/>
+              <w:spacing w:line="360" w:lineRule="auto"/>
+              <w:cnfStyle w:val="000000100000" w:firstRow="0" w:lastRow="0" w:firstColumn="0" w:lastColumn="0" w:oddVBand="0" w:evenVBand="0" w:oddHBand="1" w:evenHBand="0" w:firstRowFirstColumn="0" w:firstRowLastColumn="0" w:lastRowFirstColumn="0" w:lastRowLastColumn="0"/>
+              <w:rPr>
+                <w:sz w:val="26"/>
+                <w:szCs w:val="26"/>
+              </w:rPr>
+            </w:pPr>
+            <w:r>
+              <w:rPr>
+                <w:sz w:val="26"/>
+                <w:szCs w:val="26"/>
+              </w:rPr>
+              <w:t>Mô tả</w:t>
+            </w:r>
+          </w:p>
+        </w:tc>
+      </w:tr>
+      <w:tr>
+        <w:trPr>
+          <w:trHeight w:val="1412"/>
+        </w:trPr>
+        <w:tc>
+          <w:tcPr>
+            <w:cnfStyle w:val="001000000000" w:firstRow="0" w:lastRow="0" w:firstColumn="1" w:lastColumn="0" w:oddVBand="0" w:evenVBand="0" w:oddHBand="0" w:evenHBand="0" w:firstRowFirstColumn="0" w:firstRowLastColumn="0" w:lastRowFirstColumn="0" w:lastRowLastColumn="0"/>
+            <w:tcW w:w="1867" w:type="dxa"/>
+            <w:vMerge/>
+            <w:shd w:val="clear" w:color="auto" w:fill="7F7F7F" w:themeFill="text1" w:themeFillTint="80"/>
+          </w:tcPr>
+          <w:p>
+            <w:pPr>
+              <w:pStyle w:val="MyTable1"/>
+              <w:spacing w:line="360" w:lineRule="auto"/>
+              <w:rPr>
+                <w:sz w:val="26"/>
+                <w:szCs w:val="26"/>
+              </w:rPr>
+            </w:pPr>
+          </w:p>
+        </w:tc>
+        <w:tc>
+          <w:tcPr>
+            <w:tcW w:w="3645" w:type="dxa"/>
+            <w:tcBorders>
+              <w:top w:val="single" w:sz="4" w:space="0" w:color="auto"/>
+              <w:bottom w:val="single" w:sz="4" w:space="0" w:color="auto"/>
+            </w:tcBorders>
+            <w:shd w:val="clear" w:color="auto" w:fill="FFFFFF" w:themeFill="background1"/>
+          </w:tcPr>
+          <w:p>
+            <w:pPr>
+              <w:pStyle w:val="MyTable1"/>
+              <w:spacing w:line="360" w:lineRule="auto"/>
+              <w:cnfStyle w:val="000000000000" w:firstRow="0" w:lastRow="0" w:firstColumn="0" w:lastColumn="0" w:oddVBand="0" w:evenVBand="0" w:oddHBand="0" w:evenHBand="0" w:firstRowFirstColumn="0" w:firstRowLastColumn="0" w:lastRowFirstColumn="0" w:lastRowLastColumn="0"/>
+              <w:rPr>
+                <w:sz w:val="26"/>
+                <w:szCs w:val="26"/>
+              </w:rPr>
+            </w:pPr>
+            <w:r>
+              <w:rPr>
+                <w:sz w:val="26"/>
+                <w:szCs w:val="26"/>
+              </w:rPr>
+              <w:t>DonDatHang</w:t>
+            </w:r>
+          </w:p>
+        </w:tc>
+        <w:tc>
+          <w:tcPr>
+            <w:tcW w:w="3645" w:type="dxa"/>
+            <w:gridSpan w:val="2"/>
+            <w:tcBorders>
+              <w:top w:val="single" w:sz="4" w:space="0" w:color="auto"/>
+              <w:bottom w:val="single" w:sz="4" w:space="0" w:color="auto"/>
+            </w:tcBorders>
+            <w:shd w:val="clear" w:color="auto" w:fill="FFFFFF" w:themeFill="background1"/>
+          </w:tcPr>
+          <w:p>
+            <w:pPr>
+              <w:pStyle w:val="MyTable1"/>
+              <w:spacing w:line="360" w:lineRule="auto"/>
+              <w:cnfStyle w:val="000000000000" w:firstRow="0" w:lastRow="0" w:firstColumn="0" w:lastColumn="0" w:oddVBand="0" w:evenVBand="0" w:oddHBand="0" w:evenHBand="0" w:firstRowFirstColumn="0" w:firstRowLastColumn="0" w:lastRowFirstColumn="0" w:lastRowLastColumn="0"/>
+              <w:rPr>
+                <w:sz w:val="26"/>
+                <w:szCs w:val="26"/>
+              </w:rPr>
+            </w:pPr>
+            <w:r>
+              <w:rPr>
+                <w:sz w:val="26"/>
+                <w:szCs w:val="26"/>
+              </w:rPr>
+              <w:t>Sản phẩm có quan hệ với đơn đặt hàng, một sản phẩm thuộc nhiều đơn đặt hàng. Một đơn đặt hàng có nhiều sản phẩm</w:t>
+            </w:r>
+          </w:p>
+        </w:tc>
+      </w:tr>
+      <w:tr>
+        <w:trPr>
+          <w:cnfStyle w:val="000000100000" w:firstRow="0" w:lastRow="0" w:firstColumn="0" w:lastColumn="0" w:oddVBand="0" w:evenVBand="0" w:oddHBand="1" w:evenHBand="0" w:firstRowFirstColumn="0" w:firstRowLastColumn="0" w:lastRowFirstColumn="0" w:lastRowLastColumn="0"/>
+          <w:trHeight w:val="1605"/>
+        </w:trPr>
+        <w:tc>
+          <w:tcPr>
+            <w:cnfStyle w:val="001000000000" w:firstRow="0" w:lastRow="0" w:firstColumn="1" w:lastColumn="0" w:oddVBand="0" w:evenVBand="0" w:oddHBand="0" w:evenHBand="0" w:firstRowFirstColumn="0" w:firstRowLastColumn="0" w:lastRowFirstColumn="0" w:lastRowLastColumn="0"/>
+            <w:tcW w:w="1867" w:type="dxa"/>
+            <w:vMerge/>
+            <w:shd w:val="clear" w:color="auto" w:fill="7F7F7F" w:themeFill="text1" w:themeFillTint="80"/>
+          </w:tcPr>
+          <w:p>
+            <w:pPr>
+              <w:pStyle w:val="MyTable1"/>
+              <w:spacing w:line="360" w:lineRule="auto"/>
+              <w:rPr>
+                <w:sz w:val="26"/>
+                <w:szCs w:val="26"/>
+              </w:rPr>
+            </w:pPr>
+          </w:p>
+        </w:tc>
+        <w:tc>
+          <w:tcPr>
+            <w:tcW w:w="3645" w:type="dxa"/>
+            <w:tcBorders>
+              <w:top w:val="single" w:sz="4" w:space="0" w:color="auto"/>
+              <w:bottom w:val="single" w:sz="4" w:space="0" w:color="auto"/>
+            </w:tcBorders>
+            <w:shd w:val="clear" w:color="auto" w:fill="FFFFFF" w:themeFill="background1"/>
+          </w:tcPr>
+          <w:p>
+            <w:pPr>
+              <w:pStyle w:val="MyTable1"/>
+              <w:spacing w:line="360" w:lineRule="auto"/>
+              <w:cnfStyle w:val="000000100000" w:firstRow="0" w:lastRow="0" w:firstColumn="0" w:lastColumn="0" w:oddVBand="0" w:evenVBand="0" w:oddHBand="1" w:evenHBand="0" w:firstRowFirstColumn="0" w:firstRowLastColumn="0" w:lastRowFirstColumn="0" w:lastRowLastColumn="0"/>
+              <w:rPr>
+                <w:sz w:val="26"/>
+                <w:szCs w:val="26"/>
+              </w:rPr>
+            </w:pPr>
+            <w:r>
+              <w:rPr>
+                <w:sz w:val="26"/>
+                <w:szCs w:val="26"/>
+              </w:rPr>
+              <w:t>ChiTiet_DDH</w:t>
+            </w:r>
+          </w:p>
+        </w:tc>
+        <w:tc>
+          <w:tcPr>
+            <w:tcW w:w="3645" w:type="dxa"/>
+            <w:gridSpan w:val="2"/>
+            <w:tcBorders>
+              <w:top w:val="single" w:sz="4" w:space="0" w:color="auto"/>
+              <w:bottom w:val="single" w:sz="4" w:space="0" w:color="auto"/>
+            </w:tcBorders>
+            <w:shd w:val="clear" w:color="auto" w:fill="FFFFFF" w:themeFill="background1"/>
+          </w:tcPr>
+          <w:p>
+            <w:pPr>
+              <w:pStyle w:val="MyTable1"/>
+              <w:spacing w:line="360" w:lineRule="auto"/>
+              <w:cnfStyle w:val="000000100000" w:firstRow="0" w:lastRow="0" w:firstColumn="0" w:lastColumn="0" w:oddVBand="0" w:evenVBand="0" w:oddHBand="1" w:evenHBand="0" w:firstRowFirstColumn="0" w:firstRowLastColumn="0" w:lastRowFirstColumn="0" w:lastRowLastColumn="0"/>
+              <w:rPr>
+                <w:sz w:val="26"/>
+                <w:szCs w:val="26"/>
+              </w:rPr>
+            </w:pPr>
+            <w:r>
+              <w:rPr>
+                <w:sz w:val="26"/>
+                <w:szCs w:val="26"/>
+              </w:rPr>
+              <w:t>Sản phẩm có quan hệ với chi tiết đơn đặt hàng, một sản phẩm thuộc nhiều chi tiết đơn đặt hàng. Một chi tiết đơn đặt hàng có nhiều sản phẩm</w:t>
+            </w:r>
+          </w:p>
+        </w:tc>
+      </w:tr>
+      <w:tr>
+        <w:trPr>
+          <w:trHeight w:val="1475"/>
+        </w:trPr>
+        <w:tc>
+          <w:tcPr>
+            <w:cnfStyle w:val="001000000000" w:firstRow="0" w:lastRow="0" w:firstColumn="1" w:lastColumn="0" w:oddVBand="0" w:evenVBand="0" w:oddHBand="0" w:evenHBand="0" w:firstRowFirstColumn="0" w:firstRowLastColumn="0" w:lastRowFirstColumn="0" w:lastRowLastColumn="0"/>
+            <w:tcW w:w="1867" w:type="dxa"/>
+            <w:vMerge/>
+            <w:shd w:val="clear" w:color="auto" w:fill="7F7F7F" w:themeFill="text1" w:themeFillTint="80"/>
+          </w:tcPr>
+          <w:p>
+            <w:pPr>
+              <w:pStyle w:val="MyTable1"/>
+              <w:spacing w:line="360" w:lineRule="auto"/>
+              <w:rPr>
+                <w:sz w:val="26"/>
+                <w:szCs w:val="26"/>
+              </w:rPr>
+            </w:pPr>
+          </w:p>
+        </w:tc>
+        <w:tc>
+          <w:tcPr>
+            <w:tcW w:w="3645" w:type="dxa"/>
+            <w:tcBorders>
+              <w:top w:val="single" w:sz="4" w:space="0" w:color="auto"/>
+              <w:bottom w:val="single" w:sz="4" w:space="0" w:color="auto"/>
+            </w:tcBorders>
+            <w:shd w:val="clear" w:color="auto" w:fill="FFFFFF" w:themeFill="background1"/>
+          </w:tcPr>
+          <w:p>
+            <w:pPr>
+              <w:pStyle w:val="MyTable1"/>
+              <w:spacing w:line="360" w:lineRule="auto"/>
+              <w:cnfStyle w:val="000000000000" w:firstRow="0" w:lastRow="0" w:firstColumn="0" w:lastColumn="0" w:oddVBand="0" w:evenVBand="0" w:oddHBand="0" w:evenHBand="0" w:firstRowFirstColumn="0" w:firstRowLastColumn="0" w:lastRowFirstColumn="0" w:lastRowLastColumn="0"/>
+              <w:rPr>
+                <w:sz w:val="26"/>
+                <w:szCs w:val="26"/>
+              </w:rPr>
+            </w:pPr>
+            <w:r>
+              <w:rPr>
+                <w:sz w:val="26"/>
+                <w:szCs w:val="26"/>
+              </w:rPr>
+              <w:t>LoaiSanPham</w:t>
+            </w:r>
+          </w:p>
+        </w:tc>
+        <w:tc>
+          <w:tcPr>
+            <w:tcW w:w="3645" w:type="dxa"/>
+            <w:gridSpan w:val="2"/>
+            <w:tcBorders>
+              <w:top w:val="single" w:sz="4" w:space="0" w:color="auto"/>
+              <w:bottom w:val="single" w:sz="4" w:space="0" w:color="auto"/>
+            </w:tcBorders>
+            <w:shd w:val="clear" w:color="auto" w:fill="FFFFFF" w:themeFill="background1"/>
+          </w:tcPr>
+          <w:p>
+            <w:pPr>
+              <w:pStyle w:val="MyTable1"/>
+              <w:spacing w:line="360" w:lineRule="auto"/>
+              <w:cnfStyle w:val="000000000000" w:firstRow="0" w:lastRow="0" w:firstColumn="0" w:lastColumn="0" w:oddVBand="0" w:evenVBand="0" w:oddHBand="0" w:evenHBand="0" w:firstRowFirstColumn="0" w:firstRowLastColumn="0" w:lastRowFirstColumn="0" w:lastRowLastColumn="0"/>
+              <w:rPr>
+                <w:sz w:val="26"/>
+                <w:szCs w:val="26"/>
+              </w:rPr>
+            </w:pPr>
+            <w:r>
+              <w:rPr>
+                <w:sz w:val="26"/>
+                <w:szCs w:val="26"/>
+              </w:rPr>
+              <w:t>Sản phẩm có quan hệ với loại sản phẩm, một sản phẩm thuộc một loại sản phẩm. Một loại sản phẩm có nhiểu sản phẩm</w:t>
+            </w:r>
+          </w:p>
+        </w:tc>
+      </w:tr>
+      <w:tr>
+        <w:trPr>
+          <w:cnfStyle w:val="000000100000" w:firstRow="0" w:lastRow="0" w:firstColumn="0" w:lastColumn="0" w:oddVBand="0" w:evenVBand="0" w:oddHBand="1" w:evenHBand="0" w:firstRowFirstColumn="0" w:firstRowLastColumn="0" w:lastRowFirstColumn="0" w:lastRowLastColumn="0"/>
+          <w:trHeight w:val="1440"/>
+        </w:trPr>
+        <w:tc>
+          <w:tcPr>
+            <w:cnfStyle w:val="001000000000" w:firstRow="0" w:lastRow="0" w:firstColumn="1" w:lastColumn="0" w:oddVBand="0" w:evenVBand="0" w:oddHBand="0" w:evenHBand="0" w:firstRowFirstColumn="0" w:firstRowLastColumn="0" w:lastRowFirstColumn="0" w:lastRowLastColumn="0"/>
+            <w:tcW w:w="1867" w:type="dxa"/>
+            <w:vMerge/>
+            <w:shd w:val="clear" w:color="auto" w:fill="7F7F7F" w:themeFill="text1" w:themeFillTint="80"/>
+          </w:tcPr>
+          <w:p>
+            <w:pPr>
+              <w:pStyle w:val="MyTable1"/>
+              <w:spacing w:line="360" w:lineRule="auto"/>
+              <w:rPr>
+                <w:sz w:val="26"/>
+                <w:szCs w:val="26"/>
+              </w:rPr>
+            </w:pPr>
+          </w:p>
+        </w:tc>
+        <w:tc>
+          <w:tcPr>
+            <w:tcW w:w="3645" w:type="dxa"/>
+            <w:tcBorders>
+              <w:top w:val="single" w:sz="4" w:space="0" w:color="auto"/>
+              <w:bottom w:val="single" w:sz="4" w:space="0" w:color="auto"/>
+            </w:tcBorders>
+            <w:shd w:val="clear" w:color="auto" w:fill="FFFFFF" w:themeFill="background1"/>
+          </w:tcPr>
+          <w:p>
+            <w:pPr>
+              <w:pStyle w:val="MyTable1"/>
+              <w:spacing w:line="360" w:lineRule="auto"/>
+              <w:cnfStyle w:val="000000100000" w:firstRow="0" w:lastRow="0" w:firstColumn="0" w:lastColumn="0" w:oddVBand="0" w:evenVBand="0" w:oddHBand="1" w:evenHBand="0" w:firstRowFirstColumn="0" w:firstRowLastColumn="0" w:lastRowFirstColumn="0" w:lastRowLastColumn="0"/>
+              <w:rPr>
+                <w:sz w:val="26"/>
+                <w:szCs w:val="26"/>
+              </w:rPr>
+            </w:pPr>
+            <w:r>
+              <w:rPr>
+                <w:sz w:val="26"/>
+                <w:szCs w:val="26"/>
+              </w:rPr>
+              <w:t>DonViTinh</w:t>
+            </w:r>
+          </w:p>
+        </w:tc>
+        <w:tc>
+          <w:tcPr>
+            <w:tcW w:w="3645" w:type="dxa"/>
+            <w:gridSpan w:val="2"/>
+            <w:tcBorders>
+              <w:top w:val="single" w:sz="4" w:space="0" w:color="auto"/>
+              <w:bottom w:val="single" w:sz="4" w:space="0" w:color="auto"/>
+            </w:tcBorders>
+            <w:shd w:val="clear" w:color="auto" w:fill="FFFFFF" w:themeFill="background1"/>
+          </w:tcPr>
+          <w:p>
+            <w:pPr>
+              <w:pStyle w:val="MyTable1"/>
+              <w:spacing w:line="360" w:lineRule="auto"/>
+              <w:cnfStyle w:val="000000100000" w:firstRow="0" w:lastRow="0" w:firstColumn="0" w:lastColumn="0" w:oddVBand="0" w:evenVBand="0" w:oddHBand="1" w:evenHBand="0" w:firstRowFirstColumn="0" w:firstRowLastColumn="0" w:lastRowFirstColumn="0" w:lastRowLastColumn="0"/>
+              <w:rPr>
+                <w:sz w:val="26"/>
+                <w:szCs w:val="26"/>
+              </w:rPr>
+            </w:pPr>
+            <w:r>
+              <w:rPr>
+                <w:sz w:val="26"/>
+                <w:szCs w:val="26"/>
+              </w:rPr>
+              <w:t>Sản phẩm có quan hệ với đơn vị tính, một sản phẩm có một đơn vị tính. Một đơn vị tính có nhiều sản phẩm</w:t>
+            </w:r>
+          </w:p>
+        </w:tc>
+      </w:tr>
+      <w:tr>
+        <w:trPr>
+          <w:trHeight w:val="1067"/>
+        </w:trPr>
+        <w:tc>
+          <w:tcPr>
+            <w:cnfStyle w:val="001000000000" w:firstRow="0" w:lastRow="0" w:firstColumn="1" w:lastColumn="0" w:oddVBand="0" w:evenVBand="0" w:oddHBand="0" w:evenHBand="0" w:firstRowFirstColumn="0" w:firstRowLastColumn="0" w:lastRowFirstColumn="0" w:lastRowLastColumn="0"/>
+            <w:tcW w:w="1867" w:type="dxa"/>
+            <w:vMerge/>
+            <w:shd w:val="clear" w:color="auto" w:fill="7F7F7F" w:themeFill="text1" w:themeFillTint="80"/>
+          </w:tcPr>
+          <w:p>
+            <w:pPr>
+              <w:pStyle w:val="MyTable1"/>
+              <w:spacing w:line="360" w:lineRule="auto"/>
+              <w:rPr>
+                <w:sz w:val="26"/>
+                <w:szCs w:val="26"/>
+              </w:rPr>
+            </w:pPr>
+          </w:p>
+        </w:tc>
+        <w:tc>
+          <w:tcPr>
+            <w:tcW w:w="3645" w:type="dxa"/>
+            <w:tcBorders>
+              <w:top w:val="single" w:sz="4" w:space="0" w:color="auto"/>
+              <w:bottom w:val="single" w:sz="4" w:space="0" w:color="auto"/>
+            </w:tcBorders>
+            <w:shd w:val="clear" w:color="auto" w:fill="FFFFFF" w:themeFill="background1"/>
+          </w:tcPr>
+          <w:p>
+            <w:pPr>
+              <w:pStyle w:val="MyTable1"/>
+              <w:spacing w:line="360" w:lineRule="auto"/>
+              <w:cnfStyle w:val="000000000000" w:firstRow="0" w:lastRow="0" w:firstColumn="0" w:lastColumn="0" w:oddVBand="0" w:evenVBand="0" w:oddHBand="0" w:evenHBand="0" w:firstRowFirstColumn="0" w:firstRowLastColumn="0" w:lastRowFirstColumn="0" w:lastRowLastColumn="0"/>
+              <w:rPr>
+                <w:sz w:val="26"/>
+                <w:szCs w:val="26"/>
+              </w:rPr>
+            </w:pPr>
+            <w:r>
+              <w:rPr>
+                <w:sz w:val="26"/>
+                <w:szCs w:val="26"/>
+              </w:rPr>
+              <w:t>DotHang</w:t>
+            </w:r>
+          </w:p>
+        </w:tc>
+        <w:tc>
+          <w:tcPr>
+            <w:tcW w:w="3645" w:type="dxa"/>
+            <w:gridSpan w:val="2"/>
+            <w:tcBorders>
+              <w:top w:val="single" w:sz="4" w:space="0" w:color="auto"/>
+              <w:bottom w:val="single" w:sz="4" w:space="0" w:color="auto"/>
+            </w:tcBorders>
+            <w:shd w:val="clear" w:color="auto" w:fill="FFFFFF" w:themeFill="background1"/>
+          </w:tcPr>
+          <w:p>
+            <w:pPr>
+              <w:pStyle w:val="MyTable1"/>
+              <w:spacing w:line="360" w:lineRule="auto"/>
+              <w:cnfStyle w:val="000000000000" w:firstRow="0" w:lastRow="0" w:firstColumn="0" w:lastColumn="0" w:oddVBand="0" w:evenVBand="0" w:oddHBand="0" w:evenHBand="0" w:firstRowFirstColumn="0" w:firstRowLastColumn="0" w:lastRowFirstColumn="0" w:lastRowLastColumn="0"/>
+              <w:rPr>
+                <w:sz w:val="26"/>
+                <w:szCs w:val="26"/>
+              </w:rPr>
+            </w:pPr>
+            <w:r>
+              <w:rPr>
+                <w:sz w:val="26"/>
+                <w:szCs w:val="26"/>
+              </w:rPr>
+              <w:t>Sản phẩm có quan hệ với đợt hàng, một sản phẩm có nhiều đợt hàng. Một đợt hàng có nhiều sản phẩm</w:t>
+            </w:r>
+          </w:p>
+        </w:tc>
+      </w:tr>
+      <w:tr>
+        <w:trPr>
+          <w:cnfStyle w:val="000000100000" w:firstRow="0" w:lastRow="0" w:firstColumn="0" w:lastColumn="0" w:oddVBand="0" w:evenVBand="0" w:oddHBand="1" w:evenHBand="0" w:firstRowFirstColumn="0" w:firstRowLastColumn="0" w:lastRowFirstColumn="0" w:lastRowLastColumn="0"/>
+          <w:trHeight w:val="1410"/>
+        </w:trPr>
+        <w:tc>
+          <w:tcPr>
+            <w:cnfStyle w:val="001000000000" w:firstRow="0" w:lastRow="0" w:firstColumn="1" w:lastColumn="0" w:oddVBand="0" w:evenVBand="0" w:oddHBand="0" w:evenHBand="0" w:firstRowFirstColumn="0" w:firstRowLastColumn="0" w:lastRowFirstColumn="0" w:lastRowLastColumn="0"/>
+            <w:tcW w:w="1867" w:type="dxa"/>
+            <w:vMerge/>
+            <w:shd w:val="clear" w:color="auto" w:fill="7F7F7F" w:themeFill="text1" w:themeFillTint="80"/>
+          </w:tcPr>
+          <w:p>
+            <w:pPr>
+              <w:pStyle w:val="MyTable1"/>
+              <w:spacing w:line="360" w:lineRule="auto"/>
+              <w:rPr>
+                <w:sz w:val="26"/>
+                <w:szCs w:val="26"/>
+              </w:rPr>
+            </w:pPr>
+          </w:p>
+        </w:tc>
+        <w:tc>
+          <w:tcPr>
+            <w:tcW w:w="3645" w:type="dxa"/>
+            <w:tcBorders>
+              <w:top w:val="single" w:sz="4" w:space="0" w:color="auto"/>
+              <w:bottom w:val="single" w:sz="4" w:space="0" w:color="auto"/>
+            </w:tcBorders>
+            <w:shd w:val="clear" w:color="auto" w:fill="FFFFFF" w:themeFill="background1"/>
+          </w:tcPr>
+          <w:p>
+            <w:pPr>
+              <w:pStyle w:val="MyTable1"/>
+              <w:spacing w:line="360" w:lineRule="auto"/>
+              <w:cnfStyle w:val="000000100000" w:firstRow="0" w:lastRow="0" w:firstColumn="0" w:lastColumn="0" w:oddVBand="0" w:evenVBand="0" w:oddHBand="1" w:evenHBand="0" w:firstRowFirstColumn="0" w:firstRowLastColumn="0" w:lastRowFirstColumn="0" w:lastRowLastColumn="0"/>
+              <w:rPr>
+                <w:sz w:val="26"/>
+                <w:szCs w:val="26"/>
+              </w:rPr>
+            </w:pPr>
+            <w:r>
+              <w:rPr>
+                <w:sz w:val="26"/>
+                <w:szCs w:val="26"/>
+              </w:rPr>
+              <w:t>ChiTietDotHang</w:t>
+            </w:r>
+          </w:p>
+        </w:tc>
+        <w:tc>
+          <w:tcPr>
+            <w:tcW w:w="3645" w:type="dxa"/>
+            <w:gridSpan w:val="2"/>
+            <w:tcBorders>
+              <w:top w:val="single" w:sz="4" w:space="0" w:color="auto"/>
+              <w:bottom w:val="single" w:sz="4" w:space="0" w:color="auto"/>
+            </w:tcBorders>
+            <w:shd w:val="clear" w:color="auto" w:fill="FFFFFF" w:themeFill="background1"/>
+          </w:tcPr>
+          <w:p>
+            <w:pPr>
+              <w:pStyle w:val="MyTable1"/>
+              <w:spacing w:line="360" w:lineRule="auto"/>
+              <w:cnfStyle w:val="000000100000" w:firstRow="0" w:lastRow="0" w:firstColumn="0" w:lastColumn="0" w:oddVBand="0" w:evenVBand="0" w:oddHBand="1" w:evenHBand="0" w:firstRowFirstColumn="0" w:firstRowLastColumn="0" w:lastRowFirstColumn="0" w:lastRowLastColumn="0"/>
+              <w:rPr>
+                <w:sz w:val="26"/>
+                <w:szCs w:val="26"/>
+              </w:rPr>
+            </w:pPr>
+            <w:r>
+              <w:rPr>
+                <w:sz w:val="26"/>
+                <w:szCs w:val="26"/>
+              </w:rPr>
+              <w:t>Sản phẩm có quan hệ với chi tiết đợt hàng, một sản phẩm thuộc nhiều chi tiết đợt hàng. Một chi tiết đợt hàng có nhiều sản phẩm</w:t>
+            </w:r>
+          </w:p>
+        </w:tc>
+      </w:tr>
+    </w:tbl>
+    <w:p>
+      <w:pPr>
+        <w:spacing w:before="0" w:after="160" w:line="259" w:lineRule="auto"/>
+        <w:ind w:left="0" w:firstLine="0"/>
+        <w:rPr>
+          <w:rFonts w:ascii="Times New Roman" w:hAnsi="Times New Roman" w:cs="Times New Roman"/>
+          <w:noProof/>
+          <w:sz w:val="26"/>
+          <w:szCs w:val="26"/>
+          <w:lang w:val="en-US"/>
+        </w:rPr>
+      </w:pPr>
+      <w:r>
+        <w:rPr>
+          <w:rFonts w:ascii="Times New Roman" w:hAnsi="Times New Roman" w:cs="Times New Roman"/>
+          <w:noProof/>
+          <w:sz w:val="26"/>
+          <w:szCs w:val="26"/>
+          <w:lang w:val="en-US"/>
+        </w:rPr>
+        <w:tab/>
+      </w:r>
+    </w:p>
+    <w:p>
+      <w:pPr>
+        <w:spacing w:before="0" w:after="160" w:line="259" w:lineRule="auto"/>
+        <w:ind w:left="0" w:firstLine="0"/>
+        <w:rPr>
+          <w:rFonts w:ascii="Times New Roman" w:hAnsi="Times New Roman" w:cs="Times New Roman"/>
+          <w:noProof/>
+          <w:sz w:val="26"/>
+          <w:szCs w:val="26"/>
+          <w:lang w:val="en-US"/>
+        </w:rPr>
+      </w:pPr>
+      <w:r>
+        <w:rPr>
+          <w:rFonts w:ascii="Times New Roman" w:hAnsi="Times New Roman" w:cs="Times New Roman"/>
+          <w:noProof/>
+          <w:sz w:val="26"/>
+          <w:szCs w:val="26"/>
+          <w:lang w:val="en-US"/>
+        </w:rPr>
+        <w:tab/>
+        <w:t>NhaPhanPhoi</w:t>
+      </w:r>
+    </w:p>
+    <w:tbl>
+      <w:tblPr>
+        <w:tblStyle w:val="PlainTable11"/>
+        <w:tblW w:w="9157" w:type="dxa"/>
+        <w:tblInd w:w="198" w:type="dxa"/>
+        <w:tblLook w:val="04A0" w:firstRow="1" w:lastRow="0" w:firstColumn="1" w:lastColumn="0" w:noHBand="0" w:noVBand="1"/>
+      </w:tblPr>
+      <w:tblGrid>
+        <w:gridCol w:w="1867"/>
+        <w:gridCol w:w="3645"/>
+        <w:gridCol w:w="788"/>
+        <w:gridCol w:w="2857"/>
+      </w:tblGrid>
+      <w:tr>
+        <w:trPr>
+          <w:cnfStyle w:val="100000000000" w:firstRow="1" w:lastRow="0" w:firstColumn="0" w:lastColumn="0" w:oddVBand="0" w:evenVBand="0" w:oddHBand="0" w:evenHBand="0" w:firstRowFirstColumn="0" w:firstRowLastColumn="0" w:lastRowFirstColumn="0" w:lastRowLastColumn="0"/>
+          <w:trHeight w:val="539"/>
+        </w:trPr>
+        <w:tc>
+          <w:tcPr>
+            <w:cnfStyle w:val="001000000000" w:firstRow="0" w:lastRow="0" w:firstColumn="1" w:lastColumn="0" w:oddVBand="0" w:evenVBand="0" w:oddHBand="0" w:evenHBand="0" w:firstRowFirstColumn="0" w:firstRowLastColumn="0" w:lastRowFirstColumn="0" w:lastRowLastColumn="0"/>
+            <w:tcW w:w="1867" w:type="dxa"/>
+            <w:vMerge w:val="restart"/>
+            <w:tcBorders>
+              <w:top w:val="single" w:sz="4" w:space="0" w:color="auto"/>
+              <w:left w:val="single" w:sz="4" w:space="0" w:color="auto"/>
+              <w:bottom w:val="single" w:sz="4" w:space="0" w:color="auto"/>
+              <w:right w:val="single" w:sz="4" w:space="0" w:color="auto"/>
+            </w:tcBorders>
+            <w:shd w:val="clear" w:color="auto" w:fill="BFBFBF" w:themeFill="background1" w:themeFillShade="BF"/>
+          </w:tcPr>
+          <w:p>
+            <w:pPr>
+              <w:pStyle w:val="MyTable1"/>
+              <w:spacing w:line="360" w:lineRule="auto"/>
+              <w:rPr>
+                <w:sz w:val="26"/>
+                <w:szCs w:val="26"/>
+              </w:rPr>
+            </w:pPr>
+            <w:r>
+              <w:rPr>
+                <w:sz w:val="26"/>
+                <w:szCs w:val="26"/>
+              </w:rPr>
+              <w:t>Tên class</w:t>
+            </w:r>
+          </w:p>
+        </w:tc>
+        <w:tc>
+          <w:tcPr>
+            <w:tcW w:w="4433" w:type="dxa"/>
+            <w:gridSpan w:val="2"/>
+            <w:vMerge w:val="restart"/>
+            <w:tcBorders>
+              <w:top w:val="single" w:sz="4" w:space="0" w:color="auto"/>
+              <w:left w:val="single" w:sz="4" w:space="0" w:color="auto"/>
+              <w:bottom w:val="single" w:sz="4" w:space="0" w:color="auto"/>
+              <w:right w:val="single" w:sz="4" w:space="0" w:color="auto"/>
+            </w:tcBorders>
+            <w:shd w:val="clear" w:color="auto" w:fill="BFBFBF" w:themeFill="background1" w:themeFillShade="BF"/>
+          </w:tcPr>
+          <w:p>
+            <w:pPr>
+              <w:pStyle w:val="MyTable1"/>
+              <w:spacing w:line="360" w:lineRule="auto"/>
+              <w:cnfStyle w:val="100000000000" w:firstRow="1" w:lastRow="0" w:firstColumn="0" w:lastColumn="0" w:oddVBand="0" w:evenVBand="0" w:oddHBand="0" w:evenHBand="0" w:firstRowFirstColumn="0" w:firstRowLastColumn="0" w:lastRowFirstColumn="0" w:lastRowLastColumn="0"/>
+              <w:rPr>
+                <w:sz w:val="26"/>
+                <w:szCs w:val="26"/>
+              </w:rPr>
+            </w:pPr>
+            <w:r>
+              <w:rPr>
+                <w:sz w:val="26"/>
+                <w:szCs w:val="26"/>
+              </w:rPr>
+              <w:t>NhaPhanPhoi</w:t>
+            </w:r>
+          </w:p>
+        </w:tc>
+        <w:tc>
+          <w:tcPr>
+            <w:tcW w:w="2857" w:type="dxa"/>
+            <w:tcBorders>
+              <w:top w:val="single" w:sz="4" w:space="0" w:color="auto"/>
+              <w:left w:val="single" w:sz="4" w:space="0" w:color="auto"/>
+              <w:bottom w:val="single" w:sz="4" w:space="0" w:color="auto"/>
+              <w:right w:val="single" w:sz="4" w:space="0" w:color="auto"/>
+            </w:tcBorders>
+            <w:shd w:val="clear" w:color="auto" w:fill="BFBFBF" w:themeFill="background1" w:themeFillShade="BF"/>
+          </w:tcPr>
+          <w:p>
+            <w:pPr>
+              <w:pStyle w:val="MyTable1"/>
+              <w:spacing w:line="360" w:lineRule="auto"/>
+              <w:cnfStyle w:val="100000000000" w:firstRow="1" w:lastRow="0" w:firstColumn="0" w:lastColumn="0" w:oddVBand="0" w:evenVBand="0" w:oddHBand="0" w:evenHBand="0" w:firstRowFirstColumn="0" w:firstRowLastColumn="0" w:lastRowFirstColumn="0" w:lastRowLastColumn="0"/>
+              <w:rPr>
+                <w:sz w:val="26"/>
+                <w:szCs w:val="26"/>
+              </w:rPr>
+            </w:pPr>
+            <w:r>
+              <w:rPr>
+                <w:sz w:val="26"/>
+                <w:szCs w:val="26"/>
+              </w:rPr>
+              <w:t>Mã số: CLS_04</w:t>
+            </w:r>
+          </w:p>
+        </w:tc>
+      </w:tr>
+      <w:tr>
+        <w:trPr>
+          <w:cnfStyle w:val="000000100000" w:firstRow="0" w:lastRow="0" w:firstColumn="0" w:lastColumn="0" w:oddVBand="0" w:evenVBand="0" w:oddHBand="1" w:evenHBand="0" w:firstRowFirstColumn="0" w:firstRowLastColumn="0" w:lastRowFirstColumn="0" w:lastRowLastColumn="0"/>
+          <w:trHeight w:val="699"/>
+        </w:trPr>
+        <w:tc>
+          <w:tcPr>
+            <w:cnfStyle w:val="001000000000" w:firstRow="0" w:lastRow="0" w:firstColumn="1" w:lastColumn="0" w:oddVBand="0" w:evenVBand="0" w:oddHBand="0" w:evenHBand="0" w:firstRowFirstColumn="0" w:firstRowLastColumn="0" w:lastRowFirstColumn="0" w:lastRowLastColumn="0"/>
+            <w:tcW w:w="1867" w:type="dxa"/>
+            <w:vMerge/>
+            <w:tcBorders>
+              <w:top w:val="single" w:sz="4" w:space="0" w:color="auto"/>
+              <w:left w:val="single" w:sz="4" w:space="0" w:color="auto"/>
+              <w:bottom w:val="single" w:sz="4" w:space="0" w:color="auto"/>
+              <w:right w:val="single" w:sz="4" w:space="0" w:color="auto"/>
+            </w:tcBorders>
+            <w:shd w:val="clear" w:color="auto" w:fill="BFBFBF" w:themeFill="background1" w:themeFillShade="BF"/>
+          </w:tcPr>
+          <w:p>
+            <w:pPr>
+              <w:pStyle w:val="MyTable1"/>
+              <w:spacing w:line="360" w:lineRule="auto"/>
+              <w:rPr>
+                <w:sz w:val="26"/>
+                <w:szCs w:val="26"/>
+              </w:rPr>
+            </w:pPr>
+          </w:p>
+        </w:tc>
+        <w:tc>
+          <w:tcPr>
+            <w:tcW w:w="4433" w:type="dxa"/>
+            <w:gridSpan w:val="2"/>
+            <w:vMerge/>
+            <w:tcBorders>
+              <w:top w:val="single" w:sz="4" w:space="0" w:color="auto"/>
+              <w:left w:val="single" w:sz="4" w:space="0" w:color="auto"/>
+              <w:bottom w:val="single" w:sz="4" w:space="0" w:color="auto"/>
+              <w:right w:val="single" w:sz="4" w:space="0" w:color="auto"/>
+            </w:tcBorders>
+            <w:shd w:val="clear" w:color="auto" w:fill="BFBFBF" w:themeFill="background1" w:themeFillShade="BF"/>
+          </w:tcPr>
+          <w:p>
+            <w:pPr>
+              <w:pStyle w:val="MyTable1"/>
+              <w:spacing w:line="360" w:lineRule="auto"/>
+              <w:cnfStyle w:val="000000100000" w:firstRow="0" w:lastRow="0" w:firstColumn="0" w:lastColumn="0" w:oddVBand="0" w:evenVBand="0" w:oddHBand="1" w:evenHBand="0" w:firstRowFirstColumn="0" w:firstRowLastColumn="0" w:lastRowFirstColumn="0" w:lastRowLastColumn="0"/>
+              <w:rPr>
+                <w:sz w:val="26"/>
+                <w:szCs w:val="26"/>
+              </w:rPr>
+            </w:pPr>
+          </w:p>
+        </w:tc>
+        <w:tc>
+          <w:tcPr>
+            <w:tcW w:w="2857" w:type="dxa"/>
+            <w:tcBorders>
+              <w:top w:val="single" w:sz="4" w:space="0" w:color="auto"/>
+              <w:left w:val="single" w:sz="4" w:space="0" w:color="auto"/>
+              <w:bottom w:val="single" w:sz="4" w:space="0" w:color="auto"/>
+              <w:right w:val="single" w:sz="4" w:space="0" w:color="auto"/>
+            </w:tcBorders>
+            <w:shd w:val="clear" w:color="auto" w:fill="BFBFBF" w:themeFill="background1" w:themeFillShade="BF"/>
+          </w:tcPr>
+          <w:p>
+            <w:pPr>
+              <w:pStyle w:val="MyTable1"/>
+              <w:spacing w:line="360" w:lineRule="auto"/>
+              <w:cnfStyle w:val="000000100000" w:firstRow="0" w:lastRow="0" w:firstColumn="0" w:lastColumn="0" w:oddVBand="0" w:evenVBand="0" w:oddHBand="1" w:evenHBand="0" w:firstRowFirstColumn="0" w:firstRowLastColumn="0" w:lastRowFirstColumn="0" w:lastRowLastColumn="0"/>
+              <w:rPr>
+                <w:sz w:val="26"/>
+                <w:szCs w:val="26"/>
+              </w:rPr>
+            </w:pPr>
+            <w:r>
+              <w:rPr>
+                <w:sz w:val="26"/>
+                <w:szCs w:val="26"/>
+              </w:rPr>
+              <w:t>Tham chiếu: [UCCN-01] [UCCN-02] [UCCN-07] [UCCN-08] [UCCN-09] [UCCN-10] [R1]</w:t>
+            </w:r>
+          </w:p>
+        </w:tc>
+      </w:tr>
+      <w:tr>
+        <w:tc>
+          <w:tcPr>
+            <w:cnfStyle w:val="001000000000" w:firstRow="0" w:lastRow="0" w:firstColumn="1" w:lastColumn="0" w:oddVBand="0" w:evenVBand="0" w:oddHBand="0" w:evenHBand="0" w:firstRowFirstColumn="0" w:firstRowLastColumn="0" w:lastRowFirstColumn="0" w:lastRowLastColumn="0"/>
+            <w:tcW w:w="1867" w:type="dxa"/>
+            <w:tcBorders>
+              <w:top w:val="single" w:sz="4" w:space="0" w:color="auto"/>
+              <w:bottom w:val="single" w:sz="4" w:space="0" w:color="auto"/>
+            </w:tcBorders>
+          </w:tcPr>
+          <w:p>
+            <w:pPr>
+              <w:pStyle w:val="MyTable1"/>
+              <w:spacing w:line="360" w:lineRule="auto"/>
+              <w:rPr>
+                <w:sz w:val="26"/>
+                <w:szCs w:val="26"/>
+              </w:rPr>
+            </w:pPr>
+            <w:r>
+              <w:rPr>
+                <w:sz w:val="26"/>
+                <w:szCs w:val="26"/>
+              </w:rPr>
+              <w:t>Mô tả</w:t>
+            </w:r>
+          </w:p>
+        </w:tc>
+        <w:tc>
+          <w:tcPr>
+            <w:tcW w:w="7290" w:type="dxa"/>
+            <w:gridSpan w:val="3"/>
+            <w:tcBorders>
+              <w:top w:val="single" w:sz="4" w:space="0" w:color="auto"/>
+              <w:bottom w:val="single" w:sz="4" w:space="0" w:color="auto"/>
+            </w:tcBorders>
+          </w:tcPr>
+          <w:p>
+            <w:pPr>
+              <w:pStyle w:val="MyTable1"/>
+              <w:spacing w:line="360" w:lineRule="auto"/>
+              <w:cnfStyle w:val="000000000000" w:firstRow="0" w:lastRow="0" w:firstColumn="0" w:lastColumn="0" w:oddVBand="0" w:evenVBand="0" w:oddHBand="0" w:evenHBand="0" w:firstRowFirstColumn="0" w:firstRowLastColumn="0" w:lastRowFirstColumn="0" w:lastRowLastColumn="0"/>
+              <w:rPr>
+                <w:sz w:val="26"/>
+                <w:szCs w:val="26"/>
+              </w:rPr>
+            </w:pPr>
+            <w:r>
+              <w:rPr>
+                <w:sz w:val="26"/>
+                <w:szCs w:val="26"/>
+              </w:rPr>
+              <w:t>Lưu trữ thông tin nhà phân phối</w:t>
+            </w:r>
+          </w:p>
+        </w:tc>
+      </w:tr>
+      <w:tr>
+        <w:trPr>
+          <w:cnfStyle w:val="000000100000" w:firstRow="0" w:lastRow="0" w:firstColumn="0" w:lastColumn="0" w:oddVBand="0" w:evenVBand="0" w:oddHBand="1" w:evenHBand="0" w:firstRowFirstColumn="0" w:firstRowLastColumn="0" w:lastRowFirstColumn="0" w:lastRowLastColumn="0"/>
+        </w:trPr>
+        <w:tc>
+          <w:tcPr>
+            <w:cnfStyle w:val="001000000000" w:firstRow="0" w:lastRow="0" w:firstColumn="1" w:lastColumn="0" w:oddVBand="0" w:evenVBand="0" w:oddHBand="0" w:evenHBand="0" w:firstRowFirstColumn="0" w:firstRowLastColumn="0" w:lastRowFirstColumn="0" w:lastRowLastColumn="0"/>
+            <w:tcW w:w="1867" w:type="dxa"/>
+            <w:vMerge w:val="restart"/>
+            <w:tcBorders>
+              <w:top w:val="single" w:sz="4" w:space="0" w:color="auto"/>
+            </w:tcBorders>
+            <w:shd w:val="clear" w:color="auto" w:fill="7F7F7F" w:themeFill="text1" w:themeFillTint="80"/>
+          </w:tcPr>
+          <w:p>
+            <w:pPr>
+              <w:pStyle w:val="MyTable1"/>
+              <w:spacing w:line="360" w:lineRule="auto"/>
+              <w:rPr>
+                <w:sz w:val="26"/>
+                <w:szCs w:val="26"/>
+              </w:rPr>
+            </w:pPr>
+            <w:r>
+              <w:rPr>
+                <w:sz w:val="26"/>
+                <w:szCs w:val="26"/>
+              </w:rPr>
+              <w:t>Thuộc tính</w:t>
+            </w:r>
+          </w:p>
+        </w:tc>
+        <w:tc>
+          <w:tcPr>
+            <w:tcW w:w="3645" w:type="dxa"/>
+            <w:tcBorders>
+              <w:top w:val="single" w:sz="4" w:space="0" w:color="auto"/>
+              <w:bottom w:val="single" w:sz="4" w:space="0" w:color="auto"/>
+            </w:tcBorders>
+            <w:shd w:val="clear" w:color="auto" w:fill="7F7F7F" w:themeFill="text1" w:themeFillTint="80"/>
+          </w:tcPr>
+          <w:p>
+            <w:pPr>
+              <w:pStyle w:val="MyTable1"/>
+              <w:spacing w:line="360" w:lineRule="auto"/>
+              <w:cnfStyle w:val="000000100000" w:firstRow="0" w:lastRow="0" w:firstColumn="0" w:lastColumn="0" w:oddVBand="0" w:evenVBand="0" w:oddHBand="1" w:evenHBand="0" w:firstRowFirstColumn="0" w:firstRowLastColumn="0" w:lastRowFirstColumn="0" w:lastRowLastColumn="0"/>
+              <w:rPr>
+                <w:sz w:val="26"/>
+                <w:szCs w:val="26"/>
+              </w:rPr>
+            </w:pPr>
+            <w:r>
+              <w:rPr>
+                <w:sz w:val="26"/>
+                <w:szCs w:val="26"/>
+              </w:rPr>
+              <w:t>Tên thuộc tính</w:t>
+            </w:r>
+          </w:p>
+        </w:tc>
+        <w:tc>
+          <w:tcPr>
+            <w:tcW w:w="3645" w:type="dxa"/>
+            <w:gridSpan w:val="2"/>
+            <w:tcBorders>
+              <w:top w:val="single" w:sz="4" w:space="0" w:color="auto"/>
+              <w:bottom w:val="single" w:sz="4" w:space="0" w:color="auto"/>
+            </w:tcBorders>
+            <w:shd w:val="clear" w:color="auto" w:fill="7F7F7F" w:themeFill="text1" w:themeFillTint="80"/>
+          </w:tcPr>
+          <w:p>
+            <w:pPr>
+              <w:pStyle w:val="MyTable1"/>
+              <w:spacing w:line="360" w:lineRule="auto"/>
+              <w:cnfStyle w:val="000000100000" w:firstRow="0" w:lastRow="0" w:firstColumn="0" w:lastColumn="0" w:oddVBand="0" w:evenVBand="0" w:oddHBand="1" w:evenHBand="0" w:firstRowFirstColumn="0" w:firstRowLastColumn="0" w:lastRowFirstColumn="0" w:lastRowLastColumn="0"/>
+              <w:rPr>
+                <w:sz w:val="26"/>
+                <w:szCs w:val="26"/>
+              </w:rPr>
+            </w:pPr>
+            <w:r>
+              <w:rPr>
+                <w:sz w:val="26"/>
+                <w:szCs w:val="26"/>
+              </w:rPr>
+              <w:t>Mô tả</w:t>
+            </w:r>
+          </w:p>
+        </w:tc>
+      </w:tr>
+      <w:tr>
+        <w:tc>
+          <w:tcPr>
+            <w:cnfStyle w:val="001000000000" w:firstRow="0" w:lastRow="0" w:firstColumn="1" w:lastColumn="0" w:oddVBand="0" w:evenVBand="0" w:oddHBand="0" w:evenHBand="0" w:firstRowFirstColumn="0" w:firstRowLastColumn="0" w:lastRowFirstColumn="0" w:lastRowLastColumn="0"/>
+            <w:tcW w:w="1867" w:type="dxa"/>
+            <w:vMerge/>
+            <w:shd w:val="clear" w:color="auto" w:fill="FFFFFF" w:themeFill="background1"/>
+          </w:tcPr>
+          <w:p>
+            <w:pPr>
+              <w:pStyle w:val="MyTable1"/>
+              <w:spacing w:line="360" w:lineRule="auto"/>
+              <w:rPr>
+                <w:sz w:val="26"/>
+                <w:szCs w:val="26"/>
+              </w:rPr>
+            </w:pPr>
+          </w:p>
+        </w:tc>
+        <w:tc>
+          <w:tcPr>
+            <w:tcW w:w="3645" w:type="dxa"/>
+            <w:tcBorders>
+              <w:top w:val="single" w:sz="4" w:space="0" w:color="auto"/>
+              <w:bottom w:val="single" w:sz="4" w:space="0" w:color="auto"/>
+            </w:tcBorders>
+            <w:shd w:val="clear" w:color="auto" w:fill="FFFFFF" w:themeFill="background1"/>
+          </w:tcPr>
+          <w:p>
+            <w:pPr>
+              <w:pStyle w:val="MyTable1"/>
+              <w:spacing w:line="360" w:lineRule="auto"/>
+              <w:cnfStyle w:val="000000000000" w:firstRow="0" w:lastRow="0" w:firstColumn="0" w:lastColumn="0" w:oddVBand="0" w:evenVBand="0" w:oddHBand="0" w:evenHBand="0" w:firstRowFirstColumn="0" w:firstRowLastColumn="0" w:lastRowFirstColumn="0" w:lastRowLastColumn="0"/>
+              <w:rPr>
+                <w:sz w:val="26"/>
+                <w:szCs w:val="26"/>
+              </w:rPr>
+            </w:pPr>
+            <w:r>
+              <w:rPr>
+                <w:sz w:val="26"/>
+                <w:szCs w:val="26"/>
+              </w:rPr>
+              <w:t>ID_NPP</w:t>
+            </w:r>
+          </w:p>
+        </w:tc>
+        <w:tc>
+          <w:tcPr>
+            <w:tcW w:w="3645" w:type="dxa"/>
+            <w:gridSpan w:val="2"/>
+            <w:tcBorders>
+              <w:top w:val="single" w:sz="4" w:space="0" w:color="auto"/>
+              <w:bottom w:val="single" w:sz="4" w:space="0" w:color="auto"/>
+            </w:tcBorders>
+            <w:shd w:val="clear" w:color="auto" w:fill="FFFFFF" w:themeFill="background1"/>
+          </w:tcPr>
+          <w:p>
+            <w:pPr>
+              <w:pStyle w:val="MyTable1"/>
+              <w:spacing w:line="360" w:lineRule="auto"/>
+              <w:cnfStyle w:val="000000000000" w:firstRow="0" w:lastRow="0" w:firstColumn="0" w:lastColumn="0" w:oddVBand="0" w:evenVBand="0" w:oddHBand="0" w:evenHBand="0" w:firstRowFirstColumn="0" w:firstRowLastColumn="0" w:lastRowFirstColumn="0" w:lastRowLastColumn="0"/>
+              <w:rPr>
+                <w:sz w:val="26"/>
+                <w:szCs w:val="26"/>
+              </w:rPr>
+            </w:pPr>
+            <w:r>
+              <w:rPr>
+                <w:sz w:val="26"/>
+                <w:szCs w:val="26"/>
+              </w:rPr>
+              <w:t>Mã nhà phân phối là thông tin xác định duy nhất một nhà phân phối</w:t>
+            </w:r>
+          </w:p>
+        </w:tc>
+      </w:tr>
+      <w:tr>
+        <w:trPr>
+          <w:cnfStyle w:val="000000100000" w:firstRow="0" w:lastRow="0" w:firstColumn="0" w:lastColumn="0" w:oddVBand="0" w:evenVBand="0" w:oddHBand="1" w:evenHBand="0" w:firstRowFirstColumn="0" w:firstRowLastColumn="0" w:lastRowFirstColumn="0" w:lastRowLastColumn="0"/>
+        </w:trPr>
+        <w:tc>
+          <w:tcPr>
+            <w:cnfStyle w:val="001000000000" w:firstRow="0" w:lastRow="0" w:firstColumn="1" w:lastColumn="0" w:oddVBand="0" w:evenVBand="0" w:oddHBand="0" w:evenHBand="0" w:firstRowFirstColumn="0" w:firstRowLastColumn="0" w:lastRowFirstColumn="0" w:lastRowLastColumn="0"/>
+            <w:tcW w:w="1867" w:type="dxa"/>
+            <w:vMerge/>
+            <w:shd w:val="clear" w:color="auto" w:fill="FFFFFF" w:themeFill="background1"/>
+          </w:tcPr>
+          <w:p>
+            <w:pPr>
+              <w:pStyle w:val="MyTable1"/>
+              <w:spacing w:line="360" w:lineRule="auto"/>
+              <w:rPr>
+                <w:sz w:val="26"/>
+                <w:szCs w:val="26"/>
+              </w:rPr>
+            </w:pPr>
+          </w:p>
+        </w:tc>
+        <w:tc>
+          <w:tcPr>
+            <w:tcW w:w="3645" w:type="dxa"/>
+            <w:tcBorders>
+              <w:top w:val="single" w:sz="4" w:space="0" w:color="auto"/>
+              <w:bottom w:val="single" w:sz="4" w:space="0" w:color="auto"/>
+            </w:tcBorders>
+            <w:shd w:val="clear" w:color="auto" w:fill="FFFFFF" w:themeFill="background1"/>
+          </w:tcPr>
+          <w:p>
+            <w:pPr>
+              <w:pStyle w:val="MyTable1"/>
+              <w:spacing w:line="360" w:lineRule="auto"/>
+              <w:cnfStyle w:val="000000100000" w:firstRow="0" w:lastRow="0" w:firstColumn="0" w:lastColumn="0" w:oddVBand="0" w:evenVBand="0" w:oddHBand="1" w:evenHBand="0" w:firstRowFirstColumn="0" w:firstRowLastColumn="0" w:lastRowFirstColumn="0" w:lastRowLastColumn="0"/>
+              <w:rPr>
+                <w:sz w:val="26"/>
+                <w:szCs w:val="26"/>
+              </w:rPr>
+            </w:pPr>
+            <w:r>
+              <w:rPr>
+                <w:sz w:val="26"/>
+                <w:szCs w:val="26"/>
+              </w:rPr>
+              <w:t>TenNPP</w:t>
+            </w:r>
+          </w:p>
+        </w:tc>
+        <w:tc>
+          <w:tcPr>
+            <w:tcW w:w="3645" w:type="dxa"/>
+            <w:gridSpan w:val="2"/>
+            <w:tcBorders>
+              <w:top w:val="single" w:sz="4" w:space="0" w:color="auto"/>
+              <w:bottom w:val="single" w:sz="4" w:space="0" w:color="auto"/>
+            </w:tcBorders>
+            <w:shd w:val="clear" w:color="auto" w:fill="FFFFFF" w:themeFill="background1"/>
+          </w:tcPr>
+          <w:p>
+            <w:pPr>
+              <w:pStyle w:val="MyTable1"/>
+              <w:spacing w:line="360" w:lineRule="auto"/>
+              <w:cnfStyle w:val="000000100000" w:firstRow="0" w:lastRow="0" w:firstColumn="0" w:lastColumn="0" w:oddVBand="0" w:evenVBand="0" w:oddHBand="1" w:evenHBand="0" w:firstRowFirstColumn="0" w:firstRowLastColumn="0" w:lastRowFirstColumn="0" w:lastRowLastColumn="0"/>
+              <w:rPr>
+                <w:sz w:val="26"/>
+                <w:szCs w:val="26"/>
+              </w:rPr>
+            </w:pPr>
+            <w:r>
+              <w:rPr>
+                <w:sz w:val="26"/>
+                <w:szCs w:val="26"/>
+              </w:rPr>
+              <w:t>Tên nhà phân phối</w:t>
+            </w:r>
+          </w:p>
+        </w:tc>
+      </w:tr>
+      <w:tr>
+        <w:trPr>
+          <w:trHeight w:val="458"/>
+        </w:trPr>
+        <w:tc>
+          <w:tcPr>
+            <w:cnfStyle w:val="001000000000" w:firstRow="0" w:lastRow="0" w:firstColumn="1" w:lastColumn="0" w:oddVBand="0" w:evenVBand="0" w:oddHBand="0" w:evenHBand="0" w:firstRowFirstColumn="0" w:firstRowLastColumn="0" w:lastRowFirstColumn="0" w:lastRowLastColumn="0"/>
+            <w:tcW w:w="1867" w:type="dxa"/>
+            <w:vMerge/>
+            <w:shd w:val="clear" w:color="auto" w:fill="FFFFFF" w:themeFill="background1"/>
+          </w:tcPr>
+          <w:p>
+            <w:pPr>
+              <w:pStyle w:val="MyTable1"/>
+              <w:spacing w:line="360" w:lineRule="auto"/>
+              <w:rPr>
+                <w:sz w:val="26"/>
+                <w:szCs w:val="26"/>
+              </w:rPr>
+            </w:pPr>
+          </w:p>
+        </w:tc>
+        <w:tc>
+          <w:tcPr>
+            <w:tcW w:w="3645" w:type="dxa"/>
+            <w:tcBorders>
+              <w:top w:val="single" w:sz="4" w:space="0" w:color="auto"/>
+              <w:bottom w:val="single" w:sz="4" w:space="0" w:color="auto"/>
+            </w:tcBorders>
+            <w:shd w:val="clear" w:color="auto" w:fill="FFFFFF" w:themeFill="background1"/>
+          </w:tcPr>
+          <w:p>
+            <w:pPr>
+              <w:pStyle w:val="MyTable1"/>
+              <w:spacing w:line="360" w:lineRule="auto"/>
+              <w:cnfStyle w:val="000000000000" w:firstRow="0" w:lastRow="0" w:firstColumn="0" w:lastColumn="0" w:oddVBand="0" w:evenVBand="0" w:oddHBand="0" w:evenHBand="0" w:firstRowFirstColumn="0" w:firstRowLastColumn="0" w:lastRowFirstColumn="0" w:lastRowLastColumn="0"/>
+              <w:rPr>
+                <w:sz w:val="26"/>
+                <w:szCs w:val="26"/>
+              </w:rPr>
+            </w:pPr>
+            <w:r>
+              <w:rPr>
+                <w:sz w:val="26"/>
+                <w:szCs w:val="26"/>
+              </w:rPr>
+              <w:t>DiaChi</w:t>
+            </w:r>
+          </w:p>
+        </w:tc>
+        <w:tc>
+          <w:tcPr>
+            <w:tcW w:w="3645" w:type="dxa"/>
+            <w:gridSpan w:val="2"/>
+            <w:tcBorders>
+              <w:top w:val="single" w:sz="4" w:space="0" w:color="auto"/>
+              <w:bottom w:val="single" w:sz="4" w:space="0" w:color="auto"/>
+            </w:tcBorders>
+            <w:shd w:val="clear" w:color="auto" w:fill="FFFFFF" w:themeFill="background1"/>
+          </w:tcPr>
+          <w:p>
+            <w:pPr>
+              <w:pStyle w:val="MyTable1"/>
+              <w:spacing w:line="360" w:lineRule="auto"/>
+              <w:cnfStyle w:val="000000000000" w:firstRow="0" w:lastRow="0" w:firstColumn="0" w:lastColumn="0" w:oddVBand="0" w:evenVBand="0" w:oddHBand="0" w:evenHBand="0" w:firstRowFirstColumn="0" w:firstRowLastColumn="0" w:lastRowFirstColumn="0" w:lastRowLastColumn="0"/>
+              <w:rPr>
+                <w:sz w:val="26"/>
+                <w:szCs w:val="26"/>
+              </w:rPr>
+            </w:pPr>
+            <w:r>
+              <w:rPr>
+                <w:sz w:val="26"/>
+                <w:szCs w:val="26"/>
+              </w:rPr>
+              <w:t>Địa chỉ của nhà phân phối</w:t>
+            </w:r>
+          </w:p>
+        </w:tc>
+      </w:tr>
+      <w:tr>
+        <w:trPr>
+          <w:cnfStyle w:val="000000100000" w:firstRow="0" w:lastRow="0" w:firstColumn="0" w:lastColumn="0" w:oddVBand="0" w:evenVBand="0" w:oddHBand="1" w:evenHBand="0" w:firstRowFirstColumn="0" w:firstRowLastColumn="0" w:lastRowFirstColumn="0" w:lastRowLastColumn="0"/>
+          <w:trHeight w:val="495"/>
+        </w:trPr>
+        <w:tc>
+          <w:tcPr>
+            <w:cnfStyle w:val="001000000000" w:firstRow="0" w:lastRow="0" w:firstColumn="1" w:lastColumn="0" w:oddVBand="0" w:evenVBand="0" w:oddHBand="0" w:evenHBand="0" w:firstRowFirstColumn="0" w:firstRowLastColumn="0" w:lastRowFirstColumn="0" w:lastRowLastColumn="0"/>
+            <w:tcW w:w="1867" w:type="dxa"/>
+            <w:vMerge/>
+            <w:shd w:val="clear" w:color="auto" w:fill="FFFFFF" w:themeFill="background1"/>
+          </w:tcPr>
+          <w:p>
+            <w:pPr>
+              <w:pStyle w:val="MyTable1"/>
+              <w:spacing w:line="360" w:lineRule="auto"/>
+              <w:rPr>
+                <w:sz w:val="26"/>
+                <w:szCs w:val="26"/>
+              </w:rPr>
+            </w:pPr>
+          </w:p>
+        </w:tc>
+        <w:tc>
+          <w:tcPr>
+            <w:tcW w:w="3645" w:type="dxa"/>
+            <w:tcBorders>
+              <w:top w:val="single" w:sz="4" w:space="0" w:color="auto"/>
+              <w:bottom w:val="single" w:sz="4" w:space="0" w:color="auto"/>
+            </w:tcBorders>
+            <w:shd w:val="clear" w:color="auto" w:fill="FFFFFF" w:themeFill="background1"/>
+          </w:tcPr>
+          <w:p>
+            <w:pPr>
+              <w:pStyle w:val="MyTable1"/>
+              <w:spacing w:line="360" w:lineRule="auto"/>
+              <w:cnfStyle w:val="000000100000" w:firstRow="0" w:lastRow="0" w:firstColumn="0" w:lastColumn="0" w:oddVBand="0" w:evenVBand="0" w:oddHBand="1" w:evenHBand="0" w:firstRowFirstColumn="0" w:firstRowLastColumn="0" w:lastRowFirstColumn="0" w:lastRowLastColumn="0"/>
+              <w:rPr>
+                <w:sz w:val="26"/>
+                <w:szCs w:val="26"/>
+              </w:rPr>
+            </w:pPr>
+            <w:r>
+              <w:rPr>
+                <w:sz w:val="26"/>
+                <w:szCs w:val="26"/>
+              </w:rPr>
+              <w:t>Email</w:t>
+            </w:r>
+          </w:p>
+        </w:tc>
+        <w:tc>
+          <w:tcPr>
+            <w:tcW w:w="3645" w:type="dxa"/>
+            <w:gridSpan w:val="2"/>
+            <w:tcBorders>
+              <w:top w:val="single" w:sz="4" w:space="0" w:color="auto"/>
+              <w:bottom w:val="single" w:sz="4" w:space="0" w:color="auto"/>
+            </w:tcBorders>
+            <w:shd w:val="clear" w:color="auto" w:fill="FFFFFF" w:themeFill="background1"/>
+          </w:tcPr>
+          <w:p>
+            <w:pPr>
+              <w:pStyle w:val="MyTable1"/>
+              <w:spacing w:line="360" w:lineRule="auto"/>
+              <w:cnfStyle w:val="000000100000" w:firstRow="0" w:lastRow="0" w:firstColumn="0" w:lastColumn="0" w:oddVBand="0" w:evenVBand="0" w:oddHBand="1" w:evenHBand="0" w:firstRowFirstColumn="0" w:firstRowLastColumn="0" w:lastRowFirstColumn="0" w:lastRowLastColumn="0"/>
+              <w:rPr>
+                <w:sz w:val="26"/>
+                <w:szCs w:val="26"/>
+              </w:rPr>
+            </w:pPr>
+            <w:r>
+              <w:rPr>
+                <w:sz w:val="26"/>
+                <w:szCs w:val="26"/>
+              </w:rPr>
+              <w:t>Thông tin email của nhà phân phối</w:t>
+            </w:r>
+          </w:p>
+        </w:tc>
+      </w:tr>
+      <w:tr>
+        <w:trPr>
+          <w:trHeight w:val="605"/>
+        </w:trPr>
+        <w:tc>
+          <w:tcPr>
+            <w:cnfStyle w:val="001000000000" w:firstRow="0" w:lastRow="0" w:firstColumn="1" w:lastColumn="0" w:oddVBand="0" w:evenVBand="0" w:oddHBand="0" w:evenHBand="0" w:firstRowFirstColumn="0" w:firstRowLastColumn="0" w:lastRowFirstColumn="0" w:lastRowLastColumn="0"/>
+            <w:tcW w:w="1867" w:type="dxa"/>
+            <w:vMerge/>
+            <w:shd w:val="clear" w:color="auto" w:fill="FFFFFF" w:themeFill="background1"/>
+          </w:tcPr>
+          <w:p>
+            <w:pPr>
+              <w:pStyle w:val="MyTable1"/>
+              <w:spacing w:line="360" w:lineRule="auto"/>
+              <w:rPr>
+                <w:sz w:val="26"/>
+                <w:szCs w:val="26"/>
+              </w:rPr>
+            </w:pPr>
+          </w:p>
+        </w:tc>
+        <w:tc>
+          <w:tcPr>
+            <w:tcW w:w="3645" w:type="dxa"/>
+            <w:tcBorders>
+              <w:top w:val="single" w:sz="4" w:space="0" w:color="auto"/>
+              <w:bottom w:val="single" w:sz="4" w:space="0" w:color="auto"/>
+            </w:tcBorders>
+            <w:shd w:val="clear" w:color="auto" w:fill="FFFFFF" w:themeFill="background1"/>
+          </w:tcPr>
+          <w:p>
+            <w:pPr>
+              <w:pStyle w:val="MyTable1"/>
+              <w:spacing w:line="360" w:lineRule="auto"/>
+              <w:cnfStyle w:val="000000000000" w:firstRow="0" w:lastRow="0" w:firstColumn="0" w:lastColumn="0" w:oddVBand="0" w:evenVBand="0" w:oddHBand="0" w:evenHBand="0" w:firstRowFirstColumn="0" w:firstRowLastColumn="0" w:lastRowFirstColumn="0" w:lastRowLastColumn="0"/>
+              <w:rPr>
+                <w:sz w:val="26"/>
+                <w:szCs w:val="26"/>
+              </w:rPr>
+            </w:pPr>
+            <w:r>
+              <w:rPr>
+                <w:sz w:val="26"/>
+                <w:szCs w:val="26"/>
+              </w:rPr>
+              <w:t>CongNoToiDa</w:t>
+            </w:r>
+          </w:p>
+        </w:tc>
+        <w:tc>
+          <w:tcPr>
+            <w:tcW w:w="3645" w:type="dxa"/>
+            <w:gridSpan w:val="2"/>
+            <w:tcBorders>
+              <w:top w:val="single" w:sz="4" w:space="0" w:color="auto"/>
+              <w:bottom w:val="single" w:sz="4" w:space="0" w:color="auto"/>
+            </w:tcBorders>
+            <w:shd w:val="clear" w:color="auto" w:fill="FFFFFF" w:themeFill="background1"/>
+          </w:tcPr>
+          <w:p>
+            <w:pPr>
+              <w:pStyle w:val="MyTable1"/>
+              <w:spacing w:line="360" w:lineRule="auto"/>
+              <w:cnfStyle w:val="000000000000" w:firstRow="0" w:lastRow="0" w:firstColumn="0" w:lastColumn="0" w:oddVBand="0" w:evenVBand="0" w:oddHBand="0" w:evenHBand="0" w:firstRowFirstColumn="0" w:firstRowLastColumn="0" w:lastRowFirstColumn="0" w:lastRowLastColumn="0"/>
+              <w:rPr>
+                <w:sz w:val="26"/>
+                <w:szCs w:val="26"/>
+              </w:rPr>
+            </w:pPr>
+            <w:r>
+              <w:rPr>
+                <w:sz w:val="26"/>
+                <w:szCs w:val="26"/>
+              </w:rPr>
+              <w:t>Công nợ tối đa mà nhà phân phối có thể nợ</w:t>
+            </w:r>
+          </w:p>
+        </w:tc>
+      </w:tr>
+      <w:tr>
+        <w:trPr>
+          <w:cnfStyle w:val="000000100000" w:firstRow="0" w:lastRow="0" w:firstColumn="0" w:lastColumn="0" w:oddVBand="0" w:evenVBand="0" w:oddHBand="1" w:evenHBand="0" w:firstRowFirstColumn="0" w:firstRowLastColumn="0" w:lastRowFirstColumn="0" w:lastRowLastColumn="0"/>
+          <w:trHeight w:val="675"/>
+        </w:trPr>
+        <w:tc>
+          <w:tcPr>
+            <w:cnfStyle w:val="001000000000" w:firstRow="0" w:lastRow="0" w:firstColumn="1" w:lastColumn="0" w:oddVBand="0" w:evenVBand="0" w:oddHBand="0" w:evenHBand="0" w:firstRowFirstColumn="0" w:firstRowLastColumn="0" w:lastRowFirstColumn="0" w:lastRowLastColumn="0"/>
+            <w:tcW w:w="1867" w:type="dxa"/>
+            <w:vMerge/>
+            <w:shd w:val="clear" w:color="auto" w:fill="FFFFFF" w:themeFill="background1"/>
+          </w:tcPr>
+          <w:p>
+            <w:pPr>
+              <w:pStyle w:val="MyTable1"/>
+              <w:spacing w:line="360" w:lineRule="auto"/>
+              <w:rPr>
+                <w:sz w:val="26"/>
+                <w:szCs w:val="26"/>
+              </w:rPr>
+            </w:pPr>
+          </w:p>
+        </w:tc>
+        <w:tc>
+          <w:tcPr>
+            <w:tcW w:w="3645" w:type="dxa"/>
+            <w:tcBorders>
+              <w:top w:val="single" w:sz="4" w:space="0" w:color="auto"/>
+              <w:bottom w:val="single" w:sz="4" w:space="0" w:color="auto"/>
+            </w:tcBorders>
+            <w:shd w:val="clear" w:color="auto" w:fill="FFFFFF" w:themeFill="background1"/>
+          </w:tcPr>
+          <w:p>
+            <w:pPr>
+              <w:pStyle w:val="MyTable1"/>
+              <w:spacing w:line="360" w:lineRule="auto"/>
+              <w:cnfStyle w:val="000000100000" w:firstRow="0" w:lastRow="0" w:firstColumn="0" w:lastColumn="0" w:oddVBand="0" w:evenVBand="0" w:oddHBand="1" w:evenHBand="0" w:firstRowFirstColumn="0" w:firstRowLastColumn="0" w:lastRowFirstColumn="0" w:lastRowLastColumn="0"/>
+              <w:rPr>
+                <w:sz w:val="26"/>
+                <w:szCs w:val="26"/>
+              </w:rPr>
+            </w:pPr>
+            <w:r>
+              <w:rPr>
+                <w:sz w:val="26"/>
+                <w:szCs w:val="26"/>
+              </w:rPr>
+              <w:t>TongCongNo</w:t>
+            </w:r>
+          </w:p>
+        </w:tc>
+        <w:tc>
+          <w:tcPr>
+            <w:tcW w:w="3645" w:type="dxa"/>
+            <w:gridSpan w:val="2"/>
+            <w:tcBorders>
+              <w:top w:val="single" w:sz="4" w:space="0" w:color="auto"/>
+              <w:bottom w:val="single" w:sz="4" w:space="0" w:color="auto"/>
+            </w:tcBorders>
+            <w:shd w:val="clear" w:color="auto" w:fill="FFFFFF" w:themeFill="background1"/>
+          </w:tcPr>
+          <w:p>
+            <w:pPr>
+              <w:pStyle w:val="MyTable1"/>
+              <w:spacing w:line="360" w:lineRule="auto"/>
+              <w:cnfStyle w:val="000000100000" w:firstRow="0" w:lastRow="0" w:firstColumn="0" w:lastColumn="0" w:oddVBand="0" w:evenVBand="0" w:oddHBand="1" w:evenHBand="0" w:firstRowFirstColumn="0" w:firstRowLastColumn="0" w:lastRowFirstColumn="0" w:lastRowLastColumn="0"/>
+              <w:rPr>
+                <w:sz w:val="26"/>
+                <w:szCs w:val="26"/>
+              </w:rPr>
+            </w:pPr>
+            <w:r>
+              <w:rPr>
+                <w:sz w:val="26"/>
+                <w:szCs w:val="26"/>
+              </w:rPr>
+              <w:t>Tổng công nợ của nhà phân phối</w:t>
+            </w:r>
+          </w:p>
+        </w:tc>
+      </w:tr>
+      <w:tr>
+        <w:tc>
+          <w:tcPr>
+            <w:cnfStyle w:val="001000000000" w:firstRow="0" w:lastRow="0" w:firstColumn="1" w:lastColumn="0" w:oddVBand="0" w:evenVBand="0" w:oddHBand="0" w:evenHBand="0" w:firstRowFirstColumn="0" w:firstRowLastColumn="0" w:lastRowFirstColumn="0" w:lastRowLastColumn="0"/>
+            <w:tcW w:w="1867" w:type="dxa"/>
+            <w:vMerge w:val="restart"/>
+            <w:shd w:val="clear" w:color="auto" w:fill="7F7F7F" w:themeFill="text1" w:themeFillTint="80"/>
+          </w:tcPr>
+          <w:p>
+            <w:pPr>
+              <w:pStyle w:val="MyTable1"/>
+              <w:spacing w:line="360" w:lineRule="auto"/>
+              <w:rPr>
+                <w:sz w:val="26"/>
+                <w:szCs w:val="26"/>
+              </w:rPr>
+            </w:pPr>
+            <w:r>
+              <w:rPr>
+                <w:sz w:val="26"/>
+                <w:szCs w:val="26"/>
+              </w:rPr>
+              <w:t>Phương thức</w:t>
+            </w:r>
+          </w:p>
+        </w:tc>
+        <w:tc>
+          <w:tcPr>
+            <w:tcW w:w="3645" w:type="dxa"/>
+            <w:tcBorders>
+              <w:top w:val="single" w:sz="4" w:space="0" w:color="auto"/>
+              <w:bottom w:val="single" w:sz="4" w:space="0" w:color="auto"/>
+            </w:tcBorders>
+            <w:shd w:val="clear" w:color="auto" w:fill="7F7F7F" w:themeFill="text1" w:themeFillTint="80"/>
+          </w:tcPr>
+          <w:p>
+            <w:pPr>
+              <w:pStyle w:val="MyTable1"/>
+              <w:spacing w:line="360" w:lineRule="auto"/>
+              <w:cnfStyle w:val="000000000000" w:firstRow="0" w:lastRow="0" w:firstColumn="0" w:lastColumn="0" w:oddVBand="0" w:evenVBand="0" w:oddHBand="0" w:evenHBand="0" w:firstRowFirstColumn="0" w:firstRowLastColumn="0" w:lastRowFirstColumn="0" w:lastRowLastColumn="0"/>
+              <w:rPr>
+                <w:sz w:val="26"/>
+                <w:szCs w:val="26"/>
+              </w:rPr>
+            </w:pPr>
+            <w:r>
+              <w:rPr>
+                <w:sz w:val="26"/>
+                <w:szCs w:val="26"/>
+              </w:rPr>
+              <w:t>Tên phương thức</w:t>
+            </w:r>
+          </w:p>
+        </w:tc>
+        <w:tc>
+          <w:tcPr>
+            <w:tcW w:w="3645" w:type="dxa"/>
+            <w:gridSpan w:val="2"/>
+            <w:tcBorders>
+              <w:top w:val="single" w:sz="4" w:space="0" w:color="auto"/>
+              <w:bottom w:val="single" w:sz="4" w:space="0" w:color="auto"/>
+            </w:tcBorders>
+            <w:shd w:val="clear" w:color="auto" w:fill="7F7F7F" w:themeFill="text1" w:themeFillTint="80"/>
+          </w:tcPr>
+          <w:p>
+            <w:pPr>
+              <w:pStyle w:val="MyTable1"/>
+              <w:spacing w:line="360" w:lineRule="auto"/>
+              <w:cnfStyle w:val="000000000000" w:firstRow="0" w:lastRow="0" w:firstColumn="0" w:lastColumn="0" w:oddVBand="0" w:evenVBand="0" w:oddHBand="0" w:evenHBand="0" w:firstRowFirstColumn="0" w:firstRowLastColumn="0" w:lastRowFirstColumn="0" w:lastRowLastColumn="0"/>
+              <w:rPr>
+                <w:sz w:val="26"/>
+                <w:szCs w:val="26"/>
+              </w:rPr>
+            </w:pPr>
+            <w:r>
+              <w:rPr>
+                <w:sz w:val="26"/>
+                <w:szCs w:val="26"/>
+              </w:rPr>
+              <w:t>Mô tả</w:t>
+            </w:r>
+          </w:p>
+        </w:tc>
+      </w:tr>
+      <w:tr>
+        <w:trPr>
+          <w:cnfStyle w:val="000000100000" w:firstRow="0" w:lastRow="0" w:firstColumn="0" w:lastColumn="0" w:oddVBand="0" w:evenVBand="0" w:oddHBand="1" w:evenHBand="0" w:firstRowFirstColumn="0" w:firstRowLastColumn="0" w:lastRowFirstColumn="0" w:lastRowLastColumn="0"/>
+        </w:trPr>
+        <w:tc>
+          <w:tcPr>
+            <w:cnfStyle w:val="001000000000" w:firstRow="0" w:lastRow="0" w:firstColumn="1" w:lastColumn="0" w:oddVBand="0" w:evenVBand="0" w:oddHBand="0" w:evenHBand="0" w:firstRowFirstColumn="0" w:firstRowLastColumn="0" w:lastRowFirstColumn="0" w:lastRowLastColumn="0"/>
+            <w:tcW w:w="1867" w:type="dxa"/>
+            <w:vMerge/>
+            <w:shd w:val="clear" w:color="auto" w:fill="FFFFFF" w:themeFill="background1"/>
+          </w:tcPr>
+          <w:p>
+            <w:pPr>
+              <w:pStyle w:val="MyTable1"/>
+              <w:spacing w:line="360" w:lineRule="auto"/>
+              <w:rPr>
+                <w:sz w:val="26"/>
+                <w:szCs w:val="26"/>
+              </w:rPr>
+            </w:pPr>
+          </w:p>
+        </w:tc>
+        <w:tc>
+          <w:tcPr>
+            <w:tcW w:w="3645" w:type="dxa"/>
+            <w:tcBorders>
+              <w:top w:val="single" w:sz="4" w:space="0" w:color="auto"/>
+              <w:bottom w:val="single" w:sz="4" w:space="0" w:color="auto"/>
+            </w:tcBorders>
+            <w:shd w:val="clear" w:color="auto" w:fill="FFFFFF" w:themeFill="background1"/>
+          </w:tcPr>
+          <w:p>
+            <w:pPr>
+              <w:pStyle w:val="MyTable1"/>
+              <w:spacing w:line="360" w:lineRule="auto"/>
+              <w:cnfStyle w:val="000000100000" w:firstRow="0" w:lastRow="0" w:firstColumn="0" w:lastColumn="0" w:oddVBand="0" w:evenVBand="0" w:oddHBand="1" w:evenHBand="0" w:firstRowFirstColumn="0" w:firstRowLastColumn="0" w:lastRowFirstColumn="0" w:lastRowLastColumn="0"/>
+              <w:rPr>
+                <w:sz w:val="26"/>
+                <w:szCs w:val="26"/>
+              </w:rPr>
+            </w:pPr>
+            <w:r>
+              <w:rPr>
+                <w:sz w:val="26"/>
+                <w:szCs w:val="26"/>
+              </w:rPr>
+              <w:t>KiemTraThoiHanHopDong()</w:t>
+            </w:r>
+          </w:p>
+        </w:tc>
+        <w:tc>
+          <w:tcPr>
+            <w:tcW w:w="3645" w:type="dxa"/>
+            <w:gridSpan w:val="2"/>
+            <w:tcBorders>
+              <w:top w:val="single" w:sz="4" w:space="0" w:color="auto"/>
+              <w:bottom w:val="single" w:sz="4" w:space="0" w:color="auto"/>
+            </w:tcBorders>
+            <w:shd w:val="clear" w:color="auto" w:fill="FFFFFF" w:themeFill="background1"/>
+          </w:tcPr>
+          <w:p>
+            <w:pPr>
+              <w:pStyle w:val="MyTable1"/>
+              <w:spacing w:line="360" w:lineRule="auto"/>
+              <w:cnfStyle w:val="000000100000" w:firstRow="0" w:lastRow="0" w:firstColumn="0" w:lastColumn="0" w:oddVBand="0" w:evenVBand="0" w:oddHBand="1" w:evenHBand="0" w:firstRowFirstColumn="0" w:firstRowLastColumn="0" w:lastRowFirstColumn="0" w:lastRowLastColumn="0"/>
+              <w:rPr>
+                <w:sz w:val="26"/>
+                <w:szCs w:val="26"/>
+              </w:rPr>
+            </w:pPr>
+            <w:r>
+              <w:rPr>
+                <w:sz w:val="26"/>
+                <w:szCs w:val="26"/>
+              </w:rPr>
+              <w:t xml:space="preserve">Phương thức dùng để kiểm tra hợp đồng của nhà phân phối có còn hạn hay không </w:t>
+            </w:r>
+          </w:p>
+        </w:tc>
+      </w:tr>
+      <w:tr>
+        <w:tc>
+          <w:tcPr>
+            <w:cnfStyle w:val="001000000000" w:firstRow="0" w:lastRow="0" w:firstColumn="1" w:lastColumn="0" w:oddVBand="0" w:evenVBand="0" w:oddHBand="0" w:evenHBand="0" w:firstRowFirstColumn="0" w:firstRowLastColumn="0" w:lastRowFirstColumn="0" w:lastRowLastColumn="0"/>
+            <w:tcW w:w="1867" w:type="dxa"/>
+            <w:vMerge w:val="restart"/>
+            <w:shd w:val="clear" w:color="auto" w:fill="7F7F7F" w:themeFill="text1" w:themeFillTint="80"/>
+          </w:tcPr>
+          <w:p>
+            <w:pPr>
+              <w:pStyle w:val="MyTable1"/>
+              <w:spacing w:line="360" w:lineRule="auto"/>
+              <w:rPr>
+                <w:sz w:val="26"/>
+                <w:szCs w:val="26"/>
+              </w:rPr>
+            </w:pPr>
+            <w:r>
+              <w:rPr>
+                <w:sz w:val="26"/>
+                <w:szCs w:val="26"/>
+              </w:rPr>
+              <w:t>Quan hệ</w:t>
+            </w:r>
+          </w:p>
+        </w:tc>
+        <w:tc>
+          <w:tcPr>
+            <w:tcW w:w="3645" w:type="dxa"/>
+            <w:tcBorders>
+              <w:top w:val="single" w:sz="4" w:space="0" w:color="auto"/>
+              <w:bottom w:val="single" w:sz="4" w:space="0" w:color="auto"/>
+            </w:tcBorders>
+            <w:shd w:val="clear" w:color="auto" w:fill="7F7F7F" w:themeFill="text1" w:themeFillTint="80"/>
+          </w:tcPr>
+          <w:p>
+            <w:pPr>
+              <w:pStyle w:val="MyTable1"/>
+              <w:spacing w:line="360" w:lineRule="auto"/>
+              <w:cnfStyle w:val="000000000000" w:firstRow="0" w:lastRow="0" w:firstColumn="0" w:lastColumn="0" w:oddVBand="0" w:evenVBand="0" w:oddHBand="0" w:evenHBand="0" w:firstRowFirstColumn="0" w:firstRowLastColumn="0" w:lastRowFirstColumn="0" w:lastRowLastColumn="0"/>
+              <w:rPr>
+                <w:sz w:val="26"/>
+                <w:szCs w:val="26"/>
+              </w:rPr>
+            </w:pPr>
+            <w:r>
+              <w:rPr>
+                <w:sz w:val="26"/>
+                <w:szCs w:val="26"/>
+              </w:rPr>
+              <w:t>Tên lớp</w:t>
+            </w:r>
+          </w:p>
+        </w:tc>
+        <w:tc>
+          <w:tcPr>
+            <w:tcW w:w="3645" w:type="dxa"/>
+            <w:gridSpan w:val="2"/>
+            <w:tcBorders>
+              <w:top w:val="single" w:sz="4" w:space="0" w:color="auto"/>
+              <w:bottom w:val="single" w:sz="4" w:space="0" w:color="auto"/>
+            </w:tcBorders>
+            <w:shd w:val="clear" w:color="auto" w:fill="7F7F7F" w:themeFill="text1" w:themeFillTint="80"/>
+          </w:tcPr>
+          <w:p>
+            <w:pPr>
+              <w:pStyle w:val="MyTable1"/>
+              <w:spacing w:line="360" w:lineRule="auto"/>
+              <w:cnfStyle w:val="000000000000" w:firstRow="0" w:lastRow="0" w:firstColumn="0" w:lastColumn="0" w:oddVBand="0" w:evenVBand="0" w:oddHBand="0" w:evenHBand="0" w:firstRowFirstColumn="0" w:firstRowLastColumn="0" w:lastRowFirstColumn="0" w:lastRowLastColumn="0"/>
+              <w:rPr>
+                <w:sz w:val="26"/>
+                <w:szCs w:val="26"/>
+              </w:rPr>
+            </w:pPr>
+            <w:r>
+              <w:rPr>
+                <w:sz w:val="26"/>
+                <w:szCs w:val="26"/>
+              </w:rPr>
+              <w:t>Mô tả</w:t>
+            </w:r>
+          </w:p>
+        </w:tc>
+      </w:tr>
+      <w:tr>
+        <w:trPr>
+          <w:cnfStyle w:val="000000100000" w:firstRow="0" w:lastRow="0" w:firstColumn="0" w:lastColumn="0" w:oddVBand="0" w:evenVBand="0" w:oddHBand="1" w:evenHBand="0" w:firstRowFirstColumn="0" w:firstRowLastColumn="0" w:lastRowFirstColumn="0" w:lastRowLastColumn="0"/>
+          <w:trHeight w:val="1412"/>
+        </w:trPr>
+        <w:tc>
+          <w:tcPr>
+            <w:cnfStyle w:val="001000000000" w:firstRow="0" w:lastRow="0" w:firstColumn="1" w:lastColumn="0" w:oddVBand="0" w:evenVBand="0" w:oddHBand="0" w:evenHBand="0" w:firstRowFirstColumn="0" w:firstRowLastColumn="0" w:lastRowFirstColumn="0" w:lastRowLastColumn="0"/>
+            <w:tcW w:w="1867" w:type="dxa"/>
+            <w:vMerge/>
+            <w:shd w:val="clear" w:color="auto" w:fill="7F7F7F" w:themeFill="text1" w:themeFillTint="80"/>
+          </w:tcPr>
+          <w:p>
+            <w:pPr>
+              <w:pStyle w:val="MyTable1"/>
+              <w:spacing w:line="360" w:lineRule="auto"/>
+              <w:rPr>
+                <w:sz w:val="26"/>
+                <w:szCs w:val="26"/>
+              </w:rPr>
+            </w:pPr>
+          </w:p>
+        </w:tc>
+        <w:tc>
+          <w:tcPr>
+            <w:tcW w:w="3645" w:type="dxa"/>
+            <w:tcBorders>
+              <w:top w:val="single" w:sz="4" w:space="0" w:color="auto"/>
+              <w:bottom w:val="single" w:sz="4" w:space="0" w:color="auto"/>
+            </w:tcBorders>
+            <w:shd w:val="clear" w:color="auto" w:fill="FFFFFF" w:themeFill="background1"/>
+          </w:tcPr>
+          <w:p>
+            <w:pPr>
+              <w:pStyle w:val="MyTable1"/>
+              <w:spacing w:line="360" w:lineRule="auto"/>
+              <w:cnfStyle w:val="000000100000" w:firstRow="0" w:lastRow="0" w:firstColumn="0" w:lastColumn="0" w:oddVBand="0" w:evenVBand="0" w:oddHBand="1" w:evenHBand="0" w:firstRowFirstColumn="0" w:firstRowLastColumn="0" w:lastRowFirstColumn="0" w:lastRowLastColumn="0"/>
+              <w:rPr>
+                <w:sz w:val="26"/>
+                <w:szCs w:val="26"/>
+              </w:rPr>
+            </w:pPr>
+            <w:r>
+              <w:rPr>
+                <w:sz w:val="26"/>
+                <w:szCs w:val="26"/>
+              </w:rPr>
+              <w:t>DonDatHang</w:t>
+            </w:r>
+          </w:p>
+        </w:tc>
+        <w:tc>
+          <w:tcPr>
+            <w:tcW w:w="3645" w:type="dxa"/>
+            <w:gridSpan w:val="2"/>
+            <w:tcBorders>
+              <w:top w:val="single" w:sz="4" w:space="0" w:color="auto"/>
+              <w:bottom w:val="single" w:sz="4" w:space="0" w:color="auto"/>
+            </w:tcBorders>
+            <w:shd w:val="clear" w:color="auto" w:fill="FFFFFF" w:themeFill="background1"/>
+          </w:tcPr>
+          <w:p>
+            <w:pPr>
+              <w:pStyle w:val="MyTable1"/>
+              <w:spacing w:line="360" w:lineRule="auto"/>
+              <w:cnfStyle w:val="000000100000" w:firstRow="0" w:lastRow="0" w:firstColumn="0" w:lastColumn="0" w:oddVBand="0" w:evenVBand="0" w:oddHBand="1" w:evenHBand="0" w:firstRowFirstColumn="0" w:firstRowLastColumn="0" w:lastRowFirstColumn="0" w:lastRowLastColumn="0"/>
+              <w:rPr>
+                <w:sz w:val="26"/>
+                <w:szCs w:val="26"/>
+              </w:rPr>
+            </w:pPr>
+            <w:r>
+              <w:rPr>
+                <w:sz w:val="26"/>
+                <w:szCs w:val="26"/>
+              </w:rPr>
+              <w:t>Nhà phân phối có quan hệ với đơn đặt hàng, một nhà phân phối có nhiều đơn đặt hàng. Một đơn đặt hàng thuộc một nhà phân phối</w:t>
+            </w:r>
+          </w:p>
+        </w:tc>
+      </w:tr>
+      <w:tr>
+        <w:trPr>
+          <w:trHeight w:val="1605"/>
+        </w:trPr>
+        <w:tc>
+          <w:tcPr>
+            <w:cnfStyle w:val="001000000000" w:firstRow="0" w:lastRow="0" w:firstColumn="1" w:lastColumn="0" w:oddVBand="0" w:evenVBand="0" w:oddHBand="0" w:evenHBand="0" w:firstRowFirstColumn="0" w:firstRowLastColumn="0" w:lastRowFirstColumn="0" w:lastRowLastColumn="0"/>
+            <w:tcW w:w="1867" w:type="dxa"/>
+            <w:vMerge/>
+            <w:shd w:val="clear" w:color="auto" w:fill="7F7F7F" w:themeFill="text1" w:themeFillTint="80"/>
+          </w:tcPr>
+          <w:p>
+            <w:pPr>
+              <w:pStyle w:val="MyTable1"/>
+              <w:spacing w:line="360" w:lineRule="auto"/>
+              <w:rPr>
+                <w:sz w:val="26"/>
+                <w:szCs w:val="26"/>
+              </w:rPr>
+            </w:pPr>
+          </w:p>
+        </w:tc>
+        <w:tc>
+          <w:tcPr>
+            <w:tcW w:w="3645" w:type="dxa"/>
+            <w:tcBorders>
+              <w:top w:val="single" w:sz="4" w:space="0" w:color="auto"/>
+              <w:bottom w:val="single" w:sz="4" w:space="0" w:color="auto"/>
+            </w:tcBorders>
+            <w:shd w:val="clear" w:color="auto" w:fill="FFFFFF" w:themeFill="background1"/>
+          </w:tcPr>
+          <w:p>
+            <w:pPr>
+              <w:pStyle w:val="MyTable1"/>
+              <w:spacing w:line="360" w:lineRule="auto"/>
+              <w:cnfStyle w:val="000000000000" w:firstRow="0" w:lastRow="0" w:firstColumn="0" w:lastColumn="0" w:oddVBand="0" w:evenVBand="0" w:oddHBand="0" w:evenHBand="0" w:firstRowFirstColumn="0" w:firstRowLastColumn="0" w:lastRowFirstColumn="0" w:lastRowLastColumn="0"/>
+              <w:rPr>
+                <w:sz w:val="26"/>
+                <w:szCs w:val="26"/>
+              </w:rPr>
+            </w:pPr>
+            <w:r>
+              <w:rPr>
+                <w:sz w:val="26"/>
+                <w:szCs w:val="26"/>
+              </w:rPr>
+              <w:t>NguoiLienHeGiaoHang</w:t>
+            </w:r>
+          </w:p>
+        </w:tc>
+        <w:tc>
+          <w:tcPr>
+            <w:tcW w:w="3645" w:type="dxa"/>
+            <w:gridSpan w:val="2"/>
+            <w:tcBorders>
+              <w:top w:val="single" w:sz="4" w:space="0" w:color="auto"/>
+              <w:bottom w:val="single" w:sz="4" w:space="0" w:color="auto"/>
+            </w:tcBorders>
+            <w:shd w:val="clear" w:color="auto" w:fill="FFFFFF" w:themeFill="background1"/>
+          </w:tcPr>
+          <w:p>
+            <w:pPr>
+              <w:pStyle w:val="MyTable1"/>
+              <w:spacing w:line="360" w:lineRule="auto"/>
+              <w:cnfStyle w:val="000000000000" w:firstRow="0" w:lastRow="0" w:firstColumn="0" w:lastColumn="0" w:oddVBand="0" w:evenVBand="0" w:oddHBand="0" w:evenHBand="0" w:firstRowFirstColumn="0" w:firstRowLastColumn="0" w:lastRowFirstColumn="0" w:lastRowLastColumn="0"/>
+              <w:rPr>
+                <w:sz w:val="26"/>
+                <w:szCs w:val="26"/>
+              </w:rPr>
+            </w:pPr>
+            <w:r>
+              <w:rPr>
+                <w:sz w:val="26"/>
+                <w:szCs w:val="26"/>
+              </w:rPr>
+              <w:t>Nhà phân phối có quan hệ với người liên hệ giao hàng, một nhà phân phối có nhiều người liên hệ giao hàng. Một người liên hệ giao hàng thuộc một nhà phân phói</w:t>
+            </w:r>
+          </w:p>
+        </w:tc>
+      </w:tr>
+      <w:tr>
+        <w:trPr>
+          <w:cnfStyle w:val="000000100000" w:firstRow="0" w:lastRow="0" w:firstColumn="0" w:lastColumn="0" w:oddVBand="0" w:evenVBand="0" w:oddHBand="1" w:evenHBand="0" w:firstRowFirstColumn="0" w:firstRowLastColumn="0" w:lastRowFirstColumn="0" w:lastRowLastColumn="0"/>
+          <w:trHeight w:val="1475"/>
+        </w:trPr>
+        <w:tc>
+          <w:tcPr>
+            <w:cnfStyle w:val="001000000000" w:firstRow="0" w:lastRow="0" w:firstColumn="1" w:lastColumn="0" w:oddVBand="0" w:evenVBand="0" w:oddHBand="0" w:evenHBand="0" w:firstRowFirstColumn="0" w:firstRowLastColumn="0" w:lastRowFirstColumn="0" w:lastRowLastColumn="0"/>
+            <w:tcW w:w="1867" w:type="dxa"/>
+            <w:vMerge/>
+            <w:shd w:val="clear" w:color="auto" w:fill="7F7F7F" w:themeFill="text1" w:themeFillTint="80"/>
+          </w:tcPr>
+          <w:p>
+            <w:pPr>
+              <w:pStyle w:val="MyTable1"/>
+              <w:spacing w:line="360" w:lineRule="auto"/>
+              <w:rPr>
+                <w:sz w:val="26"/>
+                <w:szCs w:val="26"/>
+              </w:rPr>
+            </w:pPr>
+          </w:p>
+        </w:tc>
+        <w:tc>
+          <w:tcPr>
+            <w:tcW w:w="3645" w:type="dxa"/>
+            <w:tcBorders>
+              <w:top w:val="single" w:sz="4" w:space="0" w:color="auto"/>
+              <w:bottom w:val="single" w:sz="4" w:space="0" w:color="auto"/>
+            </w:tcBorders>
+            <w:shd w:val="clear" w:color="auto" w:fill="FFFFFF" w:themeFill="background1"/>
+          </w:tcPr>
+          <w:p>
+            <w:pPr>
+              <w:pStyle w:val="MyTable1"/>
+              <w:spacing w:line="360" w:lineRule="auto"/>
+              <w:cnfStyle w:val="000000100000" w:firstRow="0" w:lastRow="0" w:firstColumn="0" w:lastColumn="0" w:oddVBand="0" w:evenVBand="0" w:oddHBand="1" w:evenHBand="0" w:firstRowFirstColumn="0" w:firstRowLastColumn="0" w:lastRowFirstColumn="0" w:lastRowLastColumn="0"/>
+              <w:rPr>
+                <w:sz w:val="26"/>
+                <w:szCs w:val="26"/>
+              </w:rPr>
+            </w:pPr>
+            <w:r>
+              <w:rPr>
+                <w:sz w:val="26"/>
+                <w:szCs w:val="26"/>
+              </w:rPr>
+              <w:t>Kho</w:t>
+            </w:r>
+          </w:p>
+        </w:tc>
+        <w:tc>
+          <w:tcPr>
+            <w:tcW w:w="3645" w:type="dxa"/>
+            <w:gridSpan w:val="2"/>
+            <w:tcBorders>
+              <w:top w:val="single" w:sz="4" w:space="0" w:color="auto"/>
+              <w:bottom w:val="single" w:sz="4" w:space="0" w:color="auto"/>
+            </w:tcBorders>
+            <w:shd w:val="clear" w:color="auto" w:fill="FFFFFF" w:themeFill="background1"/>
+          </w:tcPr>
+          <w:p>
+            <w:pPr>
+              <w:pStyle w:val="MyTable1"/>
+              <w:spacing w:line="360" w:lineRule="auto"/>
+              <w:cnfStyle w:val="000000100000" w:firstRow="0" w:lastRow="0" w:firstColumn="0" w:lastColumn="0" w:oddVBand="0" w:evenVBand="0" w:oddHBand="1" w:evenHBand="0" w:firstRowFirstColumn="0" w:firstRowLastColumn="0" w:lastRowFirstColumn="0" w:lastRowLastColumn="0"/>
+              <w:rPr>
+                <w:sz w:val="26"/>
+                <w:szCs w:val="26"/>
+              </w:rPr>
+            </w:pPr>
+            <w:r>
+              <w:rPr>
+                <w:sz w:val="26"/>
+                <w:szCs w:val="26"/>
+              </w:rPr>
+              <w:t>Nhà phân phối có quan hệ với kho, một nhà phân phối có nhiều kho. Một kho thuộc một nhà phân phối</w:t>
+            </w:r>
+          </w:p>
+        </w:tc>
+      </w:tr>
+    </w:tbl>
+    <w:p>
+      <w:pPr>
+        <w:spacing w:before="0" w:after="160" w:line="259" w:lineRule="auto"/>
+        <w:ind w:left="0" w:firstLine="0"/>
+        <w:rPr>
+          <w:rFonts w:ascii="Times New Roman" w:hAnsi="Times New Roman" w:cs="Times New Roman"/>
+          <w:noProof/>
+          <w:sz w:val="26"/>
+          <w:szCs w:val="26"/>
+          <w:lang w:val="en-US"/>
+        </w:rPr>
+      </w:pPr>
+    </w:p>
+    <w:p>
+      <w:pPr>
+        <w:pStyle w:val="TuNormal"/>
+        <w:numPr>
+          <w:ilvl w:val="0"/>
+          <w:numId w:val="0"/>
+        </w:numPr>
+        <w:spacing w:line="360" w:lineRule="auto"/>
+      </w:pPr>
+      <w:r>
+        <w:rPr>
+          <w:noProof/>
+        </w:rPr>
+        <w:tab/>
+      </w:r>
+      <w:r>
+        <w:t>LoaiSanPham</w:t>
+      </w:r>
+    </w:p>
+    <w:tbl>
+      <w:tblPr>
+        <w:tblStyle w:val="PlainTable11"/>
+        <w:tblW w:w="9157" w:type="dxa"/>
+        <w:tblInd w:w="198" w:type="dxa"/>
+        <w:tblLook w:val="04A0" w:firstRow="1" w:lastRow="0" w:firstColumn="1" w:lastColumn="0" w:noHBand="0" w:noVBand="1"/>
+      </w:tblPr>
+      <w:tblGrid>
+        <w:gridCol w:w="1867"/>
+        <w:gridCol w:w="3645"/>
+        <w:gridCol w:w="788"/>
+        <w:gridCol w:w="2857"/>
+      </w:tblGrid>
+      <w:tr>
+        <w:trPr>
+          <w:cnfStyle w:val="100000000000" w:firstRow="1" w:lastRow="0" w:firstColumn="0" w:lastColumn="0" w:oddVBand="0" w:evenVBand="0" w:oddHBand="0" w:evenHBand="0" w:firstRowFirstColumn="0" w:firstRowLastColumn="0" w:lastRowFirstColumn="0" w:lastRowLastColumn="0"/>
+          <w:trHeight w:val="539"/>
+        </w:trPr>
+        <w:tc>
+          <w:tcPr>
+            <w:cnfStyle w:val="001000000000" w:firstRow="0" w:lastRow="0" w:firstColumn="1" w:lastColumn="0" w:oddVBand="0" w:evenVBand="0" w:oddHBand="0" w:evenHBand="0" w:firstRowFirstColumn="0" w:firstRowLastColumn="0" w:lastRowFirstColumn="0" w:lastRowLastColumn="0"/>
+            <w:tcW w:w="1867" w:type="dxa"/>
+            <w:vMerge w:val="restart"/>
+            <w:tcBorders>
+              <w:top w:val="single" w:sz="4" w:space="0" w:color="auto"/>
+              <w:left w:val="single" w:sz="4" w:space="0" w:color="auto"/>
+              <w:bottom w:val="single" w:sz="4" w:space="0" w:color="auto"/>
+              <w:right w:val="single" w:sz="4" w:space="0" w:color="auto"/>
+            </w:tcBorders>
+            <w:shd w:val="clear" w:color="auto" w:fill="BFBFBF" w:themeFill="background1" w:themeFillShade="BF"/>
+          </w:tcPr>
+          <w:p>
+            <w:pPr>
+              <w:pStyle w:val="MyTable1"/>
+              <w:spacing w:line="360" w:lineRule="auto"/>
+              <w:rPr>
+                <w:sz w:val="26"/>
+                <w:szCs w:val="26"/>
+              </w:rPr>
+            </w:pPr>
+            <w:r>
+              <w:rPr>
+                <w:sz w:val="26"/>
+                <w:szCs w:val="26"/>
+              </w:rPr>
+              <w:t>Tên class</w:t>
+            </w:r>
+          </w:p>
+        </w:tc>
+        <w:tc>
+          <w:tcPr>
+            <w:tcW w:w="4433" w:type="dxa"/>
+            <w:gridSpan w:val="2"/>
+            <w:vMerge w:val="restart"/>
+            <w:tcBorders>
+              <w:top w:val="single" w:sz="4" w:space="0" w:color="auto"/>
+              <w:left w:val="single" w:sz="4" w:space="0" w:color="auto"/>
+              <w:bottom w:val="single" w:sz="4" w:space="0" w:color="auto"/>
+              <w:right w:val="single" w:sz="4" w:space="0" w:color="auto"/>
+            </w:tcBorders>
+            <w:shd w:val="clear" w:color="auto" w:fill="BFBFBF" w:themeFill="background1" w:themeFillShade="BF"/>
+          </w:tcPr>
+          <w:p>
+            <w:pPr>
+              <w:pStyle w:val="MyTable1"/>
+              <w:spacing w:line="360" w:lineRule="auto"/>
+              <w:cnfStyle w:val="100000000000" w:firstRow="1" w:lastRow="0" w:firstColumn="0" w:lastColumn="0" w:oddVBand="0" w:evenVBand="0" w:oddHBand="0" w:evenHBand="0" w:firstRowFirstColumn="0" w:firstRowLastColumn="0" w:lastRowFirstColumn="0" w:lastRowLastColumn="0"/>
+              <w:rPr>
+                <w:sz w:val="26"/>
+                <w:szCs w:val="26"/>
+              </w:rPr>
+            </w:pPr>
+            <w:r>
+              <w:rPr>
+                <w:sz w:val="26"/>
+                <w:szCs w:val="26"/>
+              </w:rPr>
+              <w:t>LoaiSanPham</w:t>
+            </w:r>
+          </w:p>
+        </w:tc>
+        <w:tc>
+          <w:tcPr>
+            <w:tcW w:w="2857" w:type="dxa"/>
+            <w:tcBorders>
+              <w:top w:val="single" w:sz="4" w:space="0" w:color="auto"/>
+              <w:left w:val="single" w:sz="4" w:space="0" w:color="auto"/>
+              <w:bottom w:val="single" w:sz="4" w:space="0" w:color="auto"/>
+              <w:right w:val="single" w:sz="4" w:space="0" w:color="auto"/>
+            </w:tcBorders>
+            <w:shd w:val="clear" w:color="auto" w:fill="BFBFBF" w:themeFill="background1" w:themeFillShade="BF"/>
+          </w:tcPr>
+          <w:p>
+            <w:pPr>
+              <w:pStyle w:val="MyTable1"/>
+              <w:spacing w:line="360" w:lineRule="auto"/>
+              <w:cnfStyle w:val="100000000000" w:firstRow="1" w:lastRow="0" w:firstColumn="0" w:lastColumn="0" w:oddVBand="0" w:evenVBand="0" w:oddHBand="0" w:evenHBand="0" w:firstRowFirstColumn="0" w:firstRowLastColumn="0" w:lastRowFirstColumn="0" w:lastRowLastColumn="0"/>
+              <w:rPr>
+                <w:sz w:val="26"/>
+                <w:szCs w:val="26"/>
+              </w:rPr>
+            </w:pPr>
+            <w:r>
+              <w:rPr>
+                <w:sz w:val="26"/>
+                <w:szCs w:val="26"/>
+              </w:rPr>
+              <w:t>Mã số: CLS_08</w:t>
+            </w:r>
+          </w:p>
+        </w:tc>
+      </w:tr>
+      <w:tr>
+        <w:trPr>
+          <w:cnfStyle w:val="000000100000" w:firstRow="0" w:lastRow="0" w:firstColumn="0" w:lastColumn="0" w:oddVBand="0" w:evenVBand="0" w:oddHBand="1" w:evenHBand="0" w:firstRowFirstColumn="0" w:firstRowLastColumn="0" w:lastRowFirstColumn="0" w:lastRowLastColumn="0"/>
+          <w:trHeight w:val="699"/>
+        </w:trPr>
+        <w:tc>
+          <w:tcPr>
+            <w:cnfStyle w:val="001000000000" w:firstRow="0" w:lastRow="0" w:firstColumn="1" w:lastColumn="0" w:oddVBand="0" w:evenVBand="0" w:oddHBand="0" w:evenHBand="0" w:firstRowFirstColumn="0" w:firstRowLastColumn="0" w:lastRowFirstColumn="0" w:lastRowLastColumn="0"/>
+            <w:tcW w:w="1867" w:type="dxa"/>
+            <w:vMerge/>
+            <w:tcBorders>
+              <w:top w:val="single" w:sz="4" w:space="0" w:color="auto"/>
+              <w:left w:val="single" w:sz="4" w:space="0" w:color="auto"/>
+              <w:bottom w:val="single" w:sz="4" w:space="0" w:color="auto"/>
+              <w:right w:val="single" w:sz="4" w:space="0" w:color="auto"/>
+            </w:tcBorders>
+            <w:shd w:val="clear" w:color="auto" w:fill="BFBFBF" w:themeFill="background1" w:themeFillShade="BF"/>
+          </w:tcPr>
+          <w:p>
+            <w:pPr>
+              <w:pStyle w:val="MyTable1"/>
+              <w:spacing w:line="360" w:lineRule="auto"/>
+              <w:rPr>
+                <w:sz w:val="26"/>
+                <w:szCs w:val="26"/>
+              </w:rPr>
+            </w:pPr>
+          </w:p>
+        </w:tc>
+        <w:tc>
+          <w:tcPr>
+            <w:tcW w:w="4433" w:type="dxa"/>
+            <w:gridSpan w:val="2"/>
+            <w:vMerge/>
+            <w:tcBorders>
+              <w:top w:val="single" w:sz="4" w:space="0" w:color="auto"/>
+              <w:left w:val="single" w:sz="4" w:space="0" w:color="auto"/>
+              <w:bottom w:val="single" w:sz="4" w:space="0" w:color="auto"/>
+              <w:right w:val="single" w:sz="4" w:space="0" w:color="auto"/>
+            </w:tcBorders>
+            <w:shd w:val="clear" w:color="auto" w:fill="BFBFBF" w:themeFill="background1" w:themeFillShade="BF"/>
+          </w:tcPr>
+          <w:p>
+            <w:pPr>
+              <w:pStyle w:val="MyTable1"/>
+              <w:spacing w:line="360" w:lineRule="auto"/>
+              <w:cnfStyle w:val="000000100000" w:firstRow="0" w:lastRow="0" w:firstColumn="0" w:lastColumn="0" w:oddVBand="0" w:evenVBand="0" w:oddHBand="1" w:evenHBand="0" w:firstRowFirstColumn="0" w:firstRowLastColumn="0" w:lastRowFirstColumn="0" w:lastRowLastColumn="0"/>
+              <w:rPr>
+                <w:sz w:val="26"/>
+                <w:szCs w:val="26"/>
+              </w:rPr>
+            </w:pPr>
+          </w:p>
+        </w:tc>
+        <w:tc>
+          <w:tcPr>
+            <w:tcW w:w="2857" w:type="dxa"/>
+            <w:tcBorders>
+              <w:top w:val="single" w:sz="4" w:space="0" w:color="auto"/>
+              <w:left w:val="single" w:sz="4" w:space="0" w:color="auto"/>
+              <w:bottom w:val="single" w:sz="4" w:space="0" w:color="auto"/>
+              <w:right w:val="single" w:sz="4" w:space="0" w:color="auto"/>
+            </w:tcBorders>
+            <w:shd w:val="clear" w:color="auto" w:fill="BFBFBF" w:themeFill="background1" w:themeFillShade="BF"/>
+          </w:tcPr>
+          <w:p>
+            <w:pPr>
+              <w:pStyle w:val="MyTable1"/>
+              <w:spacing w:line="360" w:lineRule="auto"/>
+              <w:cnfStyle w:val="000000100000" w:firstRow="0" w:lastRow="0" w:firstColumn="0" w:lastColumn="0" w:oddVBand="0" w:evenVBand="0" w:oddHBand="1" w:evenHBand="0" w:firstRowFirstColumn="0" w:firstRowLastColumn="0" w:lastRowFirstColumn="0" w:lastRowLastColumn="0"/>
+              <w:rPr>
+                <w:sz w:val="26"/>
+                <w:szCs w:val="26"/>
+              </w:rPr>
+            </w:pPr>
+            <w:r>
+              <w:rPr>
+                <w:sz w:val="26"/>
+                <w:szCs w:val="26"/>
+              </w:rPr>
+              <w:t>Tham chiếu: [UCCN-01] [UCCN-08][R2]</w:t>
+            </w:r>
+          </w:p>
+        </w:tc>
+      </w:tr>
+      <w:tr>
+        <w:tc>
+          <w:tcPr>
+            <w:cnfStyle w:val="001000000000" w:firstRow="0" w:lastRow="0" w:firstColumn="1" w:lastColumn="0" w:oddVBand="0" w:evenVBand="0" w:oddHBand="0" w:evenHBand="0" w:firstRowFirstColumn="0" w:firstRowLastColumn="0" w:lastRowFirstColumn="0" w:lastRowLastColumn="0"/>
+            <w:tcW w:w="1867" w:type="dxa"/>
+            <w:tcBorders>
+              <w:top w:val="single" w:sz="4" w:space="0" w:color="auto"/>
+              <w:bottom w:val="single" w:sz="4" w:space="0" w:color="auto"/>
+            </w:tcBorders>
+            <w:shd w:val="clear" w:color="auto" w:fill="auto"/>
+          </w:tcPr>
+          <w:p>
+            <w:pPr>
+              <w:pStyle w:val="MyTable1"/>
+              <w:spacing w:line="360" w:lineRule="auto"/>
+              <w:rPr>
+                <w:sz w:val="26"/>
+                <w:szCs w:val="26"/>
+              </w:rPr>
+            </w:pPr>
+            <w:r>
+              <w:rPr>
+                <w:sz w:val="26"/>
+                <w:szCs w:val="26"/>
+              </w:rPr>
+              <w:t>Mô tả</w:t>
+            </w:r>
+          </w:p>
+        </w:tc>
+        <w:tc>
+          <w:tcPr>
+            <w:tcW w:w="7290" w:type="dxa"/>
+            <w:gridSpan w:val="3"/>
+            <w:tcBorders>
+              <w:top w:val="single" w:sz="4" w:space="0" w:color="auto"/>
+              <w:bottom w:val="single" w:sz="4" w:space="0" w:color="auto"/>
+            </w:tcBorders>
+            <w:shd w:val="clear" w:color="auto" w:fill="auto"/>
+          </w:tcPr>
+          <w:p>
+            <w:pPr>
+              <w:pStyle w:val="MyTable1"/>
+              <w:spacing w:line="360" w:lineRule="auto"/>
+              <w:cnfStyle w:val="000000000000" w:firstRow="0" w:lastRow="0" w:firstColumn="0" w:lastColumn="0" w:oddVBand="0" w:evenVBand="0" w:oddHBand="0" w:evenHBand="0" w:firstRowFirstColumn="0" w:firstRowLastColumn="0" w:lastRowFirstColumn="0" w:lastRowLastColumn="0"/>
+              <w:rPr>
+                <w:sz w:val="26"/>
+                <w:szCs w:val="26"/>
+              </w:rPr>
+            </w:pPr>
+            <w:r>
+              <w:rPr>
+                <w:sz w:val="26"/>
+                <w:szCs w:val="26"/>
+              </w:rPr>
+              <w:t>Lưu trữ thông tin các loại sản phẩm của công ty</w:t>
+            </w:r>
+          </w:p>
+        </w:tc>
+      </w:tr>
+      <w:tr>
+        <w:trPr>
+          <w:cnfStyle w:val="000000100000" w:firstRow="0" w:lastRow="0" w:firstColumn="0" w:lastColumn="0" w:oddVBand="0" w:evenVBand="0" w:oddHBand="1" w:evenHBand="0" w:firstRowFirstColumn="0" w:firstRowLastColumn="0" w:lastRowFirstColumn="0" w:lastRowLastColumn="0"/>
+        </w:trPr>
+        <w:tc>
+          <w:tcPr>
+            <w:cnfStyle w:val="001000000000" w:firstRow="0" w:lastRow="0" w:firstColumn="1" w:lastColumn="0" w:oddVBand="0" w:evenVBand="0" w:oddHBand="0" w:evenHBand="0" w:firstRowFirstColumn="0" w:firstRowLastColumn="0" w:lastRowFirstColumn="0" w:lastRowLastColumn="0"/>
+            <w:tcW w:w="1867" w:type="dxa"/>
+            <w:vMerge w:val="restart"/>
+            <w:tcBorders>
+              <w:top w:val="single" w:sz="4" w:space="0" w:color="auto"/>
+            </w:tcBorders>
+            <w:shd w:val="clear" w:color="auto" w:fill="7F7F7F" w:themeFill="text1" w:themeFillTint="80"/>
+          </w:tcPr>
+          <w:p>
+            <w:pPr>
+              <w:pStyle w:val="MyTable1"/>
+              <w:spacing w:line="360" w:lineRule="auto"/>
+              <w:rPr>
+                <w:sz w:val="26"/>
+                <w:szCs w:val="26"/>
+              </w:rPr>
+            </w:pPr>
+            <w:r>
+              <w:rPr>
+                <w:sz w:val="26"/>
+                <w:szCs w:val="26"/>
+              </w:rPr>
+              <w:t>Thuộc tính</w:t>
+            </w:r>
+          </w:p>
+        </w:tc>
+        <w:tc>
+          <w:tcPr>
+            <w:tcW w:w="3645" w:type="dxa"/>
+            <w:tcBorders>
+              <w:top w:val="single" w:sz="4" w:space="0" w:color="auto"/>
+              <w:bottom w:val="single" w:sz="4" w:space="0" w:color="auto"/>
+            </w:tcBorders>
+            <w:shd w:val="clear" w:color="auto" w:fill="7F7F7F" w:themeFill="text1" w:themeFillTint="80"/>
+          </w:tcPr>
+          <w:p>
+            <w:pPr>
+              <w:pStyle w:val="MyTable1"/>
+              <w:spacing w:line="360" w:lineRule="auto"/>
+              <w:cnfStyle w:val="000000100000" w:firstRow="0" w:lastRow="0" w:firstColumn="0" w:lastColumn="0" w:oddVBand="0" w:evenVBand="0" w:oddHBand="1" w:evenHBand="0" w:firstRowFirstColumn="0" w:firstRowLastColumn="0" w:lastRowFirstColumn="0" w:lastRowLastColumn="0"/>
+              <w:rPr>
+                <w:sz w:val="26"/>
+                <w:szCs w:val="26"/>
+              </w:rPr>
+            </w:pPr>
+            <w:r>
+              <w:rPr>
+                <w:sz w:val="26"/>
+                <w:szCs w:val="26"/>
+              </w:rPr>
+              <w:t>Tên thuộc tính</w:t>
+            </w:r>
+          </w:p>
+        </w:tc>
+        <w:tc>
+          <w:tcPr>
+            <w:tcW w:w="3645" w:type="dxa"/>
+            <w:gridSpan w:val="2"/>
+            <w:tcBorders>
+              <w:top w:val="single" w:sz="4" w:space="0" w:color="auto"/>
+              <w:bottom w:val="single" w:sz="4" w:space="0" w:color="auto"/>
+            </w:tcBorders>
+            <w:shd w:val="clear" w:color="auto" w:fill="7F7F7F" w:themeFill="text1" w:themeFillTint="80"/>
+          </w:tcPr>
+          <w:p>
+            <w:pPr>
+              <w:pStyle w:val="MyTable1"/>
+              <w:spacing w:line="360" w:lineRule="auto"/>
+              <w:cnfStyle w:val="000000100000" w:firstRow="0" w:lastRow="0" w:firstColumn="0" w:lastColumn="0" w:oddVBand="0" w:evenVBand="0" w:oddHBand="1" w:evenHBand="0" w:firstRowFirstColumn="0" w:firstRowLastColumn="0" w:lastRowFirstColumn="0" w:lastRowLastColumn="0"/>
+              <w:rPr>
+                <w:sz w:val="26"/>
+                <w:szCs w:val="26"/>
+              </w:rPr>
+            </w:pPr>
+            <w:r>
+              <w:rPr>
+                <w:sz w:val="26"/>
+                <w:szCs w:val="26"/>
+              </w:rPr>
+              <w:t>Mô tả</w:t>
+            </w:r>
+          </w:p>
+        </w:tc>
+      </w:tr>
+      <w:tr>
+        <w:trPr>
+          <w:trHeight w:val="800"/>
+        </w:trPr>
+        <w:tc>
+          <w:tcPr>
+            <w:cnfStyle w:val="001000000000" w:firstRow="0" w:lastRow="0" w:firstColumn="1" w:lastColumn="0" w:oddVBand="0" w:evenVBand="0" w:oddHBand="0" w:evenHBand="0" w:firstRowFirstColumn="0" w:firstRowLastColumn="0" w:lastRowFirstColumn="0" w:lastRowLastColumn="0"/>
+            <w:tcW w:w="1867" w:type="dxa"/>
+            <w:vMerge/>
+            <w:shd w:val="clear" w:color="auto" w:fill="FFFFFF" w:themeFill="background1"/>
+          </w:tcPr>
+          <w:p>
+            <w:pPr>
+              <w:pStyle w:val="MyTable1"/>
+              <w:spacing w:line="360" w:lineRule="auto"/>
+              <w:rPr>
+                <w:sz w:val="26"/>
+                <w:szCs w:val="26"/>
+              </w:rPr>
+            </w:pPr>
+          </w:p>
+        </w:tc>
+        <w:tc>
+          <w:tcPr>
+            <w:tcW w:w="3645" w:type="dxa"/>
+            <w:tcBorders>
+              <w:top w:val="single" w:sz="4" w:space="0" w:color="auto"/>
+              <w:bottom w:val="single" w:sz="4" w:space="0" w:color="auto"/>
+            </w:tcBorders>
+            <w:shd w:val="clear" w:color="auto" w:fill="FFFFFF" w:themeFill="background1"/>
+          </w:tcPr>
+          <w:p>
+            <w:pPr>
+              <w:pStyle w:val="MyTable1"/>
+              <w:spacing w:line="360" w:lineRule="auto"/>
+              <w:cnfStyle w:val="000000000000" w:firstRow="0" w:lastRow="0" w:firstColumn="0" w:lastColumn="0" w:oddVBand="0" w:evenVBand="0" w:oddHBand="0" w:evenHBand="0" w:firstRowFirstColumn="0" w:firstRowLastColumn="0" w:lastRowFirstColumn="0" w:lastRowLastColumn="0"/>
+              <w:rPr>
+                <w:sz w:val="26"/>
+                <w:szCs w:val="26"/>
+              </w:rPr>
+            </w:pPr>
+            <w:r>
+              <w:rPr>
+                <w:sz w:val="26"/>
+                <w:szCs w:val="26"/>
+              </w:rPr>
+              <w:t>ID_LoaiSP</w:t>
+            </w:r>
+          </w:p>
+        </w:tc>
+        <w:tc>
+          <w:tcPr>
+            <w:tcW w:w="3645" w:type="dxa"/>
+            <w:gridSpan w:val="2"/>
+            <w:tcBorders>
+              <w:top w:val="single" w:sz="4" w:space="0" w:color="auto"/>
+              <w:bottom w:val="single" w:sz="4" w:space="0" w:color="auto"/>
+            </w:tcBorders>
+            <w:shd w:val="clear" w:color="auto" w:fill="FFFFFF" w:themeFill="background1"/>
+          </w:tcPr>
+          <w:p>
+            <w:pPr>
+              <w:pStyle w:val="MyTable1"/>
+              <w:spacing w:line="360" w:lineRule="auto"/>
+              <w:cnfStyle w:val="000000000000" w:firstRow="0" w:lastRow="0" w:firstColumn="0" w:lastColumn="0" w:oddVBand="0" w:evenVBand="0" w:oddHBand="0" w:evenHBand="0" w:firstRowFirstColumn="0" w:firstRowLastColumn="0" w:lastRowFirstColumn="0" w:lastRowLastColumn="0"/>
+              <w:rPr>
+                <w:sz w:val="26"/>
+                <w:szCs w:val="26"/>
+              </w:rPr>
+            </w:pPr>
+            <w:r>
+              <w:rPr>
+                <w:sz w:val="26"/>
+                <w:szCs w:val="26"/>
+              </w:rPr>
+              <w:t>Mã loại sản phẩm là thông tin xác định duy nhất một sản phẩm</w:t>
+            </w:r>
+          </w:p>
+        </w:tc>
+      </w:tr>
+      <w:tr>
+        <w:trPr>
+          <w:cnfStyle w:val="000000100000" w:firstRow="0" w:lastRow="0" w:firstColumn="0" w:lastColumn="0" w:oddVBand="0" w:evenVBand="0" w:oddHBand="1" w:evenHBand="0" w:firstRowFirstColumn="0" w:firstRowLastColumn="0" w:lastRowFirstColumn="0" w:lastRowLastColumn="0"/>
+          <w:trHeight w:val="818"/>
+        </w:trPr>
+        <w:tc>
+          <w:tcPr>
+            <w:cnfStyle w:val="001000000000" w:firstRow="0" w:lastRow="0" w:firstColumn="1" w:lastColumn="0" w:oddVBand="0" w:evenVBand="0" w:oddHBand="0" w:evenHBand="0" w:firstRowFirstColumn="0" w:firstRowLastColumn="0" w:lastRowFirstColumn="0" w:lastRowLastColumn="0"/>
+            <w:tcW w:w="1867" w:type="dxa"/>
+            <w:vMerge/>
+            <w:shd w:val="clear" w:color="auto" w:fill="FFFFFF" w:themeFill="background1"/>
+          </w:tcPr>
+          <w:p>
+            <w:pPr>
+              <w:pStyle w:val="MyTable1"/>
+              <w:spacing w:line="360" w:lineRule="auto"/>
+              <w:rPr>
+                <w:sz w:val="26"/>
+                <w:szCs w:val="26"/>
+              </w:rPr>
+            </w:pPr>
+          </w:p>
+        </w:tc>
+        <w:tc>
+          <w:tcPr>
+            <w:tcW w:w="3645" w:type="dxa"/>
+            <w:tcBorders>
+              <w:top w:val="single" w:sz="4" w:space="0" w:color="auto"/>
+              <w:bottom w:val="single" w:sz="4" w:space="0" w:color="auto"/>
+            </w:tcBorders>
+            <w:shd w:val="clear" w:color="auto" w:fill="FFFFFF" w:themeFill="background1"/>
+          </w:tcPr>
+          <w:p>
+            <w:pPr>
+              <w:pStyle w:val="MyTable1"/>
+              <w:spacing w:line="360" w:lineRule="auto"/>
+              <w:cnfStyle w:val="000000100000" w:firstRow="0" w:lastRow="0" w:firstColumn="0" w:lastColumn="0" w:oddVBand="0" w:evenVBand="0" w:oddHBand="1" w:evenHBand="0" w:firstRowFirstColumn="0" w:firstRowLastColumn="0" w:lastRowFirstColumn="0" w:lastRowLastColumn="0"/>
+              <w:rPr>
+                <w:sz w:val="26"/>
+                <w:szCs w:val="26"/>
+              </w:rPr>
+            </w:pPr>
+            <w:r>
+              <w:rPr>
+                <w:sz w:val="26"/>
+                <w:szCs w:val="26"/>
+              </w:rPr>
+              <w:t>TenLoaiSP</w:t>
+            </w:r>
+          </w:p>
+        </w:tc>
+        <w:tc>
+          <w:tcPr>
+            <w:tcW w:w="3645" w:type="dxa"/>
+            <w:gridSpan w:val="2"/>
+            <w:tcBorders>
+              <w:top w:val="single" w:sz="4" w:space="0" w:color="auto"/>
+              <w:bottom w:val="single" w:sz="4" w:space="0" w:color="auto"/>
+            </w:tcBorders>
+            <w:shd w:val="clear" w:color="auto" w:fill="FFFFFF" w:themeFill="background1"/>
+          </w:tcPr>
+          <w:p>
+            <w:pPr>
+              <w:pStyle w:val="MyTable1"/>
+              <w:spacing w:line="360" w:lineRule="auto"/>
+              <w:cnfStyle w:val="000000100000" w:firstRow="0" w:lastRow="0" w:firstColumn="0" w:lastColumn="0" w:oddVBand="0" w:evenVBand="0" w:oddHBand="1" w:evenHBand="0" w:firstRowFirstColumn="0" w:firstRowLastColumn="0" w:lastRowFirstColumn="0" w:lastRowLastColumn="0"/>
+              <w:rPr>
+                <w:sz w:val="26"/>
+                <w:szCs w:val="26"/>
+              </w:rPr>
+            </w:pPr>
+            <w:r>
+              <w:rPr>
+                <w:sz w:val="26"/>
+                <w:szCs w:val="26"/>
+              </w:rPr>
+              <w:t>Tên loại sản phẩm (ví dụ như sữa không đường, sữa có đường,…)</w:t>
+            </w:r>
+          </w:p>
+        </w:tc>
+      </w:tr>
+      <w:tr>
+        <w:tc>
+          <w:tcPr>
+            <w:cnfStyle w:val="001000000000" w:firstRow="0" w:lastRow="0" w:firstColumn="1" w:lastColumn="0" w:oddVBand="0" w:evenVBand="0" w:oddHBand="0" w:evenHBand="0" w:firstRowFirstColumn="0" w:firstRowLastColumn="0" w:lastRowFirstColumn="0" w:lastRowLastColumn="0"/>
+            <w:tcW w:w="1867" w:type="dxa"/>
+            <w:vMerge w:val="restart"/>
+            <w:shd w:val="clear" w:color="auto" w:fill="7F7F7F" w:themeFill="text1" w:themeFillTint="80"/>
+          </w:tcPr>
+          <w:p>
+            <w:pPr>
+              <w:pStyle w:val="MyTable1"/>
+              <w:spacing w:line="360" w:lineRule="auto"/>
+              <w:rPr>
+                <w:sz w:val="26"/>
+                <w:szCs w:val="26"/>
+              </w:rPr>
+            </w:pPr>
+            <w:r>
+              <w:rPr>
+                <w:sz w:val="26"/>
+                <w:szCs w:val="26"/>
+              </w:rPr>
+              <w:t>Phương thức</w:t>
+            </w:r>
+          </w:p>
+        </w:tc>
+        <w:tc>
+          <w:tcPr>
+            <w:tcW w:w="3645" w:type="dxa"/>
+            <w:tcBorders>
+              <w:top w:val="single" w:sz="4" w:space="0" w:color="auto"/>
+              <w:bottom w:val="single" w:sz="4" w:space="0" w:color="auto"/>
+            </w:tcBorders>
+            <w:shd w:val="clear" w:color="auto" w:fill="7F7F7F" w:themeFill="text1" w:themeFillTint="80"/>
+          </w:tcPr>
+          <w:p>
+            <w:pPr>
+              <w:pStyle w:val="MyTable1"/>
+              <w:spacing w:line="360" w:lineRule="auto"/>
+              <w:cnfStyle w:val="000000000000" w:firstRow="0" w:lastRow="0" w:firstColumn="0" w:lastColumn="0" w:oddVBand="0" w:evenVBand="0" w:oddHBand="0" w:evenHBand="0" w:firstRowFirstColumn="0" w:firstRowLastColumn="0" w:lastRowFirstColumn="0" w:lastRowLastColumn="0"/>
+              <w:rPr>
+                <w:sz w:val="26"/>
+                <w:szCs w:val="26"/>
+              </w:rPr>
+            </w:pPr>
+            <w:r>
+              <w:rPr>
+                <w:sz w:val="26"/>
+                <w:szCs w:val="26"/>
+              </w:rPr>
+              <w:t>Tên phương thức</w:t>
+            </w:r>
+          </w:p>
+        </w:tc>
+        <w:tc>
+          <w:tcPr>
+            <w:tcW w:w="3645" w:type="dxa"/>
+            <w:gridSpan w:val="2"/>
+            <w:tcBorders>
+              <w:top w:val="single" w:sz="4" w:space="0" w:color="auto"/>
+              <w:bottom w:val="single" w:sz="4" w:space="0" w:color="auto"/>
+            </w:tcBorders>
+            <w:shd w:val="clear" w:color="auto" w:fill="7F7F7F" w:themeFill="text1" w:themeFillTint="80"/>
+          </w:tcPr>
+          <w:p>
+            <w:pPr>
+              <w:pStyle w:val="MyTable1"/>
+              <w:spacing w:line="360" w:lineRule="auto"/>
+              <w:cnfStyle w:val="000000000000" w:firstRow="0" w:lastRow="0" w:firstColumn="0" w:lastColumn="0" w:oddVBand="0" w:evenVBand="0" w:oddHBand="0" w:evenHBand="0" w:firstRowFirstColumn="0" w:firstRowLastColumn="0" w:lastRowFirstColumn="0" w:lastRowLastColumn="0"/>
+              <w:rPr>
+                <w:sz w:val="26"/>
+                <w:szCs w:val="26"/>
+              </w:rPr>
+            </w:pPr>
+            <w:r>
+              <w:rPr>
+                <w:sz w:val="26"/>
+                <w:szCs w:val="26"/>
+              </w:rPr>
+              <w:t>Mô tả</w:t>
+            </w:r>
+          </w:p>
+        </w:tc>
+      </w:tr>
+      <w:tr>
+        <w:trPr>
+          <w:cnfStyle w:val="000000100000" w:firstRow="0" w:lastRow="0" w:firstColumn="0" w:lastColumn="0" w:oddVBand="0" w:evenVBand="0" w:oddHBand="1" w:evenHBand="0" w:firstRowFirstColumn="0" w:firstRowLastColumn="0" w:lastRowFirstColumn="0" w:lastRowLastColumn="0"/>
+        </w:trPr>
+        <w:tc>
+          <w:tcPr>
+            <w:cnfStyle w:val="001000000000" w:firstRow="0" w:lastRow="0" w:firstColumn="1" w:lastColumn="0" w:oddVBand="0" w:evenVBand="0" w:oddHBand="0" w:evenHBand="0" w:firstRowFirstColumn="0" w:firstRowLastColumn="0" w:lastRowFirstColumn="0" w:lastRowLastColumn="0"/>
+            <w:tcW w:w="1867" w:type="dxa"/>
+            <w:vMerge/>
+            <w:shd w:val="clear" w:color="auto" w:fill="FFFFFF" w:themeFill="background1"/>
+          </w:tcPr>
+          <w:p>
+            <w:pPr>
+              <w:pStyle w:val="MyTable1"/>
+              <w:spacing w:line="360" w:lineRule="auto"/>
+              <w:rPr>
+                <w:sz w:val="26"/>
+                <w:szCs w:val="26"/>
+              </w:rPr>
+            </w:pPr>
+          </w:p>
+        </w:tc>
+        <w:tc>
+          <w:tcPr>
+            <w:tcW w:w="3645" w:type="dxa"/>
+            <w:tcBorders>
+              <w:top w:val="single" w:sz="4" w:space="0" w:color="auto"/>
+              <w:bottom w:val="single" w:sz="4" w:space="0" w:color="auto"/>
+            </w:tcBorders>
+            <w:shd w:val="clear" w:color="auto" w:fill="FFFFFF" w:themeFill="background1"/>
+          </w:tcPr>
+          <w:p>
+            <w:pPr>
+              <w:pStyle w:val="MyTable1"/>
+              <w:spacing w:line="360" w:lineRule="auto"/>
+              <w:cnfStyle w:val="000000100000" w:firstRow="0" w:lastRow="0" w:firstColumn="0" w:lastColumn="0" w:oddVBand="0" w:evenVBand="0" w:oddHBand="1" w:evenHBand="0" w:firstRowFirstColumn="0" w:firstRowLastColumn="0" w:lastRowFirstColumn="0" w:lastRowLastColumn="0"/>
+              <w:rPr>
+                <w:sz w:val="26"/>
+                <w:szCs w:val="26"/>
+              </w:rPr>
+            </w:pPr>
+            <w:r>
+              <w:rPr>
+                <w:sz w:val="26"/>
+                <w:szCs w:val="26"/>
+              </w:rPr>
+              <w:t>Không có</w:t>
+            </w:r>
+          </w:p>
+        </w:tc>
+        <w:tc>
+          <w:tcPr>
+            <w:tcW w:w="3645" w:type="dxa"/>
+            <w:gridSpan w:val="2"/>
+            <w:tcBorders>
+              <w:top w:val="single" w:sz="4" w:space="0" w:color="auto"/>
+              <w:bottom w:val="single" w:sz="4" w:space="0" w:color="auto"/>
+            </w:tcBorders>
+            <w:shd w:val="clear" w:color="auto" w:fill="FFFFFF" w:themeFill="background1"/>
+          </w:tcPr>
+          <w:p>
+            <w:pPr>
+              <w:pStyle w:val="MyTable1"/>
+              <w:spacing w:line="360" w:lineRule="auto"/>
+              <w:cnfStyle w:val="000000100000" w:firstRow="0" w:lastRow="0" w:firstColumn="0" w:lastColumn="0" w:oddVBand="0" w:evenVBand="0" w:oddHBand="1" w:evenHBand="0" w:firstRowFirstColumn="0" w:firstRowLastColumn="0" w:lastRowFirstColumn="0" w:lastRowLastColumn="0"/>
+              <w:rPr>
+                <w:sz w:val="26"/>
+                <w:szCs w:val="26"/>
+              </w:rPr>
+            </w:pPr>
+          </w:p>
+        </w:tc>
+      </w:tr>
+      <w:tr>
+        <w:tc>
+          <w:tcPr>
+            <w:cnfStyle w:val="001000000000" w:firstRow="0" w:lastRow="0" w:firstColumn="1" w:lastColumn="0" w:oddVBand="0" w:evenVBand="0" w:oddHBand="0" w:evenHBand="0" w:firstRowFirstColumn="0" w:firstRowLastColumn="0" w:lastRowFirstColumn="0" w:lastRowLastColumn="0"/>
+            <w:tcW w:w="1867" w:type="dxa"/>
+            <w:vMerge w:val="restart"/>
+            <w:shd w:val="clear" w:color="auto" w:fill="7F7F7F" w:themeFill="text1" w:themeFillTint="80"/>
+          </w:tcPr>
+          <w:p>
+            <w:pPr>
+              <w:pStyle w:val="MyTable1"/>
+              <w:spacing w:line="360" w:lineRule="auto"/>
+              <w:rPr>
+                <w:sz w:val="26"/>
+                <w:szCs w:val="26"/>
+              </w:rPr>
+            </w:pPr>
+            <w:r>
+              <w:rPr>
+                <w:sz w:val="26"/>
+                <w:szCs w:val="26"/>
+              </w:rPr>
+              <w:t>Quan hệ</w:t>
+            </w:r>
+          </w:p>
+        </w:tc>
+        <w:tc>
+          <w:tcPr>
+            <w:tcW w:w="3645" w:type="dxa"/>
+            <w:tcBorders>
+              <w:top w:val="single" w:sz="4" w:space="0" w:color="auto"/>
+              <w:bottom w:val="single" w:sz="4" w:space="0" w:color="auto"/>
+            </w:tcBorders>
+            <w:shd w:val="clear" w:color="auto" w:fill="7F7F7F" w:themeFill="text1" w:themeFillTint="80"/>
+          </w:tcPr>
+          <w:p>
+            <w:pPr>
+              <w:pStyle w:val="MyTable1"/>
+              <w:spacing w:line="360" w:lineRule="auto"/>
+              <w:cnfStyle w:val="000000000000" w:firstRow="0" w:lastRow="0" w:firstColumn="0" w:lastColumn="0" w:oddVBand="0" w:evenVBand="0" w:oddHBand="0" w:evenHBand="0" w:firstRowFirstColumn="0" w:firstRowLastColumn="0" w:lastRowFirstColumn="0" w:lastRowLastColumn="0"/>
+              <w:rPr>
+                <w:sz w:val="26"/>
+                <w:szCs w:val="26"/>
+              </w:rPr>
+            </w:pPr>
+            <w:r>
+              <w:rPr>
+                <w:sz w:val="26"/>
+                <w:szCs w:val="26"/>
+              </w:rPr>
+              <w:t>Tên lớp</w:t>
+            </w:r>
+          </w:p>
+        </w:tc>
+        <w:tc>
+          <w:tcPr>
+            <w:tcW w:w="3645" w:type="dxa"/>
+            <w:gridSpan w:val="2"/>
+            <w:tcBorders>
+              <w:top w:val="single" w:sz="4" w:space="0" w:color="auto"/>
+              <w:bottom w:val="single" w:sz="4" w:space="0" w:color="auto"/>
+            </w:tcBorders>
+            <w:shd w:val="clear" w:color="auto" w:fill="7F7F7F" w:themeFill="text1" w:themeFillTint="80"/>
+          </w:tcPr>
+          <w:p>
+            <w:pPr>
+              <w:pStyle w:val="MyTable1"/>
+              <w:spacing w:line="360" w:lineRule="auto"/>
+              <w:cnfStyle w:val="000000000000" w:firstRow="0" w:lastRow="0" w:firstColumn="0" w:lastColumn="0" w:oddVBand="0" w:evenVBand="0" w:oddHBand="0" w:evenHBand="0" w:firstRowFirstColumn="0" w:firstRowLastColumn="0" w:lastRowFirstColumn="0" w:lastRowLastColumn="0"/>
+              <w:rPr>
+                <w:sz w:val="26"/>
+                <w:szCs w:val="26"/>
+              </w:rPr>
+            </w:pPr>
+            <w:r>
+              <w:rPr>
+                <w:sz w:val="26"/>
+                <w:szCs w:val="26"/>
+              </w:rPr>
+              <w:t>Mô tả</w:t>
+            </w:r>
+          </w:p>
+        </w:tc>
+      </w:tr>
+      <w:tr>
+        <w:trPr>
+          <w:cnfStyle w:val="000000100000" w:firstRow="0" w:lastRow="0" w:firstColumn="0" w:lastColumn="0" w:oddVBand="0" w:evenVBand="0" w:oddHBand="1" w:evenHBand="0" w:firstRowFirstColumn="0" w:firstRowLastColumn="0" w:lastRowFirstColumn="0" w:lastRowLastColumn="0"/>
+          <w:trHeight w:val="1475"/>
+        </w:trPr>
+        <w:tc>
+          <w:tcPr>
+            <w:cnfStyle w:val="001000000000" w:firstRow="0" w:lastRow="0" w:firstColumn="1" w:lastColumn="0" w:oddVBand="0" w:evenVBand="0" w:oddHBand="0" w:evenHBand="0" w:firstRowFirstColumn="0" w:firstRowLastColumn="0" w:lastRowFirstColumn="0" w:lastRowLastColumn="0"/>
+            <w:tcW w:w="1867" w:type="dxa"/>
+            <w:vMerge/>
+            <w:shd w:val="clear" w:color="auto" w:fill="7F7F7F" w:themeFill="text1" w:themeFillTint="80"/>
+          </w:tcPr>
+          <w:p>
+            <w:pPr>
+              <w:pStyle w:val="MyTable1"/>
+              <w:spacing w:line="360" w:lineRule="auto"/>
+              <w:rPr>
+                <w:sz w:val="26"/>
+                <w:szCs w:val="26"/>
+              </w:rPr>
+            </w:pPr>
+          </w:p>
+        </w:tc>
+        <w:tc>
+          <w:tcPr>
+            <w:tcW w:w="3645" w:type="dxa"/>
+            <w:tcBorders>
+              <w:top w:val="single" w:sz="4" w:space="0" w:color="auto"/>
+              <w:bottom w:val="single" w:sz="4" w:space="0" w:color="auto"/>
+            </w:tcBorders>
+            <w:shd w:val="clear" w:color="auto" w:fill="FFFFFF" w:themeFill="background1"/>
+          </w:tcPr>
+          <w:p>
+            <w:pPr>
+              <w:pStyle w:val="MyTable1"/>
+              <w:spacing w:line="360" w:lineRule="auto"/>
+              <w:cnfStyle w:val="000000100000" w:firstRow="0" w:lastRow="0" w:firstColumn="0" w:lastColumn="0" w:oddVBand="0" w:evenVBand="0" w:oddHBand="1" w:evenHBand="0" w:firstRowFirstColumn="0" w:firstRowLastColumn="0" w:lastRowFirstColumn="0" w:lastRowLastColumn="0"/>
+              <w:rPr>
+                <w:sz w:val="26"/>
+                <w:szCs w:val="26"/>
+              </w:rPr>
+            </w:pPr>
+            <w:r>
+              <w:rPr>
+                <w:sz w:val="26"/>
+                <w:szCs w:val="26"/>
+              </w:rPr>
+              <w:t>SanPham</w:t>
+            </w:r>
+          </w:p>
+        </w:tc>
+        <w:tc>
+          <w:tcPr>
+            <w:tcW w:w="3645" w:type="dxa"/>
+            <w:gridSpan w:val="2"/>
+            <w:tcBorders>
+              <w:top w:val="single" w:sz="4" w:space="0" w:color="auto"/>
+              <w:bottom w:val="single" w:sz="4" w:space="0" w:color="auto"/>
+            </w:tcBorders>
+            <w:shd w:val="clear" w:color="auto" w:fill="FFFFFF" w:themeFill="background1"/>
+          </w:tcPr>
+          <w:p>
+            <w:pPr>
+              <w:pStyle w:val="MyTable1"/>
+              <w:spacing w:line="360" w:lineRule="auto"/>
+              <w:cnfStyle w:val="000000100000" w:firstRow="0" w:lastRow="0" w:firstColumn="0" w:lastColumn="0" w:oddVBand="0" w:evenVBand="0" w:oddHBand="1" w:evenHBand="0" w:firstRowFirstColumn="0" w:firstRowLastColumn="0" w:lastRowFirstColumn="0" w:lastRowLastColumn="0"/>
+              <w:rPr>
+                <w:sz w:val="26"/>
+                <w:szCs w:val="26"/>
+              </w:rPr>
+            </w:pPr>
+            <w:r>
+              <w:rPr>
+                <w:sz w:val="26"/>
+                <w:szCs w:val="26"/>
+              </w:rPr>
+              <w:t xml:space="preserve">Loại sản phẩm có quan hệ với sản phẩm, một loại sản phẩm có </w:t>
+            </w:r>
+            <w:r>
+              <w:rPr>
+                <w:sz w:val="26"/>
+                <w:szCs w:val="26"/>
+              </w:rPr>
+              <w:lastRenderedPageBreak/>
+              <w:t>nhiều sản phẩm. Một sản phẩm thuộc một loại sản phẩm</w:t>
+            </w:r>
+          </w:p>
+        </w:tc>
+      </w:tr>
+      <w:tr>
+        <w:trPr>
+          <w:trHeight w:val="1475"/>
+        </w:trPr>
+        <w:tc>
+          <w:tcPr>
+            <w:cnfStyle w:val="001000000000" w:firstRow="0" w:lastRow="0" w:firstColumn="1" w:lastColumn="0" w:oddVBand="0" w:evenVBand="0" w:oddHBand="0" w:evenHBand="0" w:firstRowFirstColumn="0" w:firstRowLastColumn="0" w:lastRowFirstColumn="0" w:lastRowLastColumn="0"/>
+            <w:tcW w:w="1867" w:type="dxa"/>
+            <w:vMerge/>
+            <w:shd w:val="clear" w:color="auto" w:fill="7F7F7F" w:themeFill="text1" w:themeFillTint="80"/>
+          </w:tcPr>
+          <w:p>
+            <w:pPr>
+              <w:pStyle w:val="MyTable1"/>
+              <w:spacing w:line="360" w:lineRule="auto"/>
+              <w:rPr>
+                <w:sz w:val="26"/>
+                <w:szCs w:val="26"/>
+              </w:rPr>
+            </w:pPr>
+          </w:p>
+        </w:tc>
+        <w:tc>
+          <w:tcPr>
+            <w:tcW w:w="3645" w:type="dxa"/>
+            <w:tcBorders>
+              <w:top w:val="single" w:sz="4" w:space="0" w:color="auto"/>
+              <w:bottom w:val="single" w:sz="4" w:space="0" w:color="auto"/>
+            </w:tcBorders>
+            <w:shd w:val="clear" w:color="auto" w:fill="FFFFFF" w:themeFill="background1"/>
+          </w:tcPr>
+          <w:p>
+            <w:pPr>
+              <w:pStyle w:val="MyTable1"/>
+              <w:spacing w:line="360" w:lineRule="auto"/>
+              <w:cnfStyle w:val="000000000000" w:firstRow="0" w:lastRow="0" w:firstColumn="0" w:lastColumn="0" w:oddVBand="0" w:evenVBand="0" w:oddHBand="0" w:evenHBand="0" w:firstRowFirstColumn="0" w:firstRowLastColumn="0" w:lastRowFirstColumn="0" w:lastRowLastColumn="0"/>
+              <w:rPr>
+                <w:sz w:val="26"/>
+                <w:szCs w:val="26"/>
+              </w:rPr>
+            </w:pPr>
+            <w:r>
+              <w:rPr>
+                <w:sz w:val="26"/>
+                <w:szCs w:val="26"/>
+              </w:rPr>
+              <w:t>CT_DoanhThu</w:t>
+            </w:r>
+          </w:p>
+        </w:tc>
+        <w:tc>
+          <w:tcPr>
+            <w:tcW w:w="3645" w:type="dxa"/>
+            <w:gridSpan w:val="2"/>
+            <w:tcBorders>
+              <w:top w:val="single" w:sz="4" w:space="0" w:color="auto"/>
+              <w:bottom w:val="single" w:sz="4" w:space="0" w:color="auto"/>
+            </w:tcBorders>
+            <w:shd w:val="clear" w:color="auto" w:fill="FFFFFF" w:themeFill="background1"/>
+          </w:tcPr>
+          <w:p>
+            <w:pPr>
+              <w:pStyle w:val="MyTable1"/>
+              <w:spacing w:line="360" w:lineRule="auto"/>
+              <w:cnfStyle w:val="000000000000" w:firstRow="0" w:lastRow="0" w:firstColumn="0" w:lastColumn="0" w:oddVBand="0" w:evenVBand="0" w:oddHBand="0" w:evenHBand="0" w:firstRowFirstColumn="0" w:firstRowLastColumn="0" w:lastRowFirstColumn="0" w:lastRowLastColumn="0"/>
+              <w:rPr>
+                <w:sz w:val="26"/>
+                <w:szCs w:val="26"/>
+              </w:rPr>
+            </w:pPr>
+            <w:r>
+              <w:rPr>
+                <w:sz w:val="26"/>
+                <w:szCs w:val="26"/>
+              </w:rPr>
+              <w:t>CT_DoanhThu gồm một loại sản phẩm. Một loại sản phẩm có thể nằm trong nhiều chi tiết doanh thu.</w:t>
+            </w:r>
+          </w:p>
+        </w:tc>
+      </w:tr>
+    </w:tbl>
+    <w:p>
+      <w:pPr>
+        <w:pStyle w:val="TuNormal"/>
+        <w:numPr>
+          <w:ilvl w:val="0"/>
+          <w:numId w:val="0"/>
+        </w:numPr>
+        <w:spacing w:line="360" w:lineRule="auto"/>
+      </w:pPr>
+    </w:p>
+    <w:p>
+      <w:pPr>
         <w:spacing w:after="0" w:line="360" w:lineRule="auto"/>
         <w:ind w:left="0" w:firstLine="0"/>
         <w:rPr>
@@ -3459,6 +7121,8 @@
           <w:lang w:val="en-US"/>
         </w:rPr>
       </w:pPr>
+      <w:bookmarkStart w:id="0" w:name="_GoBack"/>
+      <w:bookmarkEnd w:id="0"/>
     </w:p>
     <w:sectPr>
       <w:pgSz w:w="12240" w:h="15840"/>
@@ -3518,6 +7182,133 @@
     </w:p>
   </w:footnote>
 </w:footnotes>
+</file>
+
+<file path=word/numbering.xml><?xml version="1.0" encoding="utf-8"?>
+<w:numbering xmlns:wpc="http://schemas.microsoft.com/office/word/2010/wordprocessingCanvas" xmlns:mc="http://schemas.openxmlformats.org/markup-compatibility/2006" xmlns:o="urn:schemas-microsoft-com:office:office" xmlns:r="http://schemas.openxmlformats.org/officeDocument/2006/relationships" xmlns:m="http://schemas.openxmlformats.org/officeDocument/2006/math" xmlns:v="urn:schemas-microsoft-com:vml" xmlns:wp14="http://schemas.microsoft.com/office/word/2010/wordprocessingDrawing" xmlns:wp="http://schemas.openxmlformats.org/drawingml/2006/wordprocessingDrawing" xmlns:w10="urn:schemas-microsoft-com:office:word" xmlns:w="http://schemas.openxmlformats.org/wordprocessingml/2006/main" xmlns:w14="http://schemas.microsoft.com/office/word/2010/wordml" xmlns:w15="http://schemas.microsoft.com/office/word/2012/wordml" xmlns:wpg="http://schemas.microsoft.com/office/word/2010/wordprocessingGroup" xmlns:wpi="http://schemas.microsoft.com/office/word/2010/wordprocessingInk" xmlns:wne="http://schemas.microsoft.com/office/word/2006/wordml" xmlns:wps="http://schemas.microsoft.com/office/word/2010/wordprocessingShape" mc:Ignorable="w14 w15 wp14">
+  <w:abstractNum w:abstractNumId="0" w15:restartNumberingAfterBreak="0">
+    <w:nsid w:val="2BAB6EE8"/>
+    <w:multiLevelType w:val="multilevel"/>
+    <w:tmpl w:val="6BC251A4"/>
+    <w:lvl w:ilvl="0">
+      <w:start w:val="1"/>
+      <w:numFmt w:val="decimal"/>
+      <w:pStyle w:val="TuStyle-Title1"/>
+      <w:lvlText w:val="%1."/>
+      <w:lvlJc w:val="left"/>
+      <w:pPr>
+        <w:ind w:left="576" w:hanging="576"/>
+      </w:pPr>
+      <w:rPr>
+        <w:rFonts w:hint="default"/>
+      </w:rPr>
+    </w:lvl>
+    <w:lvl w:ilvl="1">
+      <w:start w:val="1"/>
+      <w:numFmt w:val="decimal"/>
+      <w:pStyle w:val="TuNormal"/>
+      <w:lvlText w:val="%1.%2"/>
+      <w:lvlJc w:val="left"/>
+      <w:pPr>
+        <w:ind w:left="1296" w:hanging="576"/>
+      </w:pPr>
+      <w:rPr>
+        <w:rFonts w:ascii="Times New Roman" w:hAnsi="Times New Roman" w:hint="default"/>
+        <w:b w:val="0"/>
+        <w:i w:val="0"/>
+        <w:sz w:val="26"/>
+        <w:szCs w:val="26"/>
+      </w:rPr>
+    </w:lvl>
+    <w:lvl w:ilvl="2">
+      <w:start w:val="1"/>
+      <w:numFmt w:val="decimal"/>
+      <w:lvlText w:val="%1.%2.%3"/>
+      <w:lvlJc w:val="right"/>
+      <w:pPr>
+        <w:ind w:left="2016" w:hanging="576"/>
+      </w:pPr>
+      <w:rPr>
+        <w:rFonts w:hint="default"/>
+      </w:rPr>
+    </w:lvl>
+    <w:lvl w:ilvl="3">
+      <w:start w:val="1"/>
+      <w:numFmt w:val="decimal"/>
+      <w:lvlText w:val="%1.%2.%3.%4"/>
+      <w:lvlJc w:val="left"/>
+      <w:pPr>
+        <w:ind w:left="2736" w:hanging="576"/>
+      </w:pPr>
+      <w:rPr>
+        <w:rFonts w:hint="default"/>
+      </w:rPr>
+    </w:lvl>
+    <w:lvl w:ilvl="4">
+      <w:start w:val="1"/>
+      <w:numFmt w:val="lowerLetter"/>
+      <w:lvlText w:val="%5."/>
+      <w:lvlJc w:val="left"/>
+      <w:pPr>
+        <w:ind w:left="3456" w:hanging="576"/>
+      </w:pPr>
+      <w:rPr>
+        <w:rFonts w:hint="default"/>
+      </w:rPr>
+    </w:lvl>
+    <w:lvl w:ilvl="5">
+      <w:start w:val="1"/>
+      <w:numFmt w:val="lowerRoman"/>
+      <w:lvlText w:val="%6."/>
+      <w:lvlJc w:val="right"/>
+      <w:pPr>
+        <w:ind w:left="4176" w:hanging="576"/>
+      </w:pPr>
+      <w:rPr>
+        <w:rFonts w:hint="default"/>
+      </w:rPr>
+    </w:lvl>
+    <w:lvl w:ilvl="6">
+      <w:start w:val="1"/>
+      <w:numFmt w:val="decimal"/>
+      <w:lvlText w:val="%7."/>
+      <w:lvlJc w:val="left"/>
+      <w:pPr>
+        <w:ind w:left="4896" w:hanging="576"/>
+      </w:pPr>
+      <w:rPr>
+        <w:rFonts w:hint="default"/>
+      </w:rPr>
+    </w:lvl>
+    <w:lvl w:ilvl="7">
+      <w:start w:val="1"/>
+      <w:numFmt w:val="lowerLetter"/>
+      <w:lvlText w:val="%8."/>
+      <w:lvlJc w:val="left"/>
+      <w:pPr>
+        <w:ind w:left="5616" w:hanging="576"/>
+      </w:pPr>
+      <w:rPr>
+        <w:rFonts w:hint="default"/>
+      </w:rPr>
+    </w:lvl>
+    <w:lvl w:ilvl="8">
+      <w:start w:val="1"/>
+      <w:numFmt w:val="lowerRoman"/>
+      <w:lvlText w:val="%9."/>
+      <w:lvlJc w:val="right"/>
+      <w:pPr>
+        <w:ind w:left="6336" w:hanging="576"/>
+      </w:pPr>
+      <w:rPr>
+        <w:rFonts w:hint="default"/>
+      </w:rPr>
+    </w:lvl>
+  </w:abstractNum>
+  <w:num w:numId="1">
+    <w:abstractNumId w:val="0"/>
+  </w:num>
+</w:numbering>
 </file>
 
 <file path=word/styles.xml><?xml version="1.0" encoding="utf-8"?>
@@ -4126,6 +7917,79 @@
       </w:tblBorders>
     </w:tblPr>
   </w:style>
+  <w:style w:type="paragraph" w:customStyle="1" w:styleId="TuStyle-Title1">
+    <w:name w:val="Tu Style - Title 1"/>
+    <w:basedOn w:val="ListParagraph"/>
+    <w:qFormat/>
+    <w:rsid w:val="003C624C"/>
+    <w:pPr>
+      <w:numPr>
+        <w:numId w:val="1"/>
+      </w:numPr>
+    </w:pPr>
+    <w:rPr>
+      <w:rFonts w:ascii="Times New Roman" w:hAnsi="Times New Roman" w:cs="Times New Roman"/>
+      <w:b/>
+      <w:color w:val="000000"/>
+      <w:sz w:val="28"/>
+      <w:szCs w:val="28"/>
+      <w:lang w:val="en-US"/>
+      <w14:textFill>
+        <w14:solidFill>
+          <w14:srgbClr w14:val="000000">
+            <w14:lumMod w14:val="50000"/>
+          </w14:srgbClr>
+        </w14:solidFill>
+      </w14:textFill>
+    </w:rPr>
+  </w:style>
+  <w:style w:type="paragraph" w:customStyle="1" w:styleId="TuNormal">
+    <w:name w:val="Tu Normal"/>
+    <w:basedOn w:val="TuStyle-Title1"/>
+    <w:link w:val="TuNormalChar"/>
+    <w:qFormat/>
+    <w:rsid w:val="003C624C"/>
+    <w:pPr>
+      <w:numPr>
+        <w:ilvl w:val="1"/>
+      </w:numPr>
+    </w:pPr>
+    <w:rPr>
+      <w:b w:val="0"/>
+      <w:sz w:val="26"/>
+      <w:szCs w:val="26"/>
+    </w:rPr>
+  </w:style>
+  <w:style w:type="character" w:customStyle="1" w:styleId="TuNormalChar">
+    <w:name w:val="Tu Normal Char"/>
+    <w:basedOn w:val="DefaultParagraphFont"/>
+    <w:link w:val="TuNormal"/>
+    <w:rsid w:val="003C624C"/>
+    <w:rPr>
+      <w:rFonts w:ascii="Times New Roman" w:hAnsi="Times New Roman" w:cs="Times New Roman"/>
+      <w:color w:val="000000"/>
+      <w:sz w:val="26"/>
+      <w:szCs w:val="26"/>
+      <w14:textFill>
+        <w14:solidFill>
+          <w14:srgbClr w14:val="000000">
+            <w14:lumMod w14:val="50000"/>
+          </w14:srgbClr>
+        </w14:solidFill>
+      </w14:textFill>
+    </w:rPr>
+  </w:style>
+  <w:style w:type="paragraph" w:styleId="ListParagraph">
+    <w:name w:val="List Paragraph"/>
+    <w:basedOn w:val="Normal"/>
+    <w:uiPriority w:val="34"/>
+    <w:qFormat/>
+    <w:rsid w:val="003C624C"/>
+    <w:pPr>
+      <w:ind w:left="720"/>
+      <w:contextualSpacing/>
+    </w:pPr>
+  </w:style>
 </w:styles>
 </file>
 
@@ -4395,7 +8259,7 @@
 </file>
 
 <file path=customXml/itemProps1.xml><?xml version="1.0" encoding="utf-8"?>
-<ds:datastoreItem xmlns:ds="http://schemas.openxmlformats.org/officeDocument/2006/customXml" ds:itemID="{2F74FF07-F6D4-4267-9408-88E3DCB42697}">
+<ds:datastoreItem xmlns:ds="http://schemas.openxmlformats.org/officeDocument/2006/customXml" ds:itemID="{01D723AD-359E-4ADC-AE93-7742474B987D}">
   <ds:schemaRefs>
     <ds:schemaRef ds:uri="http://schemas.openxmlformats.org/officeDocument/2006/bibliography"/>
   </ds:schemaRefs>

</xml_diff>

<commit_message>
update lại class và đặc tả
</commit_message>
<xml_diff>
--- a/BaoCao/FRA/FRA_ClassDiagram/Truoc_Review/1412579/1412579 Dac ta.docx
+++ b/BaoCao/FRA/FRA_ClassDiagram/Truoc_Review/1412579/1412579 Dac ta.docx
@@ -20,9 +20,9 @@
           <w:lang w:val="en-US"/>
         </w:rPr>
         <w:drawing>
-          <wp:inline distT="0" distB="0" distL="0" distR="0" wp14:anchorId="40B700BF" wp14:editId="0BC2D822">
-            <wp:extent cx="5514286" cy="3819048"/>
-            <wp:effectExtent l="0" t="0" r="0" b="0"/>
+          <wp:inline distT="0" distB="0" distL="0" distR="0" wp14:anchorId="6B5BAD34" wp14:editId="4CDBC866">
+            <wp:extent cx="5561905" cy="3590476"/>
+            <wp:effectExtent l="0" t="0" r="1270" b="0"/>
             <wp:docPr id="1" name="Picture 1"/>
             <wp:cNvGraphicFramePr>
               <a:graphicFrameLocks xmlns:a="http://schemas.openxmlformats.org/drawingml/2006/main" noChangeAspect="1"/>
@@ -43,7 +43,7 @@
                   <pic:spPr>
                     <a:xfrm>
                       <a:off x="0" y="0"/>
-                      <a:ext cx="5514286" cy="3819048"/>
+                      <a:ext cx="5561905" cy="3590476"/>
                     </a:xfrm>
                     <a:prstGeom prst="rect">
                       <a:avLst/>
@@ -55,6 +55,8 @@
           </wp:inline>
         </w:drawing>
       </w:r>
+      <w:bookmarkStart w:id="0" w:name="_GoBack"/>
+      <w:bookmarkEnd w:id="0"/>
     </w:p>
     <w:p>
       <w:pPr>
@@ -468,6 +470,7 @@
                 <w:noProof/>
                 <w:sz w:val="26"/>
                 <w:szCs w:val="26"/>
+                <w:lang w:val="en-US"/>
               </w:rPr>
             </w:pPr>
             <w:r>
@@ -484,7 +487,16 @@
                 <w:sz w:val="26"/>
                 <w:szCs w:val="26"/>
               </w:rPr>
-              <w:t xml:space="preserve"> thông tin đối tác</w:t>
+              <w:t xml:space="preserve"> thông tin</w:t>
+            </w:r>
+            <w:r>
+              <w:rPr>
+                <w:noProof/>
+                <w:sz w:val="26"/>
+                <w:szCs w:val="26"/>
+                <w:lang w:val="en-US"/>
+              </w:rPr>
+              <w:t xml:space="preserve"> khuyến mãi</w:t>
             </w:r>
           </w:p>
         </w:tc>
@@ -1443,6 +1455,15 @@
               </w:rPr>
               <w:t>CT_KhuyenMai</w:t>
             </w:r>
+            <w:r>
+              <w:rPr>
+                <w:noProof/>
+                <w:sz w:val="26"/>
+                <w:szCs w:val="26"/>
+                <w:lang w:val="en-US"/>
+              </w:rPr>
+              <w:t>Mua</w:t>
+            </w:r>
           </w:p>
         </w:tc>
         <w:tc>
@@ -1662,6 +1683,7 @@
                 <w:noProof/>
                 <w:sz w:val="26"/>
                 <w:szCs w:val="26"/>
+                <w:lang w:val="en-US"/>
               </w:rPr>
             </w:pPr>
             <w:r>
@@ -1677,8 +1699,9 @@
                 <w:noProof/>
                 <w:sz w:val="26"/>
                 <w:szCs w:val="26"/>
-              </w:rPr>
-              <w:t>nhà phân phối</w:t>
+                <w:lang w:val="en-US"/>
+              </w:rPr>
+              <w:t>chi tiết điều kiện khuyến mãi</w:t>
             </w:r>
           </w:p>
         </w:tc>
@@ -2461,20 +2484,14 @@
               <w:spacing w:after="0" w:line="360" w:lineRule="auto"/>
               <w:cnfStyle w:val="100000000000" w:firstRow="1" w:lastRow="0" w:firstColumn="0" w:lastColumn="0" w:oddVBand="0" w:evenVBand="0" w:oddHBand="0" w:evenHBand="0" w:firstRowFirstColumn="0" w:firstRowLastColumn="0" w:lastRowFirstColumn="0" w:lastRowLastColumn="0"/>
               <w:rPr>
-                <w:noProof/>
-                <w:sz w:val="26"/>
-                <w:szCs w:val="26"/>
-                <w:lang w:val="en-US"/>
-              </w:rPr>
-            </w:pPr>
-            <w:r>
-              <w:rPr>
-                <w:noProof/>
-                <w:sz w:val="26"/>
-                <w:szCs w:val="26"/>
-                <w:lang w:val="en-US"/>
-              </w:rPr>
-              <w:t>QuaTang</w:t>
+                <w:lang w:val="en-US"/>
+              </w:rPr>
+            </w:pPr>
+            <w:r>
+              <w:rPr>
+                <w:lang w:val="en-US"/>
+              </w:rPr>
+              <w:t>CT_KhuyenMaiTang</w:t>
             </w:r>
           </w:p>
         </w:tc>
@@ -2831,15 +2848,17 @@
                 <w:noProof/>
                 <w:sz w:val="26"/>
                 <w:szCs w:val="26"/>
-              </w:rPr>
-            </w:pPr>
-            <w:r>
-              <w:rPr>
-                <w:noProof/>
-                <w:sz w:val="26"/>
-                <w:szCs w:val="26"/>
-              </w:rPr>
-              <w:t>ID_HopDong</w:t>
+                <w:lang w:val="en-US"/>
+              </w:rPr>
+            </w:pPr>
+            <w:r>
+              <w:rPr>
+                <w:noProof/>
+                <w:sz w:val="26"/>
+                <w:szCs w:val="26"/>
+                <w:lang w:val="en-US"/>
+              </w:rPr>
+              <w:t>SoLuong</w:t>
             </w:r>
           </w:p>
         </w:tc>
@@ -2863,15 +2882,17 @@
                 <w:noProof/>
                 <w:sz w:val="26"/>
                 <w:szCs w:val="26"/>
-              </w:rPr>
-            </w:pPr>
-            <w:r>
-              <w:rPr>
-                <w:noProof/>
-                <w:sz w:val="26"/>
-                <w:szCs w:val="26"/>
-              </w:rPr>
-              <w:t>Mã hợp đồng</w:t>
+                <w:lang w:val="en-US"/>
+              </w:rPr>
+            </w:pPr>
+            <w:r>
+              <w:rPr>
+                <w:noProof/>
+                <w:sz w:val="26"/>
+                <w:szCs w:val="26"/>
+                <w:lang w:val="en-US"/>
+              </w:rPr>
+              <w:t>Số lượng sản phẩm được tặng kèm</w:t>
             </w:r>
           </w:p>
         </w:tc>
@@ -2884,6 +2905,102 @@
           <w:tcPr>
             <w:cnfStyle w:val="001000000000" w:firstRow="0" w:lastRow="0" w:firstColumn="1" w:lastColumn="0" w:oddVBand="0" w:evenVBand="0" w:oddHBand="0" w:evenHBand="0" w:firstRowFirstColumn="0" w:firstRowLastColumn="0" w:lastRowFirstColumn="0" w:lastRowLastColumn="0"/>
             <w:tcW w:w="1867" w:type="dxa"/>
+            <w:vMerge w:val="restart"/>
+            <w:shd w:val="clear" w:color="auto" w:fill="7F7F7F" w:themeFill="text1" w:themeFillTint="80"/>
+            <w:vAlign w:val="center"/>
+          </w:tcPr>
+          <w:p>
+            <w:pPr>
+              <w:pStyle w:val="MyTable1"/>
+              <w:spacing w:after="0" w:line="360" w:lineRule="auto"/>
+              <w:rPr>
+                <w:noProof/>
+                <w:sz w:val="26"/>
+                <w:szCs w:val="26"/>
+              </w:rPr>
+            </w:pPr>
+            <w:r>
+              <w:rPr>
+                <w:noProof/>
+                <w:sz w:val="26"/>
+                <w:szCs w:val="26"/>
+              </w:rPr>
+              <w:t>Phương thức</w:t>
+            </w:r>
+          </w:p>
+        </w:tc>
+        <w:tc>
+          <w:tcPr>
+            <w:tcW w:w="3510" w:type="dxa"/>
+            <w:tcBorders>
+              <w:top w:val="single" w:sz="4" w:space="0" w:color="auto"/>
+              <w:bottom w:val="single" w:sz="4" w:space="0" w:color="auto"/>
+            </w:tcBorders>
+            <w:shd w:val="clear" w:color="auto" w:fill="7F7F7F" w:themeFill="text1" w:themeFillTint="80"/>
+            <w:vAlign w:val="center"/>
+          </w:tcPr>
+          <w:p>
+            <w:pPr>
+              <w:pStyle w:val="MyTable1"/>
+              <w:spacing w:after="0" w:line="360" w:lineRule="auto"/>
+              <w:cnfStyle w:val="000000100000" w:firstRow="0" w:lastRow="0" w:firstColumn="0" w:lastColumn="0" w:oddVBand="0" w:evenVBand="0" w:oddHBand="1" w:evenHBand="0" w:firstRowFirstColumn="0" w:firstRowLastColumn="0" w:lastRowFirstColumn="0" w:lastRowLastColumn="0"/>
+              <w:rPr>
+                <w:noProof/>
+                <w:sz w:val="26"/>
+                <w:szCs w:val="26"/>
+              </w:rPr>
+            </w:pPr>
+            <w:r>
+              <w:rPr>
+                <w:noProof/>
+                <w:sz w:val="26"/>
+                <w:szCs w:val="26"/>
+              </w:rPr>
+              <w:t>Tên phương thức</w:t>
+            </w:r>
+          </w:p>
+        </w:tc>
+        <w:tc>
+          <w:tcPr>
+            <w:tcW w:w="3780" w:type="dxa"/>
+            <w:gridSpan w:val="2"/>
+            <w:tcBorders>
+              <w:top w:val="single" w:sz="4" w:space="0" w:color="auto"/>
+              <w:bottom w:val="single" w:sz="4" w:space="0" w:color="auto"/>
+            </w:tcBorders>
+            <w:shd w:val="clear" w:color="auto" w:fill="7F7F7F" w:themeFill="text1" w:themeFillTint="80"/>
+            <w:vAlign w:val="center"/>
+          </w:tcPr>
+          <w:p>
+            <w:pPr>
+              <w:pStyle w:val="MyTable1"/>
+              <w:spacing w:after="0" w:line="360" w:lineRule="auto"/>
+              <w:cnfStyle w:val="000000100000" w:firstRow="0" w:lastRow="0" w:firstColumn="0" w:lastColumn="0" w:oddVBand="0" w:evenVBand="0" w:oddHBand="1" w:evenHBand="0" w:firstRowFirstColumn="0" w:firstRowLastColumn="0" w:lastRowFirstColumn="0" w:lastRowLastColumn="0"/>
+              <w:rPr>
+                <w:noProof/>
+                <w:sz w:val="26"/>
+                <w:szCs w:val="26"/>
+              </w:rPr>
+            </w:pPr>
+            <w:r>
+              <w:rPr>
+                <w:noProof/>
+                <w:sz w:val="26"/>
+                <w:szCs w:val="26"/>
+              </w:rPr>
+              <w:t>Mô tả</w:t>
+            </w:r>
+          </w:p>
+        </w:tc>
+      </w:tr>
+      <w:tr>
+        <w:trPr>
+          <w:trHeight w:val="435"/>
+        </w:trPr>
+        <w:tc>
+          <w:tcPr>
+            <w:cnfStyle w:val="001000000000" w:firstRow="0" w:lastRow="0" w:firstColumn="1" w:lastColumn="0" w:oddVBand="0" w:evenVBand="0" w:oddHBand="0" w:evenHBand="0" w:firstRowFirstColumn="0" w:firstRowLastColumn="0" w:lastRowFirstColumn="0" w:lastRowLastColumn="0"/>
+            <w:tcW w:w="1867" w:type="dxa"/>
             <w:vMerge/>
             <w:shd w:val="clear" w:color="auto" w:fill="FFFFFF" w:themeFill="background1"/>
             <w:vAlign w:val="center"/>
@@ -2914,20 +3031,22 @@
             <w:pPr>
               <w:pStyle w:val="MyTable1"/>
               <w:spacing w:after="0" w:line="360" w:lineRule="auto"/>
-              <w:cnfStyle w:val="000000100000" w:firstRow="0" w:lastRow="0" w:firstColumn="0" w:lastColumn="0" w:oddVBand="0" w:evenVBand="0" w:oddHBand="1" w:evenHBand="0" w:firstRowFirstColumn="0" w:firstRowLastColumn="0" w:lastRowFirstColumn="0" w:lastRowLastColumn="0"/>
-              <w:rPr>
-                <w:noProof/>
-                <w:sz w:val="26"/>
-                <w:szCs w:val="26"/>
-              </w:rPr>
-            </w:pPr>
-            <w:r>
-              <w:rPr>
-                <w:noProof/>
-                <w:sz w:val="26"/>
-                <w:szCs w:val="26"/>
-              </w:rPr>
-              <w:t>GiaTriDonHangNhoNhat</w:t>
+              <w:cnfStyle w:val="000000000000" w:firstRow="0" w:lastRow="0" w:firstColumn="0" w:lastColumn="0" w:oddVBand="0" w:evenVBand="0" w:oddHBand="0" w:evenHBand="0" w:firstRowFirstColumn="0" w:firstRowLastColumn="0" w:lastRowFirstColumn="0" w:lastRowLastColumn="0"/>
+              <w:rPr>
+                <w:noProof/>
+                <w:sz w:val="26"/>
+                <w:szCs w:val="26"/>
+                <w:lang w:val="en-US"/>
+              </w:rPr>
+            </w:pPr>
+            <w:r>
+              <w:rPr>
+                <w:noProof/>
+                <w:sz w:val="26"/>
+                <w:szCs w:val="26"/>
+                <w:lang w:val="en-US"/>
+              </w:rPr>
+              <w:t>Không có</w:t>
             </w:r>
           </w:p>
         </w:tc>
@@ -2946,33 +3065,30 @@
             <w:pPr>
               <w:pStyle w:val="MyTable1"/>
               <w:spacing w:after="0" w:line="360" w:lineRule="auto"/>
-              <w:cnfStyle w:val="000000100000" w:firstRow="0" w:lastRow="0" w:firstColumn="0" w:lastColumn="0" w:oddVBand="0" w:evenVBand="0" w:oddHBand="1" w:evenHBand="0" w:firstRowFirstColumn="0" w:firstRowLastColumn="0" w:lastRowFirstColumn="0" w:lastRowLastColumn="0"/>
-              <w:rPr>
-                <w:noProof/>
-                <w:sz w:val="26"/>
-                <w:szCs w:val="26"/>
-              </w:rPr>
-            </w:pPr>
-            <w:r>
-              <w:rPr>
-                <w:noProof/>
-                <w:sz w:val="26"/>
-                <w:szCs w:val="26"/>
-              </w:rPr>
-              <w:t>Tổng giá trị phiếu đặt hàng nhỏ nhất để</w:t>
-            </w:r>
-            <w:r>
-              <w:rPr>
-                <w:noProof/>
-                <w:sz w:val="26"/>
-                <w:szCs w:val="26"/>
-              </w:rPr>
-              <w:t xml:space="preserve"> công ty đi giao hàng cho nhà phân phối</w:t>
+              <w:cnfStyle w:val="000000000000" w:firstRow="0" w:lastRow="0" w:firstColumn="0" w:lastColumn="0" w:oddVBand="0" w:evenVBand="0" w:oddHBand="0" w:evenHBand="0" w:firstRowFirstColumn="0" w:firstRowLastColumn="0" w:lastRowFirstColumn="0" w:lastRowLastColumn="0"/>
+              <w:rPr>
+                <w:noProof/>
+                <w:sz w:val="26"/>
+                <w:szCs w:val="26"/>
+                <w:lang w:val="en-US"/>
+              </w:rPr>
+            </w:pPr>
+            <w:r>
+              <w:rPr>
+                <w:noProof/>
+                <w:sz w:val="26"/>
+                <w:szCs w:val="26"/>
+                <w:lang w:val="en-US"/>
+              </w:rPr>
+              <w:t>Không có</w:t>
             </w:r>
           </w:p>
         </w:tc>
       </w:tr>
       <w:tr>
+        <w:trPr>
+          <w:cnfStyle w:val="000000100000" w:firstRow="0" w:lastRow="0" w:firstColumn="0" w:lastColumn="0" w:oddVBand="0" w:evenVBand="0" w:oddHBand="1" w:evenHBand="0" w:firstRowFirstColumn="0" w:firstRowLastColumn="0" w:lastRowFirstColumn="0" w:lastRowLastColumn="0"/>
+        </w:trPr>
         <w:tc>
           <w:tcPr>
             <w:cnfStyle w:val="001000000000" w:firstRow="0" w:lastRow="0" w:firstColumn="1" w:lastColumn="0" w:oddVBand="0" w:evenVBand="0" w:oddHBand="0" w:evenHBand="0" w:firstRowFirstColumn="0" w:firstRowLastColumn="0" w:lastRowFirstColumn="0" w:lastRowLastColumn="0"/>
@@ -2997,7 +3113,7 @@
                 <w:sz w:val="26"/>
                 <w:szCs w:val="26"/>
               </w:rPr>
-              <w:t>Phương thức</w:t>
+              <w:t>Quan hệ</w:t>
             </w:r>
           </w:p>
         </w:tc>
@@ -3015,20 +3131,20 @@
             <w:pPr>
               <w:pStyle w:val="MyTable1"/>
               <w:spacing w:after="0" w:line="360" w:lineRule="auto"/>
-              <w:cnfStyle w:val="000000000000" w:firstRow="0" w:lastRow="0" w:firstColumn="0" w:lastColumn="0" w:oddVBand="0" w:evenVBand="0" w:oddHBand="0" w:evenHBand="0" w:firstRowFirstColumn="0" w:firstRowLastColumn="0" w:lastRowFirstColumn="0" w:lastRowLastColumn="0"/>
-              <w:rPr>
-                <w:noProof/>
-                <w:sz w:val="26"/>
-                <w:szCs w:val="26"/>
-              </w:rPr>
-            </w:pPr>
-            <w:r>
-              <w:rPr>
-                <w:noProof/>
-                <w:sz w:val="26"/>
-                <w:szCs w:val="26"/>
-              </w:rPr>
-              <w:t>Tên phương thức</w:t>
+              <w:cnfStyle w:val="000000100000" w:firstRow="0" w:lastRow="0" w:firstColumn="0" w:lastColumn="0" w:oddVBand="0" w:evenVBand="0" w:oddHBand="1" w:evenHBand="0" w:firstRowFirstColumn="0" w:firstRowLastColumn="0" w:lastRowFirstColumn="0" w:lastRowLastColumn="0"/>
+              <w:rPr>
+                <w:noProof/>
+                <w:sz w:val="26"/>
+                <w:szCs w:val="26"/>
+              </w:rPr>
+            </w:pPr>
+            <w:r>
+              <w:rPr>
+                <w:noProof/>
+                <w:sz w:val="26"/>
+                <w:szCs w:val="26"/>
+              </w:rPr>
+              <w:t>Tên lớp</w:t>
             </w:r>
           </w:p>
         </w:tc>
@@ -3047,20 +3163,120 @@
             <w:pPr>
               <w:pStyle w:val="MyTable1"/>
               <w:spacing w:after="0" w:line="360" w:lineRule="auto"/>
+              <w:cnfStyle w:val="000000100000" w:firstRow="0" w:lastRow="0" w:firstColumn="0" w:lastColumn="0" w:oddVBand="0" w:evenVBand="0" w:oddHBand="1" w:evenHBand="0" w:firstRowFirstColumn="0" w:firstRowLastColumn="0" w:lastRowFirstColumn="0" w:lastRowLastColumn="0"/>
+              <w:rPr>
+                <w:noProof/>
+                <w:sz w:val="26"/>
+                <w:szCs w:val="26"/>
+              </w:rPr>
+            </w:pPr>
+            <w:r>
+              <w:rPr>
+                <w:noProof/>
+                <w:sz w:val="26"/>
+                <w:szCs w:val="26"/>
+              </w:rPr>
+              <w:t>Mô tả</w:t>
+            </w:r>
+          </w:p>
+        </w:tc>
+      </w:tr>
+      <w:tr>
+        <w:trPr>
+          <w:trHeight w:val="593"/>
+        </w:trPr>
+        <w:tc>
+          <w:tcPr>
+            <w:cnfStyle w:val="001000000000" w:firstRow="0" w:lastRow="0" w:firstColumn="1" w:lastColumn="0" w:oddVBand="0" w:evenVBand="0" w:oddHBand="0" w:evenHBand="0" w:firstRowFirstColumn="0" w:firstRowLastColumn="0" w:lastRowFirstColumn="0" w:lastRowLastColumn="0"/>
+            <w:tcW w:w="1867" w:type="dxa"/>
+            <w:vMerge/>
+            <w:shd w:val="clear" w:color="auto" w:fill="7F7F7F" w:themeFill="text1" w:themeFillTint="80"/>
+            <w:vAlign w:val="center"/>
+          </w:tcPr>
+          <w:p>
+            <w:pPr>
+              <w:pStyle w:val="MyTable1"/>
+              <w:spacing w:after="0" w:line="360" w:lineRule="auto"/>
+              <w:rPr>
+                <w:noProof/>
+                <w:sz w:val="26"/>
+                <w:szCs w:val="26"/>
+              </w:rPr>
+            </w:pPr>
+          </w:p>
+        </w:tc>
+        <w:tc>
+          <w:tcPr>
+            <w:tcW w:w="3510" w:type="dxa"/>
+            <w:tcBorders>
+              <w:top w:val="single" w:sz="4" w:space="0" w:color="auto"/>
+              <w:bottom w:val="single" w:sz="4" w:space="0" w:color="auto"/>
+            </w:tcBorders>
+            <w:shd w:val="clear" w:color="auto" w:fill="FFFFFF" w:themeFill="background1"/>
+            <w:vAlign w:val="center"/>
+          </w:tcPr>
+          <w:p>
+            <w:pPr>
+              <w:pStyle w:val="MyTable1"/>
+              <w:spacing w:after="0" w:line="360" w:lineRule="auto"/>
               <w:cnfStyle w:val="000000000000" w:firstRow="0" w:lastRow="0" w:firstColumn="0" w:lastColumn="0" w:oddVBand="0" w:evenVBand="0" w:oddHBand="0" w:evenHBand="0" w:firstRowFirstColumn="0" w:firstRowLastColumn="0" w:lastRowFirstColumn="0" w:lastRowLastColumn="0"/>
               <w:rPr>
                 <w:noProof/>
                 <w:sz w:val="26"/>
                 <w:szCs w:val="26"/>
-              </w:rPr>
-            </w:pPr>
-            <w:r>
-              <w:rPr>
-                <w:noProof/>
-                <w:sz w:val="26"/>
-                <w:szCs w:val="26"/>
-              </w:rPr>
-              <w:t>Mô tả</w:t>
+                <w:lang w:val="en-US"/>
+              </w:rPr>
+            </w:pPr>
+            <w:r>
+              <w:rPr>
+                <w:noProof/>
+                <w:sz w:val="26"/>
+                <w:szCs w:val="26"/>
+                <w:lang w:val="en-US"/>
+              </w:rPr>
+              <w:t>CT_KhuyenMai</w:t>
+            </w:r>
+          </w:p>
+        </w:tc>
+        <w:tc>
+          <w:tcPr>
+            <w:tcW w:w="3780" w:type="dxa"/>
+            <w:gridSpan w:val="2"/>
+            <w:tcBorders>
+              <w:top w:val="single" w:sz="4" w:space="0" w:color="auto"/>
+            </w:tcBorders>
+            <w:shd w:val="clear" w:color="auto" w:fill="FFFFFF" w:themeFill="background1"/>
+            <w:vAlign w:val="center"/>
+          </w:tcPr>
+          <w:p>
+            <w:pPr>
+              <w:pStyle w:val="MyTable1"/>
+              <w:spacing w:after="0" w:line="360" w:lineRule="auto"/>
+              <w:cnfStyle w:val="000000000000" w:firstRow="0" w:lastRow="0" w:firstColumn="0" w:lastColumn="0" w:oddVBand="0" w:evenVBand="0" w:oddHBand="0" w:evenHBand="0" w:firstRowFirstColumn="0" w:firstRowLastColumn="0" w:lastRowFirstColumn="0" w:lastRowLastColumn="0"/>
+              <w:rPr>
+                <w:noProof/>
+                <w:sz w:val="26"/>
+                <w:szCs w:val="26"/>
+                <w:lang w:val="en-US"/>
+              </w:rPr>
+            </w:pPr>
+            <w:r>
+              <w:rPr>
+                <w:noProof/>
+                <w:sz w:val="26"/>
+                <w:szCs w:val="26"/>
+                <w:lang w:val="en-US"/>
+              </w:rPr>
+              <w:t>Q</w:t>
+            </w:r>
+            <w:r>
+              <w:rPr>
+                <w:noProof/>
+                <w:sz w:val="26"/>
+                <w:szCs w:val="26"/>
+                <w:lang w:val="en-US"/>
+              </w:rPr>
+              <w:t>uà tặng chỉ thuộc một chi tiết khuyến mãi nào đó.</w:t>
             </w:r>
           </w:p>
         </w:tc>
@@ -3068,193 +3284,7 @@
       <w:tr>
         <w:trPr>
           <w:cnfStyle w:val="000000100000" w:firstRow="0" w:lastRow="0" w:firstColumn="0" w:lastColumn="0" w:oddVBand="0" w:evenVBand="0" w:oddHBand="1" w:evenHBand="0" w:firstRowFirstColumn="0" w:firstRowLastColumn="0" w:lastRowFirstColumn="0" w:lastRowLastColumn="0"/>
-          <w:trHeight w:val="435"/>
-        </w:trPr>
-        <w:tc>
-          <w:tcPr>
-            <w:cnfStyle w:val="001000000000" w:firstRow="0" w:lastRow="0" w:firstColumn="1" w:lastColumn="0" w:oddVBand="0" w:evenVBand="0" w:oddHBand="0" w:evenHBand="0" w:firstRowFirstColumn="0" w:firstRowLastColumn="0" w:lastRowFirstColumn="0" w:lastRowLastColumn="0"/>
-            <w:tcW w:w="1867" w:type="dxa"/>
-            <w:vMerge/>
-            <w:shd w:val="clear" w:color="auto" w:fill="FFFFFF" w:themeFill="background1"/>
-            <w:vAlign w:val="center"/>
-          </w:tcPr>
-          <w:p>
-            <w:pPr>
-              <w:pStyle w:val="MyTable1"/>
-              <w:spacing w:after="0" w:line="360" w:lineRule="auto"/>
-              <w:rPr>
-                <w:noProof/>
-                <w:sz w:val="26"/>
-                <w:szCs w:val="26"/>
-              </w:rPr>
-            </w:pPr>
-          </w:p>
-        </w:tc>
-        <w:tc>
-          <w:tcPr>
-            <w:tcW w:w="3510" w:type="dxa"/>
-            <w:tcBorders>
-              <w:top w:val="single" w:sz="4" w:space="0" w:color="auto"/>
-              <w:bottom w:val="single" w:sz="4" w:space="0" w:color="auto"/>
-            </w:tcBorders>
-            <w:shd w:val="clear" w:color="auto" w:fill="FFFFFF" w:themeFill="background1"/>
-            <w:vAlign w:val="center"/>
-          </w:tcPr>
-          <w:p>
-            <w:pPr>
-              <w:pStyle w:val="MyTable1"/>
-              <w:spacing w:after="0" w:line="360" w:lineRule="auto"/>
-              <w:cnfStyle w:val="000000100000" w:firstRow="0" w:lastRow="0" w:firstColumn="0" w:lastColumn="0" w:oddVBand="0" w:evenVBand="0" w:oddHBand="1" w:evenHBand="0" w:firstRowFirstColumn="0" w:firstRowLastColumn="0" w:lastRowFirstColumn="0" w:lastRowLastColumn="0"/>
-              <w:rPr>
-                <w:noProof/>
-                <w:sz w:val="26"/>
-                <w:szCs w:val="26"/>
-                <w:lang w:val="en-US"/>
-              </w:rPr>
-            </w:pPr>
-            <w:r>
-              <w:rPr>
-                <w:noProof/>
-                <w:sz w:val="26"/>
-                <w:szCs w:val="26"/>
-                <w:lang w:val="en-US"/>
-              </w:rPr>
-              <w:t>Không có</w:t>
-            </w:r>
-          </w:p>
-        </w:tc>
-        <w:tc>
-          <w:tcPr>
-            <w:tcW w:w="3780" w:type="dxa"/>
-            <w:gridSpan w:val="2"/>
-            <w:tcBorders>
-              <w:top w:val="single" w:sz="4" w:space="0" w:color="auto"/>
-              <w:bottom w:val="single" w:sz="4" w:space="0" w:color="auto"/>
-            </w:tcBorders>
-            <w:shd w:val="clear" w:color="auto" w:fill="FFFFFF" w:themeFill="background1"/>
-            <w:vAlign w:val="center"/>
-          </w:tcPr>
-          <w:p>
-            <w:pPr>
-              <w:pStyle w:val="MyTable1"/>
-              <w:spacing w:after="0" w:line="360" w:lineRule="auto"/>
-              <w:cnfStyle w:val="000000100000" w:firstRow="0" w:lastRow="0" w:firstColumn="0" w:lastColumn="0" w:oddVBand="0" w:evenVBand="0" w:oddHBand="1" w:evenHBand="0" w:firstRowFirstColumn="0" w:firstRowLastColumn="0" w:lastRowFirstColumn="0" w:lastRowLastColumn="0"/>
-              <w:rPr>
-                <w:noProof/>
-                <w:sz w:val="26"/>
-                <w:szCs w:val="26"/>
-                <w:lang w:val="en-US"/>
-              </w:rPr>
-            </w:pPr>
-            <w:r>
-              <w:rPr>
-                <w:noProof/>
-                <w:sz w:val="26"/>
-                <w:szCs w:val="26"/>
-                <w:lang w:val="en-US"/>
-              </w:rPr>
-              <w:t>Không có</w:t>
-            </w:r>
-          </w:p>
-        </w:tc>
-      </w:tr>
-      <w:tr>
-        <w:tc>
-          <w:tcPr>
-            <w:cnfStyle w:val="001000000000" w:firstRow="0" w:lastRow="0" w:firstColumn="1" w:lastColumn="0" w:oddVBand="0" w:evenVBand="0" w:oddHBand="0" w:evenHBand="0" w:firstRowFirstColumn="0" w:firstRowLastColumn="0" w:lastRowFirstColumn="0" w:lastRowLastColumn="0"/>
-            <w:tcW w:w="1867" w:type="dxa"/>
-            <w:vMerge w:val="restart"/>
-            <w:shd w:val="clear" w:color="auto" w:fill="7F7F7F" w:themeFill="text1" w:themeFillTint="80"/>
-            <w:vAlign w:val="center"/>
-          </w:tcPr>
-          <w:p>
-            <w:pPr>
-              <w:pStyle w:val="MyTable1"/>
-              <w:spacing w:after="0" w:line="360" w:lineRule="auto"/>
-              <w:rPr>
-                <w:noProof/>
-                <w:sz w:val="26"/>
-                <w:szCs w:val="26"/>
-              </w:rPr>
-            </w:pPr>
-            <w:r>
-              <w:rPr>
-                <w:noProof/>
-                <w:sz w:val="26"/>
-                <w:szCs w:val="26"/>
-              </w:rPr>
-              <w:t>Quan hệ</w:t>
-            </w:r>
-          </w:p>
-        </w:tc>
-        <w:tc>
-          <w:tcPr>
-            <w:tcW w:w="3510" w:type="dxa"/>
-            <w:tcBorders>
-              <w:top w:val="single" w:sz="4" w:space="0" w:color="auto"/>
-              <w:bottom w:val="single" w:sz="4" w:space="0" w:color="auto"/>
-            </w:tcBorders>
-            <w:shd w:val="clear" w:color="auto" w:fill="7F7F7F" w:themeFill="text1" w:themeFillTint="80"/>
-            <w:vAlign w:val="center"/>
-          </w:tcPr>
-          <w:p>
-            <w:pPr>
-              <w:pStyle w:val="MyTable1"/>
-              <w:spacing w:after="0" w:line="360" w:lineRule="auto"/>
-              <w:cnfStyle w:val="000000000000" w:firstRow="0" w:lastRow="0" w:firstColumn="0" w:lastColumn="0" w:oddVBand="0" w:evenVBand="0" w:oddHBand="0" w:evenHBand="0" w:firstRowFirstColumn="0" w:firstRowLastColumn="0" w:lastRowFirstColumn="0" w:lastRowLastColumn="0"/>
-              <w:rPr>
-                <w:noProof/>
-                <w:sz w:val="26"/>
-                <w:szCs w:val="26"/>
-              </w:rPr>
-            </w:pPr>
-            <w:r>
-              <w:rPr>
-                <w:noProof/>
-                <w:sz w:val="26"/>
-                <w:szCs w:val="26"/>
-              </w:rPr>
-              <w:t>Tên lớp</w:t>
-            </w:r>
-          </w:p>
-        </w:tc>
-        <w:tc>
-          <w:tcPr>
-            <w:tcW w:w="3780" w:type="dxa"/>
-            <w:gridSpan w:val="2"/>
-            <w:tcBorders>
-              <w:top w:val="single" w:sz="4" w:space="0" w:color="auto"/>
-              <w:bottom w:val="single" w:sz="4" w:space="0" w:color="auto"/>
-            </w:tcBorders>
-            <w:shd w:val="clear" w:color="auto" w:fill="7F7F7F" w:themeFill="text1" w:themeFillTint="80"/>
-            <w:vAlign w:val="center"/>
-          </w:tcPr>
-          <w:p>
-            <w:pPr>
-              <w:pStyle w:val="MyTable1"/>
-              <w:spacing w:after="0" w:line="360" w:lineRule="auto"/>
-              <w:cnfStyle w:val="000000000000" w:firstRow="0" w:lastRow="0" w:firstColumn="0" w:lastColumn="0" w:oddVBand="0" w:evenVBand="0" w:oddHBand="0" w:evenHBand="0" w:firstRowFirstColumn="0" w:firstRowLastColumn="0" w:lastRowFirstColumn="0" w:lastRowLastColumn="0"/>
-              <w:rPr>
-                <w:noProof/>
-                <w:sz w:val="26"/>
-                <w:szCs w:val="26"/>
-              </w:rPr>
-            </w:pPr>
-            <w:r>
-              <w:rPr>
-                <w:noProof/>
-                <w:sz w:val="26"/>
-                <w:szCs w:val="26"/>
-              </w:rPr>
-              <w:t>Mô tả</w:t>
-            </w:r>
-          </w:p>
-        </w:tc>
-      </w:tr>
-      <w:tr>
-        <w:trPr>
-          <w:cnfStyle w:val="000000100000" w:firstRow="0" w:lastRow="0" w:firstColumn="0" w:lastColumn="0" w:oddVBand="0" w:evenVBand="0" w:oddHBand="1" w:evenHBand="0" w:firstRowFirstColumn="0" w:firstRowLastColumn="0" w:lastRowFirstColumn="0" w:lastRowLastColumn="0"/>
-          <w:trHeight w:val="593"/>
+          <w:trHeight w:val="592"/>
         </w:trPr>
         <w:tc>
           <w:tcPr>
@@ -3305,7 +3335,7 @@
                 <w:szCs w:val="26"/>
                 <w:lang w:val="en-US"/>
               </w:rPr>
-              <w:t>CT_KhuyenMai</w:t>
+              <w:t>SanPham</w:t>
             </w:r>
           </w:p>
         </w:tc>
@@ -3315,6 +3345,7 @@
             <w:gridSpan w:val="2"/>
             <w:tcBorders>
               <w:top w:val="single" w:sz="4" w:space="0" w:color="auto"/>
+              <w:bottom w:val="single" w:sz="4" w:space="0" w:color="auto"/>
             </w:tcBorders>
             <w:shd w:val="clear" w:color="auto" w:fill="FFFFFF" w:themeFill="background1"/>
             <w:vAlign w:val="center"/>
@@ -3324,107 +3355,6 @@
               <w:pStyle w:val="MyTable1"/>
               <w:spacing w:after="0" w:line="360" w:lineRule="auto"/>
               <w:cnfStyle w:val="000000100000" w:firstRow="0" w:lastRow="0" w:firstColumn="0" w:lastColumn="0" w:oddVBand="0" w:evenVBand="0" w:oddHBand="1" w:evenHBand="0" w:firstRowFirstColumn="0" w:firstRowLastColumn="0" w:lastRowFirstColumn="0" w:lastRowLastColumn="0"/>
-              <w:rPr>
-                <w:noProof/>
-                <w:sz w:val="26"/>
-                <w:szCs w:val="26"/>
-                <w:lang w:val="en-US"/>
-              </w:rPr>
-            </w:pPr>
-            <w:r>
-              <w:rPr>
-                <w:noProof/>
-                <w:sz w:val="26"/>
-                <w:szCs w:val="26"/>
-                <w:lang w:val="en-US"/>
-              </w:rPr>
-              <w:t>Q</w:t>
-            </w:r>
-            <w:r>
-              <w:rPr>
-                <w:noProof/>
-                <w:sz w:val="26"/>
-                <w:szCs w:val="26"/>
-                <w:lang w:val="en-US"/>
-              </w:rPr>
-              <w:t>uà tặng chỉ thuộc một chi tiết khuyến mãi nào đó.</w:t>
-            </w:r>
-          </w:p>
-        </w:tc>
-      </w:tr>
-      <w:tr>
-        <w:trPr>
-          <w:trHeight w:val="592"/>
-        </w:trPr>
-        <w:tc>
-          <w:tcPr>
-            <w:cnfStyle w:val="001000000000" w:firstRow="0" w:lastRow="0" w:firstColumn="1" w:lastColumn="0" w:oddVBand="0" w:evenVBand="0" w:oddHBand="0" w:evenHBand="0" w:firstRowFirstColumn="0" w:firstRowLastColumn="0" w:lastRowFirstColumn="0" w:lastRowLastColumn="0"/>
-            <w:tcW w:w="1867" w:type="dxa"/>
-            <w:vMerge/>
-            <w:shd w:val="clear" w:color="auto" w:fill="7F7F7F" w:themeFill="text1" w:themeFillTint="80"/>
-            <w:vAlign w:val="center"/>
-          </w:tcPr>
-          <w:p>
-            <w:pPr>
-              <w:pStyle w:val="MyTable1"/>
-              <w:spacing w:after="0" w:line="360" w:lineRule="auto"/>
-              <w:rPr>
-                <w:noProof/>
-                <w:sz w:val="26"/>
-                <w:szCs w:val="26"/>
-              </w:rPr>
-            </w:pPr>
-          </w:p>
-        </w:tc>
-        <w:tc>
-          <w:tcPr>
-            <w:tcW w:w="3510" w:type="dxa"/>
-            <w:tcBorders>
-              <w:top w:val="single" w:sz="4" w:space="0" w:color="auto"/>
-              <w:bottom w:val="single" w:sz="4" w:space="0" w:color="auto"/>
-            </w:tcBorders>
-            <w:shd w:val="clear" w:color="auto" w:fill="FFFFFF" w:themeFill="background1"/>
-            <w:vAlign w:val="center"/>
-          </w:tcPr>
-          <w:p>
-            <w:pPr>
-              <w:pStyle w:val="MyTable1"/>
-              <w:spacing w:after="0" w:line="360" w:lineRule="auto"/>
-              <w:cnfStyle w:val="000000000000" w:firstRow="0" w:lastRow="0" w:firstColumn="0" w:lastColumn="0" w:oddVBand="0" w:evenVBand="0" w:oddHBand="0" w:evenHBand="0" w:firstRowFirstColumn="0" w:firstRowLastColumn="0" w:lastRowFirstColumn="0" w:lastRowLastColumn="0"/>
-              <w:rPr>
-                <w:noProof/>
-                <w:sz w:val="26"/>
-                <w:szCs w:val="26"/>
-                <w:lang w:val="en-US"/>
-              </w:rPr>
-            </w:pPr>
-            <w:r>
-              <w:rPr>
-                <w:noProof/>
-                <w:sz w:val="26"/>
-                <w:szCs w:val="26"/>
-                <w:lang w:val="en-US"/>
-              </w:rPr>
-              <w:t>SanPham</w:t>
-            </w:r>
-          </w:p>
-        </w:tc>
-        <w:tc>
-          <w:tcPr>
-            <w:tcW w:w="3780" w:type="dxa"/>
-            <w:gridSpan w:val="2"/>
-            <w:tcBorders>
-              <w:top w:val="single" w:sz="4" w:space="0" w:color="auto"/>
-              <w:bottom w:val="single" w:sz="4" w:space="0" w:color="auto"/>
-            </w:tcBorders>
-            <w:shd w:val="clear" w:color="auto" w:fill="FFFFFF" w:themeFill="background1"/>
-            <w:vAlign w:val="center"/>
-          </w:tcPr>
-          <w:p>
-            <w:pPr>
-              <w:pStyle w:val="MyTable1"/>
-              <w:spacing w:after="0" w:line="360" w:lineRule="auto"/>
-              <w:cnfStyle w:val="000000000000" w:firstRow="0" w:lastRow="0" w:firstColumn="0" w:lastColumn="0" w:oddVBand="0" w:evenVBand="0" w:oddHBand="0" w:evenHBand="0" w:firstRowFirstColumn="0" w:firstRowLastColumn="0" w:lastRowFirstColumn="0" w:lastRowLastColumn="0"/>
               <w:rPr>
                 <w:noProof/>
                 <w:sz w:val="26"/>
@@ -4621,7 +4551,15 @@
                 <w:sz w:val="26"/>
                 <w:szCs w:val="26"/>
               </w:rPr>
-              <w:t>Sản phẩm có quan hệ với đơn vị tính, một sản phẩm có một đơn vị tính. Một đơn vị tính có nhiều sản phẩm</w:t>
+              <w:t xml:space="preserve">Sản phẩm có quan hệ với đơn vị tính, một sản phẩm có một đơn </w:t>
+            </w:r>
+            <w:r>
+              <w:rPr>
+                <w:sz w:val="26"/>
+                <w:szCs w:val="26"/>
+              </w:rPr>
+              <w:lastRenderedPageBreak/>
+              <w:t>vị tính. Một đơn vị tính có nhiều sản phẩm</w:t>
             </w:r>
           </w:p>
         </w:tc>
@@ -4815,13 +4753,6 @@
       <w:pPr>
         <w:spacing w:before="0" w:after="160" w:line="259" w:lineRule="auto"/>
         <w:ind w:left="0" w:firstLine="0"/>
-        <w:rPr>
-          <w:rFonts w:ascii="Times New Roman" w:hAnsi="Times New Roman" w:cs="Times New Roman"/>
-          <w:noProof/>
-          <w:sz w:val="26"/>
-          <w:szCs w:val="26"/>
-          <w:lang w:val="en-US"/>
-        </w:rPr>
       </w:pPr>
       <w:r>
         <w:rPr>
@@ -4832,2282 +4763,7 @@
           <w:lang w:val="en-US"/>
         </w:rPr>
         <w:tab/>
-        <w:t>NhaPhanPhoi</w:t>
       </w:r>
-    </w:p>
-    <w:tbl>
-      <w:tblPr>
-        <w:tblStyle w:val="PlainTable11"/>
-        <w:tblW w:w="9157" w:type="dxa"/>
-        <w:tblInd w:w="198" w:type="dxa"/>
-        <w:tblLook w:val="04A0" w:firstRow="1" w:lastRow="0" w:firstColumn="1" w:lastColumn="0" w:noHBand="0" w:noVBand="1"/>
-      </w:tblPr>
-      <w:tblGrid>
-        <w:gridCol w:w="1867"/>
-        <w:gridCol w:w="3645"/>
-        <w:gridCol w:w="788"/>
-        <w:gridCol w:w="2857"/>
-      </w:tblGrid>
-      <w:tr>
-        <w:trPr>
-          <w:cnfStyle w:val="100000000000" w:firstRow="1" w:lastRow="0" w:firstColumn="0" w:lastColumn="0" w:oddVBand="0" w:evenVBand="0" w:oddHBand="0" w:evenHBand="0" w:firstRowFirstColumn="0" w:firstRowLastColumn="0" w:lastRowFirstColumn="0" w:lastRowLastColumn="0"/>
-          <w:trHeight w:val="539"/>
-        </w:trPr>
-        <w:tc>
-          <w:tcPr>
-            <w:cnfStyle w:val="001000000000" w:firstRow="0" w:lastRow="0" w:firstColumn="1" w:lastColumn="0" w:oddVBand="0" w:evenVBand="0" w:oddHBand="0" w:evenHBand="0" w:firstRowFirstColumn="0" w:firstRowLastColumn="0" w:lastRowFirstColumn="0" w:lastRowLastColumn="0"/>
-            <w:tcW w:w="1867" w:type="dxa"/>
-            <w:vMerge w:val="restart"/>
-            <w:tcBorders>
-              <w:top w:val="single" w:sz="4" w:space="0" w:color="auto"/>
-              <w:left w:val="single" w:sz="4" w:space="0" w:color="auto"/>
-              <w:bottom w:val="single" w:sz="4" w:space="0" w:color="auto"/>
-              <w:right w:val="single" w:sz="4" w:space="0" w:color="auto"/>
-            </w:tcBorders>
-            <w:shd w:val="clear" w:color="auto" w:fill="BFBFBF" w:themeFill="background1" w:themeFillShade="BF"/>
-          </w:tcPr>
-          <w:p>
-            <w:pPr>
-              <w:pStyle w:val="MyTable1"/>
-              <w:spacing w:line="360" w:lineRule="auto"/>
-              <w:rPr>
-                <w:sz w:val="26"/>
-                <w:szCs w:val="26"/>
-              </w:rPr>
-            </w:pPr>
-            <w:r>
-              <w:rPr>
-                <w:sz w:val="26"/>
-                <w:szCs w:val="26"/>
-              </w:rPr>
-              <w:t>Tên class</w:t>
-            </w:r>
-          </w:p>
-        </w:tc>
-        <w:tc>
-          <w:tcPr>
-            <w:tcW w:w="4433" w:type="dxa"/>
-            <w:gridSpan w:val="2"/>
-            <w:vMerge w:val="restart"/>
-            <w:tcBorders>
-              <w:top w:val="single" w:sz="4" w:space="0" w:color="auto"/>
-              <w:left w:val="single" w:sz="4" w:space="0" w:color="auto"/>
-              <w:bottom w:val="single" w:sz="4" w:space="0" w:color="auto"/>
-              <w:right w:val="single" w:sz="4" w:space="0" w:color="auto"/>
-            </w:tcBorders>
-            <w:shd w:val="clear" w:color="auto" w:fill="BFBFBF" w:themeFill="background1" w:themeFillShade="BF"/>
-          </w:tcPr>
-          <w:p>
-            <w:pPr>
-              <w:pStyle w:val="MyTable1"/>
-              <w:spacing w:line="360" w:lineRule="auto"/>
-              <w:cnfStyle w:val="100000000000" w:firstRow="1" w:lastRow="0" w:firstColumn="0" w:lastColumn="0" w:oddVBand="0" w:evenVBand="0" w:oddHBand="0" w:evenHBand="0" w:firstRowFirstColumn="0" w:firstRowLastColumn="0" w:lastRowFirstColumn="0" w:lastRowLastColumn="0"/>
-              <w:rPr>
-                <w:sz w:val="26"/>
-                <w:szCs w:val="26"/>
-              </w:rPr>
-            </w:pPr>
-            <w:r>
-              <w:rPr>
-                <w:sz w:val="26"/>
-                <w:szCs w:val="26"/>
-              </w:rPr>
-              <w:t>NhaPhanPhoi</w:t>
-            </w:r>
-          </w:p>
-        </w:tc>
-        <w:tc>
-          <w:tcPr>
-            <w:tcW w:w="2857" w:type="dxa"/>
-            <w:tcBorders>
-              <w:top w:val="single" w:sz="4" w:space="0" w:color="auto"/>
-              <w:left w:val="single" w:sz="4" w:space="0" w:color="auto"/>
-              <w:bottom w:val="single" w:sz="4" w:space="0" w:color="auto"/>
-              <w:right w:val="single" w:sz="4" w:space="0" w:color="auto"/>
-            </w:tcBorders>
-            <w:shd w:val="clear" w:color="auto" w:fill="BFBFBF" w:themeFill="background1" w:themeFillShade="BF"/>
-          </w:tcPr>
-          <w:p>
-            <w:pPr>
-              <w:pStyle w:val="MyTable1"/>
-              <w:spacing w:line="360" w:lineRule="auto"/>
-              <w:cnfStyle w:val="100000000000" w:firstRow="1" w:lastRow="0" w:firstColumn="0" w:lastColumn="0" w:oddVBand="0" w:evenVBand="0" w:oddHBand="0" w:evenHBand="0" w:firstRowFirstColumn="0" w:firstRowLastColumn="0" w:lastRowFirstColumn="0" w:lastRowLastColumn="0"/>
-              <w:rPr>
-                <w:sz w:val="26"/>
-                <w:szCs w:val="26"/>
-              </w:rPr>
-            </w:pPr>
-            <w:r>
-              <w:rPr>
-                <w:sz w:val="26"/>
-                <w:szCs w:val="26"/>
-              </w:rPr>
-              <w:t>Mã số: CLS_04</w:t>
-            </w:r>
-          </w:p>
-        </w:tc>
-      </w:tr>
-      <w:tr>
-        <w:trPr>
-          <w:cnfStyle w:val="000000100000" w:firstRow="0" w:lastRow="0" w:firstColumn="0" w:lastColumn="0" w:oddVBand="0" w:evenVBand="0" w:oddHBand="1" w:evenHBand="0" w:firstRowFirstColumn="0" w:firstRowLastColumn="0" w:lastRowFirstColumn="0" w:lastRowLastColumn="0"/>
-          <w:trHeight w:val="699"/>
-        </w:trPr>
-        <w:tc>
-          <w:tcPr>
-            <w:cnfStyle w:val="001000000000" w:firstRow="0" w:lastRow="0" w:firstColumn="1" w:lastColumn="0" w:oddVBand="0" w:evenVBand="0" w:oddHBand="0" w:evenHBand="0" w:firstRowFirstColumn="0" w:firstRowLastColumn="0" w:lastRowFirstColumn="0" w:lastRowLastColumn="0"/>
-            <w:tcW w:w="1867" w:type="dxa"/>
-            <w:vMerge/>
-            <w:tcBorders>
-              <w:top w:val="single" w:sz="4" w:space="0" w:color="auto"/>
-              <w:left w:val="single" w:sz="4" w:space="0" w:color="auto"/>
-              <w:bottom w:val="single" w:sz="4" w:space="0" w:color="auto"/>
-              <w:right w:val="single" w:sz="4" w:space="0" w:color="auto"/>
-            </w:tcBorders>
-            <w:shd w:val="clear" w:color="auto" w:fill="BFBFBF" w:themeFill="background1" w:themeFillShade="BF"/>
-          </w:tcPr>
-          <w:p>
-            <w:pPr>
-              <w:pStyle w:val="MyTable1"/>
-              <w:spacing w:line="360" w:lineRule="auto"/>
-              <w:rPr>
-                <w:sz w:val="26"/>
-                <w:szCs w:val="26"/>
-              </w:rPr>
-            </w:pPr>
-          </w:p>
-        </w:tc>
-        <w:tc>
-          <w:tcPr>
-            <w:tcW w:w="4433" w:type="dxa"/>
-            <w:gridSpan w:val="2"/>
-            <w:vMerge/>
-            <w:tcBorders>
-              <w:top w:val="single" w:sz="4" w:space="0" w:color="auto"/>
-              <w:left w:val="single" w:sz="4" w:space="0" w:color="auto"/>
-              <w:bottom w:val="single" w:sz="4" w:space="0" w:color="auto"/>
-              <w:right w:val="single" w:sz="4" w:space="0" w:color="auto"/>
-            </w:tcBorders>
-            <w:shd w:val="clear" w:color="auto" w:fill="BFBFBF" w:themeFill="background1" w:themeFillShade="BF"/>
-          </w:tcPr>
-          <w:p>
-            <w:pPr>
-              <w:pStyle w:val="MyTable1"/>
-              <w:spacing w:line="360" w:lineRule="auto"/>
-              <w:cnfStyle w:val="000000100000" w:firstRow="0" w:lastRow="0" w:firstColumn="0" w:lastColumn="0" w:oddVBand="0" w:evenVBand="0" w:oddHBand="1" w:evenHBand="0" w:firstRowFirstColumn="0" w:firstRowLastColumn="0" w:lastRowFirstColumn="0" w:lastRowLastColumn="0"/>
-              <w:rPr>
-                <w:sz w:val="26"/>
-                <w:szCs w:val="26"/>
-              </w:rPr>
-            </w:pPr>
-          </w:p>
-        </w:tc>
-        <w:tc>
-          <w:tcPr>
-            <w:tcW w:w="2857" w:type="dxa"/>
-            <w:tcBorders>
-              <w:top w:val="single" w:sz="4" w:space="0" w:color="auto"/>
-              <w:left w:val="single" w:sz="4" w:space="0" w:color="auto"/>
-              <w:bottom w:val="single" w:sz="4" w:space="0" w:color="auto"/>
-              <w:right w:val="single" w:sz="4" w:space="0" w:color="auto"/>
-            </w:tcBorders>
-            <w:shd w:val="clear" w:color="auto" w:fill="BFBFBF" w:themeFill="background1" w:themeFillShade="BF"/>
-          </w:tcPr>
-          <w:p>
-            <w:pPr>
-              <w:pStyle w:val="MyTable1"/>
-              <w:spacing w:line="360" w:lineRule="auto"/>
-              <w:cnfStyle w:val="000000100000" w:firstRow="0" w:lastRow="0" w:firstColumn="0" w:lastColumn="0" w:oddVBand="0" w:evenVBand="0" w:oddHBand="1" w:evenHBand="0" w:firstRowFirstColumn="0" w:firstRowLastColumn="0" w:lastRowFirstColumn="0" w:lastRowLastColumn="0"/>
-              <w:rPr>
-                <w:sz w:val="26"/>
-                <w:szCs w:val="26"/>
-              </w:rPr>
-            </w:pPr>
-            <w:r>
-              <w:rPr>
-                <w:sz w:val="26"/>
-                <w:szCs w:val="26"/>
-              </w:rPr>
-              <w:t>Tham chiếu: [UCCN-01] [UCCN-02] [UCCN-07] [UCCN-08] [UCCN-09] [UCCN-10] [R1]</w:t>
-            </w:r>
-          </w:p>
-        </w:tc>
-      </w:tr>
-      <w:tr>
-        <w:tc>
-          <w:tcPr>
-            <w:cnfStyle w:val="001000000000" w:firstRow="0" w:lastRow="0" w:firstColumn="1" w:lastColumn="0" w:oddVBand="0" w:evenVBand="0" w:oddHBand="0" w:evenHBand="0" w:firstRowFirstColumn="0" w:firstRowLastColumn="0" w:lastRowFirstColumn="0" w:lastRowLastColumn="0"/>
-            <w:tcW w:w="1867" w:type="dxa"/>
-            <w:tcBorders>
-              <w:top w:val="single" w:sz="4" w:space="0" w:color="auto"/>
-              <w:bottom w:val="single" w:sz="4" w:space="0" w:color="auto"/>
-            </w:tcBorders>
-          </w:tcPr>
-          <w:p>
-            <w:pPr>
-              <w:pStyle w:val="MyTable1"/>
-              <w:spacing w:line="360" w:lineRule="auto"/>
-              <w:rPr>
-                <w:sz w:val="26"/>
-                <w:szCs w:val="26"/>
-              </w:rPr>
-            </w:pPr>
-            <w:r>
-              <w:rPr>
-                <w:sz w:val="26"/>
-                <w:szCs w:val="26"/>
-              </w:rPr>
-              <w:t>Mô tả</w:t>
-            </w:r>
-          </w:p>
-        </w:tc>
-        <w:tc>
-          <w:tcPr>
-            <w:tcW w:w="7290" w:type="dxa"/>
-            <w:gridSpan w:val="3"/>
-            <w:tcBorders>
-              <w:top w:val="single" w:sz="4" w:space="0" w:color="auto"/>
-              <w:bottom w:val="single" w:sz="4" w:space="0" w:color="auto"/>
-            </w:tcBorders>
-          </w:tcPr>
-          <w:p>
-            <w:pPr>
-              <w:pStyle w:val="MyTable1"/>
-              <w:spacing w:line="360" w:lineRule="auto"/>
-              <w:cnfStyle w:val="000000000000" w:firstRow="0" w:lastRow="0" w:firstColumn="0" w:lastColumn="0" w:oddVBand="0" w:evenVBand="0" w:oddHBand="0" w:evenHBand="0" w:firstRowFirstColumn="0" w:firstRowLastColumn="0" w:lastRowFirstColumn="0" w:lastRowLastColumn="0"/>
-              <w:rPr>
-                <w:sz w:val="26"/>
-                <w:szCs w:val="26"/>
-              </w:rPr>
-            </w:pPr>
-            <w:r>
-              <w:rPr>
-                <w:sz w:val="26"/>
-                <w:szCs w:val="26"/>
-              </w:rPr>
-              <w:t>Lưu trữ thông tin nhà phân phối</w:t>
-            </w:r>
-          </w:p>
-        </w:tc>
-      </w:tr>
-      <w:tr>
-        <w:trPr>
-          <w:cnfStyle w:val="000000100000" w:firstRow="0" w:lastRow="0" w:firstColumn="0" w:lastColumn="0" w:oddVBand="0" w:evenVBand="0" w:oddHBand="1" w:evenHBand="0" w:firstRowFirstColumn="0" w:firstRowLastColumn="0" w:lastRowFirstColumn="0" w:lastRowLastColumn="0"/>
-        </w:trPr>
-        <w:tc>
-          <w:tcPr>
-            <w:cnfStyle w:val="001000000000" w:firstRow="0" w:lastRow="0" w:firstColumn="1" w:lastColumn="0" w:oddVBand="0" w:evenVBand="0" w:oddHBand="0" w:evenHBand="0" w:firstRowFirstColumn="0" w:firstRowLastColumn="0" w:lastRowFirstColumn="0" w:lastRowLastColumn="0"/>
-            <w:tcW w:w="1867" w:type="dxa"/>
-            <w:vMerge w:val="restart"/>
-            <w:tcBorders>
-              <w:top w:val="single" w:sz="4" w:space="0" w:color="auto"/>
-            </w:tcBorders>
-            <w:shd w:val="clear" w:color="auto" w:fill="7F7F7F" w:themeFill="text1" w:themeFillTint="80"/>
-          </w:tcPr>
-          <w:p>
-            <w:pPr>
-              <w:pStyle w:val="MyTable1"/>
-              <w:spacing w:line="360" w:lineRule="auto"/>
-              <w:rPr>
-                <w:sz w:val="26"/>
-                <w:szCs w:val="26"/>
-              </w:rPr>
-            </w:pPr>
-            <w:r>
-              <w:rPr>
-                <w:sz w:val="26"/>
-                <w:szCs w:val="26"/>
-              </w:rPr>
-              <w:t>Thuộc tính</w:t>
-            </w:r>
-          </w:p>
-        </w:tc>
-        <w:tc>
-          <w:tcPr>
-            <w:tcW w:w="3645" w:type="dxa"/>
-            <w:tcBorders>
-              <w:top w:val="single" w:sz="4" w:space="0" w:color="auto"/>
-              <w:bottom w:val="single" w:sz="4" w:space="0" w:color="auto"/>
-            </w:tcBorders>
-            <w:shd w:val="clear" w:color="auto" w:fill="7F7F7F" w:themeFill="text1" w:themeFillTint="80"/>
-          </w:tcPr>
-          <w:p>
-            <w:pPr>
-              <w:pStyle w:val="MyTable1"/>
-              <w:spacing w:line="360" w:lineRule="auto"/>
-              <w:cnfStyle w:val="000000100000" w:firstRow="0" w:lastRow="0" w:firstColumn="0" w:lastColumn="0" w:oddVBand="0" w:evenVBand="0" w:oddHBand="1" w:evenHBand="0" w:firstRowFirstColumn="0" w:firstRowLastColumn="0" w:lastRowFirstColumn="0" w:lastRowLastColumn="0"/>
-              <w:rPr>
-                <w:sz w:val="26"/>
-                <w:szCs w:val="26"/>
-              </w:rPr>
-            </w:pPr>
-            <w:r>
-              <w:rPr>
-                <w:sz w:val="26"/>
-                <w:szCs w:val="26"/>
-              </w:rPr>
-              <w:t>Tên thuộc tính</w:t>
-            </w:r>
-          </w:p>
-        </w:tc>
-        <w:tc>
-          <w:tcPr>
-            <w:tcW w:w="3645" w:type="dxa"/>
-            <w:gridSpan w:val="2"/>
-            <w:tcBorders>
-              <w:top w:val="single" w:sz="4" w:space="0" w:color="auto"/>
-              <w:bottom w:val="single" w:sz="4" w:space="0" w:color="auto"/>
-            </w:tcBorders>
-            <w:shd w:val="clear" w:color="auto" w:fill="7F7F7F" w:themeFill="text1" w:themeFillTint="80"/>
-          </w:tcPr>
-          <w:p>
-            <w:pPr>
-              <w:pStyle w:val="MyTable1"/>
-              <w:spacing w:line="360" w:lineRule="auto"/>
-              <w:cnfStyle w:val="000000100000" w:firstRow="0" w:lastRow="0" w:firstColumn="0" w:lastColumn="0" w:oddVBand="0" w:evenVBand="0" w:oddHBand="1" w:evenHBand="0" w:firstRowFirstColumn="0" w:firstRowLastColumn="0" w:lastRowFirstColumn="0" w:lastRowLastColumn="0"/>
-              <w:rPr>
-                <w:sz w:val="26"/>
-                <w:szCs w:val="26"/>
-              </w:rPr>
-            </w:pPr>
-            <w:r>
-              <w:rPr>
-                <w:sz w:val="26"/>
-                <w:szCs w:val="26"/>
-              </w:rPr>
-              <w:t>Mô tả</w:t>
-            </w:r>
-          </w:p>
-        </w:tc>
-      </w:tr>
-      <w:tr>
-        <w:tc>
-          <w:tcPr>
-            <w:cnfStyle w:val="001000000000" w:firstRow="0" w:lastRow="0" w:firstColumn="1" w:lastColumn="0" w:oddVBand="0" w:evenVBand="0" w:oddHBand="0" w:evenHBand="0" w:firstRowFirstColumn="0" w:firstRowLastColumn="0" w:lastRowFirstColumn="0" w:lastRowLastColumn="0"/>
-            <w:tcW w:w="1867" w:type="dxa"/>
-            <w:vMerge/>
-            <w:shd w:val="clear" w:color="auto" w:fill="FFFFFF" w:themeFill="background1"/>
-          </w:tcPr>
-          <w:p>
-            <w:pPr>
-              <w:pStyle w:val="MyTable1"/>
-              <w:spacing w:line="360" w:lineRule="auto"/>
-              <w:rPr>
-                <w:sz w:val="26"/>
-                <w:szCs w:val="26"/>
-              </w:rPr>
-            </w:pPr>
-          </w:p>
-        </w:tc>
-        <w:tc>
-          <w:tcPr>
-            <w:tcW w:w="3645" w:type="dxa"/>
-            <w:tcBorders>
-              <w:top w:val="single" w:sz="4" w:space="0" w:color="auto"/>
-              <w:bottom w:val="single" w:sz="4" w:space="0" w:color="auto"/>
-            </w:tcBorders>
-            <w:shd w:val="clear" w:color="auto" w:fill="FFFFFF" w:themeFill="background1"/>
-          </w:tcPr>
-          <w:p>
-            <w:pPr>
-              <w:pStyle w:val="MyTable1"/>
-              <w:spacing w:line="360" w:lineRule="auto"/>
-              <w:cnfStyle w:val="000000000000" w:firstRow="0" w:lastRow="0" w:firstColumn="0" w:lastColumn="0" w:oddVBand="0" w:evenVBand="0" w:oddHBand="0" w:evenHBand="0" w:firstRowFirstColumn="0" w:firstRowLastColumn="0" w:lastRowFirstColumn="0" w:lastRowLastColumn="0"/>
-              <w:rPr>
-                <w:sz w:val="26"/>
-                <w:szCs w:val="26"/>
-              </w:rPr>
-            </w:pPr>
-            <w:r>
-              <w:rPr>
-                <w:sz w:val="26"/>
-                <w:szCs w:val="26"/>
-              </w:rPr>
-              <w:t>ID_NPP</w:t>
-            </w:r>
-          </w:p>
-        </w:tc>
-        <w:tc>
-          <w:tcPr>
-            <w:tcW w:w="3645" w:type="dxa"/>
-            <w:gridSpan w:val="2"/>
-            <w:tcBorders>
-              <w:top w:val="single" w:sz="4" w:space="0" w:color="auto"/>
-              <w:bottom w:val="single" w:sz="4" w:space="0" w:color="auto"/>
-            </w:tcBorders>
-            <w:shd w:val="clear" w:color="auto" w:fill="FFFFFF" w:themeFill="background1"/>
-          </w:tcPr>
-          <w:p>
-            <w:pPr>
-              <w:pStyle w:val="MyTable1"/>
-              <w:spacing w:line="360" w:lineRule="auto"/>
-              <w:cnfStyle w:val="000000000000" w:firstRow="0" w:lastRow="0" w:firstColumn="0" w:lastColumn="0" w:oddVBand="0" w:evenVBand="0" w:oddHBand="0" w:evenHBand="0" w:firstRowFirstColumn="0" w:firstRowLastColumn="0" w:lastRowFirstColumn="0" w:lastRowLastColumn="0"/>
-              <w:rPr>
-                <w:sz w:val="26"/>
-                <w:szCs w:val="26"/>
-              </w:rPr>
-            </w:pPr>
-            <w:r>
-              <w:rPr>
-                <w:sz w:val="26"/>
-                <w:szCs w:val="26"/>
-              </w:rPr>
-              <w:t>Mã nhà phân phối là thông tin xác định duy nhất một nhà phân phối</w:t>
-            </w:r>
-          </w:p>
-        </w:tc>
-      </w:tr>
-      <w:tr>
-        <w:trPr>
-          <w:cnfStyle w:val="000000100000" w:firstRow="0" w:lastRow="0" w:firstColumn="0" w:lastColumn="0" w:oddVBand="0" w:evenVBand="0" w:oddHBand="1" w:evenHBand="0" w:firstRowFirstColumn="0" w:firstRowLastColumn="0" w:lastRowFirstColumn="0" w:lastRowLastColumn="0"/>
-        </w:trPr>
-        <w:tc>
-          <w:tcPr>
-            <w:cnfStyle w:val="001000000000" w:firstRow="0" w:lastRow="0" w:firstColumn="1" w:lastColumn="0" w:oddVBand="0" w:evenVBand="0" w:oddHBand="0" w:evenHBand="0" w:firstRowFirstColumn="0" w:firstRowLastColumn="0" w:lastRowFirstColumn="0" w:lastRowLastColumn="0"/>
-            <w:tcW w:w="1867" w:type="dxa"/>
-            <w:vMerge/>
-            <w:shd w:val="clear" w:color="auto" w:fill="FFFFFF" w:themeFill="background1"/>
-          </w:tcPr>
-          <w:p>
-            <w:pPr>
-              <w:pStyle w:val="MyTable1"/>
-              <w:spacing w:line="360" w:lineRule="auto"/>
-              <w:rPr>
-                <w:sz w:val="26"/>
-                <w:szCs w:val="26"/>
-              </w:rPr>
-            </w:pPr>
-          </w:p>
-        </w:tc>
-        <w:tc>
-          <w:tcPr>
-            <w:tcW w:w="3645" w:type="dxa"/>
-            <w:tcBorders>
-              <w:top w:val="single" w:sz="4" w:space="0" w:color="auto"/>
-              <w:bottom w:val="single" w:sz="4" w:space="0" w:color="auto"/>
-            </w:tcBorders>
-            <w:shd w:val="clear" w:color="auto" w:fill="FFFFFF" w:themeFill="background1"/>
-          </w:tcPr>
-          <w:p>
-            <w:pPr>
-              <w:pStyle w:val="MyTable1"/>
-              <w:spacing w:line="360" w:lineRule="auto"/>
-              <w:cnfStyle w:val="000000100000" w:firstRow="0" w:lastRow="0" w:firstColumn="0" w:lastColumn="0" w:oddVBand="0" w:evenVBand="0" w:oddHBand="1" w:evenHBand="0" w:firstRowFirstColumn="0" w:firstRowLastColumn="0" w:lastRowFirstColumn="0" w:lastRowLastColumn="0"/>
-              <w:rPr>
-                <w:sz w:val="26"/>
-                <w:szCs w:val="26"/>
-              </w:rPr>
-            </w:pPr>
-            <w:r>
-              <w:rPr>
-                <w:sz w:val="26"/>
-                <w:szCs w:val="26"/>
-              </w:rPr>
-              <w:t>TenNPP</w:t>
-            </w:r>
-          </w:p>
-        </w:tc>
-        <w:tc>
-          <w:tcPr>
-            <w:tcW w:w="3645" w:type="dxa"/>
-            <w:gridSpan w:val="2"/>
-            <w:tcBorders>
-              <w:top w:val="single" w:sz="4" w:space="0" w:color="auto"/>
-              <w:bottom w:val="single" w:sz="4" w:space="0" w:color="auto"/>
-            </w:tcBorders>
-            <w:shd w:val="clear" w:color="auto" w:fill="FFFFFF" w:themeFill="background1"/>
-          </w:tcPr>
-          <w:p>
-            <w:pPr>
-              <w:pStyle w:val="MyTable1"/>
-              <w:spacing w:line="360" w:lineRule="auto"/>
-              <w:cnfStyle w:val="000000100000" w:firstRow="0" w:lastRow="0" w:firstColumn="0" w:lastColumn="0" w:oddVBand="0" w:evenVBand="0" w:oddHBand="1" w:evenHBand="0" w:firstRowFirstColumn="0" w:firstRowLastColumn="0" w:lastRowFirstColumn="0" w:lastRowLastColumn="0"/>
-              <w:rPr>
-                <w:sz w:val="26"/>
-                <w:szCs w:val="26"/>
-              </w:rPr>
-            </w:pPr>
-            <w:r>
-              <w:rPr>
-                <w:sz w:val="26"/>
-                <w:szCs w:val="26"/>
-              </w:rPr>
-              <w:t>Tên nhà phân phối</w:t>
-            </w:r>
-          </w:p>
-        </w:tc>
-      </w:tr>
-      <w:tr>
-        <w:trPr>
-          <w:trHeight w:val="458"/>
-        </w:trPr>
-        <w:tc>
-          <w:tcPr>
-            <w:cnfStyle w:val="001000000000" w:firstRow="0" w:lastRow="0" w:firstColumn="1" w:lastColumn="0" w:oddVBand="0" w:evenVBand="0" w:oddHBand="0" w:evenHBand="0" w:firstRowFirstColumn="0" w:firstRowLastColumn="0" w:lastRowFirstColumn="0" w:lastRowLastColumn="0"/>
-            <w:tcW w:w="1867" w:type="dxa"/>
-            <w:vMerge/>
-            <w:shd w:val="clear" w:color="auto" w:fill="FFFFFF" w:themeFill="background1"/>
-          </w:tcPr>
-          <w:p>
-            <w:pPr>
-              <w:pStyle w:val="MyTable1"/>
-              <w:spacing w:line="360" w:lineRule="auto"/>
-              <w:rPr>
-                <w:sz w:val="26"/>
-                <w:szCs w:val="26"/>
-              </w:rPr>
-            </w:pPr>
-          </w:p>
-        </w:tc>
-        <w:tc>
-          <w:tcPr>
-            <w:tcW w:w="3645" w:type="dxa"/>
-            <w:tcBorders>
-              <w:top w:val="single" w:sz="4" w:space="0" w:color="auto"/>
-              <w:bottom w:val="single" w:sz="4" w:space="0" w:color="auto"/>
-            </w:tcBorders>
-            <w:shd w:val="clear" w:color="auto" w:fill="FFFFFF" w:themeFill="background1"/>
-          </w:tcPr>
-          <w:p>
-            <w:pPr>
-              <w:pStyle w:val="MyTable1"/>
-              <w:spacing w:line="360" w:lineRule="auto"/>
-              <w:cnfStyle w:val="000000000000" w:firstRow="0" w:lastRow="0" w:firstColumn="0" w:lastColumn="0" w:oddVBand="0" w:evenVBand="0" w:oddHBand="0" w:evenHBand="0" w:firstRowFirstColumn="0" w:firstRowLastColumn="0" w:lastRowFirstColumn="0" w:lastRowLastColumn="0"/>
-              <w:rPr>
-                <w:sz w:val="26"/>
-                <w:szCs w:val="26"/>
-              </w:rPr>
-            </w:pPr>
-            <w:r>
-              <w:rPr>
-                <w:sz w:val="26"/>
-                <w:szCs w:val="26"/>
-              </w:rPr>
-              <w:t>DiaChi</w:t>
-            </w:r>
-          </w:p>
-        </w:tc>
-        <w:tc>
-          <w:tcPr>
-            <w:tcW w:w="3645" w:type="dxa"/>
-            <w:gridSpan w:val="2"/>
-            <w:tcBorders>
-              <w:top w:val="single" w:sz="4" w:space="0" w:color="auto"/>
-              <w:bottom w:val="single" w:sz="4" w:space="0" w:color="auto"/>
-            </w:tcBorders>
-            <w:shd w:val="clear" w:color="auto" w:fill="FFFFFF" w:themeFill="background1"/>
-          </w:tcPr>
-          <w:p>
-            <w:pPr>
-              <w:pStyle w:val="MyTable1"/>
-              <w:spacing w:line="360" w:lineRule="auto"/>
-              <w:cnfStyle w:val="000000000000" w:firstRow="0" w:lastRow="0" w:firstColumn="0" w:lastColumn="0" w:oddVBand="0" w:evenVBand="0" w:oddHBand="0" w:evenHBand="0" w:firstRowFirstColumn="0" w:firstRowLastColumn="0" w:lastRowFirstColumn="0" w:lastRowLastColumn="0"/>
-              <w:rPr>
-                <w:sz w:val="26"/>
-                <w:szCs w:val="26"/>
-              </w:rPr>
-            </w:pPr>
-            <w:r>
-              <w:rPr>
-                <w:sz w:val="26"/>
-                <w:szCs w:val="26"/>
-              </w:rPr>
-              <w:t>Địa chỉ của nhà phân phối</w:t>
-            </w:r>
-          </w:p>
-        </w:tc>
-      </w:tr>
-      <w:tr>
-        <w:trPr>
-          <w:cnfStyle w:val="000000100000" w:firstRow="0" w:lastRow="0" w:firstColumn="0" w:lastColumn="0" w:oddVBand="0" w:evenVBand="0" w:oddHBand="1" w:evenHBand="0" w:firstRowFirstColumn="0" w:firstRowLastColumn="0" w:lastRowFirstColumn="0" w:lastRowLastColumn="0"/>
-          <w:trHeight w:val="495"/>
-        </w:trPr>
-        <w:tc>
-          <w:tcPr>
-            <w:cnfStyle w:val="001000000000" w:firstRow="0" w:lastRow="0" w:firstColumn="1" w:lastColumn="0" w:oddVBand="0" w:evenVBand="0" w:oddHBand="0" w:evenHBand="0" w:firstRowFirstColumn="0" w:firstRowLastColumn="0" w:lastRowFirstColumn="0" w:lastRowLastColumn="0"/>
-            <w:tcW w:w="1867" w:type="dxa"/>
-            <w:vMerge/>
-            <w:shd w:val="clear" w:color="auto" w:fill="FFFFFF" w:themeFill="background1"/>
-          </w:tcPr>
-          <w:p>
-            <w:pPr>
-              <w:pStyle w:val="MyTable1"/>
-              <w:spacing w:line="360" w:lineRule="auto"/>
-              <w:rPr>
-                <w:sz w:val="26"/>
-                <w:szCs w:val="26"/>
-              </w:rPr>
-            </w:pPr>
-          </w:p>
-        </w:tc>
-        <w:tc>
-          <w:tcPr>
-            <w:tcW w:w="3645" w:type="dxa"/>
-            <w:tcBorders>
-              <w:top w:val="single" w:sz="4" w:space="0" w:color="auto"/>
-              <w:bottom w:val="single" w:sz="4" w:space="0" w:color="auto"/>
-            </w:tcBorders>
-            <w:shd w:val="clear" w:color="auto" w:fill="FFFFFF" w:themeFill="background1"/>
-          </w:tcPr>
-          <w:p>
-            <w:pPr>
-              <w:pStyle w:val="MyTable1"/>
-              <w:spacing w:line="360" w:lineRule="auto"/>
-              <w:cnfStyle w:val="000000100000" w:firstRow="0" w:lastRow="0" w:firstColumn="0" w:lastColumn="0" w:oddVBand="0" w:evenVBand="0" w:oddHBand="1" w:evenHBand="0" w:firstRowFirstColumn="0" w:firstRowLastColumn="0" w:lastRowFirstColumn="0" w:lastRowLastColumn="0"/>
-              <w:rPr>
-                <w:sz w:val="26"/>
-                <w:szCs w:val="26"/>
-              </w:rPr>
-            </w:pPr>
-            <w:r>
-              <w:rPr>
-                <w:sz w:val="26"/>
-                <w:szCs w:val="26"/>
-              </w:rPr>
-              <w:t>Email</w:t>
-            </w:r>
-          </w:p>
-        </w:tc>
-        <w:tc>
-          <w:tcPr>
-            <w:tcW w:w="3645" w:type="dxa"/>
-            <w:gridSpan w:val="2"/>
-            <w:tcBorders>
-              <w:top w:val="single" w:sz="4" w:space="0" w:color="auto"/>
-              <w:bottom w:val="single" w:sz="4" w:space="0" w:color="auto"/>
-            </w:tcBorders>
-            <w:shd w:val="clear" w:color="auto" w:fill="FFFFFF" w:themeFill="background1"/>
-          </w:tcPr>
-          <w:p>
-            <w:pPr>
-              <w:pStyle w:val="MyTable1"/>
-              <w:spacing w:line="360" w:lineRule="auto"/>
-              <w:cnfStyle w:val="000000100000" w:firstRow="0" w:lastRow="0" w:firstColumn="0" w:lastColumn="0" w:oddVBand="0" w:evenVBand="0" w:oddHBand="1" w:evenHBand="0" w:firstRowFirstColumn="0" w:firstRowLastColumn="0" w:lastRowFirstColumn="0" w:lastRowLastColumn="0"/>
-              <w:rPr>
-                <w:sz w:val="26"/>
-                <w:szCs w:val="26"/>
-              </w:rPr>
-            </w:pPr>
-            <w:r>
-              <w:rPr>
-                <w:sz w:val="26"/>
-                <w:szCs w:val="26"/>
-              </w:rPr>
-              <w:t>Thông tin email của nhà phân phối</w:t>
-            </w:r>
-          </w:p>
-        </w:tc>
-      </w:tr>
-      <w:tr>
-        <w:trPr>
-          <w:trHeight w:val="605"/>
-        </w:trPr>
-        <w:tc>
-          <w:tcPr>
-            <w:cnfStyle w:val="001000000000" w:firstRow="0" w:lastRow="0" w:firstColumn="1" w:lastColumn="0" w:oddVBand="0" w:evenVBand="0" w:oddHBand="0" w:evenHBand="0" w:firstRowFirstColumn="0" w:firstRowLastColumn="0" w:lastRowFirstColumn="0" w:lastRowLastColumn="0"/>
-            <w:tcW w:w="1867" w:type="dxa"/>
-            <w:vMerge/>
-            <w:shd w:val="clear" w:color="auto" w:fill="FFFFFF" w:themeFill="background1"/>
-          </w:tcPr>
-          <w:p>
-            <w:pPr>
-              <w:pStyle w:val="MyTable1"/>
-              <w:spacing w:line="360" w:lineRule="auto"/>
-              <w:rPr>
-                <w:sz w:val="26"/>
-                <w:szCs w:val="26"/>
-              </w:rPr>
-            </w:pPr>
-          </w:p>
-        </w:tc>
-        <w:tc>
-          <w:tcPr>
-            <w:tcW w:w="3645" w:type="dxa"/>
-            <w:tcBorders>
-              <w:top w:val="single" w:sz="4" w:space="0" w:color="auto"/>
-              <w:bottom w:val="single" w:sz="4" w:space="0" w:color="auto"/>
-            </w:tcBorders>
-            <w:shd w:val="clear" w:color="auto" w:fill="FFFFFF" w:themeFill="background1"/>
-          </w:tcPr>
-          <w:p>
-            <w:pPr>
-              <w:pStyle w:val="MyTable1"/>
-              <w:spacing w:line="360" w:lineRule="auto"/>
-              <w:cnfStyle w:val="000000000000" w:firstRow="0" w:lastRow="0" w:firstColumn="0" w:lastColumn="0" w:oddVBand="0" w:evenVBand="0" w:oddHBand="0" w:evenHBand="0" w:firstRowFirstColumn="0" w:firstRowLastColumn="0" w:lastRowFirstColumn="0" w:lastRowLastColumn="0"/>
-              <w:rPr>
-                <w:sz w:val="26"/>
-                <w:szCs w:val="26"/>
-              </w:rPr>
-            </w:pPr>
-            <w:r>
-              <w:rPr>
-                <w:sz w:val="26"/>
-                <w:szCs w:val="26"/>
-              </w:rPr>
-              <w:t>CongNoToiDa</w:t>
-            </w:r>
-          </w:p>
-        </w:tc>
-        <w:tc>
-          <w:tcPr>
-            <w:tcW w:w="3645" w:type="dxa"/>
-            <w:gridSpan w:val="2"/>
-            <w:tcBorders>
-              <w:top w:val="single" w:sz="4" w:space="0" w:color="auto"/>
-              <w:bottom w:val="single" w:sz="4" w:space="0" w:color="auto"/>
-            </w:tcBorders>
-            <w:shd w:val="clear" w:color="auto" w:fill="FFFFFF" w:themeFill="background1"/>
-          </w:tcPr>
-          <w:p>
-            <w:pPr>
-              <w:pStyle w:val="MyTable1"/>
-              <w:spacing w:line="360" w:lineRule="auto"/>
-              <w:cnfStyle w:val="000000000000" w:firstRow="0" w:lastRow="0" w:firstColumn="0" w:lastColumn="0" w:oddVBand="0" w:evenVBand="0" w:oddHBand="0" w:evenHBand="0" w:firstRowFirstColumn="0" w:firstRowLastColumn="0" w:lastRowFirstColumn="0" w:lastRowLastColumn="0"/>
-              <w:rPr>
-                <w:sz w:val="26"/>
-                <w:szCs w:val="26"/>
-              </w:rPr>
-            </w:pPr>
-            <w:r>
-              <w:rPr>
-                <w:sz w:val="26"/>
-                <w:szCs w:val="26"/>
-              </w:rPr>
-              <w:t>Công nợ tối đa mà nhà phân phối có thể nợ</w:t>
-            </w:r>
-          </w:p>
-        </w:tc>
-      </w:tr>
-      <w:tr>
-        <w:trPr>
-          <w:cnfStyle w:val="000000100000" w:firstRow="0" w:lastRow="0" w:firstColumn="0" w:lastColumn="0" w:oddVBand="0" w:evenVBand="0" w:oddHBand="1" w:evenHBand="0" w:firstRowFirstColumn="0" w:firstRowLastColumn="0" w:lastRowFirstColumn="0" w:lastRowLastColumn="0"/>
-          <w:trHeight w:val="675"/>
-        </w:trPr>
-        <w:tc>
-          <w:tcPr>
-            <w:cnfStyle w:val="001000000000" w:firstRow="0" w:lastRow="0" w:firstColumn="1" w:lastColumn="0" w:oddVBand="0" w:evenVBand="0" w:oddHBand="0" w:evenHBand="0" w:firstRowFirstColumn="0" w:firstRowLastColumn="0" w:lastRowFirstColumn="0" w:lastRowLastColumn="0"/>
-            <w:tcW w:w="1867" w:type="dxa"/>
-            <w:vMerge/>
-            <w:shd w:val="clear" w:color="auto" w:fill="FFFFFF" w:themeFill="background1"/>
-          </w:tcPr>
-          <w:p>
-            <w:pPr>
-              <w:pStyle w:val="MyTable1"/>
-              <w:spacing w:line="360" w:lineRule="auto"/>
-              <w:rPr>
-                <w:sz w:val="26"/>
-                <w:szCs w:val="26"/>
-              </w:rPr>
-            </w:pPr>
-          </w:p>
-        </w:tc>
-        <w:tc>
-          <w:tcPr>
-            <w:tcW w:w="3645" w:type="dxa"/>
-            <w:tcBorders>
-              <w:top w:val="single" w:sz="4" w:space="0" w:color="auto"/>
-              <w:bottom w:val="single" w:sz="4" w:space="0" w:color="auto"/>
-            </w:tcBorders>
-            <w:shd w:val="clear" w:color="auto" w:fill="FFFFFF" w:themeFill="background1"/>
-          </w:tcPr>
-          <w:p>
-            <w:pPr>
-              <w:pStyle w:val="MyTable1"/>
-              <w:spacing w:line="360" w:lineRule="auto"/>
-              <w:cnfStyle w:val="000000100000" w:firstRow="0" w:lastRow="0" w:firstColumn="0" w:lastColumn="0" w:oddVBand="0" w:evenVBand="0" w:oddHBand="1" w:evenHBand="0" w:firstRowFirstColumn="0" w:firstRowLastColumn="0" w:lastRowFirstColumn="0" w:lastRowLastColumn="0"/>
-              <w:rPr>
-                <w:sz w:val="26"/>
-                <w:szCs w:val="26"/>
-              </w:rPr>
-            </w:pPr>
-            <w:r>
-              <w:rPr>
-                <w:sz w:val="26"/>
-                <w:szCs w:val="26"/>
-              </w:rPr>
-              <w:t>TongCongNo</w:t>
-            </w:r>
-          </w:p>
-        </w:tc>
-        <w:tc>
-          <w:tcPr>
-            <w:tcW w:w="3645" w:type="dxa"/>
-            <w:gridSpan w:val="2"/>
-            <w:tcBorders>
-              <w:top w:val="single" w:sz="4" w:space="0" w:color="auto"/>
-              <w:bottom w:val="single" w:sz="4" w:space="0" w:color="auto"/>
-            </w:tcBorders>
-            <w:shd w:val="clear" w:color="auto" w:fill="FFFFFF" w:themeFill="background1"/>
-          </w:tcPr>
-          <w:p>
-            <w:pPr>
-              <w:pStyle w:val="MyTable1"/>
-              <w:spacing w:line="360" w:lineRule="auto"/>
-              <w:cnfStyle w:val="000000100000" w:firstRow="0" w:lastRow="0" w:firstColumn="0" w:lastColumn="0" w:oddVBand="0" w:evenVBand="0" w:oddHBand="1" w:evenHBand="0" w:firstRowFirstColumn="0" w:firstRowLastColumn="0" w:lastRowFirstColumn="0" w:lastRowLastColumn="0"/>
-              <w:rPr>
-                <w:sz w:val="26"/>
-                <w:szCs w:val="26"/>
-              </w:rPr>
-            </w:pPr>
-            <w:r>
-              <w:rPr>
-                <w:sz w:val="26"/>
-                <w:szCs w:val="26"/>
-              </w:rPr>
-              <w:t>Tổng công nợ của nhà phân phối</w:t>
-            </w:r>
-          </w:p>
-        </w:tc>
-      </w:tr>
-      <w:tr>
-        <w:tc>
-          <w:tcPr>
-            <w:cnfStyle w:val="001000000000" w:firstRow="0" w:lastRow="0" w:firstColumn="1" w:lastColumn="0" w:oddVBand="0" w:evenVBand="0" w:oddHBand="0" w:evenHBand="0" w:firstRowFirstColumn="0" w:firstRowLastColumn="0" w:lastRowFirstColumn="0" w:lastRowLastColumn="0"/>
-            <w:tcW w:w="1867" w:type="dxa"/>
-            <w:vMerge w:val="restart"/>
-            <w:shd w:val="clear" w:color="auto" w:fill="7F7F7F" w:themeFill="text1" w:themeFillTint="80"/>
-          </w:tcPr>
-          <w:p>
-            <w:pPr>
-              <w:pStyle w:val="MyTable1"/>
-              <w:spacing w:line="360" w:lineRule="auto"/>
-              <w:rPr>
-                <w:sz w:val="26"/>
-                <w:szCs w:val="26"/>
-              </w:rPr>
-            </w:pPr>
-            <w:r>
-              <w:rPr>
-                <w:sz w:val="26"/>
-                <w:szCs w:val="26"/>
-              </w:rPr>
-              <w:t>Phương thức</w:t>
-            </w:r>
-          </w:p>
-        </w:tc>
-        <w:tc>
-          <w:tcPr>
-            <w:tcW w:w="3645" w:type="dxa"/>
-            <w:tcBorders>
-              <w:top w:val="single" w:sz="4" w:space="0" w:color="auto"/>
-              <w:bottom w:val="single" w:sz="4" w:space="0" w:color="auto"/>
-            </w:tcBorders>
-            <w:shd w:val="clear" w:color="auto" w:fill="7F7F7F" w:themeFill="text1" w:themeFillTint="80"/>
-          </w:tcPr>
-          <w:p>
-            <w:pPr>
-              <w:pStyle w:val="MyTable1"/>
-              <w:spacing w:line="360" w:lineRule="auto"/>
-              <w:cnfStyle w:val="000000000000" w:firstRow="0" w:lastRow="0" w:firstColumn="0" w:lastColumn="0" w:oddVBand="0" w:evenVBand="0" w:oddHBand="0" w:evenHBand="0" w:firstRowFirstColumn="0" w:firstRowLastColumn="0" w:lastRowFirstColumn="0" w:lastRowLastColumn="0"/>
-              <w:rPr>
-                <w:sz w:val="26"/>
-                <w:szCs w:val="26"/>
-              </w:rPr>
-            </w:pPr>
-            <w:r>
-              <w:rPr>
-                <w:sz w:val="26"/>
-                <w:szCs w:val="26"/>
-              </w:rPr>
-              <w:t>Tên phương thức</w:t>
-            </w:r>
-          </w:p>
-        </w:tc>
-        <w:tc>
-          <w:tcPr>
-            <w:tcW w:w="3645" w:type="dxa"/>
-            <w:gridSpan w:val="2"/>
-            <w:tcBorders>
-              <w:top w:val="single" w:sz="4" w:space="0" w:color="auto"/>
-              <w:bottom w:val="single" w:sz="4" w:space="0" w:color="auto"/>
-            </w:tcBorders>
-            <w:shd w:val="clear" w:color="auto" w:fill="7F7F7F" w:themeFill="text1" w:themeFillTint="80"/>
-          </w:tcPr>
-          <w:p>
-            <w:pPr>
-              <w:pStyle w:val="MyTable1"/>
-              <w:spacing w:line="360" w:lineRule="auto"/>
-              <w:cnfStyle w:val="000000000000" w:firstRow="0" w:lastRow="0" w:firstColumn="0" w:lastColumn="0" w:oddVBand="0" w:evenVBand="0" w:oddHBand="0" w:evenHBand="0" w:firstRowFirstColumn="0" w:firstRowLastColumn="0" w:lastRowFirstColumn="0" w:lastRowLastColumn="0"/>
-              <w:rPr>
-                <w:sz w:val="26"/>
-                <w:szCs w:val="26"/>
-              </w:rPr>
-            </w:pPr>
-            <w:r>
-              <w:rPr>
-                <w:sz w:val="26"/>
-                <w:szCs w:val="26"/>
-              </w:rPr>
-              <w:t>Mô tả</w:t>
-            </w:r>
-          </w:p>
-        </w:tc>
-      </w:tr>
-      <w:tr>
-        <w:trPr>
-          <w:cnfStyle w:val="000000100000" w:firstRow="0" w:lastRow="0" w:firstColumn="0" w:lastColumn="0" w:oddVBand="0" w:evenVBand="0" w:oddHBand="1" w:evenHBand="0" w:firstRowFirstColumn="0" w:firstRowLastColumn="0" w:lastRowFirstColumn="0" w:lastRowLastColumn="0"/>
-        </w:trPr>
-        <w:tc>
-          <w:tcPr>
-            <w:cnfStyle w:val="001000000000" w:firstRow="0" w:lastRow="0" w:firstColumn="1" w:lastColumn="0" w:oddVBand="0" w:evenVBand="0" w:oddHBand="0" w:evenHBand="0" w:firstRowFirstColumn="0" w:firstRowLastColumn="0" w:lastRowFirstColumn="0" w:lastRowLastColumn="0"/>
-            <w:tcW w:w="1867" w:type="dxa"/>
-            <w:vMerge/>
-            <w:shd w:val="clear" w:color="auto" w:fill="FFFFFF" w:themeFill="background1"/>
-          </w:tcPr>
-          <w:p>
-            <w:pPr>
-              <w:pStyle w:val="MyTable1"/>
-              <w:spacing w:line="360" w:lineRule="auto"/>
-              <w:rPr>
-                <w:sz w:val="26"/>
-                <w:szCs w:val="26"/>
-              </w:rPr>
-            </w:pPr>
-          </w:p>
-        </w:tc>
-        <w:tc>
-          <w:tcPr>
-            <w:tcW w:w="3645" w:type="dxa"/>
-            <w:tcBorders>
-              <w:top w:val="single" w:sz="4" w:space="0" w:color="auto"/>
-              <w:bottom w:val="single" w:sz="4" w:space="0" w:color="auto"/>
-            </w:tcBorders>
-            <w:shd w:val="clear" w:color="auto" w:fill="FFFFFF" w:themeFill="background1"/>
-          </w:tcPr>
-          <w:p>
-            <w:pPr>
-              <w:pStyle w:val="MyTable1"/>
-              <w:spacing w:line="360" w:lineRule="auto"/>
-              <w:cnfStyle w:val="000000100000" w:firstRow="0" w:lastRow="0" w:firstColumn="0" w:lastColumn="0" w:oddVBand="0" w:evenVBand="0" w:oddHBand="1" w:evenHBand="0" w:firstRowFirstColumn="0" w:firstRowLastColumn="0" w:lastRowFirstColumn="0" w:lastRowLastColumn="0"/>
-              <w:rPr>
-                <w:sz w:val="26"/>
-                <w:szCs w:val="26"/>
-              </w:rPr>
-            </w:pPr>
-            <w:r>
-              <w:rPr>
-                <w:sz w:val="26"/>
-                <w:szCs w:val="26"/>
-              </w:rPr>
-              <w:t>KiemTraThoiHanHopDong()</w:t>
-            </w:r>
-          </w:p>
-        </w:tc>
-        <w:tc>
-          <w:tcPr>
-            <w:tcW w:w="3645" w:type="dxa"/>
-            <w:gridSpan w:val="2"/>
-            <w:tcBorders>
-              <w:top w:val="single" w:sz="4" w:space="0" w:color="auto"/>
-              <w:bottom w:val="single" w:sz="4" w:space="0" w:color="auto"/>
-            </w:tcBorders>
-            <w:shd w:val="clear" w:color="auto" w:fill="FFFFFF" w:themeFill="background1"/>
-          </w:tcPr>
-          <w:p>
-            <w:pPr>
-              <w:pStyle w:val="MyTable1"/>
-              <w:spacing w:line="360" w:lineRule="auto"/>
-              <w:cnfStyle w:val="000000100000" w:firstRow="0" w:lastRow="0" w:firstColumn="0" w:lastColumn="0" w:oddVBand="0" w:evenVBand="0" w:oddHBand="1" w:evenHBand="0" w:firstRowFirstColumn="0" w:firstRowLastColumn="0" w:lastRowFirstColumn="0" w:lastRowLastColumn="0"/>
-              <w:rPr>
-                <w:sz w:val="26"/>
-                <w:szCs w:val="26"/>
-              </w:rPr>
-            </w:pPr>
-            <w:r>
-              <w:rPr>
-                <w:sz w:val="26"/>
-                <w:szCs w:val="26"/>
-              </w:rPr>
-              <w:t xml:space="preserve">Phương thức dùng để kiểm tra hợp đồng của nhà phân phối có còn hạn hay không </w:t>
-            </w:r>
-          </w:p>
-        </w:tc>
-      </w:tr>
-      <w:tr>
-        <w:tc>
-          <w:tcPr>
-            <w:cnfStyle w:val="001000000000" w:firstRow="0" w:lastRow="0" w:firstColumn="1" w:lastColumn="0" w:oddVBand="0" w:evenVBand="0" w:oddHBand="0" w:evenHBand="0" w:firstRowFirstColumn="0" w:firstRowLastColumn="0" w:lastRowFirstColumn="0" w:lastRowLastColumn="0"/>
-            <w:tcW w:w="1867" w:type="dxa"/>
-            <w:vMerge w:val="restart"/>
-            <w:shd w:val="clear" w:color="auto" w:fill="7F7F7F" w:themeFill="text1" w:themeFillTint="80"/>
-          </w:tcPr>
-          <w:p>
-            <w:pPr>
-              <w:pStyle w:val="MyTable1"/>
-              <w:spacing w:line="360" w:lineRule="auto"/>
-              <w:rPr>
-                <w:sz w:val="26"/>
-                <w:szCs w:val="26"/>
-              </w:rPr>
-            </w:pPr>
-            <w:r>
-              <w:rPr>
-                <w:sz w:val="26"/>
-                <w:szCs w:val="26"/>
-              </w:rPr>
-              <w:t>Quan hệ</w:t>
-            </w:r>
-          </w:p>
-        </w:tc>
-        <w:tc>
-          <w:tcPr>
-            <w:tcW w:w="3645" w:type="dxa"/>
-            <w:tcBorders>
-              <w:top w:val="single" w:sz="4" w:space="0" w:color="auto"/>
-              <w:bottom w:val="single" w:sz="4" w:space="0" w:color="auto"/>
-            </w:tcBorders>
-            <w:shd w:val="clear" w:color="auto" w:fill="7F7F7F" w:themeFill="text1" w:themeFillTint="80"/>
-          </w:tcPr>
-          <w:p>
-            <w:pPr>
-              <w:pStyle w:val="MyTable1"/>
-              <w:spacing w:line="360" w:lineRule="auto"/>
-              <w:cnfStyle w:val="000000000000" w:firstRow="0" w:lastRow="0" w:firstColumn="0" w:lastColumn="0" w:oddVBand="0" w:evenVBand="0" w:oddHBand="0" w:evenHBand="0" w:firstRowFirstColumn="0" w:firstRowLastColumn="0" w:lastRowFirstColumn="0" w:lastRowLastColumn="0"/>
-              <w:rPr>
-                <w:sz w:val="26"/>
-                <w:szCs w:val="26"/>
-              </w:rPr>
-            </w:pPr>
-            <w:r>
-              <w:rPr>
-                <w:sz w:val="26"/>
-                <w:szCs w:val="26"/>
-              </w:rPr>
-              <w:t>Tên lớp</w:t>
-            </w:r>
-          </w:p>
-        </w:tc>
-        <w:tc>
-          <w:tcPr>
-            <w:tcW w:w="3645" w:type="dxa"/>
-            <w:gridSpan w:val="2"/>
-            <w:tcBorders>
-              <w:top w:val="single" w:sz="4" w:space="0" w:color="auto"/>
-              <w:bottom w:val="single" w:sz="4" w:space="0" w:color="auto"/>
-            </w:tcBorders>
-            <w:shd w:val="clear" w:color="auto" w:fill="7F7F7F" w:themeFill="text1" w:themeFillTint="80"/>
-          </w:tcPr>
-          <w:p>
-            <w:pPr>
-              <w:pStyle w:val="MyTable1"/>
-              <w:spacing w:line="360" w:lineRule="auto"/>
-              <w:cnfStyle w:val="000000000000" w:firstRow="0" w:lastRow="0" w:firstColumn="0" w:lastColumn="0" w:oddVBand="0" w:evenVBand="0" w:oddHBand="0" w:evenHBand="0" w:firstRowFirstColumn="0" w:firstRowLastColumn="0" w:lastRowFirstColumn="0" w:lastRowLastColumn="0"/>
-              <w:rPr>
-                <w:sz w:val="26"/>
-                <w:szCs w:val="26"/>
-              </w:rPr>
-            </w:pPr>
-            <w:r>
-              <w:rPr>
-                <w:sz w:val="26"/>
-                <w:szCs w:val="26"/>
-              </w:rPr>
-              <w:t>Mô tả</w:t>
-            </w:r>
-          </w:p>
-        </w:tc>
-      </w:tr>
-      <w:tr>
-        <w:trPr>
-          <w:cnfStyle w:val="000000100000" w:firstRow="0" w:lastRow="0" w:firstColumn="0" w:lastColumn="0" w:oddVBand="0" w:evenVBand="0" w:oddHBand="1" w:evenHBand="0" w:firstRowFirstColumn="0" w:firstRowLastColumn="0" w:lastRowFirstColumn="0" w:lastRowLastColumn="0"/>
-          <w:trHeight w:val="1412"/>
-        </w:trPr>
-        <w:tc>
-          <w:tcPr>
-            <w:cnfStyle w:val="001000000000" w:firstRow="0" w:lastRow="0" w:firstColumn="1" w:lastColumn="0" w:oddVBand="0" w:evenVBand="0" w:oddHBand="0" w:evenHBand="0" w:firstRowFirstColumn="0" w:firstRowLastColumn="0" w:lastRowFirstColumn="0" w:lastRowLastColumn="0"/>
-            <w:tcW w:w="1867" w:type="dxa"/>
-            <w:vMerge/>
-            <w:shd w:val="clear" w:color="auto" w:fill="7F7F7F" w:themeFill="text1" w:themeFillTint="80"/>
-          </w:tcPr>
-          <w:p>
-            <w:pPr>
-              <w:pStyle w:val="MyTable1"/>
-              <w:spacing w:line="360" w:lineRule="auto"/>
-              <w:rPr>
-                <w:sz w:val="26"/>
-                <w:szCs w:val="26"/>
-              </w:rPr>
-            </w:pPr>
-          </w:p>
-        </w:tc>
-        <w:tc>
-          <w:tcPr>
-            <w:tcW w:w="3645" w:type="dxa"/>
-            <w:tcBorders>
-              <w:top w:val="single" w:sz="4" w:space="0" w:color="auto"/>
-              <w:bottom w:val="single" w:sz="4" w:space="0" w:color="auto"/>
-            </w:tcBorders>
-            <w:shd w:val="clear" w:color="auto" w:fill="FFFFFF" w:themeFill="background1"/>
-          </w:tcPr>
-          <w:p>
-            <w:pPr>
-              <w:pStyle w:val="MyTable1"/>
-              <w:spacing w:line="360" w:lineRule="auto"/>
-              <w:cnfStyle w:val="000000100000" w:firstRow="0" w:lastRow="0" w:firstColumn="0" w:lastColumn="0" w:oddVBand="0" w:evenVBand="0" w:oddHBand="1" w:evenHBand="0" w:firstRowFirstColumn="0" w:firstRowLastColumn="0" w:lastRowFirstColumn="0" w:lastRowLastColumn="0"/>
-              <w:rPr>
-                <w:sz w:val="26"/>
-                <w:szCs w:val="26"/>
-              </w:rPr>
-            </w:pPr>
-            <w:r>
-              <w:rPr>
-                <w:sz w:val="26"/>
-                <w:szCs w:val="26"/>
-              </w:rPr>
-              <w:t>DonDatHang</w:t>
-            </w:r>
-          </w:p>
-        </w:tc>
-        <w:tc>
-          <w:tcPr>
-            <w:tcW w:w="3645" w:type="dxa"/>
-            <w:gridSpan w:val="2"/>
-            <w:tcBorders>
-              <w:top w:val="single" w:sz="4" w:space="0" w:color="auto"/>
-              <w:bottom w:val="single" w:sz="4" w:space="0" w:color="auto"/>
-            </w:tcBorders>
-            <w:shd w:val="clear" w:color="auto" w:fill="FFFFFF" w:themeFill="background1"/>
-          </w:tcPr>
-          <w:p>
-            <w:pPr>
-              <w:pStyle w:val="MyTable1"/>
-              <w:spacing w:line="360" w:lineRule="auto"/>
-              <w:cnfStyle w:val="000000100000" w:firstRow="0" w:lastRow="0" w:firstColumn="0" w:lastColumn="0" w:oddVBand="0" w:evenVBand="0" w:oddHBand="1" w:evenHBand="0" w:firstRowFirstColumn="0" w:firstRowLastColumn="0" w:lastRowFirstColumn="0" w:lastRowLastColumn="0"/>
-              <w:rPr>
-                <w:sz w:val="26"/>
-                <w:szCs w:val="26"/>
-              </w:rPr>
-            </w:pPr>
-            <w:r>
-              <w:rPr>
-                <w:sz w:val="26"/>
-                <w:szCs w:val="26"/>
-              </w:rPr>
-              <w:t>Nhà phân phối có quan hệ với đơn đặt hàng, một nhà phân phối có nhiều đơn đặt hàng. Một đơn đặt hàng thuộc một nhà phân phối</w:t>
-            </w:r>
-          </w:p>
-        </w:tc>
-      </w:tr>
-      <w:tr>
-        <w:trPr>
-          <w:trHeight w:val="1605"/>
-        </w:trPr>
-        <w:tc>
-          <w:tcPr>
-            <w:cnfStyle w:val="001000000000" w:firstRow="0" w:lastRow="0" w:firstColumn="1" w:lastColumn="0" w:oddVBand="0" w:evenVBand="0" w:oddHBand="0" w:evenHBand="0" w:firstRowFirstColumn="0" w:firstRowLastColumn="0" w:lastRowFirstColumn="0" w:lastRowLastColumn="0"/>
-            <w:tcW w:w="1867" w:type="dxa"/>
-            <w:vMerge/>
-            <w:shd w:val="clear" w:color="auto" w:fill="7F7F7F" w:themeFill="text1" w:themeFillTint="80"/>
-          </w:tcPr>
-          <w:p>
-            <w:pPr>
-              <w:pStyle w:val="MyTable1"/>
-              <w:spacing w:line="360" w:lineRule="auto"/>
-              <w:rPr>
-                <w:sz w:val="26"/>
-                <w:szCs w:val="26"/>
-              </w:rPr>
-            </w:pPr>
-          </w:p>
-        </w:tc>
-        <w:tc>
-          <w:tcPr>
-            <w:tcW w:w="3645" w:type="dxa"/>
-            <w:tcBorders>
-              <w:top w:val="single" w:sz="4" w:space="0" w:color="auto"/>
-              <w:bottom w:val="single" w:sz="4" w:space="0" w:color="auto"/>
-            </w:tcBorders>
-            <w:shd w:val="clear" w:color="auto" w:fill="FFFFFF" w:themeFill="background1"/>
-          </w:tcPr>
-          <w:p>
-            <w:pPr>
-              <w:pStyle w:val="MyTable1"/>
-              <w:spacing w:line="360" w:lineRule="auto"/>
-              <w:cnfStyle w:val="000000000000" w:firstRow="0" w:lastRow="0" w:firstColumn="0" w:lastColumn="0" w:oddVBand="0" w:evenVBand="0" w:oddHBand="0" w:evenHBand="0" w:firstRowFirstColumn="0" w:firstRowLastColumn="0" w:lastRowFirstColumn="0" w:lastRowLastColumn="0"/>
-              <w:rPr>
-                <w:sz w:val="26"/>
-                <w:szCs w:val="26"/>
-              </w:rPr>
-            </w:pPr>
-            <w:r>
-              <w:rPr>
-                <w:sz w:val="26"/>
-                <w:szCs w:val="26"/>
-              </w:rPr>
-              <w:t>NguoiLienHeGiaoHang</w:t>
-            </w:r>
-          </w:p>
-        </w:tc>
-        <w:tc>
-          <w:tcPr>
-            <w:tcW w:w="3645" w:type="dxa"/>
-            <w:gridSpan w:val="2"/>
-            <w:tcBorders>
-              <w:top w:val="single" w:sz="4" w:space="0" w:color="auto"/>
-              <w:bottom w:val="single" w:sz="4" w:space="0" w:color="auto"/>
-            </w:tcBorders>
-            <w:shd w:val="clear" w:color="auto" w:fill="FFFFFF" w:themeFill="background1"/>
-          </w:tcPr>
-          <w:p>
-            <w:pPr>
-              <w:pStyle w:val="MyTable1"/>
-              <w:spacing w:line="360" w:lineRule="auto"/>
-              <w:cnfStyle w:val="000000000000" w:firstRow="0" w:lastRow="0" w:firstColumn="0" w:lastColumn="0" w:oddVBand="0" w:evenVBand="0" w:oddHBand="0" w:evenHBand="0" w:firstRowFirstColumn="0" w:firstRowLastColumn="0" w:lastRowFirstColumn="0" w:lastRowLastColumn="0"/>
-              <w:rPr>
-                <w:sz w:val="26"/>
-                <w:szCs w:val="26"/>
-              </w:rPr>
-            </w:pPr>
-            <w:r>
-              <w:rPr>
-                <w:sz w:val="26"/>
-                <w:szCs w:val="26"/>
-              </w:rPr>
-              <w:t>Nhà phân phối có quan hệ với người liên hệ giao hàng, một nhà phân phối có nhiều người liên hệ giao hàng. Một người liên hệ giao hàng thuộc một nhà phân phói</w:t>
-            </w:r>
-          </w:p>
-        </w:tc>
-      </w:tr>
-      <w:tr>
-        <w:trPr>
-          <w:cnfStyle w:val="000000100000" w:firstRow="0" w:lastRow="0" w:firstColumn="0" w:lastColumn="0" w:oddVBand="0" w:evenVBand="0" w:oddHBand="1" w:evenHBand="0" w:firstRowFirstColumn="0" w:firstRowLastColumn="0" w:lastRowFirstColumn="0" w:lastRowLastColumn="0"/>
-          <w:trHeight w:val="1475"/>
-        </w:trPr>
-        <w:tc>
-          <w:tcPr>
-            <w:cnfStyle w:val="001000000000" w:firstRow="0" w:lastRow="0" w:firstColumn="1" w:lastColumn="0" w:oddVBand="0" w:evenVBand="0" w:oddHBand="0" w:evenHBand="0" w:firstRowFirstColumn="0" w:firstRowLastColumn="0" w:lastRowFirstColumn="0" w:lastRowLastColumn="0"/>
-            <w:tcW w:w="1867" w:type="dxa"/>
-            <w:vMerge/>
-            <w:shd w:val="clear" w:color="auto" w:fill="7F7F7F" w:themeFill="text1" w:themeFillTint="80"/>
-          </w:tcPr>
-          <w:p>
-            <w:pPr>
-              <w:pStyle w:val="MyTable1"/>
-              <w:spacing w:line="360" w:lineRule="auto"/>
-              <w:rPr>
-                <w:sz w:val="26"/>
-                <w:szCs w:val="26"/>
-              </w:rPr>
-            </w:pPr>
-          </w:p>
-        </w:tc>
-        <w:tc>
-          <w:tcPr>
-            <w:tcW w:w="3645" w:type="dxa"/>
-            <w:tcBorders>
-              <w:top w:val="single" w:sz="4" w:space="0" w:color="auto"/>
-              <w:bottom w:val="single" w:sz="4" w:space="0" w:color="auto"/>
-            </w:tcBorders>
-            <w:shd w:val="clear" w:color="auto" w:fill="FFFFFF" w:themeFill="background1"/>
-          </w:tcPr>
-          <w:p>
-            <w:pPr>
-              <w:pStyle w:val="MyTable1"/>
-              <w:spacing w:line="360" w:lineRule="auto"/>
-              <w:cnfStyle w:val="000000100000" w:firstRow="0" w:lastRow="0" w:firstColumn="0" w:lastColumn="0" w:oddVBand="0" w:evenVBand="0" w:oddHBand="1" w:evenHBand="0" w:firstRowFirstColumn="0" w:firstRowLastColumn="0" w:lastRowFirstColumn="0" w:lastRowLastColumn="0"/>
-              <w:rPr>
-                <w:sz w:val="26"/>
-                <w:szCs w:val="26"/>
-              </w:rPr>
-            </w:pPr>
-            <w:r>
-              <w:rPr>
-                <w:sz w:val="26"/>
-                <w:szCs w:val="26"/>
-              </w:rPr>
-              <w:t>Kho</w:t>
-            </w:r>
-          </w:p>
-        </w:tc>
-        <w:tc>
-          <w:tcPr>
-            <w:tcW w:w="3645" w:type="dxa"/>
-            <w:gridSpan w:val="2"/>
-            <w:tcBorders>
-              <w:top w:val="single" w:sz="4" w:space="0" w:color="auto"/>
-              <w:bottom w:val="single" w:sz="4" w:space="0" w:color="auto"/>
-            </w:tcBorders>
-            <w:shd w:val="clear" w:color="auto" w:fill="FFFFFF" w:themeFill="background1"/>
-          </w:tcPr>
-          <w:p>
-            <w:pPr>
-              <w:pStyle w:val="MyTable1"/>
-              <w:spacing w:line="360" w:lineRule="auto"/>
-              <w:cnfStyle w:val="000000100000" w:firstRow="0" w:lastRow="0" w:firstColumn="0" w:lastColumn="0" w:oddVBand="0" w:evenVBand="0" w:oddHBand="1" w:evenHBand="0" w:firstRowFirstColumn="0" w:firstRowLastColumn="0" w:lastRowFirstColumn="0" w:lastRowLastColumn="0"/>
-              <w:rPr>
-                <w:sz w:val="26"/>
-                <w:szCs w:val="26"/>
-              </w:rPr>
-            </w:pPr>
-            <w:r>
-              <w:rPr>
-                <w:sz w:val="26"/>
-                <w:szCs w:val="26"/>
-              </w:rPr>
-              <w:t>Nhà phân phối có quan hệ với kho, một nhà phân phối có nhiều kho. Một kho thuộc một nhà phân phối</w:t>
-            </w:r>
-          </w:p>
-        </w:tc>
-      </w:tr>
-    </w:tbl>
-    <w:p>
-      <w:pPr>
-        <w:spacing w:before="0" w:after="160" w:line="259" w:lineRule="auto"/>
-        <w:ind w:left="0" w:firstLine="0"/>
-        <w:rPr>
-          <w:rFonts w:ascii="Times New Roman" w:hAnsi="Times New Roman" w:cs="Times New Roman"/>
-          <w:noProof/>
-          <w:sz w:val="26"/>
-          <w:szCs w:val="26"/>
-          <w:lang w:val="en-US"/>
-        </w:rPr>
-      </w:pPr>
-    </w:p>
-    <w:p>
-      <w:pPr>
-        <w:pStyle w:val="TuNormal"/>
-        <w:numPr>
-          <w:ilvl w:val="0"/>
-          <w:numId w:val="0"/>
-        </w:numPr>
-        <w:spacing w:line="360" w:lineRule="auto"/>
-      </w:pPr>
-      <w:r>
-        <w:rPr>
-          <w:noProof/>
-        </w:rPr>
-        <w:tab/>
-      </w:r>
-      <w:r>
-        <w:t>LoaiSanPham</w:t>
-      </w:r>
-    </w:p>
-    <w:tbl>
-      <w:tblPr>
-        <w:tblStyle w:val="PlainTable11"/>
-        <w:tblW w:w="9157" w:type="dxa"/>
-        <w:tblInd w:w="198" w:type="dxa"/>
-        <w:tblLook w:val="04A0" w:firstRow="1" w:lastRow="0" w:firstColumn="1" w:lastColumn="0" w:noHBand="0" w:noVBand="1"/>
-      </w:tblPr>
-      <w:tblGrid>
-        <w:gridCol w:w="1867"/>
-        <w:gridCol w:w="3645"/>
-        <w:gridCol w:w="788"/>
-        <w:gridCol w:w="2857"/>
-      </w:tblGrid>
-      <w:tr>
-        <w:trPr>
-          <w:cnfStyle w:val="100000000000" w:firstRow="1" w:lastRow="0" w:firstColumn="0" w:lastColumn="0" w:oddVBand="0" w:evenVBand="0" w:oddHBand="0" w:evenHBand="0" w:firstRowFirstColumn="0" w:firstRowLastColumn="0" w:lastRowFirstColumn="0" w:lastRowLastColumn="0"/>
-          <w:trHeight w:val="539"/>
-        </w:trPr>
-        <w:tc>
-          <w:tcPr>
-            <w:cnfStyle w:val="001000000000" w:firstRow="0" w:lastRow="0" w:firstColumn="1" w:lastColumn="0" w:oddVBand="0" w:evenVBand="0" w:oddHBand="0" w:evenHBand="0" w:firstRowFirstColumn="0" w:firstRowLastColumn="0" w:lastRowFirstColumn="0" w:lastRowLastColumn="0"/>
-            <w:tcW w:w="1867" w:type="dxa"/>
-            <w:vMerge w:val="restart"/>
-            <w:tcBorders>
-              <w:top w:val="single" w:sz="4" w:space="0" w:color="auto"/>
-              <w:left w:val="single" w:sz="4" w:space="0" w:color="auto"/>
-              <w:bottom w:val="single" w:sz="4" w:space="0" w:color="auto"/>
-              <w:right w:val="single" w:sz="4" w:space="0" w:color="auto"/>
-            </w:tcBorders>
-            <w:shd w:val="clear" w:color="auto" w:fill="BFBFBF" w:themeFill="background1" w:themeFillShade="BF"/>
-          </w:tcPr>
-          <w:p>
-            <w:pPr>
-              <w:pStyle w:val="MyTable1"/>
-              <w:spacing w:line="360" w:lineRule="auto"/>
-              <w:rPr>
-                <w:sz w:val="26"/>
-                <w:szCs w:val="26"/>
-              </w:rPr>
-            </w:pPr>
-            <w:r>
-              <w:rPr>
-                <w:sz w:val="26"/>
-                <w:szCs w:val="26"/>
-              </w:rPr>
-              <w:t>Tên class</w:t>
-            </w:r>
-          </w:p>
-        </w:tc>
-        <w:tc>
-          <w:tcPr>
-            <w:tcW w:w="4433" w:type="dxa"/>
-            <w:gridSpan w:val="2"/>
-            <w:vMerge w:val="restart"/>
-            <w:tcBorders>
-              <w:top w:val="single" w:sz="4" w:space="0" w:color="auto"/>
-              <w:left w:val="single" w:sz="4" w:space="0" w:color="auto"/>
-              <w:bottom w:val="single" w:sz="4" w:space="0" w:color="auto"/>
-              <w:right w:val="single" w:sz="4" w:space="0" w:color="auto"/>
-            </w:tcBorders>
-            <w:shd w:val="clear" w:color="auto" w:fill="BFBFBF" w:themeFill="background1" w:themeFillShade="BF"/>
-          </w:tcPr>
-          <w:p>
-            <w:pPr>
-              <w:pStyle w:val="MyTable1"/>
-              <w:spacing w:line="360" w:lineRule="auto"/>
-              <w:cnfStyle w:val="100000000000" w:firstRow="1" w:lastRow="0" w:firstColumn="0" w:lastColumn="0" w:oddVBand="0" w:evenVBand="0" w:oddHBand="0" w:evenHBand="0" w:firstRowFirstColumn="0" w:firstRowLastColumn="0" w:lastRowFirstColumn="0" w:lastRowLastColumn="0"/>
-              <w:rPr>
-                <w:sz w:val="26"/>
-                <w:szCs w:val="26"/>
-              </w:rPr>
-            </w:pPr>
-            <w:r>
-              <w:rPr>
-                <w:sz w:val="26"/>
-                <w:szCs w:val="26"/>
-              </w:rPr>
-              <w:t>LoaiSanPham</w:t>
-            </w:r>
-          </w:p>
-        </w:tc>
-        <w:tc>
-          <w:tcPr>
-            <w:tcW w:w="2857" w:type="dxa"/>
-            <w:tcBorders>
-              <w:top w:val="single" w:sz="4" w:space="0" w:color="auto"/>
-              <w:left w:val="single" w:sz="4" w:space="0" w:color="auto"/>
-              <w:bottom w:val="single" w:sz="4" w:space="0" w:color="auto"/>
-              <w:right w:val="single" w:sz="4" w:space="0" w:color="auto"/>
-            </w:tcBorders>
-            <w:shd w:val="clear" w:color="auto" w:fill="BFBFBF" w:themeFill="background1" w:themeFillShade="BF"/>
-          </w:tcPr>
-          <w:p>
-            <w:pPr>
-              <w:pStyle w:val="MyTable1"/>
-              <w:spacing w:line="360" w:lineRule="auto"/>
-              <w:cnfStyle w:val="100000000000" w:firstRow="1" w:lastRow="0" w:firstColumn="0" w:lastColumn="0" w:oddVBand="0" w:evenVBand="0" w:oddHBand="0" w:evenHBand="0" w:firstRowFirstColumn="0" w:firstRowLastColumn="0" w:lastRowFirstColumn="0" w:lastRowLastColumn="0"/>
-              <w:rPr>
-                <w:sz w:val="26"/>
-                <w:szCs w:val="26"/>
-              </w:rPr>
-            </w:pPr>
-            <w:r>
-              <w:rPr>
-                <w:sz w:val="26"/>
-                <w:szCs w:val="26"/>
-              </w:rPr>
-              <w:t>Mã số: CLS_08</w:t>
-            </w:r>
-          </w:p>
-        </w:tc>
-      </w:tr>
-      <w:tr>
-        <w:trPr>
-          <w:cnfStyle w:val="000000100000" w:firstRow="0" w:lastRow="0" w:firstColumn="0" w:lastColumn="0" w:oddVBand="0" w:evenVBand="0" w:oddHBand="1" w:evenHBand="0" w:firstRowFirstColumn="0" w:firstRowLastColumn="0" w:lastRowFirstColumn="0" w:lastRowLastColumn="0"/>
-          <w:trHeight w:val="699"/>
-        </w:trPr>
-        <w:tc>
-          <w:tcPr>
-            <w:cnfStyle w:val="001000000000" w:firstRow="0" w:lastRow="0" w:firstColumn="1" w:lastColumn="0" w:oddVBand="0" w:evenVBand="0" w:oddHBand="0" w:evenHBand="0" w:firstRowFirstColumn="0" w:firstRowLastColumn="0" w:lastRowFirstColumn="0" w:lastRowLastColumn="0"/>
-            <w:tcW w:w="1867" w:type="dxa"/>
-            <w:vMerge/>
-            <w:tcBorders>
-              <w:top w:val="single" w:sz="4" w:space="0" w:color="auto"/>
-              <w:left w:val="single" w:sz="4" w:space="0" w:color="auto"/>
-              <w:bottom w:val="single" w:sz="4" w:space="0" w:color="auto"/>
-              <w:right w:val="single" w:sz="4" w:space="0" w:color="auto"/>
-            </w:tcBorders>
-            <w:shd w:val="clear" w:color="auto" w:fill="BFBFBF" w:themeFill="background1" w:themeFillShade="BF"/>
-          </w:tcPr>
-          <w:p>
-            <w:pPr>
-              <w:pStyle w:val="MyTable1"/>
-              <w:spacing w:line="360" w:lineRule="auto"/>
-              <w:rPr>
-                <w:sz w:val="26"/>
-                <w:szCs w:val="26"/>
-              </w:rPr>
-            </w:pPr>
-          </w:p>
-        </w:tc>
-        <w:tc>
-          <w:tcPr>
-            <w:tcW w:w="4433" w:type="dxa"/>
-            <w:gridSpan w:val="2"/>
-            <w:vMerge/>
-            <w:tcBorders>
-              <w:top w:val="single" w:sz="4" w:space="0" w:color="auto"/>
-              <w:left w:val="single" w:sz="4" w:space="0" w:color="auto"/>
-              <w:bottom w:val="single" w:sz="4" w:space="0" w:color="auto"/>
-              <w:right w:val="single" w:sz="4" w:space="0" w:color="auto"/>
-            </w:tcBorders>
-            <w:shd w:val="clear" w:color="auto" w:fill="BFBFBF" w:themeFill="background1" w:themeFillShade="BF"/>
-          </w:tcPr>
-          <w:p>
-            <w:pPr>
-              <w:pStyle w:val="MyTable1"/>
-              <w:spacing w:line="360" w:lineRule="auto"/>
-              <w:cnfStyle w:val="000000100000" w:firstRow="0" w:lastRow="0" w:firstColumn="0" w:lastColumn="0" w:oddVBand="0" w:evenVBand="0" w:oddHBand="1" w:evenHBand="0" w:firstRowFirstColumn="0" w:firstRowLastColumn="0" w:lastRowFirstColumn="0" w:lastRowLastColumn="0"/>
-              <w:rPr>
-                <w:sz w:val="26"/>
-                <w:szCs w:val="26"/>
-              </w:rPr>
-            </w:pPr>
-          </w:p>
-        </w:tc>
-        <w:tc>
-          <w:tcPr>
-            <w:tcW w:w="2857" w:type="dxa"/>
-            <w:tcBorders>
-              <w:top w:val="single" w:sz="4" w:space="0" w:color="auto"/>
-              <w:left w:val="single" w:sz="4" w:space="0" w:color="auto"/>
-              <w:bottom w:val="single" w:sz="4" w:space="0" w:color="auto"/>
-              <w:right w:val="single" w:sz="4" w:space="0" w:color="auto"/>
-            </w:tcBorders>
-            <w:shd w:val="clear" w:color="auto" w:fill="BFBFBF" w:themeFill="background1" w:themeFillShade="BF"/>
-          </w:tcPr>
-          <w:p>
-            <w:pPr>
-              <w:pStyle w:val="MyTable1"/>
-              <w:spacing w:line="360" w:lineRule="auto"/>
-              <w:cnfStyle w:val="000000100000" w:firstRow="0" w:lastRow="0" w:firstColumn="0" w:lastColumn="0" w:oddVBand="0" w:evenVBand="0" w:oddHBand="1" w:evenHBand="0" w:firstRowFirstColumn="0" w:firstRowLastColumn="0" w:lastRowFirstColumn="0" w:lastRowLastColumn="0"/>
-              <w:rPr>
-                <w:sz w:val="26"/>
-                <w:szCs w:val="26"/>
-              </w:rPr>
-            </w:pPr>
-            <w:r>
-              <w:rPr>
-                <w:sz w:val="26"/>
-                <w:szCs w:val="26"/>
-              </w:rPr>
-              <w:t>Tham chiếu: [UCCN-01] [UCCN-08][R2]</w:t>
-            </w:r>
-          </w:p>
-        </w:tc>
-      </w:tr>
-      <w:tr>
-        <w:tc>
-          <w:tcPr>
-            <w:cnfStyle w:val="001000000000" w:firstRow="0" w:lastRow="0" w:firstColumn="1" w:lastColumn="0" w:oddVBand="0" w:evenVBand="0" w:oddHBand="0" w:evenHBand="0" w:firstRowFirstColumn="0" w:firstRowLastColumn="0" w:lastRowFirstColumn="0" w:lastRowLastColumn="0"/>
-            <w:tcW w:w="1867" w:type="dxa"/>
-            <w:tcBorders>
-              <w:top w:val="single" w:sz="4" w:space="0" w:color="auto"/>
-              <w:bottom w:val="single" w:sz="4" w:space="0" w:color="auto"/>
-            </w:tcBorders>
-            <w:shd w:val="clear" w:color="auto" w:fill="auto"/>
-          </w:tcPr>
-          <w:p>
-            <w:pPr>
-              <w:pStyle w:val="MyTable1"/>
-              <w:spacing w:line="360" w:lineRule="auto"/>
-              <w:rPr>
-                <w:sz w:val="26"/>
-                <w:szCs w:val="26"/>
-              </w:rPr>
-            </w:pPr>
-            <w:r>
-              <w:rPr>
-                <w:sz w:val="26"/>
-                <w:szCs w:val="26"/>
-              </w:rPr>
-              <w:t>Mô tả</w:t>
-            </w:r>
-          </w:p>
-        </w:tc>
-        <w:tc>
-          <w:tcPr>
-            <w:tcW w:w="7290" w:type="dxa"/>
-            <w:gridSpan w:val="3"/>
-            <w:tcBorders>
-              <w:top w:val="single" w:sz="4" w:space="0" w:color="auto"/>
-              <w:bottom w:val="single" w:sz="4" w:space="0" w:color="auto"/>
-            </w:tcBorders>
-            <w:shd w:val="clear" w:color="auto" w:fill="auto"/>
-          </w:tcPr>
-          <w:p>
-            <w:pPr>
-              <w:pStyle w:val="MyTable1"/>
-              <w:spacing w:line="360" w:lineRule="auto"/>
-              <w:cnfStyle w:val="000000000000" w:firstRow="0" w:lastRow="0" w:firstColumn="0" w:lastColumn="0" w:oddVBand="0" w:evenVBand="0" w:oddHBand="0" w:evenHBand="0" w:firstRowFirstColumn="0" w:firstRowLastColumn="0" w:lastRowFirstColumn="0" w:lastRowLastColumn="0"/>
-              <w:rPr>
-                <w:sz w:val="26"/>
-                <w:szCs w:val="26"/>
-              </w:rPr>
-            </w:pPr>
-            <w:r>
-              <w:rPr>
-                <w:sz w:val="26"/>
-                <w:szCs w:val="26"/>
-              </w:rPr>
-              <w:t>Lưu trữ thông tin các loại sản phẩm của công ty</w:t>
-            </w:r>
-          </w:p>
-        </w:tc>
-      </w:tr>
-      <w:tr>
-        <w:trPr>
-          <w:cnfStyle w:val="000000100000" w:firstRow="0" w:lastRow="0" w:firstColumn="0" w:lastColumn="0" w:oddVBand="0" w:evenVBand="0" w:oddHBand="1" w:evenHBand="0" w:firstRowFirstColumn="0" w:firstRowLastColumn="0" w:lastRowFirstColumn="0" w:lastRowLastColumn="0"/>
-        </w:trPr>
-        <w:tc>
-          <w:tcPr>
-            <w:cnfStyle w:val="001000000000" w:firstRow="0" w:lastRow="0" w:firstColumn="1" w:lastColumn="0" w:oddVBand="0" w:evenVBand="0" w:oddHBand="0" w:evenHBand="0" w:firstRowFirstColumn="0" w:firstRowLastColumn="0" w:lastRowFirstColumn="0" w:lastRowLastColumn="0"/>
-            <w:tcW w:w="1867" w:type="dxa"/>
-            <w:vMerge w:val="restart"/>
-            <w:tcBorders>
-              <w:top w:val="single" w:sz="4" w:space="0" w:color="auto"/>
-            </w:tcBorders>
-            <w:shd w:val="clear" w:color="auto" w:fill="7F7F7F" w:themeFill="text1" w:themeFillTint="80"/>
-          </w:tcPr>
-          <w:p>
-            <w:pPr>
-              <w:pStyle w:val="MyTable1"/>
-              <w:spacing w:line="360" w:lineRule="auto"/>
-              <w:rPr>
-                <w:sz w:val="26"/>
-                <w:szCs w:val="26"/>
-              </w:rPr>
-            </w:pPr>
-            <w:r>
-              <w:rPr>
-                <w:sz w:val="26"/>
-                <w:szCs w:val="26"/>
-              </w:rPr>
-              <w:t>Thuộc tính</w:t>
-            </w:r>
-          </w:p>
-        </w:tc>
-        <w:tc>
-          <w:tcPr>
-            <w:tcW w:w="3645" w:type="dxa"/>
-            <w:tcBorders>
-              <w:top w:val="single" w:sz="4" w:space="0" w:color="auto"/>
-              <w:bottom w:val="single" w:sz="4" w:space="0" w:color="auto"/>
-            </w:tcBorders>
-            <w:shd w:val="clear" w:color="auto" w:fill="7F7F7F" w:themeFill="text1" w:themeFillTint="80"/>
-          </w:tcPr>
-          <w:p>
-            <w:pPr>
-              <w:pStyle w:val="MyTable1"/>
-              <w:spacing w:line="360" w:lineRule="auto"/>
-              <w:cnfStyle w:val="000000100000" w:firstRow="0" w:lastRow="0" w:firstColumn="0" w:lastColumn="0" w:oddVBand="0" w:evenVBand="0" w:oddHBand="1" w:evenHBand="0" w:firstRowFirstColumn="0" w:firstRowLastColumn="0" w:lastRowFirstColumn="0" w:lastRowLastColumn="0"/>
-              <w:rPr>
-                <w:sz w:val="26"/>
-                <w:szCs w:val="26"/>
-              </w:rPr>
-            </w:pPr>
-            <w:r>
-              <w:rPr>
-                <w:sz w:val="26"/>
-                <w:szCs w:val="26"/>
-              </w:rPr>
-              <w:t>Tên thuộc tính</w:t>
-            </w:r>
-          </w:p>
-        </w:tc>
-        <w:tc>
-          <w:tcPr>
-            <w:tcW w:w="3645" w:type="dxa"/>
-            <w:gridSpan w:val="2"/>
-            <w:tcBorders>
-              <w:top w:val="single" w:sz="4" w:space="0" w:color="auto"/>
-              <w:bottom w:val="single" w:sz="4" w:space="0" w:color="auto"/>
-            </w:tcBorders>
-            <w:shd w:val="clear" w:color="auto" w:fill="7F7F7F" w:themeFill="text1" w:themeFillTint="80"/>
-          </w:tcPr>
-          <w:p>
-            <w:pPr>
-              <w:pStyle w:val="MyTable1"/>
-              <w:spacing w:line="360" w:lineRule="auto"/>
-              <w:cnfStyle w:val="000000100000" w:firstRow="0" w:lastRow="0" w:firstColumn="0" w:lastColumn="0" w:oddVBand="0" w:evenVBand="0" w:oddHBand="1" w:evenHBand="0" w:firstRowFirstColumn="0" w:firstRowLastColumn="0" w:lastRowFirstColumn="0" w:lastRowLastColumn="0"/>
-              <w:rPr>
-                <w:sz w:val="26"/>
-                <w:szCs w:val="26"/>
-              </w:rPr>
-            </w:pPr>
-            <w:r>
-              <w:rPr>
-                <w:sz w:val="26"/>
-                <w:szCs w:val="26"/>
-              </w:rPr>
-              <w:t>Mô tả</w:t>
-            </w:r>
-          </w:p>
-        </w:tc>
-      </w:tr>
-      <w:tr>
-        <w:trPr>
-          <w:trHeight w:val="800"/>
-        </w:trPr>
-        <w:tc>
-          <w:tcPr>
-            <w:cnfStyle w:val="001000000000" w:firstRow="0" w:lastRow="0" w:firstColumn="1" w:lastColumn="0" w:oddVBand="0" w:evenVBand="0" w:oddHBand="0" w:evenHBand="0" w:firstRowFirstColumn="0" w:firstRowLastColumn="0" w:lastRowFirstColumn="0" w:lastRowLastColumn="0"/>
-            <w:tcW w:w="1867" w:type="dxa"/>
-            <w:vMerge/>
-            <w:shd w:val="clear" w:color="auto" w:fill="FFFFFF" w:themeFill="background1"/>
-          </w:tcPr>
-          <w:p>
-            <w:pPr>
-              <w:pStyle w:val="MyTable1"/>
-              <w:spacing w:line="360" w:lineRule="auto"/>
-              <w:rPr>
-                <w:sz w:val="26"/>
-                <w:szCs w:val="26"/>
-              </w:rPr>
-            </w:pPr>
-          </w:p>
-        </w:tc>
-        <w:tc>
-          <w:tcPr>
-            <w:tcW w:w="3645" w:type="dxa"/>
-            <w:tcBorders>
-              <w:top w:val="single" w:sz="4" w:space="0" w:color="auto"/>
-              <w:bottom w:val="single" w:sz="4" w:space="0" w:color="auto"/>
-            </w:tcBorders>
-            <w:shd w:val="clear" w:color="auto" w:fill="FFFFFF" w:themeFill="background1"/>
-          </w:tcPr>
-          <w:p>
-            <w:pPr>
-              <w:pStyle w:val="MyTable1"/>
-              <w:spacing w:line="360" w:lineRule="auto"/>
-              <w:cnfStyle w:val="000000000000" w:firstRow="0" w:lastRow="0" w:firstColumn="0" w:lastColumn="0" w:oddVBand="0" w:evenVBand="0" w:oddHBand="0" w:evenHBand="0" w:firstRowFirstColumn="0" w:firstRowLastColumn="0" w:lastRowFirstColumn="0" w:lastRowLastColumn="0"/>
-              <w:rPr>
-                <w:sz w:val="26"/>
-                <w:szCs w:val="26"/>
-              </w:rPr>
-            </w:pPr>
-            <w:r>
-              <w:rPr>
-                <w:sz w:val="26"/>
-                <w:szCs w:val="26"/>
-              </w:rPr>
-              <w:t>ID_LoaiSP</w:t>
-            </w:r>
-          </w:p>
-        </w:tc>
-        <w:tc>
-          <w:tcPr>
-            <w:tcW w:w="3645" w:type="dxa"/>
-            <w:gridSpan w:val="2"/>
-            <w:tcBorders>
-              <w:top w:val="single" w:sz="4" w:space="0" w:color="auto"/>
-              <w:bottom w:val="single" w:sz="4" w:space="0" w:color="auto"/>
-            </w:tcBorders>
-            <w:shd w:val="clear" w:color="auto" w:fill="FFFFFF" w:themeFill="background1"/>
-          </w:tcPr>
-          <w:p>
-            <w:pPr>
-              <w:pStyle w:val="MyTable1"/>
-              <w:spacing w:line="360" w:lineRule="auto"/>
-              <w:cnfStyle w:val="000000000000" w:firstRow="0" w:lastRow="0" w:firstColumn="0" w:lastColumn="0" w:oddVBand="0" w:evenVBand="0" w:oddHBand="0" w:evenHBand="0" w:firstRowFirstColumn="0" w:firstRowLastColumn="0" w:lastRowFirstColumn="0" w:lastRowLastColumn="0"/>
-              <w:rPr>
-                <w:sz w:val="26"/>
-                <w:szCs w:val="26"/>
-              </w:rPr>
-            </w:pPr>
-            <w:r>
-              <w:rPr>
-                <w:sz w:val="26"/>
-                <w:szCs w:val="26"/>
-              </w:rPr>
-              <w:t>Mã loại sản phẩm là thông tin xác định duy nhất một sản phẩm</w:t>
-            </w:r>
-          </w:p>
-        </w:tc>
-      </w:tr>
-      <w:tr>
-        <w:trPr>
-          <w:cnfStyle w:val="000000100000" w:firstRow="0" w:lastRow="0" w:firstColumn="0" w:lastColumn="0" w:oddVBand="0" w:evenVBand="0" w:oddHBand="1" w:evenHBand="0" w:firstRowFirstColumn="0" w:firstRowLastColumn="0" w:lastRowFirstColumn="0" w:lastRowLastColumn="0"/>
-          <w:trHeight w:val="818"/>
-        </w:trPr>
-        <w:tc>
-          <w:tcPr>
-            <w:cnfStyle w:val="001000000000" w:firstRow="0" w:lastRow="0" w:firstColumn="1" w:lastColumn="0" w:oddVBand="0" w:evenVBand="0" w:oddHBand="0" w:evenHBand="0" w:firstRowFirstColumn="0" w:firstRowLastColumn="0" w:lastRowFirstColumn="0" w:lastRowLastColumn="0"/>
-            <w:tcW w:w="1867" w:type="dxa"/>
-            <w:vMerge/>
-            <w:shd w:val="clear" w:color="auto" w:fill="FFFFFF" w:themeFill="background1"/>
-          </w:tcPr>
-          <w:p>
-            <w:pPr>
-              <w:pStyle w:val="MyTable1"/>
-              <w:spacing w:line="360" w:lineRule="auto"/>
-              <w:rPr>
-                <w:sz w:val="26"/>
-                <w:szCs w:val="26"/>
-              </w:rPr>
-            </w:pPr>
-          </w:p>
-        </w:tc>
-        <w:tc>
-          <w:tcPr>
-            <w:tcW w:w="3645" w:type="dxa"/>
-            <w:tcBorders>
-              <w:top w:val="single" w:sz="4" w:space="0" w:color="auto"/>
-              <w:bottom w:val="single" w:sz="4" w:space="0" w:color="auto"/>
-            </w:tcBorders>
-            <w:shd w:val="clear" w:color="auto" w:fill="FFFFFF" w:themeFill="background1"/>
-          </w:tcPr>
-          <w:p>
-            <w:pPr>
-              <w:pStyle w:val="MyTable1"/>
-              <w:spacing w:line="360" w:lineRule="auto"/>
-              <w:cnfStyle w:val="000000100000" w:firstRow="0" w:lastRow="0" w:firstColumn="0" w:lastColumn="0" w:oddVBand="0" w:evenVBand="0" w:oddHBand="1" w:evenHBand="0" w:firstRowFirstColumn="0" w:firstRowLastColumn="0" w:lastRowFirstColumn="0" w:lastRowLastColumn="0"/>
-              <w:rPr>
-                <w:sz w:val="26"/>
-                <w:szCs w:val="26"/>
-              </w:rPr>
-            </w:pPr>
-            <w:r>
-              <w:rPr>
-                <w:sz w:val="26"/>
-                <w:szCs w:val="26"/>
-              </w:rPr>
-              <w:t>TenLoaiSP</w:t>
-            </w:r>
-          </w:p>
-        </w:tc>
-        <w:tc>
-          <w:tcPr>
-            <w:tcW w:w="3645" w:type="dxa"/>
-            <w:gridSpan w:val="2"/>
-            <w:tcBorders>
-              <w:top w:val="single" w:sz="4" w:space="0" w:color="auto"/>
-              <w:bottom w:val="single" w:sz="4" w:space="0" w:color="auto"/>
-            </w:tcBorders>
-            <w:shd w:val="clear" w:color="auto" w:fill="FFFFFF" w:themeFill="background1"/>
-          </w:tcPr>
-          <w:p>
-            <w:pPr>
-              <w:pStyle w:val="MyTable1"/>
-              <w:spacing w:line="360" w:lineRule="auto"/>
-              <w:cnfStyle w:val="000000100000" w:firstRow="0" w:lastRow="0" w:firstColumn="0" w:lastColumn="0" w:oddVBand="0" w:evenVBand="0" w:oddHBand="1" w:evenHBand="0" w:firstRowFirstColumn="0" w:firstRowLastColumn="0" w:lastRowFirstColumn="0" w:lastRowLastColumn="0"/>
-              <w:rPr>
-                <w:sz w:val="26"/>
-                <w:szCs w:val="26"/>
-              </w:rPr>
-            </w:pPr>
-            <w:r>
-              <w:rPr>
-                <w:sz w:val="26"/>
-                <w:szCs w:val="26"/>
-              </w:rPr>
-              <w:t>Tên loại sản phẩm (ví dụ như sữa không đường, sữa có đường,…)</w:t>
-            </w:r>
-          </w:p>
-        </w:tc>
-      </w:tr>
-      <w:tr>
-        <w:tc>
-          <w:tcPr>
-            <w:cnfStyle w:val="001000000000" w:firstRow="0" w:lastRow="0" w:firstColumn="1" w:lastColumn="0" w:oddVBand="0" w:evenVBand="0" w:oddHBand="0" w:evenHBand="0" w:firstRowFirstColumn="0" w:firstRowLastColumn="0" w:lastRowFirstColumn="0" w:lastRowLastColumn="0"/>
-            <w:tcW w:w="1867" w:type="dxa"/>
-            <w:vMerge w:val="restart"/>
-            <w:shd w:val="clear" w:color="auto" w:fill="7F7F7F" w:themeFill="text1" w:themeFillTint="80"/>
-          </w:tcPr>
-          <w:p>
-            <w:pPr>
-              <w:pStyle w:val="MyTable1"/>
-              <w:spacing w:line="360" w:lineRule="auto"/>
-              <w:rPr>
-                <w:sz w:val="26"/>
-                <w:szCs w:val="26"/>
-              </w:rPr>
-            </w:pPr>
-            <w:r>
-              <w:rPr>
-                <w:sz w:val="26"/>
-                <w:szCs w:val="26"/>
-              </w:rPr>
-              <w:t>Phương thức</w:t>
-            </w:r>
-          </w:p>
-        </w:tc>
-        <w:tc>
-          <w:tcPr>
-            <w:tcW w:w="3645" w:type="dxa"/>
-            <w:tcBorders>
-              <w:top w:val="single" w:sz="4" w:space="0" w:color="auto"/>
-              <w:bottom w:val="single" w:sz="4" w:space="0" w:color="auto"/>
-            </w:tcBorders>
-            <w:shd w:val="clear" w:color="auto" w:fill="7F7F7F" w:themeFill="text1" w:themeFillTint="80"/>
-          </w:tcPr>
-          <w:p>
-            <w:pPr>
-              <w:pStyle w:val="MyTable1"/>
-              <w:spacing w:line="360" w:lineRule="auto"/>
-              <w:cnfStyle w:val="000000000000" w:firstRow="0" w:lastRow="0" w:firstColumn="0" w:lastColumn="0" w:oddVBand="0" w:evenVBand="0" w:oddHBand="0" w:evenHBand="0" w:firstRowFirstColumn="0" w:firstRowLastColumn="0" w:lastRowFirstColumn="0" w:lastRowLastColumn="0"/>
-              <w:rPr>
-                <w:sz w:val="26"/>
-                <w:szCs w:val="26"/>
-              </w:rPr>
-            </w:pPr>
-            <w:r>
-              <w:rPr>
-                <w:sz w:val="26"/>
-                <w:szCs w:val="26"/>
-              </w:rPr>
-              <w:t>Tên phương thức</w:t>
-            </w:r>
-          </w:p>
-        </w:tc>
-        <w:tc>
-          <w:tcPr>
-            <w:tcW w:w="3645" w:type="dxa"/>
-            <w:gridSpan w:val="2"/>
-            <w:tcBorders>
-              <w:top w:val="single" w:sz="4" w:space="0" w:color="auto"/>
-              <w:bottom w:val="single" w:sz="4" w:space="0" w:color="auto"/>
-            </w:tcBorders>
-            <w:shd w:val="clear" w:color="auto" w:fill="7F7F7F" w:themeFill="text1" w:themeFillTint="80"/>
-          </w:tcPr>
-          <w:p>
-            <w:pPr>
-              <w:pStyle w:val="MyTable1"/>
-              <w:spacing w:line="360" w:lineRule="auto"/>
-              <w:cnfStyle w:val="000000000000" w:firstRow="0" w:lastRow="0" w:firstColumn="0" w:lastColumn="0" w:oddVBand="0" w:evenVBand="0" w:oddHBand="0" w:evenHBand="0" w:firstRowFirstColumn="0" w:firstRowLastColumn="0" w:lastRowFirstColumn="0" w:lastRowLastColumn="0"/>
-              <w:rPr>
-                <w:sz w:val="26"/>
-                <w:szCs w:val="26"/>
-              </w:rPr>
-            </w:pPr>
-            <w:r>
-              <w:rPr>
-                <w:sz w:val="26"/>
-                <w:szCs w:val="26"/>
-              </w:rPr>
-              <w:t>Mô tả</w:t>
-            </w:r>
-          </w:p>
-        </w:tc>
-      </w:tr>
-      <w:tr>
-        <w:trPr>
-          <w:cnfStyle w:val="000000100000" w:firstRow="0" w:lastRow="0" w:firstColumn="0" w:lastColumn="0" w:oddVBand="0" w:evenVBand="0" w:oddHBand="1" w:evenHBand="0" w:firstRowFirstColumn="0" w:firstRowLastColumn="0" w:lastRowFirstColumn="0" w:lastRowLastColumn="0"/>
-        </w:trPr>
-        <w:tc>
-          <w:tcPr>
-            <w:cnfStyle w:val="001000000000" w:firstRow="0" w:lastRow="0" w:firstColumn="1" w:lastColumn="0" w:oddVBand="0" w:evenVBand="0" w:oddHBand="0" w:evenHBand="0" w:firstRowFirstColumn="0" w:firstRowLastColumn="0" w:lastRowFirstColumn="0" w:lastRowLastColumn="0"/>
-            <w:tcW w:w="1867" w:type="dxa"/>
-            <w:vMerge/>
-            <w:shd w:val="clear" w:color="auto" w:fill="FFFFFF" w:themeFill="background1"/>
-          </w:tcPr>
-          <w:p>
-            <w:pPr>
-              <w:pStyle w:val="MyTable1"/>
-              <w:spacing w:line="360" w:lineRule="auto"/>
-              <w:rPr>
-                <w:sz w:val="26"/>
-                <w:szCs w:val="26"/>
-              </w:rPr>
-            </w:pPr>
-          </w:p>
-        </w:tc>
-        <w:tc>
-          <w:tcPr>
-            <w:tcW w:w="3645" w:type="dxa"/>
-            <w:tcBorders>
-              <w:top w:val="single" w:sz="4" w:space="0" w:color="auto"/>
-              <w:bottom w:val="single" w:sz="4" w:space="0" w:color="auto"/>
-            </w:tcBorders>
-            <w:shd w:val="clear" w:color="auto" w:fill="FFFFFF" w:themeFill="background1"/>
-          </w:tcPr>
-          <w:p>
-            <w:pPr>
-              <w:pStyle w:val="MyTable1"/>
-              <w:spacing w:line="360" w:lineRule="auto"/>
-              <w:cnfStyle w:val="000000100000" w:firstRow="0" w:lastRow="0" w:firstColumn="0" w:lastColumn="0" w:oddVBand="0" w:evenVBand="0" w:oddHBand="1" w:evenHBand="0" w:firstRowFirstColumn="0" w:firstRowLastColumn="0" w:lastRowFirstColumn="0" w:lastRowLastColumn="0"/>
-              <w:rPr>
-                <w:sz w:val="26"/>
-                <w:szCs w:val="26"/>
-              </w:rPr>
-            </w:pPr>
-            <w:r>
-              <w:rPr>
-                <w:sz w:val="26"/>
-                <w:szCs w:val="26"/>
-              </w:rPr>
-              <w:t>Không có</w:t>
-            </w:r>
-          </w:p>
-        </w:tc>
-        <w:tc>
-          <w:tcPr>
-            <w:tcW w:w="3645" w:type="dxa"/>
-            <w:gridSpan w:val="2"/>
-            <w:tcBorders>
-              <w:top w:val="single" w:sz="4" w:space="0" w:color="auto"/>
-              <w:bottom w:val="single" w:sz="4" w:space="0" w:color="auto"/>
-            </w:tcBorders>
-            <w:shd w:val="clear" w:color="auto" w:fill="FFFFFF" w:themeFill="background1"/>
-          </w:tcPr>
-          <w:p>
-            <w:pPr>
-              <w:pStyle w:val="MyTable1"/>
-              <w:spacing w:line="360" w:lineRule="auto"/>
-              <w:cnfStyle w:val="000000100000" w:firstRow="0" w:lastRow="0" w:firstColumn="0" w:lastColumn="0" w:oddVBand="0" w:evenVBand="0" w:oddHBand="1" w:evenHBand="0" w:firstRowFirstColumn="0" w:firstRowLastColumn="0" w:lastRowFirstColumn="0" w:lastRowLastColumn="0"/>
-              <w:rPr>
-                <w:sz w:val="26"/>
-                <w:szCs w:val="26"/>
-              </w:rPr>
-            </w:pPr>
-          </w:p>
-        </w:tc>
-      </w:tr>
-      <w:tr>
-        <w:tc>
-          <w:tcPr>
-            <w:cnfStyle w:val="001000000000" w:firstRow="0" w:lastRow="0" w:firstColumn="1" w:lastColumn="0" w:oddVBand="0" w:evenVBand="0" w:oddHBand="0" w:evenHBand="0" w:firstRowFirstColumn="0" w:firstRowLastColumn="0" w:lastRowFirstColumn="0" w:lastRowLastColumn="0"/>
-            <w:tcW w:w="1867" w:type="dxa"/>
-            <w:vMerge w:val="restart"/>
-            <w:shd w:val="clear" w:color="auto" w:fill="7F7F7F" w:themeFill="text1" w:themeFillTint="80"/>
-          </w:tcPr>
-          <w:p>
-            <w:pPr>
-              <w:pStyle w:val="MyTable1"/>
-              <w:spacing w:line="360" w:lineRule="auto"/>
-              <w:rPr>
-                <w:sz w:val="26"/>
-                <w:szCs w:val="26"/>
-              </w:rPr>
-            </w:pPr>
-            <w:r>
-              <w:rPr>
-                <w:sz w:val="26"/>
-                <w:szCs w:val="26"/>
-              </w:rPr>
-              <w:t>Quan hệ</w:t>
-            </w:r>
-          </w:p>
-        </w:tc>
-        <w:tc>
-          <w:tcPr>
-            <w:tcW w:w="3645" w:type="dxa"/>
-            <w:tcBorders>
-              <w:top w:val="single" w:sz="4" w:space="0" w:color="auto"/>
-              <w:bottom w:val="single" w:sz="4" w:space="0" w:color="auto"/>
-            </w:tcBorders>
-            <w:shd w:val="clear" w:color="auto" w:fill="7F7F7F" w:themeFill="text1" w:themeFillTint="80"/>
-          </w:tcPr>
-          <w:p>
-            <w:pPr>
-              <w:pStyle w:val="MyTable1"/>
-              <w:spacing w:line="360" w:lineRule="auto"/>
-              <w:cnfStyle w:val="000000000000" w:firstRow="0" w:lastRow="0" w:firstColumn="0" w:lastColumn="0" w:oddVBand="0" w:evenVBand="0" w:oddHBand="0" w:evenHBand="0" w:firstRowFirstColumn="0" w:firstRowLastColumn="0" w:lastRowFirstColumn="0" w:lastRowLastColumn="0"/>
-              <w:rPr>
-                <w:sz w:val="26"/>
-                <w:szCs w:val="26"/>
-              </w:rPr>
-            </w:pPr>
-            <w:r>
-              <w:rPr>
-                <w:sz w:val="26"/>
-                <w:szCs w:val="26"/>
-              </w:rPr>
-              <w:t>Tên lớp</w:t>
-            </w:r>
-          </w:p>
-        </w:tc>
-        <w:tc>
-          <w:tcPr>
-            <w:tcW w:w="3645" w:type="dxa"/>
-            <w:gridSpan w:val="2"/>
-            <w:tcBorders>
-              <w:top w:val="single" w:sz="4" w:space="0" w:color="auto"/>
-              <w:bottom w:val="single" w:sz="4" w:space="0" w:color="auto"/>
-            </w:tcBorders>
-            <w:shd w:val="clear" w:color="auto" w:fill="7F7F7F" w:themeFill="text1" w:themeFillTint="80"/>
-          </w:tcPr>
-          <w:p>
-            <w:pPr>
-              <w:pStyle w:val="MyTable1"/>
-              <w:spacing w:line="360" w:lineRule="auto"/>
-              <w:cnfStyle w:val="000000000000" w:firstRow="0" w:lastRow="0" w:firstColumn="0" w:lastColumn="0" w:oddVBand="0" w:evenVBand="0" w:oddHBand="0" w:evenHBand="0" w:firstRowFirstColumn="0" w:firstRowLastColumn="0" w:lastRowFirstColumn="0" w:lastRowLastColumn="0"/>
-              <w:rPr>
-                <w:sz w:val="26"/>
-                <w:szCs w:val="26"/>
-              </w:rPr>
-            </w:pPr>
-            <w:r>
-              <w:rPr>
-                <w:sz w:val="26"/>
-                <w:szCs w:val="26"/>
-              </w:rPr>
-              <w:t>Mô tả</w:t>
-            </w:r>
-          </w:p>
-        </w:tc>
-      </w:tr>
-      <w:tr>
-        <w:trPr>
-          <w:cnfStyle w:val="000000100000" w:firstRow="0" w:lastRow="0" w:firstColumn="0" w:lastColumn="0" w:oddVBand="0" w:evenVBand="0" w:oddHBand="1" w:evenHBand="0" w:firstRowFirstColumn="0" w:firstRowLastColumn="0" w:lastRowFirstColumn="0" w:lastRowLastColumn="0"/>
-          <w:trHeight w:val="1475"/>
-        </w:trPr>
-        <w:tc>
-          <w:tcPr>
-            <w:cnfStyle w:val="001000000000" w:firstRow="0" w:lastRow="0" w:firstColumn="1" w:lastColumn="0" w:oddVBand="0" w:evenVBand="0" w:oddHBand="0" w:evenHBand="0" w:firstRowFirstColumn="0" w:firstRowLastColumn="0" w:lastRowFirstColumn="0" w:lastRowLastColumn="0"/>
-            <w:tcW w:w="1867" w:type="dxa"/>
-            <w:vMerge/>
-            <w:shd w:val="clear" w:color="auto" w:fill="7F7F7F" w:themeFill="text1" w:themeFillTint="80"/>
-          </w:tcPr>
-          <w:p>
-            <w:pPr>
-              <w:pStyle w:val="MyTable1"/>
-              <w:spacing w:line="360" w:lineRule="auto"/>
-              <w:rPr>
-                <w:sz w:val="26"/>
-                <w:szCs w:val="26"/>
-              </w:rPr>
-            </w:pPr>
-          </w:p>
-        </w:tc>
-        <w:tc>
-          <w:tcPr>
-            <w:tcW w:w="3645" w:type="dxa"/>
-            <w:tcBorders>
-              <w:top w:val="single" w:sz="4" w:space="0" w:color="auto"/>
-              <w:bottom w:val="single" w:sz="4" w:space="0" w:color="auto"/>
-            </w:tcBorders>
-            <w:shd w:val="clear" w:color="auto" w:fill="FFFFFF" w:themeFill="background1"/>
-          </w:tcPr>
-          <w:p>
-            <w:pPr>
-              <w:pStyle w:val="MyTable1"/>
-              <w:spacing w:line="360" w:lineRule="auto"/>
-              <w:cnfStyle w:val="000000100000" w:firstRow="0" w:lastRow="0" w:firstColumn="0" w:lastColumn="0" w:oddVBand="0" w:evenVBand="0" w:oddHBand="1" w:evenHBand="0" w:firstRowFirstColumn="0" w:firstRowLastColumn="0" w:lastRowFirstColumn="0" w:lastRowLastColumn="0"/>
-              <w:rPr>
-                <w:sz w:val="26"/>
-                <w:szCs w:val="26"/>
-              </w:rPr>
-            </w:pPr>
-            <w:r>
-              <w:rPr>
-                <w:sz w:val="26"/>
-                <w:szCs w:val="26"/>
-              </w:rPr>
-              <w:t>SanPham</w:t>
-            </w:r>
-          </w:p>
-        </w:tc>
-        <w:tc>
-          <w:tcPr>
-            <w:tcW w:w="3645" w:type="dxa"/>
-            <w:gridSpan w:val="2"/>
-            <w:tcBorders>
-              <w:top w:val="single" w:sz="4" w:space="0" w:color="auto"/>
-              <w:bottom w:val="single" w:sz="4" w:space="0" w:color="auto"/>
-            </w:tcBorders>
-            <w:shd w:val="clear" w:color="auto" w:fill="FFFFFF" w:themeFill="background1"/>
-          </w:tcPr>
-          <w:p>
-            <w:pPr>
-              <w:pStyle w:val="MyTable1"/>
-              <w:spacing w:line="360" w:lineRule="auto"/>
-              <w:cnfStyle w:val="000000100000" w:firstRow="0" w:lastRow="0" w:firstColumn="0" w:lastColumn="0" w:oddVBand="0" w:evenVBand="0" w:oddHBand="1" w:evenHBand="0" w:firstRowFirstColumn="0" w:firstRowLastColumn="0" w:lastRowFirstColumn="0" w:lastRowLastColumn="0"/>
-              <w:rPr>
-                <w:sz w:val="26"/>
-                <w:szCs w:val="26"/>
-              </w:rPr>
-            </w:pPr>
-            <w:r>
-              <w:rPr>
-                <w:sz w:val="26"/>
-                <w:szCs w:val="26"/>
-              </w:rPr>
-              <w:t xml:space="preserve">Loại sản phẩm có quan hệ với sản phẩm, một loại sản phẩm có </w:t>
-            </w:r>
-            <w:r>
-              <w:rPr>
-                <w:sz w:val="26"/>
-                <w:szCs w:val="26"/>
-              </w:rPr>
-              <w:lastRenderedPageBreak/>
-              <w:t>nhiều sản phẩm. Một sản phẩm thuộc một loại sản phẩm</w:t>
-            </w:r>
-          </w:p>
-        </w:tc>
-      </w:tr>
-      <w:tr>
-        <w:trPr>
-          <w:trHeight w:val="1475"/>
-        </w:trPr>
-        <w:tc>
-          <w:tcPr>
-            <w:cnfStyle w:val="001000000000" w:firstRow="0" w:lastRow="0" w:firstColumn="1" w:lastColumn="0" w:oddVBand="0" w:evenVBand="0" w:oddHBand="0" w:evenHBand="0" w:firstRowFirstColumn="0" w:firstRowLastColumn="0" w:lastRowFirstColumn="0" w:lastRowLastColumn="0"/>
-            <w:tcW w:w="1867" w:type="dxa"/>
-            <w:vMerge/>
-            <w:shd w:val="clear" w:color="auto" w:fill="7F7F7F" w:themeFill="text1" w:themeFillTint="80"/>
-          </w:tcPr>
-          <w:p>
-            <w:pPr>
-              <w:pStyle w:val="MyTable1"/>
-              <w:spacing w:line="360" w:lineRule="auto"/>
-              <w:rPr>
-                <w:sz w:val="26"/>
-                <w:szCs w:val="26"/>
-              </w:rPr>
-            </w:pPr>
-          </w:p>
-        </w:tc>
-        <w:tc>
-          <w:tcPr>
-            <w:tcW w:w="3645" w:type="dxa"/>
-            <w:tcBorders>
-              <w:top w:val="single" w:sz="4" w:space="0" w:color="auto"/>
-              <w:bottom w:val="single" w:sz="4" w:space="0" w:color="auto"/>
-            </w:tcBorders>
-            <w:shd w:val="clear" w:color="auto" w:fill="FFFFFF" w:themeFill="background1"/>
-          </w:tcPr>
-          <w:p>
-            <w:pPr>
-              <w:pStyle w:val="MyTable1"/>
-              <w:spacing w:line="360" w:lineRule="auto"/>
-              <w:cnfStyle w:val="000000000000" w:firstRow="0" w:lastRow="0" w:firstColumn="0" w:lastColumn="0" w:oddVBand="0" w:evenVBand="0" w:oddHBand="0" w:evenHBand="0" w:firstRowFirstColumn="0" w:firstRowLastColumn="0" w:lastRowFirstColumn="0" w:lastRowLastColumn="0"/>
-              <w:rPr>
-                <w:sz w:val="26"/>
-                <w:szCs w:val="26"/>
-              </w:rPr>
-            </w:pPr>
-            <w:r>
-              <w:rPr>
-                <w:sz w:val="26"/>
-                <w:szCs w:val="26"/>
-              </w:rPr>
-              <w:t>CT_DoanhThu</w:t>
-            </w:r>
-          </w:p>
-        </w:tc>
-        <w:tc>
-          <w:tcPr>
-            <w:tcW w:w="3645" w:type="dxa"/>
-            <w:gridSpan w:val="2"/>
-            <w:tcBorders>
-              <w:top w:val="single" w:sz="4" w:space="0" w:color="auto"/>
-              <w:bottom w:val="single" w:sz="4" w:space="0" w:color="auto"/>
-            </w:tcBorders>
-            <w:shd w:val="clear" w:color="auto" w:fill="FFFFFF" w:themeFill="background1"/>
-          </w:tcPr>
-          <w:p>
-            <w:pPr>
-              <w:pStyle w:val="MyTable1"/>
-              <w:spacing w:line="360" w:lineRule="auto"/>
-              <w:cnfStyle w:val="000000000000" w:firstRow="0" w:lastRow="0" w:firstColumn="0" w:lastColumn="0" w:oddVBand="0" w:evenVBand="0" w:oddHBand="0" w:evenHBand="0" w:firstRowFirstColumn="0" w:firstRowLastColumn="0" w:lastRowFirstColumn="0" w:lastRowLastColumn="0"/>
-              <w:rPr>
-                <w:sz w:val="26"/>
-                <w:szCs w:val="26"/>
-              </w:rPr>
-            </w:pPr>
-            <w:r>
-              <w:rPr>
-                <w:sz w:val="26"/>
-                <w:szCs w:val="26"/>
-              </w:rPr>
-              <w:t>CT_DoanhThu gồm một loại sản phẩm. Một loại sản phẩm có thể nằm trong nhiều chi tiết doanh thu.</w:t>
-            </w:r>
-          </w:p>
-        </w:tc>
-      </w:tr>
-    </w:tbl>
-    <w:p>
-      <w:pPr>
-        <w:pStyle w:val="TuNormal"/>
-        <w:numPr>
-          <w:ilvl w:val="0"/>
-          <w:numId w:val="0"/>
-        </w:numPr>
-        <w:spacing w:line="360" w:lineRule="auto"/>
-      </w:pPr>
     </w:p>
     <w:p>
       <w:pPr>
@@ -7121,8 +4777,6 @@
           <w:lang w:val="en-US"/>
         </w:rPr>
       </w:pPr>
-      <w:bookmarkStart w:id="0" w:name="_GoBack"/>
-      <w:bookmarkEnd w:id="0"/>
     </w:p>
     <w:sectPr>
       <w:pgSz w:w="12240" w:h="15840"/>
@@ -8259,7 +5913,7 @@
 </file>
 
 <file path=customXml/itemProps1.xml><?xml version="1.0" encoding="utf-8"?>
-<ds:datastoreItem xmlns:ds="http://schemas.openxmlformats.org/officeDocument/2006/customXml" ds:itemID="{01D723AD-359E-4ADC-AE93-7742474B987D}">
+<ds:datastoreItem xmlns:ds="http://schemas.openxmlformats.org/officeDocument/2006/customXml" ds:itemID="{DB3AB9B6-0569-4BD5-A179-25B21C4E6BFA}">
   <ds:schemaRefs>
     <ds:schemaRef ds:uri="http://schemas.openxmlformats.org/officeDocument/2006/bibliography"/>
   </ds:schemaRefs>

</xml_diff>

<commit_message>
update lại bản số và tổng hợp
</commit_message>
<xml_diff>
--- a/BaoCao/FRA/FRA_ClassDiagram/Truoc_Review/1412579/1412579 Dac ta.docx
+++ b/BaoCao/FRA/FRA_ClassDiagram/Truoc_Review/1412579/1412579 Dac ta.docx
@@ -20,9 +20,9 @@
           <w:lang w:val="en-US"/>
         </w:rPr>
         <w:drawing>
-          <wp:inline distT="0" distB="0" distL="0" distR="0" wp14:anchorId="6B5BAD34" wp14:editId="4CDBC866">
-            <wp:extent cx="5561905" cy="3590476"/>
-            <wp:effectExtent l="0" t="0" r="1270" b="0"/>
+          <wp:inline distT="0" distB="0" distL="0" distR="0" wp14:anchorId="3A5D4C94" wp14:editId="1238C380">
+            <wp:extent cx="5342857" cy="3495238"/>
+            <wp:effectExtent l="0" t="0" r="0" b="0"/>
             <wp:docPr id="1" name="Picture 1"/>
             <wp:cNvGraphicFramePr>
               <a:graphicFrameLocks xmlns:a="http://schemas.openxmlformats.org/drawingml/2006/main" noChangeAspect="1"/>
@@ -43,7 +43,7 @@
                   <pic:spPr>
                     <a:xfrm>
                       <a:off x="0" y="0"/>
-                      <a:ext cx="5561905" cy="3590476"/>
+                      <a:ext cx="5342857" cy="3495238"/>
                     </a:xfrm>
                     <a:prstGeom prst="rect">
                       <a:avLst/>
@@ -5913,7 +5913,7 @@
 </file>
 
 <file path=customXml/itemProps1.xml><?xml version="1.0" encoding="utf-8"?>
-<ds:datastoreItem xmlns:ds="http://schemas.openxmlformats.org/officeDocument/2006/customXml" ds:itemID="{DB3AB9B6-0569-4BD5-A179-25B21C4E6BFA}">
+<ds:datastoreItem xmlns:ds="http://schemas.openxmlformats.org/officeDocument/2006/customXml" ds:itemID="{25ADC601-89E7-4F12-9FD1-829300D7A50F}">
   <ds:schemaRefs>
     <ds:schemaRef ds:uri="http://schemas.openxmlformats.org/officeDocument/2006/bibliography"/>
   </ds:schemaRefs>

</xml_diff>